<commit_message>
not any changes from previous but, putting back up
not any changes from previous but, putting to create a back up
</commit_message>
<xml_diff>
--- a/Thesis_Draft/ThesisDraft_Koustubh21May2017.docx
+++ b/Thesis_Draft/ThesisDraft_Koustubh21May2017.docx
@@ -71,47 +71,7 @@
         <w:t xml:space="preserve"> </w:t>
       </w:r>
       <w:r>
-        <w:t>(</w:t>
-      </w:r>
-      <w:proofErr w:type="spellStart"/>
-      <w:r>
-        <w:t>Dufková</w:t>
-      </w:r>
-      <w:proofErr w:type="spellEnd"/>
-      <w:r>
-        <w:t xml:space="preserve">, </w:t>
-      </w:r>
-      <w:proofErr w:type="spellStart"/>
-      <w:r>
-        <w:t>Bjelica</w:t>
-      </w:r>
-      <w:proofErr w:type="spellEnd"/>
-      <w:r>
-        <w:t xml:space="preserve">, Moon, </w:t>
-      </w:r>
-      <w:proofErr w:type="spellStart"/>
-      <w:r>
-        <w:t>Kencl</w:t>
-      </w:r>
-      <w:proofErr w:type="spellEnd"/>
-      <w:r>
-        <w:t xml:space="preserve">, &amp; Le </w:t>
-      </w:r>
-      <w:proofErr w:type="spellStart"/>
-      <w:r>
-        <w:t>Boudec</w:t>
-      </w:r>
-      <w:proofErr w:type="spellEnd"/>
-      <w:r>
-        <w:t xml:space="preserve">, </w:t>
-      </w:r>
-      <w:proofErr w:type="spellStart"/>
-      <w:r>
-        <w:t>n.d.</w:t>
-      </w:r>
-      <w:proofErr w:type="spellEnd"/>
-      <w:r>
-        <w:t>). With increased need for broadband speed, the demand for energy and densification of networks is likely to increase. High energy efficiency is becoming a mainstream concern for the design of future wireless communication networks.</w:t>
+        <w:t>(Dufková, Bjelica, Moon, Kencl, &amp; Le Boudec, n.d.). With increased need for broadband speed, the demand for energy and densification of networks is likely to increase. High energy efficiency is becoming a mainstream concern for the design of future wireless communication networks.</w:t>
       </w:r>
     </w:p>
     <w:p>
@@ -155,15 +115,7 @@
         <w:pStyle w:val="NewNormal"/>
       </w:pPr>
       <w:r>
-        <w:t xml:space="preserve">The global mobile data traffic grew by 63 percent in </w:t>
-      </w:r>
-      <w:proofErr w:type="gramStart"/>
-      <w:r>
-        <w:t>2016.(</w:t>
-      </w:r>
-      <w:proofErr w:type="gramEnd"/>
-      <w:r>
-        <w:t>“Cisco Visual Networking Index: Forecast and Methodology Cisco Visual Networking Index: Cisco Visual Networking Index: Forecast and Methodology,” 2015) it stood at 7.2 billion Giga bytes per month during the ending of 2016.  And by 2021 it will be 49 billion Giga bytes.</w:t>
+        <w:t>The global mobile data traffic grew by 63 percent in 2016.(“Cisco Visual Networking Index: Forecast and Methodology Cisco Visual Networking Index: Cisco Visual Networking Index: Forecast and Methodology,” 2015) it stood at 7.2 billion Giga bytes per month during the ending of 2016.  And by 2021 it will be 49 billion Giga bytes.</w:t>
       </w:r>
     </w:p>
     <w:p>
@@ -188,52 +140,7 @@
       </w:pPr>
       <w:r>
         <w:lastRenderedPageBreak/>
-        <w:t xml:space="preserve">About 0.5% of the world energy consumption is from mobile radio </w:t>
-      </w:r>
-      <w:proofErr w:type="gramStart"/>
-      <w:r>
-        <w:t>networks.(</w:t>
-      </w:r>
-      <w:proofErr w:type="spellStart"/>
-      <w:proofErr w:type="gramEnd"/>
-      <w:r>
-        <w:t>Fehske</w:t>
-      </w:r>
-      <w:proofErr w:type="spellEnd"/>
-      <w:r>
-        <w:t xml:space="preserve">, Richter, &amp; </w:t>
-      </w:r>
-      <w:proofErr w:type="spellStart"/>
-      <w:r>
-        <w:t>Fettweis</w:t>
-      </w:r>
-      <w:proofErr w:type="spellEnd"/>
-      <w:r>
-        <w:t xml:space="preserve">, </w:t>
-      </w:r>
-      <w:proofErr w:type="spellStart"/>
-      <w:r>
-        <w:t>n.d.</w:t>
-      </w:r>
-      <w:proofErr w:type="spellEnd"/>
-      <w:r>
-        <w:t>) In mobile networks, base stations are the ones which consume the most amount of energy. Comparing the life cycle of a mobile and base station, a mobile would contribute to green-house gases the most at the time of its manufacturing while for the base station, it is during its life time as a serving node. A lot of research has been done in order to make mobile more efficient at consuming battery power but, base station remain behind their counterparts. Around 80% of the total energy in mobile networks is consumed in radio access network and majorly in base station which comes around to be 60% of the whole (</w:t>
-      </w:r>
-      <w:proofErr w:type="spellStart"/>
-      <w:r>
-        <w:t>Fehske</w:t>
-      </w:r>
-      <w:proofErr w:type="spellEnd"/>
-      <w:r>
-        <w:t xml:space="preserve"> et al., </w:t>
-      </w:r>
-      <w:proofErr w:type="spellStart"/>
-      <w:r>
-        <w:t>n.d.</w:t>
-      </w:r>
-      <w:proofErr w:type="spellEnd"/>
-      <w:r>
-        <w:t>). Which stresses on call for reducing this energy consumption at the base station side.</w:t>
+        <w:t>About 0.5% of the world energy consumption is from mobile radio networks.(Fehske, Richter, &amp; Fettweis, n.d.) In mobile networks, base stations are the ones which consume the most amount of energy. Comparing the life cycle of a mobile and base station, a mobile would contribute to green-house gases the most at the time of its manufacturing while for the base station, it is during its life time as a serving node. A lot of research has been done in order to make mobile more efficient at consuming battery power but, base station remain behind their counterparts. Around 80% of the total energy in mobile networks is consumed in radio access network and majorly in base station which comes around to be 60% of the whole (Fehske et al., n.d.). Which stresses on call for reducing this energy consumption at the base station side.</w:t>
       </w:r>
     </w:p>
     <w:p>
@@ -397,37 +304,13 @@
         <w:t xml:space="preserve">There had been studies related to improvement of the base stations energy consumption, and in 2010-2012 a study was conducted under </w:t>
       </w:r>
       <w:r>
-        <w:t xml:space="preserve">Energy Aware Radio and </w:t>
-      </w:r>
-      <w:proofErr w:type="spellStart"/>
-      <w:r>
-        <w:t>netWork</w:t>
-      </w:r>
-      <w:proofErr w:type="spellEnd"/>
-      <w:r>
-        <w:t xml:space="preserve"> </w:t>
-      </w:r>
-      <w:proofErr w:type="spellStart"/>
-      <w:r>
-        <w:t>tecHnologies</w:t>
-      </w:r>
-      <w:proofErr w:type="spellEnd"/>
-      <w:r>
-        <w:t xml:space="preserve"> (EARTH) project in which researchers from around the world tried to achieve </w:t>
+        <w:t xml:space="preserve">Energy Aware Radio and netWork tecHnologies (EARTH) project in which researchers from around the world tried to achieve </w:t>
       </w:r>
       <w:r>
         <w:t>deliverables (</w:t>
       </w:r>
       <w:r>
-        <w:t xml:space="preserve">Domenico &amp; </w:t>
-      </w:r>
-      <w:proofErr w:type="spellStart"/>
-      <w:r>
-        <w:t>Petersson</w:t>
-      </w:r>
-      <w:proofErr w:type="spellEnd"/>
-      <w:r>
-        <w:t>, 2012) which proved to become standardized principles for working on energy efficiency concepts for base stations.</w:t>
+        <w:t>Domenico &amp; Petersson, 2012) which proved to become standardized principles for working on energy efficiency concepts for base stations.</w:t>
       </w:r>
     </w:p>
     <w:p>
@@ -441,147 +324,41 @@
         <w:t xml:space="preserve"> “</w:t>
       </w:r>
       <w:r>
-        <w:t xml:space="preserve">The Energy Aware Radio and </w:t>
-      </w:r>
-      <w:proofErr w:type="spellStart"/>
-      <w:r>
-        <w:t>neTwork</w:t>
-      </w:r>
-      <w:proofErr w:type="spellEnd"/>
-      <w:r>
-        <w:t xml:space="preserve"> </w:t>
-      </w:r>
-      <w:proofErr w:type="spellStart"/>
-      <w:r>
-        <w:t>tecHnologies</w:t>
-      </w:r>
-      <w:proofErr w:type="spellEnd"/>
-      <w:r>
-        <w:t xml:space="preserve"> (EARTH) project had the ambitious overall goal to derive solutions that together can decrease the radio access network energy consumption by 50 % with preserved quality of service. These solutions act all the way from more efficient components in the base station, over improvements affecting individual radio links, up to solutions acting on the radio network level such as deployment strategies. Furthermore, the project not only developed and proposed energy efficient solutions in all these areas, but also combined them into an overall EARTH energy efficient integrated concept. In addition, EARTH is committed to have a real impact on networks in operation; hence the target was not only to carry out theoretical studies in this aspect, but also to provide trustworthy proof-of-concepts of the individual solutions and in particular of the overall EARTH energy efficient integrated concept</w:t>
-      </w:r>
-      <w:proofErr w:type="gramStart"/>
-      <w:r>
-        <w:t>.”(</w:t>
-      </w:r>
-      <w:proofErr w:type="gramEnd"/>
-      <w:r>
-        <w:t xml:space="preserve">Domenico &amp; </w:t>
-      </w:r>
-      <w:proofErr w:type="spellStart"/>
-      <w:r>
-        <w:t>Petersson</w:t>
-      </w:r>
-      <w:proofErr w:type="spellEnd"/>
-      <w:r>
-        <w:t>, 2012).</w:t>
-      </w:r>
-    </w:p>
-    <w:p>
-      <w:pPr>
-        <w:pStyle w:val="NewNormal"/>
-      </w:pPr>
-      <w:r>
-        <w:t xml:space="preserve">The EARTH project gave the mathematical power model for calculating the energy consumption in the base stations for various different scenarios of rural, sub-urban and urban, the linear power model is used in generic simulations.  It also gives the internal breakdown of energy consumed within different sizes of nodes such as macro, </w:t>
-      </w:r>
-      <w:proofErr w:type="spellStart"/>
-      <w:r>
-        <w:t>mico</w:t>
-      </w:r>
-      <w:proofErr w:type="spellEnd"/>
-      <w:r>
-        <w:t xml:space="preserve">, </w:t>
-      </w:r>
-      <w:proofErr w:type="spellStart"/>
-      <w:r>
-        <w:t>pico</w:t>
-      </w:r>
-      <w:proofErr w:type="spellEnd"/>
-      <w:r>
-        <w:t xml:space="preserve"> and </w:t>
-      </w:r>
-      <w:proofErr w:type="spellStart"/>
-      <w:r>
-        <w:t>femto</w:t>
-      </w:r>
-      <w:proofErr w:type="spellEnd"/>
-      <w:r>
-        <w:t>.</w:t>
-      </w:r>
-    </w:p>
-    <w:p>
-      <w:pPr>
-        <w:pStyle w:val="NewNormal"/>
-      </w:pPr>
-    </w:p>
-    <w:p>
-      <w:pPr>
-        <w:pStyle w:val="NewNormal"/>
-      </w:pPr>
-      <w:r>
-        <w:t xml:space="preserve"> In (</w:t>
-      </w:r>
-      <w:proofErr w:type="spellStart"/>
-      <w:r>
-        <w:t>Desset</w:t>
-      </w:r>
-      <w:proofErr w:type="spellEnd"/>
-      <w:r>
-        <w:t xml:space="preserve"> et al., 2012) the study was conducted to break up the energy consumed by different components of the BS in macro, </w:t>
-      </w:r>
-      <w:proofErr w:type="spellStart"/>
-      <w:r>
-        <w:t>pico</w:t>
-      </w:r>
-      <w:proofErr w:type="spellEnd"/>
-      <w:r>
-        <w:t xml:space="preserve"> and other cells that support the 3GPP LTE standard. It supports the Earth Project’s state of the art (</w:t>
-      </w:r>
-      <w:proofErr w:type="spellStart"/>
-      <w:r>
-        <w:t>SoTA</w:t>
-      </w:r>
-      <w:proofErr w:type="spellEnd"/>
-      <w:r>
-        <w:t xml:space="preserve">) power model. </w:t>
-      </w:r>
-    </w:p>
-    <w:p>
-      <w:pPr>
-        <w:pStyle w:val="NewNormal"/>
-      </w:pPr>
-    </w:p>
-    <w:p>
-      <w:pPr>
-        <w:pStyle w:val="NewNormal"/>
-      </w:pPr>
-      <w:proofErr w:type="gramStart"/>
-      <w:r>
-        <w:t>In(</w:t>
-      </w:r>
-      <w:proofErr w:type="spellStart"/>
-      <w:proofErr w:type="gramEnd"/>
-      <w:r>
-        <w:t>Yunas</w:t>
-      </w:r>
-      <w:proofErr w:type="spellEnd"/>
-      <w:r>
-        <w:t xml:space="preserve">, </w:t>
-      </w:r>
-      <w:proofErr w:type="spellStart"/>
-      <w:r>
-        <w:t>Valkama</w:t>
-      </w:r>
-      <w:proofErr w:type="spellEnd"/>
-      <w:r>
-        <w:t xml:space="preserve">, &amp; </w:t>
-      </w:r>
-      <w:proofErr w:type="spellStart"/>
-      <w:r>
-        <w:t>Niemelä</w:t>
-      </w:r>
-      <w:proofErr w:type="spellEnd"/>
-      <w:r>
-        <w:t>, 2015) a “Manhattan-type city grid” is analyzed for energy performance in which off-loading the macro cells with indoor cells prove to be more energy efficient.</w:t>
+        <w:t>The Energy Aware Radio and neTwork tecHnologies (EARTH) project had the ambitious overall goal to derive solutions that together can decrease the radio access network energy consumption by 50 % with preserved quality of service. These solutions act all the way from more efficient components in the base station, over improvements affecting individual radio links, up to solutions acting on the radio network level such as deployment strategies. Furthermore, the project not only developed and proposed energy efficient solutions in all these areas, but also combined them into an overall EARTH energy efficient integrated concept. In addition, EARTH is committed to have a real impact on networks in operation; hence the target was not only to carry out theoretical studies in this aspect, but also to provide trustworthy proof-of-concepts of the individual solutions and in particular of the overall EARTH energy efficient integrated concept.”(Domenico &amp; Petersson, 2012).</w:t>
+      </w:r>
+    </w:p>
+    <w:p>
+      <w:pPr>
+        <w:pStyle w:val="NewNormal"/>
+      </w:pPr>
+      <w:r>
+        <w:t>The EARTH project gave the mathematical power model for calculating the energy consumption in the base stations for various different scenarios of rural, sub-urban and urban, the linear power model is used in generic simulations.  It also gives the internal breakdown of energy consumed within different sizes of nodes such as macro, mico, pico and femto.</w:t>
+      </w:r>
+    </w:p>
+    <w:p>
+      <w:pPr>
+        <w:pStyle w:val="NewNormal"/>
+      </w:pPr>
+    </w:p>
+    <w:p>
+      <w:pPr>
+        <w:pStyle w:val="NewNormal"/>
+      </w:pPr>
+      <w:r>
+        <w:t xml:space="preserve"> In (Desset et al., 2012) the study was conducted to break up the energy consumed by different components of the BS in macro, pico and other cells that support the 3GPP LTE standard. It supports the Earth Project’s state of the art (SoTA) power model. </w:t>
+      </w:r>
+    </w:p>
+    <w:p>
+      <w:pPr>
+        <w:pStyle w:val="NewNormal"/>
+      </w:pPr>
+    </w:p>
+    <w:p>
+      <w:pPr>
+        <w:pStyle w:val="NewNormal"/>
+      </w:pPr>
+      <w:r>
+        <w:t>In(Yunas, Valkama, &amp; Niemelä, 2015) a “Manhattan-type city grid” is analyzed for energy performance in which off-loading the macro cells with indoor cells prove to be more energy efficient.</w:t>
       </w:r>
     </w:p>
     <w:p>
@@ -595,90 +372,42 @@
       </w:pPr>
       <w:r>
         <w:lastRenderedPageBreak/>
+        <w:t xml:space="preserve">In (Forssell &amp; Auer, 2015) study was conducted to find if in a dense urban </w:t>
+      </w:r>
+      <w:r>
+        <w:t>scenario,</w:t>
+      </w:r>
+      <w:r>
+        <w:t xml:space="preserve"> the indoor nodes would prove to be energy efficient or not but, to the contrary they proved to be worse than keeping only the macro BS grid in the scenario.</w:t>
+      </w:r>
+    </w:p>
+    <w:p>
+      <w:pPr>
+        <w:pStyle w:val="NewNormal"/>
+      </w:pPr>
+    </w:p>
+    <w:p>
+      <w:pPr>
+        <w:pStyle w:val="NewNormal"/>
+      </w:pPr>
+      <w:r>
+        <w:t>In (Tombaz, Sung, &amp; Zander, 2012) study was conducted on densification of network in which it was found out that the deployment of smaller cells reduces the transmit power of large BSs and the idle time and backhaul proved to be energy wasters</w:t>
+      </w:r>
+    </w:p>
+    <w:p>
+      <w:pPr>
+        <w:pStyle w:val="NewNormal"/>
+      </w:pPr>
+    </w:p>
+    <w:p>
+      <w:pPr>
+        <w:pStyle w:val="NewNormal"/>
+      </w:pPr>
+      <w:r>
         <w:t>In (</w:t>
       </w:r>
-      <w:proofErr w:type="spellStart"/>
-      <w:r>
-        <w:t>Forssell</w:t>
-      </w:r>
-      <w:proofErr w:type="spellEnd"/>
-      <w:r>
-        <w:t xml:space="preserve"> &amp; Auer, 2015) study was conducted to find if in a dense urban </w:t>
-      </w:r>
-      <w:r>
-        <w:t>scenario,</w:t>
-      </w:r>
-      <w:r>
-        <w:t xml:space="preserve"> the indoor nodes would prove to be energy efficient or not but, to the contrary they proved to be worse than keeping only the macro BS grid in the scenario.</w:t>
-      </w:r>
-    </w:p>
-    <w:p>
-      <w:pPr>
-        <w:pStyle w:val="NewNormal"/>
-      </w:pPr>
-    </w:p>
-    <w:p>
-      <w:pPr>
-        <w:pStyle w:val="NewNormal"/>
-      </w:pPr>
-      <w:r>
-        <w:t>In (Tombaz, Sung, &amp; Zander, 2012) study was conducted on densification of network in which it was found out that the deployment of smaller cells reduces the transmit power of large BSs and the idle time and backhaul proved to be energy wasters</w:t>
-      </w:r>
-    </w:p>
-    <w:p>
-      <w:pPr>
-        <w:pStyle w:val="NewNormal"/>
-      </w:pPr>
-    </w:p>
-    <w:p>
-      <w:pPr>
-        <w:pStyle w:val="NewNormal"/>
-      </w:pPr>
-      <w:r>
-        <w:t>In (</w:t>
-      </w:r>
-      <w:r>
-        <w:t xml:space="preserve">Falconetti, </w:t>
-      </w:r>
-      <w:proofErr w:type="spellStart"/>
-      <w:r>
-        <w:t>Frenger</w:t>
-      </w:r>
-      <w:proofErr w:type="spellEnd"/>
-      <w:r>
-        <w:t xml:space="preserve">, </w:t>
-      </w:r>
-      <w:proofErr w:type="spellStart"/>
-      <w:r>
-        <w:t>Kallin</w:t>
-      </w:r>
-      <w:proofErr w:type="spellEnd"/>
-      <w:r>
-        <w:t xml:space="preserve">, &amp; </w:t>
-      </w:r>
-      <w:proofErr w:type="spellStart"/>
-      <w:r>
-        <w:t>Rimhagen</w:t>
-      </w:r>
-      <w:proofErr w:type="spellEnd"/>
-      <w:r>
-        <w:t xml:space="preserve">, 2012) a heterogeneous network scenario was considered in which network densification strategies were introduced and to save the power; micro DTX and </w:t>
-      </w:r>
-      <w:proofErr w:type="spellStart"/>
-      <w:r>
-        <w:t>pico</w:t>
-      </w:r>
-      <w:proofErr w:type="spellEnd"/>
-      <w:r>
-        <w:t xml:space="preserve"> node sleep modes were utilized to prove that the network densification could take place successful without increasing the energy requirements. The heterogeneous network was composed of macro nodes and </w:t>
-      </w:r>
-      <w:proofErr w:type="spellStart"/>
-      <w:r>
-        <w:t>pico</w:t>
-      </w:r>
-      <w:proofErr w:type="spellEnd"/>
-      <w:r>
-        <w:t xml:space="preserve"> nodes.  At high traffic energy could be saved a lot by smaller nodes handling large traffic, thereby increasing user performance and decreasing energy consumption at the same time. In one of the deliverables of EARTH Project DTX scheme was also presented.</w:t>
+      <w:r>
+        <w:t>Falconetti, Frenger, Kallin, &amp; Rimhagen, 2012) a heterogeneous network scenario was considered in which network densification strategies were introduced and to save the power; micro DTX and pico node sleep modes were utilized to prove that the network densification could take place successful without increasing the energy requirements. The heterogeneous network was composed of macro nodes and pico nodes.  At high traffic energy could be saved a lot by smaller nodes handling large traffic, thereby increasing user performance and decreasing energy consumption at the same time. In one of the deliverables of EARTH Project DTX scheme was also presented.</w:t>
       </w:r>
     </w:p>
     <w:p>
@@ -748,31 +477,15 @@
         <w:pStyle w:val="NewNormal"/>
       </w:pPr>
       <w:r>
-        <w:t xml:space="preserve">With the outset of 5G, many cities will be deployed with indoor cells, </w:t>
-      </w:r>
-      <w:proofErr w:type="spellStart"/>
-      <w:r>
-        <w:t>pico</w:t>
-      </w:r>
-      <w:proofErr w:type="spellEnd"/>
-      <w:r>
-        <w:t>, DAS and radio dots. Out of 100% of Ericsson’s deployment in cities like Beijing, 50% is indoor deployment and cities like Seoul, Dubai, Shanghai have much more.</w:t>
-      </w:r>
-    </w:p>
-    <w:p>
-      <w:pPr>
-        <w:pStyle w:val="NewNormal"/>
-      </w:pPr>
-      <w:r>
-        <w:t xml:space="preserve">As in South Korea telecom operators have bought 28 GHz band for their frequency spectrum, this will be impenetrable to the buildings from outside so for base coverage indoor we would need micro, </w:t>
-      </w:r>
-      <w:proofErr w:type="spellStart"/>
-      <w:r>
-        <w:t>pico</w:t>
-      </w:r>
-      <w:proofErr w:type="spellEnd"/>
-      <w:r>
-        <w:t xml:space="preserve"> and radio dots and other indoor deployments for e.g. at GHz and other radio frequencies.</w:t>
+        <w:t>With the outset of 5G, many cities will be deployed with indoor cells, pico, DAS and radio dots. Out of 100% of Ericsson’s deployment in cities like Beijing, 50% is indoor deployment and cities like Seoul, Dubai, Shanghai have much more.</w:t>
+      </w:r>
+    </w:p>
+    <w:p>
+      <w:pPr>
+        <w:pStyle w:val="NewNormal"/>
+      </w:pPr>
+      <w:r>
+        <w:t>As in South Korea telecom operators have bought 28 GHz band for their frequency spectrum, this will be impenetrable to the buildings from outside so for base coverage indoor we would need micro, pico and radio dots and other indoor deployments for e.g. at GHz and other radio frequencies.</w:t>
       </w:r>
     </w:p>
     <w:p>
@@ -781,31 +494,7 @@
       </w:pPr>
       <w:r>
         <w:lastRenderedPageBreak/>
-        <w:t xml:space="preserve">For an assumption as we foresee 5G will develop with </w:t>
-      </w:r>
-      <w:proofErr w:type="spellStart"/>
-      <w:r>
-        <w:t>HetNets</w:t>
-      </w:r>
-      <w:proofErr w:type="spellEnd"/>
-      <w:r>
-        <w:t xml:space="preserve"> in radio frequency plus high frequency base stations for the baseline coverage of the traffic. Therefore, it is more required than ever that this type of research should take place to compare and investigate the scenarios which are energy efficient and which provide a deeper understanding of the amount of energy consumed in </w:t>
-      </w:r>
-      <w:proofErr w:type="spellStart"/>
-      <w:r>
-        <w:t>hetnets</w:t>
-      </w:r>
-      <w:proofErr w:type="spellEnd"/>
-      <w:r>
-        <w:t xml:space="preserve"> with </w:t>
-      </w:r>
-      <w:proofErr w:type="spellStart"/>
-      <w:r>
-        <w:t>pico</w:t>
-      </w:r>
-      <w:proofErr w:type="spellEnd"/>
-      <w:r>
-        <w:t xml:space="preserve"> cells, micro cells and macro cells deployment.</w:t>
+        <w:t>For an assumption as we foresee 5G will develop with HetNets in radio frequency plus high frequency base stations for the baseline coverage of the traffic. Therefore, it is more required than ever that this type of research should take place to compare and investigate the scenarios which are energy efficient and which provide a deeper understanding of the amount of energy consumed in hetnets with pico cells, micro cells and macro cells deployment.</w:t>
       </w:r>
     </w:p>
     <w:p>
@@ -1230,110 +919,68 @@
         <w:rPr>
           <w:lang w:eastAsia="sv-SE"/>
         </w:rPr>
-        <w:t xml:space="preserve">With the onset of 5G, there will be a lot of use of </w:t>
-      </w:r>
-      <w:proofErr w:type="spellStart"/>
+        <w:t xml:space="preserve">With the onset of 5G, there will be a lot of use of HetNets and densified networks to satisfy the demand for increased traffic. Most of the mobile traffic will be concentrated indoors, around 70 percent of the traffic will come from indoor users in shopping malls, airport terminals etc. (Ericsson white paper, 2014). There will be small cells which would be deployable as ‘plug and </w:t>
+      </w:r>
       <w:r>
         <w:rPr>
           <w:lang w:eastAsia="sv-SE"/>
         </w:rPr>
-        <w:t>HetNets</w:t>
-      </w:r>
-      <w:proofErr w:type="spellEnd"/>
+        <w:t>play’</w:t>
+      </w:r>
       <w:r>
         <w:rPr>
           <w:lang w:eastAsia="sv-SE"/>
         </w:rPr>
-        <w:t xml:space="preserve"> and densified networks to satisfy the demand for increased traffic. Most of the mobile traffic will be concentrated indoors, around 70 percent of the traffic will come from indoor users in shopping malls, airport terminals etc. (Ericsson white paper, 2014). There will be small cells which would be deployable as ‘plug and </w:t>
+        <w:t xml:space="preserve"> which is going to save a lot of CAPEX for the operators and as these small cells will have a small coverage a</w:t>
       </w:r>
       <w:r>
         <w:rPr>
           <w:lang w:eastAsia="sv-SE"/>
         </w:rPr>
-        <w:t>play’</w:t>
+        <w:t xml:space="preserve">rea which will enable frequency to reuse </w:t>
       </w:r>
       <w:r>
         <w:rPr>
           <w:lang w:eastAsia="sv-SE"/>
         </w:rPr>
-        <w:t xml:space="preserve"> which is going to save a lot of CAPEX for the operators and as these small cells will have a small coverage a</w:t>
-      </w:r>
+        <w:t>possible being close to each other which will provide large capacity improvement (Yunas et al., 2015).</w:t>
+      </w:r>
+    </w:p>
+    <w:p>
+      <w:pPr>
+        <w:pStyle w:val="NewNormal"/>
+      </w:pPr>
       <w:r>
         <w:rPr>
           <w:lang w:eastAsia="sv-SE"/>
         </w:rPr>
-        <w:t xml:space="preserve">rea which will enable frequency to reuse </w:t>
+        <w:t xml:space="preserve">With the incoming 5G spectrum allocation, speculations are that frequency spectrum for 5G will lie in very high frequencies of the order 30 GHZ, according to a study done with coverage and penetration of these waves in indoor environment will be very problematic. </w:t>
       </w:r>
       <w:r>
         <w:rPr>
           <w:lang w:eastAsia="sv-SE"/>
         </w:rPr>
-        <w:t>possible being close to each other which will provide large capacity improvement (</w:t>
-      </w:r>
-      <w:proofErr w:type="spellStart"/>
+        <w:t>“Achieving</w:t>
+      </w:r>
       <w:r>
         <w:rPr>
           <w:lang w:eastAsia="sv-SE"/>
         </w:rPr>
-        <w:t>Yunas</w:t>
-      </w:r>
-      <w:proofErr w:type="spellEnd"/>
-      <w:r>
+        <w:t xml:space="preserve"> indoor coverage at 30 GHz is highly problematic for all cases, and it is concluded that indoor base stations are necessary if frequencies of 10 GHz and above are to be used in future mobile networks.” (Rydén, 2016)</w:t>
+      </w:r>
+    </w:p>
+    <w:p>
+      <w:pPr>
+        <w:pStyle w:val="NewNormal"/>
         <w:rPr>
           <w:lang w:eastAsia="sv-SE"/>
         </w:rPr>
-        <w:t xml:space="preserve"> et al., 2015).</w:t>
-      </w:r>
-    </w:p>
-    <w:p>
-      <w:pPr>
-        <w:pStyle w:val="NewNormal"/>
       </w:pPr>
       <w:r>
         <w:rPr>
           <w:lang w:eastAsia="sv-SE"/>
         </w:rPr>
-        <w:t xml:space="preserve">With the incoming 5G spectrum allocation, speculations are that frequency spectrum for 5G will lie in very high frequencies of the order 30 GHZ, according to a study done with coverage and penetration of these waves in indoor environment will be very problematic. </w:t>
-      </w:r>
-      <w:r>
-        <w:rPr>
-          <w:lang w:eastAsia="sv-SE"/>
-        </w:rPr>
-        <w:t>“Achieving</w:t>
-      </w:r>
-      <w:r>
-        <w:rPr>
-          <w:lang w:eastAsia="sv-SE"/>
-        </w:rPr>
-        <w:t xml:space="preserve"> indoor coverage at 30 GHz is highly problematic for all cases, and it is concluded that indoor base stations are necessary if frequencies of 10 GHz and above are to be used in future mobile networks.” (Rydén, 2016)</w:t>
-      </w:r>
-    </w:p>
-    <w:p>
-      <w:pPr>
-        <w:pStyle w:val="NewNormal"/>
-        <w:rPr>
-          <w:lang w:eastAsia="sv-SE"/>
-        </w:rPr>
-      </w:pPr>
-      <w:r>
-        <w:rPr>
-          <w:lang w:eastAsia="sv-SE"/>
-        </w:rPr>
-        <w:t xml:space="preserve">Here is a brief theory about the cells which constitute a </w:t>
-      </w:r>
-      <w:proofErr w:type="spellStart"/>
-      <w:r>
-        <w:rPr>
-          <w:lang w:eastAsia="sv-SE"/>
-        </w:rPr>
-        <w:t>HetNet</w:t>
-      </w:r>
-      <w:proofErr w:type="spellEnd"/>
-      <w:r>
-        <w:rPr>
-          <w:lang w:eastAsia="sv-SE"/>
-        </w:rPr>
-        <w:t xml:space="preserve">. </w:t>
+        <w:t xml:space="preserve">Here is a brief theory about the cells which constitute a HetNet. </w:t>
       </w:r>
     </w:p>
     <w:p>
@@ -1467,7 +1114,6 @@
                 <w:lang w:eastAsia="sv-SE"/>
               </w:rPr>
             </w:pPr>
-            <w:proofErr w:type="spellStart"/>
             <w:r>
               <w:rPr>
                 <w:rFonts w:eastAsia="Times New Roman"/>
@@ -1477,7 +1123,6 @@
               </w:rPr>
               <w:t>Picocell</w:t>
             </w:r>
-            <w:proofErr w:type="spellEnd"/>
           </w:p>
         </w:tc>
         <w:tc>
@@ -1545,7 +1190,6 @@
                 <w:lang w:eastAsia="sv-SE"/>
               </w:rPr>
             </w:pPr>
-            <w:proofErr w:type="spellStart"/>
             <w:r>
               <w:rPr>
                 <w:rFonts w:eastAsia="Times New Roman"/>
@@ -1555,7 +1199,6 @@
               </w:rPr>
               <w:t>Macrocell</w:t>
             </w:r>
-            <w:proofErr w:type="spellEnd"/>
           </w:p>
         </w:tc>
       </w:tr>
@@ -1635,19 +1278,8 @@
                 <w:szCs w:val="20"/>
                 <w:lang w:eastAsia="sv-SE"/>
               </w:rPr>
-              <w:t xml:space="preserve">20 </w:t>
+              <w:t>20 dBm</w:t>
             </w:r>
-            <w:proofErr w:type="spellStart"/>
-            <w:r>
-              <w:rPr>
-                <w:rFonts w:eastAsia="Times New Roman"/>
-                <w:sz w:val="20"/>
-                <w:szCs w:val="20"/>
-                <w:lang w:eastAsia="sv-SE"/>
-              </w:rPr>
-              <w:t>dBm</w:t>
-            </w:r>
-            <w:proofErr w:type="spellEnd"/>
           </w:p>
         </w:tc>
         <w:tc>
@@ -1870,27 +1502,7 @@
                 <w:szCs w:val="20"/>
                 <w:lang w:eastAsia="sv-SE"/>
               </w:rPr>
-              <w:t xml:space="preserve">200 </w:t>
-            </w:r>
-            <w:proofErr w:type="spellStart"/>
-            <w:r>
-              <w:rPr>
-                <w:rFonts w:eastAsia="Times New Roman"/>
-                <w:sz w:val="20"/>
-                <w:szCs w:val="20"/>
-                <w:lang w:eastAsia="sv-SE"/>
-              </w:rPr>
-              <w:t>mW</w:t>
-            </w:r>
-            <w:proofErr w:type="spellEnd"/>
-            <w:r>
-              <w:rPr>
-                <w:rFonts w:eastAsia="Times New Roman"/>
-                <w:sz w:val="20"/>
-                <w:szCs w:val="20"/>
-                <w:lang w:eastAsia="sv-SE"/>
-              </w:rPr>
-              <w:t>- 2W</w:t>
+              <w:t>200 mW- 2W</w:t>
             </w:r>
           </w:p>
         </w:tc>
@@ -2347,19 +1959,8 @@
                 <w:szCs w:val="20"/>
                 <w:lang w:eastAsia="sv-SE"/>
               </w:rPr>
-              <w:t xml:space="preserve">Several </w:t>
+              <w:t>Several kms</w:t>
             </w:r>
-            <w:proofErr w:type="spellStart"/>
-            <w:r>
-              <w:rPr>
-                <w:rFonts w:eastAsia="Times New Roman"/>
-                <w:sz w:val="20"/>
-                <w:szCs w:val="20"/>
-                <w:lang w:eastAsia="sv-SE"/>
-              </w:rPr>
-              <w:t>kms</w:t>
-            </w:r>
-            <w:proofErr w:type="spellEnd"/>
           </w:p>
         </w:tc>
       </w:tr>
@@ -3113,15 +2714,7 @@
         <w:pStyle w:val="NewNormal"/>
       </w:pPr>
       <w:r>
-        <w:t>Pico cells have lower transmit power than macro BSs, they have Omni-directional antennas unlike macro BSs which are sectored. The transmit power ranges from 250mW to 2W. They are generally used for indoor purposes around hot-spots like offices, railway stations etc. and are connected over X2 interface. (</w:t>
-      </w:r>
-      <w:proofErr w:type="spellStart"/>
-      <w:r>
-        <w:t>Landström</w:t>
-      </w:r>
-      <w:proofErr w:type="spellEnd"/>
-      <w:r>
-        <w:t xml:space="preserve"> &amp; Anders, 2011)</w:t>
+        <w:t>Pico cells have lower transmit power than macro BSs, they have Omni-directional antennas unlike macro BSs which are sectored. The transmit power ranges from 250mW to 2W. They are generally used for indoor purposes around hot-spots like offices, railway stations etc. and are connected over X2 interface. (Landström &amp; Anders, 2011)</w:t>
       </w:r>
     </w:p>
     <w:p>
@@ -3138,55 +2731,21 @@
         </w:numPr>
       </w:pPr>
       <w:r>
-        <w:t xml:space="preserve"> </w:t>
-      </w:r>
-      <w:proofErr w:type="spellStart"/>
-      <w:r>
-        <w:t>Femto</w:t>
-      </w:r>
-      <w:proofErr w:type="spellEnd"/>
-      <w:r>
-        <w:t xml:space="preserve"> cell</w:t>
-      </w:r>
-    </w:p>
-    <w:p>
-      <w:pPr>
-        <w:pStyle w:val="NewNormal"/>
-      </w:pPr>
-      <w:proofErr w:type="spellStart"/>
-      <w:r>
-        <w:t>Femto</w:t>
-      </w:r>
-      <w:proofErr w:type="spellEnd"/>
-      <w:r>
-        <w:t xml:space="preserve"> cells are also known as </w:t>
-      </w:r>
-      <w:proofErr w:type="spellStart"/>
-      <w:r>
-        <w:t>HeNBs</w:t>
-      </w:r>
-      <w:proofErr w:type="spellEnd"/>
-      <w:r>
-        <w:t xml:space="preserve"> are deployment for small rooms and home requirements generally for a very small range coverage less than 30m. They have Omni-directional antennas, transmit power is around 100 </w:t>
-      </w:r>
-      <w:proofErr w:type="spellStart"/>
-      <w:r>
-        <w:t>mW</w:t>
-      </w:r>
-      <w:proofErr w:type="spellEnd"/>
-      <w:r>
-        <w:t xml:space="preserve">. They could be plugged in using a DSL line or modem </w:t>
+        <w:t xml:space="preserve"> Femto cell</w:t>
+      </w:r>
+    </w:p>
+    <w:p>
+      <w:pPr>
+        <w:pStyle w:val="NewNormal"/>
+      </w:pPr>
+      <w:r>
+        <w:t xml:space="preserve">Femto cells are also known as HeNBs are deployment for small rooms and home requirements generally for a very small range coverage less than 30m. They have Omni-directional antennas, transmit power is around 100 mW. They could be plugged in using a DSL line or modem </w:t>
       </w:r>
       <w:r>
         <w:t>cable. (</w:t>
       </w:r>
-      <w:proofErr w:type="spellStart"/>
-      <w:r>
-        <w:t>Landström</w:t>
-      </w:r>
-      <w:proofErr w:type="spellEnd"/>
-      <w:r>
-        <w:t xml:space="preserve"> &amp; Anders, 2011)</w:t>
+      <w:r>
+        <w:t>Landström &amp; Anders, 2011)</w:t>
       </w:r>
     </w:p>
     <w:p>
@@ -3644,61 +3203,21 @@
         <w:pStyle w:val="NewNormal"/>
       </w:pPr>
       <w:r>
-        <w:t xml:space="preserve">Figure 6 shows how the block diagram of a typical BS, it could be macro, micro, </w:t>
-      </w:r>
-      <w:proofErr w:type="spellStart"/>
-      <w:r>
-        <w:t>pico</w:t>
-      </w:r>
-      <w:proofErr w:type="spellEnd"/>
-      <w:r>
-        <w:t xml:space="preserve"> or </w:t>
-      </w:r>
-      <w:proofErr w:type="spellStart"/>
-      <w:r>
-        <w:t>femto</w:t>
-      </w:r>
-      <w:proofErr w:type="spellEnd"/>
-      <w:r>
-        <w:t>. This model was taken into consideration for developing the Earth Project’s state of the art (</w:t>
-      </w:r>
-      <w:proofErr w:type="spellStart"/>
-      <w:r>
-        <w:t>SoTA</w:t>
-      </w:r>
-      <w:proofErr w:type="spellEnd"/>
-      <w:r>
-        <w:t xml:space="preserve">) BS power model. There could be multiple transceivers in a BS. Each transceiver contains the baseband (BB) module, Radio Frequency (RF) module, power amplifier (PA) which connects to the antennas after providing the required power gain, DC to DC power converter, cooling system and a power supply connected to the mains. For macro BS the sector antenna is located at large distance from the PA which leads to large feeder losses and which needs to be compensated by </w:t>
+        <w:t xml:space="preserve">Figure 6 shows how the block diagram of a typical BS, it could be macro, micro, pico or femto. This model was taken into consideration for developing the Earth Project’s state of the art (SoTA) BS power model. There could be multiple transceivers in a BS. Each transceiver contains the baseband (BB) module, Radio Frequency (RF) module, power amplifier (PA) which connects to the antennas after providing the required power gain, DC to DC power converter, cooling system and a power supply connected to the mains. For macro BS the sector antenna is located at large distance from the PA which leads to large feeder losses and which needs to be compensated by </w:t>
       </w:r>
       <w:r>
         <w:t>PA. (</w:t>
       </w:r>
       <w:r>
-        <w:t xml:space="preserve">Auer et al., </w:t>
-      </w:r>
-      <w:proofErr w:type="spellStart"/>
-      <w:r>
-        <w:t>n.d.</w:t>
-      </w:r>
-      <w:proofErr w:type="spellEnd"/>
-      <w:r>
-        <w:t>)</w:t>
-      </w:r>
-    </w:p>
-    <w:p>
-      <w:pPr>
-        <w:pStyle w:val="NewNormal"/>
-      </w:pPr>
-      <w:r>
-        <w:t>The PA has poor power efficiency as it is made to work in non-saturated region which is to avoid nonlinear distortion from channel interference. In macro BS digital pre distortion is used to improve the PA efficiency. (</w:t>
-      </w:r>
-      <w:proofErr w:type="spellStart"/>
-      <w:r>
-        <w:t>Forssell</w:t>
-      </w:r>
-      <w:proofErr w:type="spellEnd"/>
-      <w:r>
-        <w:t xml:space="preserve"> &amp; Auer, 2015)</w:t>
+        <w:t>Auer et al., n.d.)</w:t>
+      </w:r>
+    </w:p>
+    <w:p>
+      <w:pPr>
+        <w:pStyle w:val="NewNormal"/>
+      </w:pPr>
+      <w:r>
+        <w:t>The PA has poor power efficiency as it is made to work in non-saturated region which is to avoid nonlinear distortion from channel interference. In macro BS digital pre distortion is used to improve the PA efficiency. (Forssell &amp; Auer, 2015)</w:t>
       </w:r>
     </w:p>
     <w:p>
@@ -3713,15 +3232,7 @@
         <w:t xml:space="preserve"> estimation, it is the brain of transceiver. (</w:t>
       </w:r>
       <w:r>
-        <w:t xml:space="preserve">Auer et al., </w:t>
-      </w:r>
-      <w:proofErr w:type="spellStart"/>
-      <w:r>
-        <w:t>n.d.</w:t>
-      </w:r>
-      <w:proofErr w:type="spellEnd"/>
-      <w:r>
-        <w:t xml:space="preserve">)  </w:t>
+        <w:t xml:space="preserve">Auer et al., n.d.)  </w:t>
       </w:r>
     </w:p>
     <w:p>
@@ -3903,7 +3414,6 @@
       <w:r>
         <w:t xml:space="preserve"> / </w:t>
       </w:r>
-      <w:proofErr w:type="spellStart"/>
       <w:r>
         <w:t>η</w:t>
       </w:r>
@@ -3914,7 +3424,6 @@
         </w:rPr>
         <w:t>PA</w:t>
       </w:r>
-      <w:proofErr w:type="spellEnd"/>
       <w:r>
         <w:rPr>
           <w:vertAlign w:val="subscript"/>
@@ -4084,24 +3593,16 @@
         </w:rPr>
         <w:t xml:space="preserve">Table 2. </w:t>
       </w:r>
-      <w:proofErr w:type="spellStart"/>
       <w:r>
         <w:rPr>
           <w:lang w:eastAsia="sv-SE"/>
         </w:rPr>
-        <w:t>SoTA</w:t>
-      </w:r>
-      <w:proofErr w:type="spellEnd"/>
+        <w:t>SoTA estimation of power consumption in different LTE BSs</w:t>
+      </w:r>
       <w:r>
         <w:rPr>
           <w:lang w:eastAsia="sv-SE"/>
         </w:rPr>
-        <w:t xml:space="preserve"> estimation of power consumption in different LTE BSs</w:t>
-      </w:r>
-      <w:r>
-        <w:rPr>
-          <w:lang w:eastAsia="sv-SE"/>
-        </w:rPr>
         <w:t>.</w:t>
       </w:r>
     </w:p>
@@ -4140,6 +3641,8 @@
           <w:szCs w:val="28"/>
         </w:rPr>
       </w:pPr>
+      <w:bookmarkStart w:id="4" w:name="_GoBack"/>
+      <w:bookmarkEnd w:id="4"/>
     </w:p>
     <w:p>
       <w:pPr>
@@ -4454,15 +3957,7 @@
         <w:t xml:space="preserve">This represents the linear approximation of the power model. Here Pin would represent the power consumed in the BS and Pout is the </w:t>
       </w:r>
       <w:r>
-        <w:t xml:space="preserve">RF output power, at maximum load the output power would be </w:t>
-      </w:r>
-      <w:proofErr w:type="spellStart"/>
-      <w:r>
-        <w:t>Pmax</w:t>
-      </w:r>
-      <w:proofErr w:type="spellEnd"/>
-      <w:r>
-        <w:t>. Power consumption at zero load is given by P</w:t>
+        <w:t>RF output power, at maximum load the output power would be Pmax. Power consumption at zero load is given by P</w:t>
       </w:r>
       <w:r>
         <w:rPr>
@@ -4476,20 +3971,11 @@
       <w:r>
         <w:t xml:space="preserve"> </w:t>
       </w:r>
-      <w:proofErr w:type="spellStart"/>
-      <w:r>
-        <w:t>Δp</w:t>
-      </w:r>
-      <w:proofErr w:type="spellEnd"/>
-      <w:r>
-        <w:t xml:space="preserve"> represents the slope </w:t>
-      </w:r>
-      <w:r>
-        <w:t xml:space="preserve">of the curve. </w:t>
-      </w:r>
-      <w:proofErr w:type="spellStart"/>
-      <w:r>
-        <w:t>P</w:t>
+      <w:r>
+        <w:t xml:space="preserve">Δp represents the slope </w:t>
+      </w:r>
+      <w:r>
+        <w:t>of the curve. P</w:t>
       </w:r>
       <w:r>
         <w:rPr>
@@ -4497,7 +3983,6 @@
         </w:rPr>
         <w:t>sleep</w:t>
       </w:r>
-      <w:proofErr w:type="spellEnd"/>
       <w:r>
         <w:t xml:space="preserve"> represents the sleep mode power consumption in the BS when the load is low and N</w:t>
       </w:r>
@@ -5954,15 +5439,7 @@
         <w:pStyle w:val="NewNormal"/>
       </w:pPr>
       <w:r>
-        <w:t xml:space="preserve">The simulator used is Ericsson’s internal network simulator. The simulator is time static system level simulator written in </w:t>
-      </w:r>
-      <w:proofErr w:type="spellStart"/>
-      <w:r>
-        <w:t>Matlab</w:t>
-      </w:r>
-      <w:proofErr w:type="spellEnd"/>
-      <w:r>
-        <w:t>. It provides various propagation models from statistical models to ray-tracing models.</w:t>
+        <w:t>The simulator used is Ericsson’s internal network simulator. The simulator is time static system level simulator written in Matlab. It provides various propagation models from statistical models to ray-tracing models.</w:t>
       </w:r>
       <w:r>
         <w:fldChar w:fldCharType="begin" w:fldLock="1"/>
@@ -6067,6 +5544,105 @@
     <w:p>
       <w:pPr>
         <w:pStyle w:val="NewNormal"/>
+      </w:pPr>
+    </w:p>
+    <w:p>
+      <w:pPr>
+        <w:pStyle w:val="NewNormal"/>
+      </w:pPr>
+      <w:r>
+        <w:rPr>
+          <w:noProof/>
+          <w:lang w:val="sv-SE" w:eastAsia="sv-SE"/>
+        </w:rPr>
+        <w:drawing>
+          <wp:inline distT="0" distB="0" distL="0" distR="0" wp14:anchorId="3C816812" wp14:editId="3683E926">
+            <wp:extent cx="4283710" cy="3215640"/>
+            <wp:effectExtent l="0" t="0" r="2540" b="3810"/>
+            <wp:docPr id="12" name="Picture 12"/>
+            <wp:cNvGraphicFramePr>
+              <a:graphicFrameLocks xmlns:a="http://schemas.openxmlformats.org/drawingml/2006/main" noChangeAspect="1"/>
+            </wp:cNvGraphicFramePr>
+            <a:graphic xmlns:a="http://schemas.openxmlformats.org/drawingml/2006/main">
+              <a:graphicData uri="http://schemas.openxmlformats.org/drawingml/2006/picture">
+                <pic:pic xmlns:pic="http://schemas.openxmlformats.org/drawingml/2006/picture">
+                  <pic:nvPicPr>
+                    <pic:cNvPr id="12" name="cityBuildings2.jpg"/>
+                    <pic:cNvPicPr/>
+                  </pic:nvPicPr>
+                  <pic:blipFill>
+                    <a:blip r:embed="rId25">
+                      <a:extLst>
+                        <a:ext uri="{28A0092B-C50C-407E-A947-70E740481C1C}">
+                          <a14:useLocalDpi xmlns:a14="http://schemas.microsoft.com/office/drawing/2010/main" val="0"/>
+                        </a:ext>
+                      </a:extLst>
+                    </a:blip>
+                    <a:stretch>
+                      <a:fillRect/>
+                    </a:stretch>
+                  </pic:blipFill>
+                  <pic:spPr>
+                    <a:xfrm>
+                      <a:off x="0" y="0"/>
+                      <a:ext cx="4283710" cy="3215640"/>
+                    </a:xfrm>
+                    <a:prstGeom prst="rect">
+                      <a:avLst/>
+                    </a:prstGeom>
+                  </pic:spPr>
+                </pic:pic>
+              </a:graphicData>
+            </a:graphic>
+          </wp:inline>
+        </w:drawing>
+      </w:r>
+    </w:p>
+    <w:p>
+      <w:pPr>
+        <w:pStyle w:val="NewNormal"/>
+        <w:ind w:left="1077" w:firstLine="0"/>
+        <w:rPr>
+          <w:sz w:val="28"/>
+          <w:szCs w:val="28"/>
+        </w:rPr>
+      </w:pPr>
+    </w:p>
+    <w:p>
+      <w:pPr>
+        <w:pStyle w:val="NewNormal"/>
+        <w:rPr>
+          <w:lang w:eastAsia="sv-SE"/>
+        </w:rPr>
+      </w:pPr>
+      <w:r>
+        <w:rPr>
+          <w:lang w:eastAsia="sv-SE"/>
+        </w:rPr>
+        <w:t>Figure 10</w:t>
+      </w:r>
+      <w:r>
+        <w:rPr>
+          <w:lang w:eastAsia="sv-SE"/>
+        </w:rPr>
+        <w:t>.</w:t>
+      </w:r>
+      <w:r>
+        <w:rPr>
+          <w:lang w:eastAsia="sv-SE"/>
+        </w:rPr>
+        <w:t xml:space="preserve"> The figure shows the 3D model of the city with buildings and streets, the city center has high rise buildings</w:t>
+      </w:r>
+      <w:r>
+        <w:rPr>
+          <w:lang w:eastAsia="sv-SE"/>
+        </w:rPr>
+        <w:t>.</w:t>
+      </w:r>
+    </w:p>
+    <w:p>
+      <w:pPr>
+        <w:pStyle w:val="NewNormal"/>
         <w:ind w:left="1077" w:firstLine="0"/>
         <w:rPr>
           <w:sz w:val="28"/>
@@ -6091,6 +5667,7 @@
           <w:sz w:val="28"/>
           <w:szCs w:val="28"/>
         </w:rPr>
+        <w:lastRenderedPageBreak/>
         <w:t>Deployment</w:t>
       </w:r>
     </w:p>
@@ -6121,6 +5698,95 @@
       </w:r>
       <w:r>
         <w:t xml:space="preserve">. </w:t>
+      </w:r>
+    </w:p>
+    <w:p>
+      <w:pPr>
+        <w:pStyle w:val="NewNormal"/>
+      </w:pPr>
+    </w:p>
+    <w:p>
+      <w:pPr>
+        <w:pStyle w:val="NewNormal"/>
+      </w:pPr>
+      <w:r>
+        <w:rPr>
+          <w:noProof/>
+          <w:lang w:val="sv-SE" w:eastAsia="sv-SE"/>
+        </w:rPr>
+        <w:drawing>
+          <wp:inline distT="0" distB="0" distL="0" distR="0" wp14:anchorId="7498B11B" wp14:editId="236E58CD">
+            <wp:extent cx="4283710" cy="2647950"/>
+            <wp:effectExtent l="0" t="0" r="2540" b="0"/>
+            <wp:docPr id="22" name="Picture 22"/>
+            <wp:cNvGraphicFramePr>
+              <a:graphicFrameLocks xmlns:a="http://schemas.openxmlformats.org/drawingml/2006/main" noChangeAspect="1"/>
+            </wp:cNvGraphicFramePr>
+            <a:graphic xmlns:a="http://schemas.openxmlformats.org/drawingml/2006/main">
+              <a:graphicData uri="http://schemas.openxmlformats.org/drawingml/2006/picture">
+                <pic:pic xmlns:pic="http://schemas.openxmlformats.org/drawingml/2006/picture">
+                  <pic:nvPicPr>
+                    <pic:cNvPr id="22" name="networkmap_withmicroDeployment.jpg"/>
+                    <pic:cNvPicPr/>
+                  </pic:nvPicPr>
+                  <pic:blipFill>
+                    <a:blip r:embed="rId26">
+                      <a:extLst>
+                        <a:ext uri="{28A0092B-C50C-407E-A947-70E740481C1C}">
+                          <a14:useLocalDpi xmlns:a14="http://schemas.microsoft.com/office/drawing/2010/main" val="0"/>
+                        </a:ext>
+                      </a:extLst>
+                    </a:blip>
+                    <a:stretch>
+                      <a:fillRect/>
+                    </a:stretch>
+                  </pic:blipFill>
+                  <pic:spPr>
+                    <a:xfrm>
+                      <a:off x="0" y="0"/>
+                      <a:ext cx="4283710" cy="2647950"/>
+                    </a:xfrm>
+                    <a:prstGeom prst="rect">
+                      <a:avLst/>
+                    </a:prstGeom>
+                  </pic:spPr>
+                </pic:pic>
+              </a:graphicData>
+            </a:graphic>
+          </wp:inline>
+        </w:drawing>
+      </w:r>
+    </w:p>
+    <w:p>
+      <w:pPr>
+        <w:pStyle w:val="NewNormal"/>
+        <w:rPr>
+          <w:lang w:eastAsia="sv-SE"/>
+        </w:rPr>
+      </w:pPr>
+      <w:r>
+        <w:rPr>
+          <w:lang w:eastAsia="sv-SE"/>
+        </w:rPr>
+        <w:t>Figure 1</w:t>
+      </w:r>
+      <w:r>
+        <w:rPr>
+          <w:lang w:eastAsia="sv-SE"/>
+        </w:rPr>
+        <w:t>1</w:t>
+      </w:r>
+      <w:r>
+        <w:rPr>
+          <w:lang w:eastAsia="sv-SE"/>
+        </w:rPr>
+        <w:t>. The figure shows</w:t>
+      </w:r>
+      <w:r>
+        <w:rPr>
+          <w:lang w:eastAsia="sv-SE"/>
+        </w:rPr>
+        <w:t xml:space="preserve"> deployment of micro cells in the center of the city with macro cells in the surrounding area.</w:t>
       </w:r>
     </w:p>
     <w:p>
@@ -6187,7 +5853,11 @@
         <w:t xml:space="preserve">total air </w:t>
       </w:r>
       <w:r>
-        <w:t>traffic could be given by offered traffic per m</w:t>
+        <w:t xml:space="preserve">traffic could be given </w:t>
+      </w:r>
+      <w:r>
+        <w:lastRenderedPageBreak/>
+        <w:t>by offered traffic per m</w:t>
       </w:r>
       <w:r>
         <w:rPr>
@@ -6216,33 +5886,17 @@
         <w:pStyle w:val="NewNormal"/>
         <w:ind w:left="450" w:firstLine="0"/>
       </w:pPr>
-      <w:r>
-        <w:lastRenderedPageBreak/>
-        <w:t xml:space="preserve"> </w:t>
-      </w:r>
-    </w:p>
-    <w:p>
-      <w:pPr>
-        <w:pStyle w:val="NewNormal"/>
-        <w:rPr>
-          <w:sz w:val="28"/>
-          <w:szCs w:val="28"/>
-        </w:rPr>
-      </w:pPr>
     </w:p>
     <w:p>
       <w:pPr>
         <w:pStyle w:val="NewNormal"/>
         <w:ind w:left="450" w:firstLine="0"/>
-        <w:rPr>
-          <w:sz w:val="28"/>
-          <w:szCs w:val="28"/>
-        </w:rPr>
-      </w:pPr>
-    </w:p>
-    <w:p>
-      <w:pPr>
-        <w:pStyle w:val="NewNormal"/>
+      </w:pPr>
+    </w:p>
+    <w:p>
+      <w:pPr>
+        <w:pStyle w:val="NewNormal"/>
+        <w:ind w:left="450" w:firstLine="0"/>
         <w:rPr>
           <w:color w:val="4F81BD" w:themeColor="accent1"/>
           <w14:shadow w14:blurRad="38100" w14:dist="25400" w14:dir="5400000" w14:sx="100000" w14:sy="100000" w14:kx="0" w14:ky="0" w14:algn="ctr">
@@ -6432,56 +6086,13 @@
     <w:p>
       <w:pPr>
         <w:pStyle w:val="NewNormal"/>
-        <w:ind w:left="450" w:firstLine="0"/>
-        <w:rPr>
-          <w:sz w:val="28"/>
-          <w:szCs w:val="28"/>
-        </w:rPr>
-      </w:pPr>
-    </w:p>
-    <w:p>
-      <w:pPr>
-        <w:pStyle w:val="NewNormal"/>
-        <w:ind w:left="450" w:firstLine="0"/>
-        <w:rPr>
-          <w:sz w:val="28"/>
-          <w:szCs w:val="28"/>
-        </w:rPr>
-      </w:pPr>
-    </w:p>
-    <w:p>
-      <w:pPr>
-        <w:pStyle w:val="NewNormal"/>
-        <w:ind w:left="450" w:firstLine="0"/>
-        <w:rPr>
-          <w:sz w:val="28"/>
-          <w:szCs w:val="28"/>
-        </w:rPr>
-      </w:pPr>
-    </w:p>
-    <w:p>
-      <w:pPr>
-        <w:pStyle w:val="NewNormal"/>
-        <w:ind w:left="450" w:firstLine="0"/>
-        <w:rPr>
-          <w:sz w:val="28"/>
-          <w:szCs w:val="28"/>
-        </w:rPr>
-      </w:pPr>
-    </w:p>
-    <w:p>
-      <w:pPr>
-        <w:pStyle w:val="NewNormal"/>
-        <w:ind w:left="450" w:firstLine="0"/>
-        <w:rPr>
-          <w:sz w:val="28"/>
-          <w:szCs w:val="28"/>
-        </w:rPr>
-      </w:pPr>
-    </w:p>
-    <w:p>
-      <w:pPr>
-        <w:pStyle w:val="NewNormal"/>
+        <w:ind w:firstLine="0"/>
+      </w:pPr>
+    </w:p>
+    <w:p>
+      <w:pPr>
+        <w:pStyle w:val="NewNormal"/>
+        <w:ind w:firstLine="0"/>
       </w:pPr>
     </w:p>
     <w:p>
@@ -6501,14 +6112,25 @@
           <w:sz w:val="32"/>
           <w:szCs w:val="32"/>
         </w:rPr>
+        <w:lastRenderedPageBreak/>
         <w:t>Results</w:t>
       </w:r>
+      <w:r>
+        <w:rPr>
+          <w:sz w:val="32"/>
+          <w:szCs w:val="32"/>
+        </w:rPr>
+        <w:t xml:space="preserve"> and Discussions</w:t>
+      </w:r>
     </w:p>
     <w:p>
       <w:pPr>
         <w:pStyle w:val="NewNormal"/>
         <w:ind w:left="450" w:firstLine="0"/>
       </w:pPr>
+      <w:r>
+        <w:t xml:space="preserve">After </w:t>
+      </w:r>
     </w:p>
     <w:p>
       <w:pPr>
@@ -6578,8 +6200,6 @@
           </w14:textOutline>
         </w:rPr>
       </w:pPr>
-      <w:bookmarkStart w:id="4" w:name="_GoBack"/>
-      <w:bookmarkEnd w:id="4"/>
     </w:p>
     <w:p>
       <w:pPr>
@@ -6592,6 +6212,60 @@
         <w:pStyle w:val="NewNormal"/>
         <w:rPr>
           <w:b/>
+          <w:sz w:val="32"/>
+          <w:szCs w:val="32"/>
+        </w:rPr>
+      </w:pPr>
+    </w:p>
+    <w:p>
+      <w:pPr>
+        <w:pStyle w:val="NewNormal"/>
+        <w:rPr>
+          <w:sz w:val="32"/>
+          <w:szCs w:val="32"/>
+        </w:rPr>
+      </w:pPr>
+    </w:p>
+    <w:p>
+      <w:pPr>
+        <w:pStyle w:val="NewNormal"/>
+        <w:rPr>
+          <w:sz w:val="32"/>
+          <w:szCs w:val="32"/>
+        </w:rPr>
+      </w:pPr>
+    </w:p>
+    <w:p>
+      <w:pPr>
+        <w:pStyle w:val="NewNormal"/>
+        <w:rPr>
+          <w:sz w:val="32"/>
+          <w:szCs w:val="32"/>
+        </w:rPr>
+      </w:pPr>
+    </w:p>
+    <w:p>
+      <w:pPr>
+        <w:pStyle w:val="NewNormal"/>
+        <w:rPr>
+          <w:sz w:val="32"/>
+          <w:szCs w:val="32"/>
+        </w:rPr>
+      </w:pPr>
+    </w:p>
+    <w:p>
+      <w:pPr>
+        <w:pStyle w:val="NewNormal"/>
+        <w:rPr>
+          <w:sz w:val="32"/>
+          <w:szCs w:val="32"/>
+        </w:rPr>
+      </w:pPr>
+    </w:p>
+    <w:p>
+      <w:pPr>
+        <w:pStyle w:val="NewNormal"/>
+        <w:rPr>
           <w:sz w:val="32"/>
           <w:szCs w:val="32"/>
         </w:rPr>
@@ -6749,25 +6423,32 @@
           <w:sz w:val="32"/>
           <w:szCs w:val="32"/>
         </w:rPr>
-        <w:t>Discussions and Conclusions</w:t>
-      </w:r>
-    </w:p>
-    <w:p>
-      <w:pPr>
-        <w:pStyle w:val="NewNormal"/>
-        <w:rPr>
-          <w:sz w:val="32"/>
-          <w:szCs w:val="32"/>
-        </w:rPr>
-      </w:pPr>
-    </w:p>
-    <w:p>
-      <w:pPr>
-        <w:pStyle w:val="NewNormal"/>
-        <w:rPr>
-          <w:sz w:val="32"/>
-          <w:szCs w:val="32"/>
-        </w:rPr>
+        <w:t>Future Work</w:t>
+      </w:r>
+    </w:p>
+    <w:p>
+      <w:pPr>
+        <w:pStyle w:val="NewNormal"/>
+      </w:pPr>
+    </w:p>
+    <w:p>
+      <w:pPr>
+        <w:pStyle w:val="NewNormal"/>
+      </w:pPr>
+    </w:p>
+    <w:p>
+      <w:pPr>
+        <w:pStyle w:val="NewNormal"/>
+      </w:pPr>
+    </w:p>
+    <w:p>
+      <w:pPr>
+        <w:pStyle w:val="NewNormal"/>
+      </w:pPr>
+    </w:p>
+    <w:p>
+      <w:pPr>
+        <w:pStyle w:val="NewNormal"/>
       </w:pPr>
     </w:p>
     <w:p>
@@ -6847,395 +6528,6 @@
     <w:p>
       <w:pPr>
         <w:pStyle w:val="NewNormal"/>
-        <w:rPr>
-          <w:sz w:val="32"/>
-          <w:szCs w:val="32"/>
-        </w:rPr>
-      </w:pPr>
-    </w:p>
-    <w:p>
-      <w:pPr>
-        <w:pStyle w:val="NewNormal"/>
-        <w:rPr>
-          <w:sz w:val="32"/>
-          <w:szCs w:val="32"/>
-        </w:rPr>
-      </w:pPr>
-    </w:p>
-    <w:p>
-      <w:pPr>
-        <w:pStyle w:val="NewNormal"/>
-        <w:rPr>
-          <w:sz w:val="32"/>
-          <w:szCs w:val="32"/>
-        </w:rPr>
-      </w:pPr>
-    </w:p>
-    <w:p>
-      <w:pPr>
-        <w:pStyle w:val="NewNormal"/>
-        <w:rPr>
-          <w:sz w:val="32"/>
-          <w:szCs w:val="32"/>
-        </w:rPr>
-      </w:pPr>
-    </w:p>
-    <w:p>
-      <w:pPr>
-        <w:pStyle w:val="NewNormal"/>
-        <w:rPr>
-          <w:sz w:val="32"/>
-          <w:szCs w:val="32"/>
-        </w:rPr>
-      </w:pPr>
-    </w:p>
-    <w:p>
-      <w:pPr>
-        <w:pStyle w:val="NewNormal"/>
-        <w:rPr>
-          <w:sz w:val="32"/>
-          <w:szCs w:val="32"/>
-        </w:rPr>
-      </w:pPr>
-    </w:p>
-    <w:p>
-      <w:pPr>
-        <w:pStyle w:val="NewNormal"/>
-        <w:rPr>
-          <w:sz w:val="32"/>
-          <w:szCs w:val="32"/>
-        </w:rPr>
-      </w:pPr>
-    </w:p>
-    <w:p>
-      <w:pPr>
-        <w:pStyle w:val="NewNormal"/>
-        <w:rPr>
-          <w:sz w:val="32"/>
-          <w:szCs w:val="32"/>
-        </w:rPr>
-      </w:pPr>
-    </w:p>
-    <w:p>
-      <w:pPr>
-        <w:pStyle w:val="NewNormal"/>
-        <w:rPr>
-          <w:sz w:val="32"/>
-          <w:szCs w:val="32"/>
-        </w:rPr>
-      </w:pPr>
-    </w:p>
-    <w:p>
-      <w:pPr>
-        <w:pStyle w:val="NewNormal"/>
-        <w:rPr>
-          <w:sz w:val="32"/>
-          <w:szCs w:val="32"/>
-        </w:rPr>
-      </w:pPr>
-    </w:p>
-    <w:p>
-      <w:pPr>
-        <w:pStyle w:val="NewNormal"/>
-        <w:rPr>
-          <w:sz w:val="32"/>
-          <w:szCs w:val="32"/>
-        </w:rPr>
-      </w:pPr>
-    </w:p>
-    <w:p>
-      <w:pPr>
-        <w:pStyle w:val="NewNormal"/>
-        <w:rPr>
-          <w:sz w:val="32"/>
-          <w:szCs w:val="32"/>
-        </w:rPr>
-      </w:pPr>
-    </w:p>
-    <w:p>
-      <w:pPr>
-        <w:pStyle w:val="NewNormal"/>
-        <w:rPr>
-          <w:sz w:val="32"/>
-          <w:szCs w:val="32"/>
-        </w:rPr>
-      </w:pPr>
-    </w:p>
-    <w:p>
-      <w:pPr>
-        <w:pStyle w:val="NewNormal"/>
-        <w:rPr>
-          <w:sz w:val="32"/>
-          <w:szCs w:val="32"/>
-        </w:rPr>
-      </w:pPr>
-    </w:p>
-    <w:p>
-      <w:pPr>
-        <w:pStyle w:val="NewNormal"/>
-        <w:numPr>
-          <w:ilvl w:val="0"/>
-          <w:numId w:val="9"/>
-        </w:numPr>
-        <w:rPr>
-          <w:sz w:val="32"/>
-          <w:szCs w:val="32"/>
-        </w:rPr>
-      </w:pPr>
-      <w:r>
-        <w:rPr>
-          <w:sz w:val="32"/>
-          <w:szCs w:val="32"/>
-        </w:rPr>
-        <w:t>Future Work</w:t>
-      </w:r>
-    </w:p>
-    <w:p>
-      <w:pPr>
-        <w:pStyle w:val="NewNormal"/>
-      </w:pPr>
-    </w:p>
-    <w:p>
-      <w:pPr>
-        <w:pStyle w:val="NewNormal"/>
-      </w:pPr>
-    </w:p>
-    <w:p>
-      <w:pPr>
-        <w:pStyle w:val="NewNormal"/>
-      </w:pPr>
-    </w:p>
-    <w:p>
-      <w:pPr>
-        <w:pStyle w:val="NewNormal"/>
-      </w:pPr>
-    </w:p>
-    <w:p>
-      <w:pPr>
-        <w:pStyle w:val="NewNormal"/>
-      </w:pPr>
-    </w:p>
-    <w:p>
-      <w:pPr>
-        <w:pStyle w:val="NewNormal"/>
-      </w:pPr>
-    </w:p>
-    <w:p>
-      <w:pPr>
-        <w:pStyle w:val="NewNormal"/>
-      </w:pPr>
-    </w:p>
-    <w:p>
-      <w:pPr>
-        <w:pStyle w:val="NewNormal"/>
-      </w:pPr>
-    </w:p>
-    <w:p>
-      <w:pPr>
-        <w:pStyle w:val="NewNormal"/>
-        <w:rPr>
-          <w:color w:val="4F81BD" w:themeColor="accent1"/>
-          <w14:shadow w14:blurRad="38100" w14:dist="25400" w14:dir="5400000" w14:sx="100000" w14:sy="100000" w14:kx="0" w14:ky="0" w14:algn="ctr">
-            <w14:srgbClr w14:val="6E747A">
-              <w14:alpha w14:val="57000"/>
-            </w14:srgbClr>
-          </w14:shadow>
-          <w14:textOutline w14:w="0" w14:cap="flat" w14:cmpd="sng" w14:algn="ctr">
-            <w14:noFill/>
-            <w14:prstDash w14:val="solid"/>
-            <w14:round/>
-          </w14:textOutline>
-        </w:rPr>
-      </w:pPr>
-    </w:p>
-    <w:p>
-      <w:pPr>
-        <w:pStyle w:val="NewNormal"/>
-        <w:rPr>
-          <w:color w:val="4F81BD" w:themeColor="accent1"/>
-          <w14:shadow w14:blurRad="38100" w14:dist="25400" w14:dir="5400000" w14:sx="100000" w14:sy="100000" w14:kx="0" w14:ky="0" w14:algn="ctr">
-            <w14:srgbClr w14:val="6E747A">
-              <w14:alpha w14:val="57000"/>
-            </w14:srgbClr>
-          </w14:shadow>
-          <w14:textOutline w14:w="0" w14:cap="flat" w14:cmpd="sng" w14:algn="ctr">
-            <w14:noFill/>
-            <w14:prstDash w14:val="solid"/>
-            <w14:round/>
-          </w14:textOutline>
-        </w:rPr>
-      </w:pPr>
-    </w:p>
-    <w:p>
-      <w:pPr>
-        <w:pStyle w:val="NewNormal"/>
-        <w:rPr>
-          <w:color w:val="4F81BD" w:themeColor="accent1"/>
-          <w14:shadow w14:blurRad="38100" w14:dist="25400" w14:dir="5400000" w14:sx="100000" w14:sy="100000" w14:kx="0" w14:ky="0" w14:algn="ctr">
-            <w14:srgbClr w14:val="6E747A">
-              <w14:alpha w14:val="57000"/>
-            </w14:srgbClr>
-          </w14:shadow>
-          <w14:textOutline w14:w="0" w14:cap="flat" w14:cmpd="sng" w14:algn="ctr">
-            <w14:noFill/>
-            <w14:prstDash w14:val="solid"/>
-            <w14:round/>
-          </w14:textOutline>
-        </w:rPr>
-      </w:pPr>
-      <w:r>
-        <w:rPr>
-          <w:noProof/>
-          <w:lang w:val="sv-SE" w:eastAsia="sv-SE"/>
-        </w:rPr>
-        <mc:AlternateContent>
-          <mc:Choice Requires="wps">
-            <w:drawing>
-              <wp:anchor distT="0" distB="0" distL="114300" distR="114300" simplePos="0" relativeHeight="251675648" behindDoc="0" locked="0" layoutInCell="1" allowOverlap="1" wp14:anchorId="37948B4B" wp14:editId="58B099D5">
-                <wp:simplePos x="0" y="0"/>
-                <wp:positionH relativeFrom="column">
-                  <wp:posOffset>0</wp:posOffset>
-                </wp:positionH>
-                <wp:positionV relativeFrom="paragraph">
-                  <wp:posOffset>0</wp:posOffset>
-                </wp:positionV>
-                <wp:extent cx="1828800" cy="1828800"/>
-                <wp:effectExtent l="0" t="419100" r="0" b="427990"/>
-                <wp:wrapNone/>
-                <wp:docPr id="16" name="Text Box 16"/>
-                <wp:cNvGraphicFramePr/>
-                <a:graphic xmlns:a="http://schemas.openxmlformats.org/drawingml/2006/main">
-                  <a:graphicData uri="http://schemas.microsoft.com/office/word/2010/wordprocessingShape">
-                    <wps:wsp>
-                      <wps:cNvSpPr txBox="1"/>
-                      <wps:spPr>
-                        <a:xfrm rot="20217521">
-                          <a:off x="0" y="0"/>
-                          <a:ext cx="1828800" cy="1828800"/>
-                        </a:xfrm>
-                        <a:prstGeom prst="rect">
-                          <a:avLst/>
-                        </a:prstGeom>
-                        <a:noFill/>
-                        <a:ln>
-                          <a:noFill/>
-                        </a:ln>
-                      </wps:spPr>
-                      <wps:txbx>
-                        <w:txbxContent>
-                          <w:p>
-                            <w:pPr>
-                              <w:pStyle w:val="NewNormal"/>
-                              <w:jc w:val="center"/>
-                              <w:rPr>
-                                <w:color w:val="4F81BD" w:themeColor="accent1"/>
-                                <w:sz w:val="72"/>
-                                <w:szCs w:val="72"/>
-                                <w14:shadow w14:blurRad="38100" w14:dist="25400" w14:dir="5400000" w14:sx="100000" w14:sy="100000" w14:kx="0" w14:ky="0" w14:algn="ctr">
-                                  <w14:srgbClr w14:val="6E747A">
-                                    <w14:alpha w14:val="57000"/>
-                                  </w14:srgbClr>
-                                </w14:shadow>
-                                <w14:textOutline w14:w="0" w14:cap="flat" w14:cmpd="sng" w14:algn="ctr">
-                                  <w14:noFill/>
-                                  <w14:prstDash w14:val="solid"/>
-                                  <w14:round/>
-                                </w14:textOutline>
-                              </w:rPr>
-                            </w:pPr>
-                            <w:r>
-                              <w:rPr>
-                                <w:color w:val="4F81BD" w:themeColor="accent1"/>
-                                <w:sz w:val="72"/>
-                                <w:szCs w:val="72"/>
-                                <w14:shadow w14:blurRad="38100" w14:dist="25400" w14:dir="5400000" w14:sx="100000" w14:sy="100000" w14:kx="0" w14:ky="0" w14:algn="ctr">
-                                  <w14:srgbClr w14:val="6E747A">
-                                    <w14:alpha w14:val="57000"/>
-                                  </w14:srgbClr>
-                                </w14:shadow>
-                                <w14:textOutline w14:w="0" w14:cap="flat" w14:cmpd="sng" w14:algn="ctr">
-                                  <w14:noFill/>
-                                  <w14:prstDash w14:val="solid"/>
-                                  <w14:round/>
-                                </w14:textOutline>
-                              </w:rPr>
-                              <w:t>In Progress</w:t>
-                            </w:r>
-                          </w:p>
-                        </w:txbxContent>
-                      </wps:txbx>
-                      <wps:bodyPr rot="0" spcFirstLastPara="0" vertOverflow="overflow" horzOverflow="overflow" vert="horz" wrap="none" lIns="91440" tIns="45720" rIns="91440" bIns="45720" numCol="1" spcCol="0" rtlCol="0" fromWordArt="0" anchor="t" anchorCtr="0" forceAA="0" compatLnSpc="1">
-                        <a:prstTxWarp prst="textNoShape">
-                          <a:avLst/>
-                        </a:prstTxWarp>
-                        <a:spAutoFit/>
-                      </wps:bodyPr>
-                    </wps:wsp>
-                  </a:graphicData>
-                </a:graphic>
-              </wp:anchor>
-            </w:drawing>
-          </mc:Choice>
-          <mc:Fallback>
-            <w:pict>
-              <v:shape w14:anchorId="37948B4B" id="Text Box 16" o:spid="_x0000_s1030" type="#_x0000_t202" style="position:absolute;left:0;text-align:left;margin-left:0;margin-top:0;width:2in;height:2in;rotation:-1510036fd;z-index:251675648;visibility:visible;mso-wrap-style:none;mso-wrap-distance-left:9pt;mso-wrap-distance-top:0;mso-wrap-distance-right:9pt;mso-wrap-distance-bottom:0;mso-position-horizontal:absolute;mso-position-horizontal-relative:text;mso-position-vertical:absolute;mso-position-vertical-relative:text;v-text-anchor:top" o:gfxdata="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" filled="f" stroked="f">
-                <v:textbox style="mso-fit-shape-to-text:t">
-                  <w:txbxContent>
-                    <w:p>
-                      <w:pPr>
-                        <w:pStyle w:val="NewNormal"/>
-                        <w:jc w:val="center"/>
-                        <w:rPr>
-                          <w:color w:val="4F81BD" w:themeColor="accent1"/>
-                          <w:sz w:val="72"/>
-                          <w:szCs w:val="72"/>
-                          <w14:shadow w14:blurRad="38100" w14:dist="25400" w14:dir="5400000" w14:sx="100000" w14:sy="100000" w14:kx="0" w14:ky="0" w14:algn="ctr">
-                            <w14:srgbClr w14:val="6E747A">
-                              <w14:alpha w14:val="57000"/>
-                            </w14:srgbClr>
-                          </w14:shadow>
-                          <w14:textOutline w14:w="0" w14:cap="flat" w14:cmpd="sng" w14:algn="ctr">
-                            <w14:noFill/>
-                            <w14:prstDash w14:val="solid"/>
-                            <w14:round/>
-                          </w14:textOutline>
-                        </w:rPr>
-                      </w:pPr>
-                      <w:r>
-                        <w:rPr>
-                          <w:color w:val="4F81BD" w:themeColor="accent1"/>
-                          <w:sz w:val="72"/>
-                          <w:szCs w:val="72"/>
-                          <w14:shadow w14:blurRad="38100" w14:dist="25400" w14:dir="5400000" w14:sx="100000" w14:sy="100000" w14:kx="0" w14:ky="0" w14:algn="ctr">
-                            <w14:srgbClr w14:val="6E747A">
-                              <w14:alpha w14:val="57000"/>
-                            </w14:srgbClr>
-                          </w14:shadow>
-                          <w14:textOutline w14:w="0" w14:cap="flat" w14:cmpd="sng" w14:algn="ctr">
-                            <w14:noFill/>
-                            <w14:prstDash w14:val="solid"/>
-                            <w14:round/>
-                          </w14:textOutline>
-                        </w:rPr>
-                        <w:t>In Progress</w:t>
-                      </w:r>
-                    </w:p>
-                  </w:txbxContent>
-                </v:textbox>
-              </v:shape>
-            </w:pict>
-          </mc:Fallback>
-        </mc:AlternateContent>
-      </w:r>
-    </w:p>
-    <w:p>
-      <w:pPr>
-        <w:pStyle w:val="NewNormal"/>
-      </w:pPr>
-    </w:p>
-    <w:p>
-      <w:pPr>
-        <w:pStyle w:val="NewNormal"/>
       </w:pPr>
     </w:p>
     <w:p>
@@ -7325,7 +6617,6 @@
       <w:bookmarkStart w:id="5" w:name="_Toc353965511"/>
       <w:bookmarkStart w:id="6" w:name="_Toc353966389"/>
       <w:bookmarkStart w:id="7" w:name="_Toc436313868"/>
-      <w:proofErr w:type="spellStart"/>
       <w:r>
         <w:rPr>
           <w:sz w:val="32"/>
@@ -7337,7 +6628,6 @@
       <w:bookmarkEnd w:id="5"/>
       <w:bookmarkEnd w:id="6"/>
       <w:bookmarkEnd w:id="7"/>
-      <w:proofErr w:type="spellEnd"/>
     </w:p>
     <w:p>
       <w:pPr>
@@ -7349,141 +6639,374 @@
           <w:szCs w:val="24"/>
           <w:lang w:val="sv-SE"/>
         </w:rPr>
-        <w:t xml:space="preserve">Auer, G., </w:t>
-      </w:r>
-      <w:proofErr w:type="spellStart"/>
+        <w:t>Auer, G., Giannini, V., Gódor, I., Olsson, M., Al</w:t>
+      </w:r>
       <w:r>
         <w:rPr>
           <w:sz w:val="32"/>
           <w:szCs w:val="24"/>
           <w:lang w:val="sv-SE"/>
         </w:rPr>
-        <w:t>Giannini</w:t>
-      </w:r>
-      <w:proofErr w:type="spellEnd"/>
+        <w:t xml:space="preserve">i Imran, M., Sabella, D., … </w:t>
+      </w:r>
       <w:r>
         <w:rPr>
           <w:sz w:val="32"/>
           <w:szCs w:val="24"/>
           <w:lang w:val="sv-SE"/>
         </w:rPr>
-        <w:t xml:space="preserve">, V., </w:t>
-      </w:r>
-      <w:proofErr w:type="spellStart"/>
+        <w:t xml:space="preserve">Desset, C. (n.d.). </w:t>
+      </w:r>
+      <w:r>
+        <w:rPr>
+          <w:sz w:val="32"/>
+          <w:szCs w:val="24"/>
+        </w:rPr>
+        <w:t>How Much Energy is Needed to Run a Wireless Network ?</w:t>
+      </w:r>
+    </w:p>
+    <w:p>
+      <w:pPr>
+        <w:pStyle w:val="NewNormal"/>
+      </w:pPr>
+      <w:r>
+        <w:rPr>
+          <w:sz w:val="32"/>
+          <w:szCs w:val="24"/>
+        </w:rPr>
+        <w:t xml:space="preserve">Cisco Visual Networking Index: Forecast and Methodology Cisco Visual Networking Index: Cisco Visual Networking Index: Forecast and Methodology. (2015). </w:t>
+      </w:r>
+      <w:r>
+        <w:rPr>
+          <w:i/>
+          <w:iCs/>
+          <w:sz w:val="32"/>
+          <w:szCs w:val="24"/>
+        </w:rPr>
+        <w:t>Forecast and Methodology</w:t>
+      </w:r>
+      <w:r>
+        <w:rPr>
+          <w:sz w:val="32"/>
+          <w:szCs w:val="24"/>
+        </w:rPr>
+        <w:t>, 2015–2020.</w:t>
+      </w:r>
+    </w:p>
+    <w:p>
+      <w:pPr>
+        <w:pStyle w:val="NewNormal"/>
+        <w:rPr>
+          <w:lang w:val="sv-SE"/>
+        </w:rPr>
+      </w:pPr>
+      <w:r>
+        <w:rPr>
+          <w:sz w:val="32"/>
+          <w:szCs w:val="24"/>
+        </w:rPr>
+        <w:t xml:space="preserve">Desset, C., Debaillie, B., Giannini, V., Fehske, A., Auer, G., Holtkamp, H., … </w:t>
+      </w:r>
+      <w:r>
+        <w:rPr>
+          <w:sz w:val="32"/>
+          <w:szCs w:val="24"/>
+        </w:rPr>
+        <w:t xml:space="preserve">Blume, O. (2012). Flexible power modeling of LTE base stations. In </w:t>
+      </w:r>
+      <w:r>
+        <w:rPr>
+          <w:i/>
+          <w:iCs/>
+          <w:sz w:val="32"/>
+          <w:szCs w:val="24"/>
+        </w:rPr>
+        <w:t>2012 IEEE Wireless Communications and Networking Conference (WCNC)</w:t>
+      </w:r>
+      <w:r>
+        <w:rPr>
+          <w:sz w:val="32"/>
+          <w:szCs w:val="24"/>
+        </w:rPr>
+        <w:t xml:space="preserve"> (pp. 2858–2862). </w:t>
+      </w:r>
       <w:r>
         <w:rPr>
           <w:sz w:val="32"/>
           <w:szCs w:val="24"/>
           <w:lang w:val="sv-SE"/>
         </w:rPr>
-        <w:t>Gódor</w:t>
-      </w:r>
-      <w:proofErr w:type="spellEnd"/>
+        <w:t>IEEE. https://doi.org/10.1109/WCNC.2012.6214289</w:t>
+      </w:r>
+    </w:p>
+    <w:p>
+      <w:pPr>
+        <w:pStyle w:val="NewNormal"/>
+      </w:pPr>
       <w:r>
         <w:rPr>
           <w:sz w:val="32"/>
           <w:szCs w:val="24"/>
           <w:lang w:val="sv-SE"/>
         </w:rPr>
-        <w:t>, I., Olsson, M., Al</w:t>
-      </w:r>
+        <w:t xml:space="preserve">Domenico, A. De, &amp; Petersson, S. (2012). </w:t>
+      </w:r>
+      <w:r>
+        <w:rPr>
+          <w:sz w:val="32"/>
+          <w:szCs w:val="24"/>
+        </w:rPr>
+        <w:t xml:space="preserve">Final Integrated Concept. </w:t>
+      </w:r>
+      <w:r>
+        <w:rPr>
+          <w:i/>
+          <w:iCs/>
+          <w:sz w:val="32"/>
+          <w:szCs w:val="24"/>
+        </w:rPr>
+        <w:t>EARTH Project D.6.4</w:t>
+      </w:r>
+      <w:r>
+        <w:rPr>
+          <w:sz w:val="32"/>
+          <w:szCs w:val="24"/>
+        </w:rPr>
+        <w:t>, 1–95. Retrieved from https://bscw.ict-</w:t>
+      </w:r>
+      <w:r>
+        <w:rPr>
+          <w:sz w:val="32"/>
+          <w:szCs w:val="24"/>
+        </w:rPr>
+        <w:lastRenderedPageBreak/>
+        <w:t>earth.eu/pub/bscw.cgi/d49431/EARTH_WP6_D6.4.pdf</w:t>
+      </w:r>
+    </w:p>
+    <w:p>
+      <w:pPr>
+        <w:pStyle w:val="NewNormal"/>
+        <w:rPr>
+          <w:sz w:val="32"/>
+          <w:szCs w:val="24"/>
+        </w:rPr>
+      </w:pPr>
+      <w:r>
+        <w:rPr>
+          <w:sz w:val="32"/>
+          <w:szCs w:val="24"/>
+        </w:rPr>
+        <w:t>Dufková, K., Bjelica, M., Moon, B., Kencl, L., &amp; Le Boudec, J.-Y. (n.d.). Energy Savings for Cellular Network with Evaluation of Impact on Data Traffic Performance.</w:t>
+      </w:r>
+    </w:p>
+    <w:p>
+      <w:pPr>
+        <w:pStyle w:val="NewNormal"/>
+      </w:pPr>
       <w:r>
         <w:rPr>
           <w:sz w:val="32"/>
           <w:szCs w:val="24"/>
           <w:lang w:val="sv-SE"/>
         </w:rPr>
-        <w:t xml:space="preserve">i </w:t>
-      </w:r>
-      <w:proofErr w:type="spellStart"/>
+        <w:t xml:space="preserve">Falconetti, L., Frenger, P., Kallin, H., &amp; Rimhagen, T. (2012). </w:t>
+      </w:r>
+      <w:r>
+        <w:rPr>
+          <w:sz w:val="32"/>
+          <w:szCs w:val="24"/>
+        </w:rPr>
+        <w:t xml:space="preserve">Energy efficiency in heterogeneous networks. </w:t>
+      </w:r>
+      <w:r>
+        <w:rPr>
+          <w:i/>
+          <w:iCs/>
+          <w:sz w:val="32"/>
+          <w:szCs w:val="24"/>
+        </w:rPr>
+        <w:t>Online Conference on Green Communications (GreenCom), 2012 IEEE</w:t>
+      </w:r>
+      <w:r>
+        <w:rPr>
+          <w:sz w:val="32"/>
+          <w:szCs w:val="24"/>
+        </w:rPr>
+        <w:t>, 98–103. https://doi.org/10.1109/GreenCom.2012.6519623</w:t>
+      </w:r>
+    </w:p>
+    <w:p>
+      <w:pPr>
+        <w:pStyle w:val="NewNormal"/>
+        <w:rPr>
+          <w:sz w:val="32"/>
+          <w:szCs w:val="24"/>
+        </w:rPr>
+      </w:pPr>
+      <w:r>
+        <w:rPr>
+          <w:sz w:val="32"/>
+          <w:szCs w:val="24"/>
+        </w:rPr>
+        <w:t>Fehske, A. J., Richter, F., &amp; Fettweis, G. P. (n.d.). Energy Efficiency Improvements through Micro Sites in Cellular Mobile Radio Networks.</w:t>
+      </w:r>
+    </w:p>
+    <w:p>
+      <w:pPr>
+        <w:pStyle w:val="NewNormal"/>
+        <w:rPr>
+          <w:sz w:val="32"/>
+          <w:szCs w:val="24"/>
+        </w:rPr>
+      </w:pPr>
+      <w:r>
+        <w:rPr>
+          <w:sz w:val="32"/>
+          <w:szCs w:val="24"/>
+        </w:rPr>
+        <w:t>Forssell, H., &amp; Auer, G. (2015). Energy Efficiency of Heterogeneous Networks in, 53–58. https://doi.org/10.1007/s11265-011-0637-3</w:t>
+      </w:r>
+    </w:p>
+    <w:p>
+      <w:pPr>
+        <w:pStyle w:val="NewNormal"/>
+      </w:pPr>
       <w:r>
         <w:rPr>
           <w:sz w:val="32"/>
           <w:szCs w:val="24"/>
           <w:lang w:val="sv-SE"/>
         </w:rPr>
-        <w:t>Imran</w:t>
-      </w:r>
-      <w:proofErr w:type="spellEnd"/>
-      <w:r>
-        <w:rPr>
+        <w:t xml:space="preserve">Han, C., Harrold, T., Armour, S., Krikidis, I., Videv, S., Grant, P. M., … </w:t>
+      </w:r>
+      <w:r>
+        <w:rPr>
+          <w:sz w:val="32"/>
+          <w:szCs w:val="24"/>
+        </w:rPr>
+        <w:t xml:space="preserve">Hanzo, L. (2011). Green radio: Radio techniques to enable energy-efficient wireless networks. </w:t>
+      </w:r>
+      <w:r>
+        <w:rPr>
+          <w:i/>
+          <w:iCs/>
+          <w:sz w:val="32"/>
+          <w:szCs w:val="24"/>
+        </w:rPr>
+        <w:t>IEEE Communications Magazine</w:t>
+      </w:r>
+      <w:r>
+        <w:rPr>
+          <w:sz w:val="32"/>
+          <w:szCs w:val="24"/>
+        </w:rPr>
+        <w:t xml:space="preserve">, </w:t>
+      </w:r>
+      <w:r>
+        <w:rPr>
+          <w:i/>
+          <w:iCs/>
+          <w:sz w:val="32"/>
+          <w:szCs w:val="24"/>
+        </w:rPr>
+        <w:t>49</w:t>
+      </w:r>
+      <w:r>
+        <w:rPr>
+          <w:sz w:val="32"/>
+          <w:szCs w:val="24"/>
+        </w:rPr>
+        <w:t>(6), 46–54. https://doi.org/10.1109/MCOM.2011.5783984</w:t>
+      </w:r>
+    </w:p>
+    <w:p>
+      <w:pPr>
+        <w:pStyle w:val="NewNormal"/>
+        <w:rPr>
+          <w:sz w:val="32"/>
+          <w:szCs w:val="24"/>
+        </w:rPr>
+      </w:pPr>
+      <w:r>
+        <w:rPr>
+          <w:sz w:val="32"/>
+          <w:szCs w:val="24"/>
+        </w:rPr>
+        <w:lastRenderedPageBreak/>
+        <w:t>Landström, S., &amp; Anders, F. (2011). Ericsson Review: Heterogeneous networks-increasing cellular capacity.</w:t>
+      </w:r>
+    </w:p>
+    <w:p>
+      <w:pPr>
+        <w:pStyle w:val="NewNormal"/>
+      </w:pPr>
+      <w:r>
+        <w:rPr>
+          <w:sz w:val="32"/>
+          <w:szCs w:val="24"/>
+        </w:rPr>
+        <w:t xml:space="preserve">Rydén, V. (2016). </w:t>
+      </w:r>
+      <w:r>
+        <w:rPr>
+          <w:i/>
+          <w:iCs/>
+          <w:sz w:val="32"/>
+          <w:szCs w:val="24"/>
+        </w:rPr>
+        <w:t>Outdoor to Indoor Coverage in 5G Networks</w:t>
+      </w:r>
+      <w:r>
+        <w:rPr>
+          <w:sz w:val="32"/>
+          <w:szCs w:val="24"/>
+        </w:rPr>
+        <w:t xml:space="preserve">. </w:t>
+      </w:r>
+      <w:r>
+        <w:rPr>
+          <w:i/>
+          <w:iCs/>
           <w:sz w:val="32"/>
           <w:szCs w:val="24"/>
           <w:lang w:val="sv-SE"/>
         </w:rPr>
-        <w:t xml:space="preserve">, M., </w:t>
-      </w:r>
-      <w:proofErr w:type="spellStart"/>
+        <w:t>Teknisk- naturvetenskaplig fakultet UTH-enheten</w:t>
+      </w:r>
       <w:r>
         <w:rPr>
           <w:sz w:val="32"/>
           <w:szCs w:val="24"/>
           <w:lang w:val="sv-SE"/>
         </w:rPr>
-        <w:t>Sabella</w:t>
-      </w:r>
-      <w:proofErr w:type="spellEnd"/>
+        <w:t xml:space="preserve">. </w:t>
+      </w:r>
+      <w:r>
+        <w:rPr>
+          <w:sz w:val="32"/>
+          <w:szCs w:val="24"/>
+        </w:rPr>
+        <w:t>Retrieved from https://uu.diva-portal.org/smash/get/diva2:944408/FULLTEXT01.pdf</w:t>
+      </w:r>
+    </w:p>
+    <w:p>
+      <w:pPr>
+        <w:pStyle w:val="NewNormal"/>
+      </w:pPr>
       <w:r>
         <w:rPr>
           <w:sz w:val="32"/>
           <w:szCs w:val="24"/>
           <w:lang w:val="sv-SE"/>
         </w:rPr>
-        <w:t xml:space="preserve">, D., … </w:t>
+        <w:t xml:space="preserve">Tombaz, S., Sung, K. W., &amp; Zander, J. (2012). </w:t>
       </w:r>
       <w:r>
         <w:rPr>
           <w:sz w:val="32"/>
           <w:szCs w:val="24"/>
-          <w:lang w:val="sv-SE"/>
-        </w:rPr>
-        <w:t>Desset, C. (</w:t>
-      </w:r>
-      <w:proofErr w:type="spellStart"/>
-      <w:r>
-        <w:rPr>
-          <w:sz w:val="32"/>
-          <w:szCs w:val="24"/>
-          <w:lang w:val="sv-SE"/>
-        </w:rPr>
-        <w:t>n.d</w:t>
-      </w:r>
-      <w:proofErr w:type="spellEnd"/>
-      <w:r>
-        <w:rPr>
-          <w:sz w:val="32"/>
-          <w:szCs w:val="24"/>
-          <w:lang w:val="sv-SE"/>
-        </w:rPr>
-        <w:t xml:space="preserve">.). </w:t>
-      </w:r>
-      <w:r>
-        <w:rPr>
-          <w:sz w:val="32"/>
-          <w:szCs w:val="24"/>
-        </w:rPr>
-        <w:t xml:space="preserve">How Much Energy is Needed to Run a Wireless </w:t>
-      </w:r>
-      <w:proofErr w:type="gramStart"/>
-      <w:r>
-        <w:rPr>
-          <w:sz w:val="32"/>
-          <w:szCs w:val="24"/>
-        </w:rPr>
-        <w:t>Network ?</w:t>
-      </w:r>
-      <w:proofErr w:type="gramEnd"/>
-    </w:p>
-    <w:p>
-      <w:pPr>
-        <w:pStyle w:val="NewNormal"/>
-      </w:pPr>
-      <w:r>
-        <w:rPr>
-          <w:sz w:val="32"/>
-          <w:szCs w:val="24"/>
-        </w:rPr>
-        <w:t xml:space="preserve">Cisco Visual Networking Index: Forecast and Methodology Cisco Visual Networking Index: Cisco Visual Networking Index: Forecast and Methodology. (2015). </w:t>
+        </w:rPr>
+        <w:t xml:space="preserve">Impact of densification on energy efficiency in wireless access networks. </w:t>
       </w:r>
       <w:r>
         <w:rPr>
@@ -7492,720 +7015,26 @@
           <w:sz w:val="32"/>
           <w:szCs w:val="24"/>
         </w:rPr>
-        <w:t>Forecast and Methodology</w:t>
+        <w:t>2012 IEEE Globecom Workshops</w:t>
       </w:r>
       <w:r>
         <w:rPr>
           <w:sz w:val="32"/>
           <w:szCs w:val="24"/>
         </w:rPr>
-        <w:t>, 2015–2020.</w:t>
-      </w:r>
-    </w:p>
-    <w:p>
-      <w:pPr>
-        <w:pStyle w:val="NewNormal"/>
-        <w:rPr>
-          <w:lang w:val="sv-SE"/>
-        </w:rPr>
-      </w:pPr>
-      <w:proofErr w:type="spellStart"/>
+        <w:t>, 57–62. https://doi.org/10.1109/GLOCOMW.2012.6477544</w:t>
+      </w:r>
+    </w:p>
+    <w:p>
+      <w:pPr>
+        <w:pStyle w:val="NewNormal"/>
+      </w:pPr>
       <w:r>
         <w:rPr>
           <w:sz w:val="32"/>
           <w:szCs w:val="24"/>
         </w:rPr>
-        <w:t>Desset</w:t>
-      </w:r>
-      <w:proofErr w:type="spellEnd"/>
-      <w:r>
-        <w:rPr>
-          <w:sz w:val="32"/>
-          <w:szCs w:val="24"/>
-        </w:rPr>
-        <w:t xml:space="preserve">, C., </w:t>
-      </w:r>
-      <w:proofErr w:type="spellStart"/>
-      <w:r>
-        <w:rPr>
-          <w:sz w:val="32"/>
-          <w:szCs w:val="24"/>
-        </w:rPr>
-        <w:t>Debaillie</w:t>
-      </w:r>
-      <w:proofErr w:type="spellEnd"/>
-      <w:r>
-        <w:rPr>
-          <w:sz w:val="32"/>
-          <w:szCs w:val="24"/>
-        </w:rPr>
-        <w:t xml:space="preserve">, B., </w:t>
-      </w:r>
-      <w:proofErr w:type="spellStart"/>
-      <w:r>
-        <w:rPr>
-          <w:sz w:val="32"/>
-          <w:szCs w:val="24"/>
-        </w:rPr>
-        <w:t>Giannini</w:t>
-      </w:r>
-      <w:proofErr w:type="spellEnd"/>
-      <w:r>
-        <w:rPr>
-          <w:sz w:val="32"/>
-          <w:szCs w:val="24"/>
-        </w:rPr>
-        <w:t xml:space="preserve">, V., </w:t>
-      </w:r>
-      <w:proofErr w:type="spellStart"/>
-      <w:r>
-        <w:rPr>
-          <w:sz w:val="32"/>
-          <w:szCs w:val="24"/>
-        </w:rPr>
-        <w:t>Fehske</w:t>
-      </w:r>
-      <w:proofErr w:type="spellEnd"/>
-      <w:r>
-        <w:rPr>
-          <w:sz w:val="32"/>
-          <w:szCs w:val="24"/>
-        </w:rPr>
-        <w:t xml:space="preserve">, A., Auer, G., Holtkamp, H., … </w:t>
-      </w:r>
-      <w:r>
-        <w:rPr>
-          <w:sz w:val="32"/>
-          <w:szCs w:val="24"/>
-        </w:rPr>
-        <w:t xml:space="preserve">Blume, O. (2012). Flexible power modeling of LTE base stations. In </w:t>
-      </w:r>
-      <w:r>
-        <w:rPr>
-          <w:i/>
-          <w:iCs/>
-          <w:sz w:val="32"/>
-          <w:szCs w:val="24"/>
-        </w:rPr>
-        <w:t>2012 IEEE Wireless Communications and Networking Conference (WCNC)</w:t>
-      </w:r>
-      <w:r>
-        <w:rPr>
-          <w:sz w:val="32"/>
-          <w:szCs w:val="24"/>
-        </w:rPr>
-        <w:t xml:space="preserve"> (pp. 2858–2862). </w:t>
-      </w:r>
-      <w:r>
-        <w:rPr>
-          <w:sz w:val="32"/>
-          <w:szCs w:val="24"/>
-          <w:lang w:val="sv-SE"/>
-        </w:rPr>
-        <w:t>IEEE. https://doi.org/10.1109/WCNC.2012.6214289</w:t>
-      </w:r>
-    </w:p>
-    <w:p>
-      <w:pPr>
-        <w:pStyle w:val="NewNormal"/>
-      </w:pPr>
-      <w:r>
-        <w:rPr>
-          <w:sz w:val="32"/>
-          <w:szCs w:val="24"/>
-          <w:lang w:val="sv-SE"/>
-        </w:rPr>
-        <w:t xml:space="preserve">Domenico, A. De, &amp; Petersson, S. (2012). </w:t>
-      </w:r>
-      <w:r>
-        <w:rPr>
-          <w:sz w:val="32"/>
-          <w:szCs w:val="24"/>
-        </w:rPr>
-        <w:t xml:space="preserve">Final Integrated Concept. </w:t>
-      </w:r>
-      <w:r>
-        <w:rPr>
-          <w:i/>
-          <w:iCs/>
-          <w:sz w:val="32"/>
-          <w:szCs w:val="24"/>
-        </w:rPr>
-        <w:t>EARTH Project D.6.4</w:t>
-      </w:r>
-      <w:r>
-        <w:rPr>
-          <w:sz w:val="32"/>
-          <w:szCs w:val="24"/>
-        </w:rPr>
-        <w:t>, 1–95. Retrieved from https://bscw.ict-earth.eu/pub/bscw.cgi/d49431/EARTH_WP6_D6.4.pdf</w:t>
-      </w:r>
-    </w:p>
-    <w:p>
-      <w:pPr>
-        <w:pStyle w:val="NewNormal"/>
-        <w:rPr>
-          <w:sz w:val="32"/>
-          <w:szCs w:val="24"/>
-        </w:rPr>
-      </w:pPr>
-      <w:proofErr w:type="spellStart"/>
-      <w:r>
-        <w:rPr>
-          <w:sz w:val="32"/>
-          <w:szCs w:val="24"/>
-        </w:rPr>
-        <w:t>Dufková</w:t>
-      </w:r>
-      <w:proofErr w:type="spellEnd"/>
-      <w:r>
-        <w:rPr>
-          <w:sz w:val="32"/>
-          <w:szCs w:val="24"/>
-        </w:rPr>
-        <w:t xml:space="preserve">, K., </w:t>
-      </w:r>
-      <w:proofErr w:type="spellStart"/>
-      <w:r>
-        <w:rPr>
-          <w:sz w:val="32"/>
-          <w:szCs w:val="24"/>
-        </w:rPr>
-        <w:t>Bjelica</w:t>
-      </w:r>
-      <w:proofErr w:type="spellEnd"/>
-      <w:r>
-        <w:rPr>
-          <w:sz w:val="32"/>
-          <w:szCs w:val="24"/>
-        </w:rPr>
-        <w:t xml:space="preserve">, M., Moon, B., </w:t>
-      </w:r>
-      <w:proofErr w:type="spellStart"/>
-      <w:r>
-        <w:rPr>
-          <w:sz w:val="32"/>
-          <w:szCs w:val="24"/>
-        </w:rPr>
-        <w:t>Kencl</w:t>
-      </w:r>
-      <w:proofErr w:type="spellEnd"/>
-      <w:r>
-        <w:rPr>
-          <w:sz w:val="32"/>
-          <w:szCs w:val="24"/>
-        </w:rPr>
-        <w:t xml:space="preserve">, L., &amp; Le </w:t>
-      </w:r>
-      <w:proofErr w:type="spellStart"/>
-      <w:r>
-        <w:rPr>
-          <w:sz w:val="32"/>
-          <w:szCs w:val="24"/>
-        </w:rPr>
-        <w:t>Boudec</w:t>
-      </w:r>
-      <w:proofErr w:type="spellEnd"/>
-      <w:r>
-        <w:rPr>
-          <w:sz w:val="32"/>
-          <w:szCs w:val="24"/>
-        </w:rPr>
-        <w:t>, J.-Y. (</w:t>
-      </w:r>
-      <w:proofErr w:type="spellStart"/>
-      <w:r>
-        <w:rPr>
-          <w:sz w:val="32"/>
-          <w:szCs w:val="24"/>
-        </w:rPr>
-        <w:t>n.d.</w:t>
-      </w:r>
-      <w:proofErr w:type="spellEnd"/>
-      <w:r>
-        <w:rPr>
-          <w:sz w:val="32"/>
-          <w:szCs w:val="24"/>
-        </w:rPr>
-        <w:t>). Energy Savings for Cellular Network with Evaluation of Impact on Data Traffic Performance.</w:t>
-      </w:r>
-    </w:p>
-    <w:p>
-      <w:pPr>
-        <w:pStyle w:val="NewNormal"/>
-      </w:pPr>
-      <w:r>
-        <w:rPr>
-          <w:sz w:val="32"/>
-          <w:szCs w:val="24"/>
-          <w:lang w:val="sv-SE"/>
-        </w:rPr>
-        <w:lastRenderedPageBreak/>
-        <w:t xml:space="preserve">Falconetti, L., </w:t>
-      </w:r>
-      <w:proofErr w:type="spellStart"/>
-      <w:r>
-        <w:rPr>
-          <w:sz w:val="32"/>
-          <w:szCs w:val="24"/>
-          <w:lang w:val="sv-SE"/>
-        </w:rPr>
-        <w:t>Frenger</w:t>
-      </w:r>
-      <w:proofErr w:type="spellEnd"/>
-      <w:r>
-        <w:rPr>
-          <w:sz w:val="32"/>
-          <w:szCs w:val="24"/>
-          <w:lang w:val="sv-SE"/>
-        </w:rPr>
-        <w:t xml:space="preserve">, P., Kallin, H., &amp; Rimhagen, T. (2012). </w:t>
-      </w:r>
-      <w:r>
-        <w:rPr>
-          <w:sz w:val="32"/>
-          <w:szCs w:val="24"/>
-        </w:rPr>
-        <w:t xml:space="preserve">Energy efficiency in heterogeneous networks. </w:t>
-      </w:r>
-      <w:r>
-        <w:rPr>
-          <w:i/>
-          <w:iCs/>
-          <w:sz w:val="32"/>
-          <w:szCs w:val="24"/>
-        </w:rPr>
-        <w:t>Online Conference on Green Communications (</w:t>
-      </w:r>
-      <w:proofErr w:type="spellStart"/>
-      <w:r>
-        <w:rPr>
-          <w:i/>
-          <w:iCs/>
-          <w:sz w:val="32"/>
-          <w:szCs w:val="24"/>
-        </w:rPr>
-        <w:t>GreenCom</w:t>
-      </w:r>
-      <w:proofErr w:type="spellEnd"/>
-      <w:r>
-        <w:rPr>
-          <w:i/>
-          <w:iCs/>
-          <w:sz w:val="32"/>
-          <w:szCs w:val="24"/>
-        </w:rPr>
-        <w:t>), 2012 IEEE</w:t>
-      </w:r>
-      <w:r>
-        <w:rPr>
-          <w:sz w:val="32"/>
-          <w:szCs w:val="24"/>
-        </w:rPr>
-        <w:t>, 98–103. https://doi.org/10.1109/GreenCom.2012.6519623</w:t>
-      </w:r>
-    </w:p>
-    <w:p>
-      <w:pPr>
-        <w:pStyle w:val="NewNormal"/>
-        <w:rPr>
-          <w:sz w:val="32"/>
-          <w:szCs w:val="24"/>
-        </w:rPr>
-      </w:pPr>
-      <w:proofErr w:type="spellStart"/>
-      <w:r>
-        <w:rPr>
-          <w:sz w:val="32"/>
-          <w:szCs w:val="24"/>
-        </w:rPr>
-        <w:t>Fehske</w:t>
-      </w:r>
-      <w:proofErr w:type="spellEnd"/>
-      <w:r>
-        <w:rPr>
-          <w:sz w:val="32"/>
-          <w:szCs w:val="24"/>
-        </w:rPr>
-        <w:t xml:space="preserve">, A. J., Richter, F., &amp; </w:t>
-      </w:r>
-      <w:proofErr w:type="spellStart"/>
-      <w:r>
-        <w:rPr>
-          <w:sz w:val="32"/>
-          <w:szCs w:val="24"/>
-        </w:rPr>
-        <w:t>Fettweis</w:t>
-      </w:r>
-      <w:proofErr w:type="spellEnd"/>
-      <w:r>
-        <w:rPr>
-          <w:sz w:val="32"/>
-          <w:szCs w:val="24"/>
-        </w:rPr>
-        <w:t>, G. P. (</w:t>
-      </w:r>
-      <w:proofErr w:type="spellStart"/>
-      <w:r>
-        <w:rPr>
-          <w:sz w:val="32"/>
-          <w:szCs w:val="24"/>
-        </w:rPr>
-        <w:t>n.d.</w:t>
-      </w:r>
-      <w:proofErr w:type="spellEnd"/>
-      <w:r>
-        <w:rPr>
-          <w:sz w:val="32"/>
-          <w:szCs w:val="24"/>
-        </w:rPr>
-        <w:t>). Energy Efficiency Improvements through Micro Sites in Cellular Mobile Radio Networks.</w:t>
-      </w:r>
-    </w:p>
-    <w:p>
-      <w:pPr>
-        <w:pStyle w:val="NewNormal"/>
-        <w:rPr>
-          <w:sz w:val="32"/>
-          <w:szCs w:val="24"/>
-        </w:rPr>
-      </w:pPr>
-      <w:proofErr w:type="spellStart"/>
-      <w:r>
-        <w:rPr>
-          <w:sz w:val="32"/>
-          <w:szCs w:val="24"/>
-        </w:rPr>
-        <w:t>Forssell</w:t>
-      </w:r>
-      <w:proofErr w:type="spellEnd"/>
-      <w:r>
-        <w:rPr>
-          <w:sz w:val="32"/>
-          <w:szCs w:val="24"/>
-        </w:rPr>
-        <w:t>, H., &amp; Auer, G. (2015). Energy Efficiency of Heterogeneous Networks in, 53–58. https://doi.org/10.1007/s11265-011-0637-3</w:t>
-      </w:r>
-    </w:p>
-    <w:p>
-      <w:pPr>
-        <w:pStyle w:val="NewNormal"/>
-      </w:pPr>
-      <w:r>
-        <w:rPr>
-          <w:sz w:val="32"/>
-          <w:szCs w:val="24"/>
-          <w:lang w:val="sv-SE"/>
-        </w:rPr>
-        <w:t xml:space="preserve">Han, C., </w:t>
-      </w:r>
-      <w:proofErr w:type="spellStart"/>
-      <w:r>
-        <w:rPr>
-          <w:sz w:val="32"/>
-          <w:szCs w:val="24"/>
-          <w:lang w:val="sv-SE"/>
-        </w:rPr>
-        <w:t>Harrold</w:t>
-      </w:r>
-      <w:proofErr w:type="spellEnd"/>
-      <w:r>
-        <w:rPr>
-          <w:sz w:val="32"/>
-          <w:szCs w:val="24"/>
-          <w:lang w:val="sv-SE"/>
-        </w:rPr>
-        <w:t xml:space="preserve">, T., </w:t>
-      </w:r>
-      <w:proofErr w:type="spellStart"/>
-      <w:r>
-        <w:rPr>
-          <w:sz w:val="32"/>
-          <w:szCs w:val="24"/>
-          <w:lang w:val="sv-SE"/>
-        </w:rPr>
-        <w:t>Armour</w:t>
-      </w:r>
-      <w:proofErr w:type="spellEnd"/>
-      <w:r>
-        <w:rPr>
-          <w:sz w:val="32"/>
-          <w:szCs w:val="24"/>
-          <w:lang w:val="sv-SE"/>
-        </w:rPr>
-        <w:t xml:space="preserve">, S., </w:t>
-      </w:r>
-      <w:proofErr w:type="spellStart"/>
-      <w:r>
-        <w:rPr>
-          <w:sz w:val="32"/>
-          <w:szCs w:val="24"/>
-          <w:lang w:val="sv-SE"/>
-        </w:rPr>
-        <w:t>Krikidis</w:t>
-      </w:r>
-      <w:proofErr w:type="spellEnd"/>
-      <w:r>
-        <w:rPr>
-          <w:sz w:val="32"/>
-          <w:szCs w:val="24"/>
-          <w:lang w:val="sv-SE"/>
-        </w:rPr>
-        <w:t xml:space="preserve">, I., </w:t>
-      </w:r>
-      <w:proofErr w:type="spellStart"/>
-      <w:r>
-        <w:rPr>
-          <w:sz w:val="32"/>
-          <w:szCs w:val="24"/>
-          <w:lang w:val="sv-SE"/>
-        </w:rPr>
-        <w:t>Videv</w:t>
-      </w:r>
-      <w:proofErr w:type="spellEnd"/>
-      <w:r>
-        <w:rPr>
-          <w:sz w:val="32"/>
-          <w:szCs w:val="24"/>
-          <w:lang w:val="sv-SE"/>
-        </w:rPr>
-        <w:t xml:space="preserve">, S., Grant, P. M., … </w:t>
-      </w:r>
-      <w:proofErr w:type="spellStart"/>
-      <w:r>
-        <w:rPr>
-          <w:sz w:val="32"/>
-          <w:szCs w:val="24"/>
-        </w:rPr>
-        <w:t>Hanzo</w:t>
-      </w:r>
-      <w:proofErr w:type="spellEnd"/>
-      <w:r>
-        <w:rPr>
-          <w:sz w:val="32"/>
-          <w:szCs w:val="24"/>
-        </w:rPr>
-        <w:t xml:space="preserve">, L. (2011). Green radio: Radio techniques to enable energy-efficient wireless networks. </w:t>
-      </w:r>
-      <w:r>
-        <w:rPr>
-          <w:i/>
-          <w:iCs/>
-          <w:sz w:val="32"/>
-          <w:szCs w:val="24"/>
-        </w:rPr>
-        <w:t>IEEE Communications Magazine</w:t>
-      </w:r>
-      <w:r>
-        <w:rPr>
-          <w:sz w:val="32"/>
-          <w:szCs w:val="24"/>
-        </w:rPr>
-        <w:t xml:space="preserve">, </w:t>
-      </w:r>
-      <w:r>
-        <w:rPr>
-          <w:i/>
-          <w:iCs/>
-          <w:sz w:val="32"/>
-          <w:szCs w:val="24"/>
-        </w:rPr>
-        <w:t>49</w:t>
-      </w:r>
-      <w:r>
-        <w:rPr>
-          <w:sz w:val="32"/>
-          <w:szCs w:val="24"/>
-        </w:rPr>
-        <w:t>(6), 46–54. https://doi.org/10.1109/MCOM.2011.5783984</w:t>
-      </w:r>
-    </w:p>
-    <w:p>
-      <w:pPr>
-        <w:pStyle w:val="NewNormal"/>
-        <w:rPr>
-          <w:sz w:val="32"/>
-          <w:szCs w:val="24"/>
-        </w:rPr>
-      </w:pPr>
-      <w:proofErr w:type="spellStart"/>
-      <w:r>
-        <w:rPr>
-          <w:sz w:val="32"/>
-          <w:szCs w:val="24"/>
-        </w:rPr>
-        <w:t>Landström</w:t>
-      </w:r>
-      <w:proofErr w:type="spellEnd"/>
-      <w:r>
-        <w:rPr>
-          <w:sz w:val="32"/>
-          <w:szCs w:val="24"/>
-        </w:rPr>
-        <w:t>, S., &amp; Anders, F. (2011). Ericsson Review: Heterogeneous networks-increasing cellular capacity.</w:t>
-      </w:r>
-    </w:p>
-    <w:p>
-      <w:pPr>
-        <w:pStyle w:val="NewNormal"/>
-      </w:pPr>
-      <w:r>
-        <w:rPr>
-          <w:sz w:val="32"/>
-          <w:szCs w:val="24"/>
-        </w:rPr>
-        <w:t xml:space="preserve">Rydén, V. (2016). </w:t>
-      </w:r>
-      <w:r>
-        <w:rPr>
-          <w:i/>
-          <w:iCs/>
-          <w:sz w:val="32"/>
-          <w:szCs w:val="24"/>
-        </w:rPr>
-        <w:t>Outdoor to Indoor Coverage in 5G Networks</w:t>
-      </w:r>
-      <w:r>
-        <w:rPr>
-          <w:sz w:val="32"/>
-          <w:szCs w:val="24"/>
-        </w:rPr>
-        <w:t xml:space="preserve">. </w:t>
-      </w:r>
-      <w:r>
-        <w:rPr>
-          <w:i/>
-          <w:iCs/>
-          <w:sz w:val="32"/>
-          <w:szCs w:val="24"/>
-          <w:lang w:val="sv-SE"/>
-        </w:rPr>
-        <w:t>Teknisk- naturvetenskaplig fakultet UTH-enheten</w:t>
-      </w:r>
-      <w:r>
-        <w:rPr>
-          <w:sz w:val="32"/>
-          <w:szCs w:val="24"/>
-          <w:lang w:val="sv-SE"/>
-        </w:rPr>
-        <w:t xml:space="preserve">. </w:t>
-      </w:r>
-      <w:r>
-        <w:rPr>
-          <w:sz w:val="32"/>
-          <w:szCs w:val="24"/>
-        </w:rPr>
-        <w:t>Retrieved from https://uu.diva-portal.org/smash/get/diva2:944408/FULLTEXT01.pdf</w:t>
-      </w:r>
-    </w:p>
-    <w:p>
-      <w:pPr>
-        <w:pStyle w:val="NewNormal"/>
-      </w:pPr>
-      <w:r>
-        <w:rPr>
-          <w:sz w:val="32"/>
-          <w:szCs w:val="24"/>
-          <w:lang w:val="sv-SE"/>
-        </w:rPr>
-        <w:lastRenderedPageBreak/>
-        <w:t xml:space="preserve">Tombaz, S., Sung, K. W., &amp; Zander, J. (2012). </w:t>
-      </w:r>
-      <w:r>
-        <w:rPr>
-          <w:sz w:val="32"/>
-          <w:szCs w:val="24"/>
-        </w:rPr>
-        <w:t xml:space="preserve">Impact of densification on energy efficiency in wireless access networks. </w:t>
-      </w:r>
-      <w:r>
-        <w:rPr>
-          <w:i/>
-          <w:iCs/>
-          <w:sz w:val="32"/>
-          <w:szCs w:val="24"/>
-        </w:rPr>
-        <w:t xml:space="preserve">2012 IEEE </w:t>
-      </w:r>
-      <w:proofErr w:type="spellStart"/>
-      <w:r>
-        <w:rPr>
-          <w:i/>
-          <w:iCs/>
-          <w:sz w:val="32"/>
-          <w:szCs w:val="24"/>
-        </w:rPr>
-        <w:t>Globecom</w:t>
-      </w:r>
-      <w:proofErr w:type="spellEnd"/>
-      <w:r>
-        <w:rPr>
-          <w:i/>
-          <w:iCs/>
-          <w:sz w:val="32"/>
-          <w:szCs w:val="24"/>
-        </w:rPr>
-        <w:t xml:space="preserve"> Workshops</w:t>
-      </w:r>
-      <w:r>
-        <w:rPr>
-          <w:sz w:val="32"/>
-          <w:szCs w:val="24"/>
-        </w:rPr>
-        <w:t>, 57–62. https://doi.org/10.1109/GLOCOMW.2012.6477544</w:t>
-      </w:r>
-    </w:p>
-    <w:p>
-      <w:pPr>
-        <w:pStyle w:val="NewNormal"/>
-      </w:pPr>
-      <w:proofErr w:type="spellStart"/>
-      <w:r>
-        <w:rPr>
-          <w:sz w:val="32"/>
-          <w:szCs w:val="24"/>
-        </w:rPr>
-        <w:t>Yunas</w:t>
-      </w:r>
-      <w:proofErr w:type="spellEnd"/>
-      <w:r>
-        <w:rPr>
-          <w:sz w:val="32"/>
-          <w:szCs w:val="24"/>
-        </w:rPr>
-        <w:t xml:space="preserve">, S., </w:t>
-      </w:r>
-      <w:proofErr w:type="spellStart"/>
-      <w:r>
-        <w:rPr>
-          <w:sz w:val="32"/>
-          <w:szCs w:val="24"/>
-        </w:rPr>
-        <w:t>Valkama</w:t>
-      </w:r>
-      <w:proofErr w:type="spellEnd"/>
-      <w:r>
-        <w:rPr>
-          <w:sz w:val="32"/>
-          <w:szCs w:val="24"/>
-        </w:rPr>
-        <w:t xml:space="preserve">, M., &amp; </w:t>
-      </w:r>
-      <w:proofErr w:type="spellStart"/>
-      <w:r>
-        <w:rPr>
-          <w:sz w:val="32"/>
-          <w:szCs w:val="24"/>
-        </w:rPr>
-        <w:t>Niemelä</w:t>
-      </w:r>
-      <w:proofErr w:type="spellEnd"/>
-      <w:r>
-        <w:rPr>
-          <w:sz w:val="32"/>
-          <w:szCs w:val="24"/>
-        </w:rPr>
-        <w:t xml:space="preserve">, J. (2015). </w:t>
+        <w:t xml:space="preserve">Yunas, S., Valkama, M., &amp; Niemelä, J. (2015). </w:t>
       </w:r>
       <w:r>
         <w:rPr>
@@ -8294,7 +7123,7 @@
       </w:pPr>
     </w:p>
     <w:sectPr>
-      <w:footerReference w:type="default" r:id="rId25"/>
+      <w:footerReference w:type="default" r:id="rId27"/>
       <w:pgSz w:w="9582" w:h="13551"/>
       <w:pgMar w:top="1418" w:right="1418" w:bottom="1418" w:left="1418" w:header="720" w:footer="567" w:gutter="0"/>
       <w:cols w:space="720"/>
@@ -8348,7 +7177,7 @@
       <w:rPr>
         <w:noProof/>
       </w:rPr>
-      <w:t>26</w:t>
+      <w:t>24</w:t>
     </w:r>
     <w:r>
       <w:fldChar w:fldCharType="end"/>
@@ -10303,7 +9132,7 @@
 </file>
 
 <file path=customXml/itemProps1.xml><?xml version="1.0" encoding="utf-8"?>
-<ds:datastoreItem xmlns:ds="http://schemas.openxmlformats.org/officeDocument/2006/customXml" ds:itemID="{052AA2A4-E71A-4CE8-94D7-6FDECD574D56}">
+<ds:datastoreItem xmlns:ds="http://schemas.openxmlformats.org/officeDocument/2006/customXml" ds:itemID="{EEF74098-F421-4A41-AA29-BCC3662D713F}">
   <ds:schemaRefs>
     <ds:schemaRef ds:uri="http://schemas.openxmlformats.org/officeDocument/2006/bibliography"/>
   </ds:schemaRefs>

</xml_diff>

<commit_message>
changed the equation numbering and formatting
saving the progress to show of 26th May
</commit_message>
<xml_diff>
--- a/Thesis_Draft/ThesisDraft_Koustubh21May2017.docx
+++ b/Thesis_Draft/ThesisDraft_Koustubh21May2017.docx
@@ -71,7 +71,47 @@
         <w:t xml:space="preserve"> </w:t>
       </w:r>
       <w:r>
-        <w:t>(Dufková, Bjelica, Moon, Kencl, &amp; Le Boudec, n.d.). With increased need for broadband speed, the demand for energy and densification of networks is likely to increase. High energy efficiency is becoming a mainstream concern for the design of future wireless communication networks.</w:t>
+        <w:t>(</w:t>
+      </w:r>
+      <w:proofErr w:type="spellStart"/>
+      <w:r>
+        <w:t>Dufková</w:t>
+      </w:r>
+      <w:proofErr w:type="spellEnd"/>
+      <w:r>
+        <w:t xml:space="preserve">, </w:t>
+      </w:r>
+      <w:proofErr w:type="spellStart"/>
+      <w:r>
+        <w:t>Bjelica</w:t>
+      </w:r>
+      <w:proofErr w:type="spellEnd"/>
+      <w:r>
+        <w:t xml:space="preserve">, Moon, </w:t>
+      </w:r>
+      <w:proofErr w:type="spellStart"/>
+      <w:r>
+        <w:t>Kencl</w:t>
+      </w:r>
+      <w:proofErr w:type="spellEnd"/>
+      <w:r>
+        <w:t xml:space="preserve">, &amp; Le </w:t>
+      </w:r>
+      <w:proofErr w:type="spellStart"/>
+      <w:r>
+        <w:t>Boudec</w:t>
+      </w:r>
+      <w:proofErr w:type="spellEnd"/>
+      <w:r>
+        <w:t xml:space="preserve">, </w:t>
+      </w:r>
+      <w:proofErr w:type="spellStart"/>
+      <w:r>
+        <w:t>n.d.</w:t>
+      </w:r>
+      <w:proofErr w:type="spellEnd"/>
+      <w:r>
+        <w:t>). With increased need for broadband speed, the demand for energy and densification of networks is likely to increase. High energy efficiency is becoming a mainstream concern for the design of future wireless communication networks.</w:t>
       </w:r>
     </w:p>
     <w:p>
@@ -115,7 +155,15 @@
         <w:pStyle w:val="NewNormal"/>
       </w:pPr>
       <w:r>
-        <w:t>The global mobile data traffic grew by 63 percent in 2016.(“Cisco Visual Networking Index: Forecast and Methodology Cisco Visual Networking Index: Cisco Visual Networking Index: Forecast and Methodology,” 2015) it stood at 7.2 billion Giga bytes per month during the ending of 2016.  And by 2021 it will be 49 billion Giga bytes.</w:t>
+        <w:t xml:space="preserve">The global mobile data traffic grew by 63 percent in </w:t>
+      </w:r>
+      <w:proofErr w:type="gramStart"/>
+      <w:r>
+        <w:t>2016.(</w:t>
+      </w:r>
+      <w:proofErr w:type="gramEnd"/>
+      <w:r>
+        <w:t>“Cisco Visual Networking Index: Forecast and Methodology Cisco Visual Networking Index: Cisco Visual Networking Index: Forecast and Methodology,” 2015) it stood at 7.2 billion Giga bytes per month during the ending of 2016.  And by 2021 it will be 49 billion Giga bytes.</w:t>
       </w:r>
     </w:p>
     <w:p>
@@ -140,7 +188,52 @@
       </w:pPr>
       <w:r>
         <w:lastRenderedPageBreak/>
-        <w:t>About 0.5% of the world energy consumption is from mobile radio networks.(Fehske, Richter, &amp; Fettweis, n.d.) In mobile networks, base stations are the ones which consume the most amount of energy. Comparing the life cycle of a mobile and base station, a mobile would contribute to green-house gases the most at the time of its manufacturing while for the base station, it is during its life time as a serving node. A lot of research has been done in order to make mobile more efficient at consuming battery power but, base station remain behind their counterparts. Around 80% of the total energy in mobile networks is consumed in radio access network and majorly in base station which comes around to be 60% of the whole (Fehske et al., n.d.). Which stresses on call for reducing this energy consumption at the base station side.</w:t>
+        <w:t xml:space="preserve">About 0.5% of the world energy consumption is from mobile radio </w:t>
+      </w:r>
+      <w:proofErr w:type="gramStart"/>
+      <w:r>
+        <w:t>networks.(</w:t>
+      </w:r>
+      <w:proofErr w:type="spellStart"/>
+      <w:proofErr w:type="gramEnd"/>
+      <w:r>
+        <w:t>Fehske</w:t>
+      </w:r>
+      <w:proofErr w:type="spellEnd"/>
+      <w:r>
+        <w:t xml:space="preserve">, Richter, &amp; </w:t>
+      </w:r>
+      <w:proofErr w:type="spellStart"/>
+      <w:r>
+        <w:t>Fettweis</w:t>
+      </w:r>
+      <w:proofErr w:type="spellEnd"/>
+      <w:r>
+        <w:t xml:space="preserve">, </w:t>
+      </w:r>
+      <w:proofErr w:type="spellStart"/>
+      <w:r>
+        <w:t>n.d.</w:t>
+      </w:r>
+      <w:proofErr w:type="spellEnd"/>
+      <w:r>
+        <w:t>) In mobile networks, base stations are the ones which consume the most amount of energy. Comparing the life cycle of a mobile and base station, a mobile would contribute to green-house gases the most at the time of its manufacturing while for the base station, it is during its life time as a serving node. A lot of research has been done in order to make mobile more efficient at consuming battery power but, base station remain behind their counterparts. Around 80% of the total energy in mobile networks is consumed in radio access network and majorly in base station which comes around to be 60% of the whole (</w:t>
+      </w:r>
+      <w:proofErr w:type="spellStart"/>
+      <w:r>
+        <w:t>Fehske</w:t>
+      </w:r>
+      <w:proofErr w:type="spellEnd"/>
+      <w:r>
+        <w:t xml:space="preserve"> et al., </w:t>
+      </w:r>
+      <w:proofErr w:type="spellStart"/>
+      <w:r>
+        <w:t>n.d.</w:t>
+      </w:r>
+      <w:proofErr w:type="spellEnd"/>
+      <w:r>
+        <w:t>). Which stresses on call for reducing this energy consumption at the base station side.</w:t>
       </w:r>
     </w:p>
     <w:p>
@@ -304,13 +397,37 @@
         <w:t xml:space="preserve">There had been studies related to improvement of the base stations energy consumption, and in 2010-2012 a study was conducted under </w:t>
       </w:r>
       <w:r>
-        <w:t xml:space="preserve">Energy Aware Radio and netWork tecHnologies (EARTH) project in which researchers from around the world tried to achieve </w:t>
+        <w:t xml:space="preserve">Energy Aware Radio and </w:t>
+      </w:r>
+      <w:proofErr w:type="spellStart"/>
+      <w:r>
+        <w:t>netWork</w:t>
+      </w:r>
+      <w:proofErr w:type="spellEnd"/>
+      <w:r>
+        <w:t xml:space="preserve"> </w:t>
+      </w:r>
+      <w:proofErr w:type="spellStart"/>
+      <w:r>
+        <w:t>tecHnologies</w:t>
+      </w:r>
+      <w:proofErr w:type="spellEnd"/>
+      <w:r>
+        <w:t xml:space="preserve"> (EARTH) project in which researchers from around the world tried to achieve </w:t>
       </w:r>
       <w:r>
         <w:t>deliverables (</w:t>
       </w:r>
       <w:r>
-        <w:t>Domenico &amp; Petersson, 2012) which proved to become standardized principles for working on energy efficiency concepts for base stations.</w:t>
+        <w:t xml:space="preserve">Domenico &amp; </w:t>
+      </w:r>
+      <w:proofErr w:type="spellStart"/>
+      <w:r>
+        <w:t>Petersson</w:t>
+      </w:r>
+      <w:proofErr w:type="spellEnd"/>
+      <w:r>
+        <w:t>, 2012) which proved to become standardized principles for working on energy efficiency concepts for base stations.</w:t>
       </w:r>
     </w:p>
     <w:p>
@@ -324,41 +441,147 @@
         <w:t xml:space="preserve"> “</w:t>
       </w:r>
       <w:r>
-        <w:t>The Energy Aware Radio and neTwork tecHnologies (EARTH) project had the ambitious overall goal to derive solutions that together can decrease the radio access network energy consumption by 50 % with preserved quality of service. These solutions act all the way from more efficient components in the base station, over improvements affecting individual radio links, up to solutions acting on the radio network level such as deployment strategies. Furthermore, the project not only developed and proposed energy efficient solutions in all these areas, but also combined them into an overall EARTH energy efficient integrated concept. In addition, EARTH is committed to have a real impact on networks in operation; hence the target was not only to carry out theoretical studies in this aspect, but also to provide trustworthy proof-of-concepts of the individual solutions and in particular of the overall EARTH energy efficient integrated concept.”(Domenico &amp; Petersson, 2012).</w:t>
-      </w:r>
-    </w:p>
-    <w:p>
-      <w:pPr>
-        <w:pStyle w:val="NewNormal"/>
-      </w:pPr>
-      <w:r>
-        <w:t>The EARTH project gave the mathematical power model for calculating the energy consumption in the base stations for various different scenarios of rural, sub-urban and urban, the linear power model is used in generic simulations.  It also gives the internal breakdown of energy consumed within different sizes of nodes such as macro, mico, pico and femto.</w:t>
-      </w:r>
-    </w:p>
-    <w:p>
-      <w:pPr>
-        <w:pStyle w:val="NewNormal"/>
-      </w:pPr>
-    </w:p>
-    <w:p>
-      <w:pPr>
-        <w:pStyle w:val="NewNormal"/>
-      </w:pPr>
-      <w:r>
-        <w:t xml:space="preserve"> In (Desset et al., 2012) the study was conducted to break up the energy consumed by different components of the BS in macro, pico and other cells that support the 3GPP LTE standard. It supports the Earth Project’s state of the art (SoTA) power model. </w:t>
-      </w:r>
-    </w:p>
-    <w:p>
-      <w:pPr>
-        <w:pStyle w:val="NewNormal"/>
-      </w:pPr>
-    </w:p>
-    <w:p>
-      <w:pPr>
-        <w:pStyle w:val="NewNormal"/>
-      </w:pPr>
-      <w:r>
-        <w:t>In(Yunas, Valkama, &amp; Niemelä, 2015) a “Manhattan-type city grid” is analyzed for energy performance in which off-loading the macro cells with indoor cells prove to be more energy efficient.</w:t>
+        <w:t xml:space="preserve">The Energy Aware Radio and </w:t>
+      </w:r>
+      <w:proofErr w:type="spellStart"/>
+      <w:r>
+        <w:t>neTwork</w:t>
+      </w:r>
+      <w:proofErr w:type="spellEnd"/>
+      <w:r>
+        <w:t xml:space="preserve"> </w:t>
+      </w:r>
+      <w:proofErr w:type="spellStart"/>
+      <w:r>
+        <w:t>tecHnologies</w:t>
+      </w:r>
+      <w:proofErr w:type="spellEnd"/>
+      <w:r>
+        <w:t xml:space="preserve"> (EARTH) project had the ambitious overall goal to derive solutions that together can decrease the radio access network energy consumption by 50 % with preserved quality of service. These solutions act all the way from more efficient components in the base station, over improvements affecting individual radio links, up to solutions acting on the radio network level such as deployment strategies. Furthermore, the project not only developed and proposed energy efficient solutions in all these areas, but also combined them into an overall EARTH energy efficient integrated concept. In addition, EARTH is committed to have a real impact on networks in operation; hence the target was not only to carry out theoretical studies in this aspect, but also to provide trustworthy proof-of-concepts of the individual solutions and in particular of the overall EARTH energy efficient integrated concept</w:t>
+      </w:r>
+      <w:proofErr w:type="gramStart"/>
+      <w:r>
+        <w:t>.”(</w:t>
+      </w:r>
+      <w:proofErr w:type="gramEnd"/>
+      <w:r>
+        <w:t xml:space="preserve">Domenico &amp; </w:t>
+      </w:r>
+      <w:proofErr w:type="spellStart"/>
+      <w:r>
+        <w:t>Petersson</w:t>
+      </w:r>
+      <w:proofErr w:type="spellEnd"/>
+      <w:r>
+        <w:t>, 2012).</w:t>
+      </w:r>
+    </w:p>
+    <w:p>
+      <w:pPr>
+        <w:pStyle w:val="NewNormal"/>
+      </w:pPr>
+      <w:r>
+        <w:t xml:space="preserve">The EARTH project gave the mathematical power model for calculating the energy consumption in the base stations for various different scenarios of rural, sub-urban and urban, the linear power model is used in generic simulations.  It also gives the internal breakdown of energy consumed within different sizes of nodes such as macro, </w:t>
+      </w:r>
+      <w:proofErr w:type="spellStart"/>
+      <w:r>
+        <w:t>mico</w:t>
+      </w:r>
+      <w:proofErr w:type="spellEnd"/>
+      <w:r>
+        <w:t xml:space="preserve">, </w:t>
+      </w:r>
+      <w:proofErr w:type="spellStart"/>
+      <w:r>
+        <w:t>pico</w:t>
+      </w:r>
+      <w:proofErr w:type="spellEnd"/>
+      <w:r>
+        <w:t xml:space="preserve"> and </w:t>
+      </w:r>
+      <w:proofErr w:type="spellStart"/>
+      <w:r>
+        <w:t>femto</w:t>
+      </w:r>
+      <w:proofErr w:type="spellEnd"/>
+      <w:r>
+        <w:t>.</w:t>
+      </w:r>
+    </w:p>
+    <w:p>
+      <w:pPr>
+        <w:pStyle w:val="NewNormal"/>
+      </w:pPr>
+    </w:p>
+    <w:p>
+      <w:pPr>
+        <w:pStyle w:val="NewNormal"/>
+      </w:pPr>
+      <w:r>
+        <w:t xml:space="preserve"> In (</w:t>
+      </w:r>
+      <w:proofErr w:type="spellStart"/>
+      <w:r>
+        <w:t>Desset</w:t>
+      </w:r>
+      <w:proofErr w:type="spellEnd"/>
+      <w:r>
+        <w:t xml:space="preserve"> et al., 2012) the study was conducted to break up the energy consumed by different components of the BS in macro, </w:t>
+      </w:r>
+      <w:proofErr w:type="spellStart"/>
+      <w:r>
+        <w:t>pico</w:t>
+      </w:r>
+      <w:proofErr w:type="spellEnd"/>
+      <w:r>
+        <w:t xml:space="preserve"> and other cells that support the 3GPP LTE standard. It supports the Earth Project’s state of the art (</w:t>
+      </w:r>
+      <w:proofErr w:type="spellStart"/>
+      <w:r>
+        <w:t>SoTA</w:t>
+      </w:r>
+      <w:proofErr w:type="spellEnd"/>
+      <w:r>
+        <w:t xml:space="preserve">) power model. </w:t>
+      </w:r>
+    </w:p>
+    <w:p>
+      <w:pPr>
+        <w:pStyle w:val="NewNormal"/>
+      </w:pPr>
+    </w:p>
+    <w:p>
+      <w:pPr>
+        <w:pStyle w:val="NewNormal"/>
+      </w:pPr>
+      <w:proofErr w:type="gramStart"/>
+      <w:r>
+        <w:t>In(</w:t>
+      </w:r>
+      <w:proofErr w:type="spellStart"/>
+      <w:proofErr w:type="gramEnd"/>
+      <w:r>
+        <w:t>Yunas</w:t>
+      </w:r>
+      <w:proofErr w:type="spellEnd"/>
+      <w:r>
+        <w:t xml:space="preserve">, </w:t>
+      </w:r>
+      <w:proofErr w:type="spellStart"/>
+      <w:r>
+        <w:t>Valkama</w:t>
+      </w:r>
+      <w:proofErr w:type="spellEnd"/>
+      <w:r>
+        <w:t xml:space="preserve">, &amp; </w:t>
+      </w:r>
+      <w:proofErr w:type="spellStart"/>
+      <w:r>
+        <w:t>Niemelä</w:t>
+      </w:r>
+      <w:proofErr w:type="spellEnd"/>
+      <w:r>
+        <w:t>, 2015) a “Manhattan-type city grid” is analyzed for energy performance in which off-loading the macro cells with indoor cells prove to be more energy efficient.</w:t>
       </w:r>
     </w:p>
     <w:p>
@@ -372,7 +595,15 @@
       </w:pPr>
       <w:r>
         <w:lastRenderedPageBreak/>
-        <w:t xml:space="preserve">In (Forssell &amp; Auer, 2015) study was conducted to find if in a dense urban </w:t>
+        <w:t>In (</w:t>
+      </w:r>
+      <w:proofErr w:type="spellStart"/>
+      <w:r>
+        <w:t>Forssell</w:t>
+      </w:r>
+      <w:proofErr w:type="spellEnd"/>
+      <w:r>
+        <w:t xml:space="preserve"> &amp; Auer, 2015) study was conducted to find if in a dense urban </w:t>
       </w:r>
       <w:r>
         <w:t>scenario,</w:t>
@@ -407,7 +638,47 @@
         <w:t>In (</w:t>
       </w:r>
       <w:r>
-        <w:t>Falconetti, Frenger, Kallin, &amp; Rimhagen, 2012) a heterogeneous network scenario was considered in which network densification strategies were introduced and to save the power; micro DTX and pico node sleep modes were utilized to prove that the network densification could take place successful without increasing the energy requirements. The heterogeneous network was composed of macro nodes and pico nodes.  At high traffic energy could be saved a lot by smaller nodes handling large traffic, thereby increasing user performance and decreasing energy consumption at the same time. In one of the deliverables of EARTH Project DTX scheme was also presented.</w:t>
+        <w:t xml:space="preserve">Falconetti, </w:t>
+      </w:r>
+      <w:proofErr w:type="spellStart"/>
+      <w:r>
+        <w:t>Frenger</w:t>
+      </w:r>
+      <w:proofErr w:type="spellEnd"/>
+      <w:r>
+        <w:t xml:space="preserve">, </w:t>
+      </w:r>
+      <w:proofErr w:type="spellStart"/>
+      <w:r>
+        <w:t>Kallin</w:t>
+      </w:r>
+      <w:proofErr w:type="spellEnd"/>
+      <w:r>
+        <w:t xml:space="preserve">, &amp; </w:t>
+      </w:r>
+      <w:proofErr w:type="spellStart"/>
+      <w:r>
+        <w:t>Rimhagen</w:t>
+      </w:r>
+      <w:proofErr w:type="spellEnd"/>
+      <w:r>
+        <w:t xml:space="preserve">, 2012) a heterogeneous network scenario was considered in which network densification strategies were introduced and to save the power; micro DTX and </w:t>
+      </w:r>
+      <w:proofErr w:type="spellStart"/>
+      <w:r>
+        <w:t>pico</w:t>
+      </w:r>
+      <w:proofErr w:type="spellEnd"/>
+      <w:r>
+        <w:t xml:space="preserve"> node sleep modes were utilized to prove that the network densification could take place successful without increasing the energy requirements. The heterogeneous network was composed of macro nodes and </w:t>
+      </w:r>
+      <w:proofErr w:type="spellStart"/>
+      <w:r>
+        <w:t>pico</w:t>
+      </w:r>
+      <w:proofErr w:type="spellEnd"/>
+      <w:r>
+        <w:t xml:space="preserve"> nodes.  At high traffic energy could be saved a lot by smaller nodes handling large traffic, thereby increasing user performance and decreasing energy consumption at the same time. In one of the deliverables of EARTH Project DTX scheme was also presented.</w:t>
       </w:r>
     </w:p>
     <w:p>
@@ -477,15 +748,31 @@
         <w:pStyle w:val="NewNormal"/>
       </w:pPr>
       <w:r>
-        <w:t>With the outset of 5G, many cities will be deployed with indoor cells, pico, DAS and radio dots. Out of 100% of Ericsson’s deployment in cities like Beijing, 50% is indoor deployment and cities like Seoul, Dubai, Shanghai have much more.</w:t>
-      </w:r>
-    </w:p>
-    <w:p>
-      <w:pPr>
-        <w:pStyle w:val="NewNormal"/>
-      </w:pPr>
-      <w:r>
-        <w:t>As in South Korea telecom operators have bought 28 GHz band for their frequency spectrum, this will be impenetrable to the buildings from outside so for base coverage indoor we would need micro, pico and radio dots and other indoor deployments for e.g. at GHz and other radio frequencies.</w:t>
+        <w:t xml:space="preserve">With the outset of 5G, many cities will be deployed with indoor cells, </w:t>
+      </w:r>
+      <w:proofErr w:type="spellStart"/>
+      <w:r>
+        <w:t>pico</w:t>
+      </w:r>
+      <w:proofErr w:type="spellEnd"/>
+      <w:r>
+        <w:t>, DAS and radio dots. Out of 100% of Ericsson’s deployment in cities like Beijing, 50% is indoor deployment and cities like Seoul, Dubai, Shanghai have much more.</w:t>
+      </w:r>
+    </w:p>
+    <w:p>
+      <w:pPr>
+        <w:pStyle w:val="NewNormal"/>
+      </w:pPr>
+      <w:r>
+        <w:t xml:space="preserve">As in South Korea telecom operators have bought 28 GHz band for their frequency spectrum, this will be impenetrable to the buildings from outside so for base coverage indoor we would need micro, </w:t>
+      </w:r>
+      <w:proofErr w:type="spellStart"/>
+      <w:r>
+        <w:t>pico</w:t>
+      </w:r>
+      <w:proofErr w:type="spellEnd"/>
+      <w:r>
+        <w:t xml:space="preserve"> and radio dots and other indoor deployments for e.g. at GHz and other radio frequencies.</w:t>
       </w:r>
     </w:p>
     <w:p>
@@ -494,7 +781,31 @@
       </w:pPr>
       <w:r>
         <w:lastRenderedPageBreak/>
-        <w:t>For an assumption as we foresee 5G will develop with HetNets in radio frequency plus high frequency base stations for the baseline coverage of the traffic. Therefore, it is more required than ever that this type of research should take place to compare and investigate the scenarios which are energy efficient and which provide a deeper understanding of the amount of energy consumed in hetnets with pico cells, micro cells and macro cells deployment.</w:t>
+        <w:t xml:space="preserve">For an assumption as we foresee 5G will develop with </w:t>
+      </w:r>
+      <w:proofErr w:type="spellStart"/>
+      <w:r>
+        <w:t>HetNets</w:t>
+      </w:r>
+      <w:proofErr w:type="spellEnd"/>
+      <w:r>
+        <w:t xml:space="preserve"> in radio frequency plus high frequency base stations for the baseline coverage of the traffic. Therefore, it is more required than ever that this type of research should take place to compare and investigate the scenarios which are energy efficient and which provide a deeper understanding of the amount of energy consumed in </w:t>
+      </w:r>
+      <w:proofErr w:type="spellStart"/>
+      <w:r>
+        <w:t>hetnets</w:t>
+      </w:r>
+      <w:proofErr w:type="spellEnd"/>
+      <w:r>
+        <w:t xml:space="preserve"> with </w:t>
+      </w:r>
+      <w:proofErr w:type="spellStart"/>
+      <w:r>
+        <w:t>pico</w:t>
+      </w:r>
+      <w:proofErr w:type="spellEnd"/>
+      <w:r>
+        <w:t xml:space="preserve"> cells, micro cells and macro cells deployment.</w:t>
       </w:r>
     </w:p>
     <w:p>
@@ -919,12 +1230,26 @@
         <w:rPr>
           <w:lang w:eastAsia="sv-SE"/>
         </w:rPr>
-        <w:t xml:space="preserve">With the onset of 5G, there will be a lot of use of HetNets and densified networks to satisfy the demand for increased traffic. Most of the mobile traffic will be concentrated indoors, around 70 percent of the traffic will come from indoor users in shopping malls, airport terminals etc. (Ericsson white paper, 2014). There will be small cells which would be deployable as ‘plug and </w:t>
-      </w:r>
+        <w:t xml:space="preserve">With the onset of 5G, there will be a lot of use of </w:t>
+      </w:r>
+      <w:proofErr w:type="spellStart"/>
       <w:r>
         <w:rPr>
           <w:lang w:eastAsia="sv-SE"/>
         </w:rPr>
+        <w:t>HetNets</w:t>
+      </w:r>
+      <w:proofErr w:type="spellEnd"/>
+      <w:r>
+        <w:rPr>
+          <w:lang w:eastAsia="sv-SE"/>
+        </w:rPr>
+        <w:t xml:space="preserve"> and densified networks to satisfy the demand for increased traffic. Most of the mobile traffic will be concentrated indoors, around 70 percent of the traffic will come from indoor users in shopping malls, airport terminals etc. (Ericsson white paper, 2014). There will be small cells which would be deployable as ‘plug and </w:t>
+      </w:r>
+      <w:r>
+        <w:rPr>
+          <w:lang w:eastAsia="sv-SE"/>
+        </w:rPr>
         <w:t>play’</w:t>
       </w:r>
       <w:r>
@@ -943,17 +1268,31 @@
         <w:rPr>
           <w:lang w:eastAsia="sv-SE"/>
         </w:rPr>
-        <w:t>possible being close to each other which will provide large capacity improvement (Yunas et al., 2015).</w:t>
-      </w:r>
-    </w:p>
-    <w:p>
-      <w:pPr>
-        <w:pStyle w:val="NewNormal"/>
-      </w:pPr>
+        <w:t>possible being close to each other which will provide large capacity improvement (</w:t>
+      </w:r>
+      <w:proofErr w:type="spellStart"/>
       <w:r>
         <w:rPr>
           <w:lang w:eastAsia="sv-SE"/>
         </w:rPr>
+        <w:t>Yunas</w:t>
+      </w:r>
+      <w:proofErr w:type="spellEnd"/>
+      <w:r>
+        <w:rPr>
+          <w:lang w:eastAsia="sv-SE"/>
+        </w:rPr>
+        <w:t xml:space="preserve"> et al., 2015).</w:t>
+      </w:r>
+    </w:p>
+    <w:p>
+      <w:pPr>
+        <w:pStyle w:val="NewNormal"/>
+      </w:pPr>
+      <w:r>
+        <w:rPr>
+          <w:lang w:eastAsia="sv-SE"/>
+        </w:rPr>
         <w:t xml:space="preserve">With the incoming 5G spectrum allocation, speculations are that frequency spectrum for 5G will lie in very high frequencies of the order 30 GHZ, according to a study done with coverage and penetration of these waves in indoor environment will be very problematic. </w:t>
       </w:r>
       <w:r>
@@ -980,7 +1319,21 @@
         <w:rPr>
           <w:lang w:eastAsia="sv-SE"/>
         </w:rPr>
-        <w:t xml:space="preserve">Here is a brief theory about the cells which constitute a HetNet. </w:t>
+        <w:t xml:space="preserve">Here is a brief theory about the cells which constitute a </w:t>
+      </w:r>
+      <w:proofErr w:type="spellStart"/>
+      <w:r>
+        <w:rPr>
+          <w:lang w:eastAsia="sv-SE"/>
+        </w:rPr>
+        <w:t>HetNet</w:t>
+      </w:r>
+      <w:proofErr w:type="spellEnd"/>
+      <w:r>
+        <w:rPr>
+          <w:lang w:eastAsia="sv-SE"/>
+        </w:rPr>
+        <w:t xml:space="preserve">. </w:t>
       </w:r>
     </w:p>
     <w:p>
@@ -1114,6 +1467,7 @@
                 <w:lang w:eastAsia="sv-SE"/>
               </w:rPr>
             </w:pPr>
+            <w:proofErr w:type="spellStart"/>
             <w:r>
               <w:rPr>
                 <w:rFonts w:eastAsia="Times New Roman"/>
@@ -1123,6 +1477,7 @@
               </w:rPr>
               <w:t>Picocell</w:t>
             </w:r>
+            <w:proofErr w:type="spellEnd"/>
           </w:p>
         </w:tc>
         <w:tc>
@@ -1190,6 +1545,7 @@
                 <w:lang w:eastAsia="sv-SE"/>
               </w:rPr>
             </w:pPr>
+            <w:proofErr w:type="spellStart"/>
             <w:r>
               <w:rPr>
                 <w:rFonts w:eastAsia="Times New Roman"/>
@@ -1199,6 +1555,7 @@
               </w:rPr>
               <w:t>Macrocell</w:t>
             </w:r>
+            <w:proofErr w:type="spellEnd"/>
           </w:p>
         </w:tc>
       </w:tr>
@@ -1278,8 +1635,19 @@
                 <w:szCs w:val="20"/>
                 <w:lang w:eastAsia="sv-SE"/>
               </w:rPr>
-              <w:t>20 dBm</w:t>
+              <w:t xml:space="preserve">20 </w:t>
             </w:r>
+            <w:proofErr w:type="spellStart"/>
+            <w:r>
+              <w:rPr>
+                <w:rFonts w:eastAsia="Times New Roman"/>
+                <w:sz w:val="20"/>
+                <w:szCs w:val="20"/>
+                <w:lang w:eastAsia="sv-SE"/>
+              </w:rPr>
+              <w:t>dBm</w:t>
+            </w:r>
+            <w:proofErr w:type="spellEnd"/>
           </w:p>
         </w:tc>
         <w:tc>
@@ -1502,7 +1870,27 @@
                 <w:szCs w:val="20"/>
                 <w:lang w:eastAsia="sv-SE"/>
               </w:rPr>
-              <w:t>200 mW- 2W</w:t>
+              <w:t xml:space="preserve">200 </w:t>
+            </w:r>
+            <w:proofErr w:type="spellStart"/>
+            <w:r>
+              <w:rPr>
+                <w:rFonts w:eastAsia="Times New Roman"/>
+                <w:sz w:val="20"/>
+                <w:szCs w:val="20"/>
+                <w:lang w:eastAsia="sv-SE"/>
+              </w:rPr>
+              <w:t>mW</w:t>
+            </w:r>
+            <w:proofErr w:type="spellEnd"/>
+            <w:r>
+              <w:rPr>
+                <w:rFonts w:eastAsia="Times New Roman"/>
+                <w:sz w:val="20"/>
+                <w:szCs w:val="20"/>
+                <w:lang w:eastAsia="sv-SE"/>
+              </w:rPr>
+              <w:t>- 2W</w:t>
             </w:r>
           </w:p>
         </w:tc>
@@ -1959,8 +2347,19 @@
                 <w:szCs w:val="20"/>
                 <w:lang w:eastAsia="sv-SE"/>
               </w:rPr>
-              <w:t>Several kms</w:t>
+              <w:t xml:space="preserve">Several </w:t>
             </w:r>
+            <w:proofErr w:type="spellStart"/>
+            <w:r>
+              <w:rPr>
+                <w:rFonts w:eastAsia="Times New Roman"/>
+                <w:sz w:val="20"/>
+                <w:szCs w:val="20"/>
+                <w:lang w:eastAsia="sv-SE"/>
+              </w:rPr>
+              <w:t>kms</w:t>
+            </w:r>
+            <w:proofErr w:type="spellEnd"/>
           </w:p>
         </w:tc>
       </w:tr>
@@ -2714,7 +3113,15 @@
         <w:pStyle w:val="NewNormal"/>
       </w:pPr>
       <w:r>
-        <w:t>Pico cells have lower transmit power than macro BSs, they have Omni-directional antennas unlike macro BSs which are sectored. The transmit power ranges from 250mW to 2W. They are generally used for indoor purposes around hot-spots like offices, railway stations etc. and are connected over X2 interface. (Landström &amp; Anders, 2011)</w:t>
+        <w:t>Pico cells have lower transmit power than macro BSs, they have Omni-directional antennas unlike macro BSs which are sectored. The transmit power ranges from 250mW to 2W. They are generally used for indoor purposes around hot-spots like offices, railway stations etc. and are connected over X2 interface. (</w:t>
+      </w:r>
+      <w:proofErr w:type="spellStart"/>
+      <w:r>
+        <w:t>Landström</w:t>
+      </w:r>
+      <w:proofErr w:type="spellEnd"/>
+      <w:r>
+        <w:t xml:space="preserve"> &amp; Anders, 2011)</w:t>
       </w:r>
     </w:p>
     <w:p>
@@ -2731,21 +3138,55 @@
         </w:numPr>
       </w:pPr>
       <w:r>
-        <w:t xml:space="preserve"> Femto cell</w:t>
-      </w:r>
-    </w:p>
-    <w:p>
-      <w:pPr>
-        <w:pStyle w:val="NewNormal"/>
-      </w:pPr>
-      <w:r>
-        <w:t xml:space="preserve">Femto cells are also known as HeNBs are deployment for small rooms and home requirements generally for a very small range coverage less than 30m. They have Omni-directional antennas, transmit power is around 100 mW. They could be plugged in using a DSL line or modem </w:t>
+        <w:t xml:space="preserve"> </w:t>
+      </w:r>
+      <w:proofErr w:type="spellStart"/>
+      <w:r>
+        <w:t>Femto</w:t>
+      </w:r>
+      <w:proofErr w:type="spellEnd"/>
+      <w:r>
+        <w:t xml:space="preserve"> cell</w:t>
+      </w:r>
+    </w:p>
+    <w:p>
+      <w:pPr>
+        <w:pStyle w:val="NewNormal"/>
+      </w:pPr>
+      <w:proofErr w:type="spellStart"/>
+      <w:r>
+        <w:t>Femto</w:t>
+      </w:r>
+      <w:proofErr w:type="spellEnd"/>
+      <w:r>
+        <w:t xml:space="preserve"> cells are also known as </w:t>
+      </w:r>
+      <w:proofErr w:type="spellStart"/>
+      <w:r>
+        <w:t>HeNBs</w:t>
+      </w:r>
+      <w:proofErr w:type="spellEnd"/>
+      <w:r>
+        <w:t xml:space="preserve"> are deployment for small rooms and home requirements generally for a very small range coverage less than 30m. They have Omni-directional antennas, transmit power is around 100 </w:t>
+      </w:r>
+      <w:proofErr w:type="spellStart"/>
+      <w:r>
+        <w:t>mW</w:t>
+      </w:r>
+      <w:proofErr w:type="spellEnd"/>
+      <w:r>
+        <w:t xml:space="preserve">. They could be plugged in using a DSL line or modem </w:t>
       </w:r>
       <w:r>
         <w:t>cable. (</w:t>
       </w:r>
-      <w:r>
-        <w:t>Landström &amp; Anders, 2011)</w:t>
+      <w:proofErr w:type="spellStart"/>
+      <w:r>
+        <w:t>Landström</w:t>
+      </w:r>
+      <w:proofErr w:type="spellEnd"/>
+      <w:r>
+        <w:t xml:space="preserve"> &amp; Anders, 2011)</w:t>
       </w:r>
     </w:p>
     <w:p>
@@ -3203,21 +3644,61 @@
         <w:pStyle w:val="NewNormal"/>
       </w:pPr>
       <w:r>
-        <w:t xml:space="preserve">Figure 6 shows how the block diagram of a typical BS, it could be macro, micro, pico or femto. This model was taken into consideration for developing the Earth Project’s state of the art (SoTA) BS power model. There could be multiple transceivers in a BS. Each transceiver contains the baseband (BB) module, Radio Frequency (RF) module, power amplifier (PA) which connects to the antennas after providing the required power gain, DC to DC power converter, cooling system and a power supply connected to the mains. For macro BS the sector antenna is located at large distance from the PA which leads to large feeder losses and which needs to be compensated by </w:t>
+        <w:t xml:space="preserve">Figure 6 shows how the block diagram of a typical BS, it could be macro, micro, </w:t>
+      </w:r>
+      <w:proofErr w:type="spellStart"/>
+      <w:r>
+        <w:t>pico</w:t>
+      </w:r>
+      <w:proofErr w:type="spellEnd"/>
+      <w:r>
+        <w:t xml:space="preserve"> or </w:t>
+      </w:r>
+      <w:proofErr w:type="spellStart"/>
+      <w:r>
+        <w:t>femto</w:t>
+      </w:r>
+      <w:proofErr w:type="spellEnd"/>
+      <w:r>
+        <w:t>. This model was taken into consideration for developing the Earth Project’s state of the art (</w:t>
+      </w:r>
+      <w:proofErr w:type="spellStart"/>
+      <w:r>
+        <w:t>SoTA</w:t>
+      </w:r>
+      <w:proofErr w:type="spellEnd"/>
+      <w:r>
+        <w:t xml:space="preserve">) BS power model. There could be multiple transceivers in a BS. Each transceiver contains the baseband (BB) module, Radio Frequency (RF) module, power amplifier (PA) which connects to the antennas after providing the required power gain, DC to DC power converter, cooling system and a power supply connected to the mains. For macro BS the sector antenna is located at large distance from the PA which leads to large feeder losses and which needs to be compensated by </w:t>
       </w:r>
       <w:r>
         <w:t>PA. (</w:t>
       </w:r>
       <w:r>
-        <w:t>Auer et al., n.d.)</w:t>
-      </w:r>
-    </w:p>
-    <w:p>
-      <w:pPr>
-        <w:pStyle w:val="NewNormal"/>
-      </w:pPr>
-      <w:r>
-        <w:t>The PA has poor power efficiency as it is made to work in non-saturated region which is to avoid nonlinear distortion from channel interference. In macro BS digital pre distortion is used to improve the PA efficiency. (Forssell &amp; Auer, 2015)</w:t>
+        <w:t xml:space="preserve">Auer et al., </w:t>
+      </w:r>
+      <w:proofErr w:type="spellStart"/>
+      <w:r>
+        <w:t>n.d.</w:t>
+      </w:r>
+      <w:proofErr w:type="spellEnd"/>
+      <w:r>
+        <w:t>)</w:t>
+      </w:r>
+    </w:p>
+    <w:p>
+      <w:pPr>
+        <w:pStyle w:val="NewNormal"/>
+      </w:pPr>
+      <w:r>
+        <w:t>The PA has poor power efficiency as it is made to work in non-saturated region which is to avoid nonlinear distortion from channel interference. In macro BS digital pre distortion is used to improve the PA efficiency. (</w:t>
+      </w:r>
+      <w:proofErr w:type="spellStart"/>
+      <w:r>
+        <w:t>Forssell</w:t>
+      </w:r>
+      <w:proofErr w:type="spellEnd"/>
+      <w:r>
+        <w:t xml:space="preserve"> &amp; Auer, 2015)</w:t>
       </w:r>
     </w:p>
     <w:p>
@@ -3232,7 +3713,15 @@
         <w:t xml:space="preserve"> estimation, it is the brain of transceiver. (</w:t>
       </w:r>
       <w:r>
-        <w:t xml:space="preserve">Auer et al., n.d.)  </w:t>
+        <w:t xml:space="preserve">Auer et al., </w:t>
+      </w:r>
+      <w:proofErr w:type="spellStart"/>
+      <w:r>
+        <w:t>n.d.</w:t>
+      </w:r>
+      <w:proofErr w:type="spellEnd"/>
+      <w:r>
+        <w:t xml:space="preserve">)  </w:t>
       </w:r>
     </w:p>
     <w:p>
@@ -3252,30 +3741,28 @@
       <w:pPr>
         <w:pStyle w:val="NewNormal"/>
       </w:pPr>
-      <m:oMathPara>
-        <m:oMathParaPr>
-          <m:jc m:val="center"/>
-        </m:oMathParaPr>
-        <m:oMath>
-          <m:eqArr>
-            <m:eqArrPr>
-              <m:ctrlPr>
-                <w:rPr>
-                  <w:rFonts w:ascii="Cambria Math" w:hAnsi="Cambria Math"/>
-                </w:rPr>
-              </m:ctrlPr>
-            </m:eqArrPr>
-            <m:e>
-              <m:r>
-                <w:rPr>
-                  <w:rFonts w:ascii="Cambria Math" w:hAnsi="Cambria Math"/>
-                </w:rPr>
-                <m:t>PTotal = PBB + PRF + PPA + POverhead#(3.1)</m:t>
-              </m:r>
-            </m:e>
-          </m:eqArr>
-        </m:oMath>
-      </m:oMathPara>
+      <m:oMath>
+        <m:eqArr>
+          <m:eqArrPr>
+            <m:ctrlPr>
+              <w:rPr>
+                <w:rFonts w:ascii="Cambria Math" w:hAnsi="Cambria Math"/>
+              </w:rPr>
+            </m:ctrlPr>
+          </m:eqArrPr>
+          <m:e>
+            <m:r>
+              <w:rPr>
+                <w:rFonts w:ascii="Cambria Math" w:hAnsi="Cambria Math"/>
+              </w:rPr>
+              <m:t>PTotal = PBB + PRF + PPA + POverhead#</m:t>
+            </m:r>
+          </m:e>
+        </m:eqArr>
+      </m:oMath>
+      <w:r>
+        <w:t xml:space="preserve">                         (3.1)</w:t>
+      </w:r>
     </w:p>
     <w:p>
       <w:pPr>
@@ -3374,20 +3861,11 @@
         </w:drawing>
       </w:r>
       <w:r>
-        <w:t xml:space="preserve">              (3.1)</w:t>
-      </w:r>
-    </w:p>
-    <w:p>
-      <w:pPr>
-        <w:pStyle w:val="NewNormal"/>
-        <w:ind w:left="714" w:firstLine="0"/>
-      </w:pPr>
-    </w:p>
-    <w:p>
-      <w:pPr>
-        <w:pStyle w:val="NewNormal"/>
-        <w:ind w:left="714" w:firstLine="0"/>
-      </w:pPr>
+        <w:t xml:space="preserve">              (3.2</w:t>
+      </w:r>
+      <w:r>
+        <w:t>)</w:t>
+      </w:r>
     </w:p>
     <w:p>
       <w:pPr>
@@ -3414,6 +3892,7 @@
       <w:r>
         <w:t xml:space="preserve"> / </w:t>
       </w:r>
+      <w:proofErr w:type="spellStart"/>
       <w:r>
         <w:t>η</w:t>
       </w:r>
@@ -3424,6 +3903,7 @@
         </w:rPr>
         <w:t>PA</w:t>
       </w:r>
+      <w:proofErr w:type="spellEnd"/>
       <w:r>
         <w:rPr>
           <w:vertAlign w:val="subscript"/>
@@ -3532,6 +4012,7 @@
         <w:ind w:firstLine="0"/>
       </w:pPr>
       <w:r>
+        <w:lastRenderedPageBreak/>
         <w:t xml:space="preserve">Below table lists the energy </w:t>
       </w:r>
       <w:r>
@@ -3593,11 +4074,19 @@
         </w:rPr>
         <w:t xml:space="preserve">Table 2. </w:t>
       </w:r>
+      <w:proofErr w:type="spellStart"/>
       <w:r>
         <w:rPr>
           <w:lang w:eastAsia="sv-SE"/>
         </w:rPr>
-        <w:t>SoTA estimation of power consumption in different LTE BSs</w:t>
+        <w:t>SoTA</w:t>
+      </w:r>
+      <w:proofErr w:type="spellEnd"/>
+      <w:r>
+        <w:rPr>
+          <w:lang w:eastAsia="sv-SE"/>
+        </w:rPr>
+        <w:t xml:space="preserve"> estimation of power consumption in different LTE BSs</w:t>
       </w:r>
       <w:r>
         <w:rPr>
@@ -3641,8 +4130,6 @@
           <w:szCs w:val="28"/>
         </w:rPr>
       </w:pPr>
-      <w:bookmarkStart w:id="4" w:name="_GoBack"/>
-      <w:bookmarkEnd w:id="4"/>
     </w:p>
     <w:p>
       <w:pPr>
@@ -3903,7 +4390,6 @@
         <w:pStyle w:val="NewNormal"/>
         <w:jc w:val="center"/>
         <w:rPr>
-          <w:sz w:val="28"/>
           <w:szCs w:val="28"/>
         </w:rPr>
       </w:pPr>
@@ -3948,6 +4434,19 @@
           </wp:inline>
         </w:drawing>
       </w:r>
+      <w:r>
+        <w:rPr>
+          <w:sz w:val="28"/>
+          <w:szCs w:val="28"/>
+        </w:rPr>
+        <w:t xml:space="preserve">                     </w:t>
+      </w:r>
+      <w:r>
+        <w:rPr>
+          <w:szCs w:val="28"/>
+        </w:rPr>
+        <w:t>(3.3)</w:t>
+      </w:r>
     </w:p>
     <w:p>
       <w:pPr>
@@ -3957,7 +4456,15 @@
         <w:t xml:space="preserve">This represents the linear approximation of the power model. Here Pin would represent the power consumed in the BS and Pout is the </w:t>
       </w:r>
       <w:r>
-        <w:t>RF output power, at maximum load the output power would be Pmax. Power consumption at zero load is given by P</w:t>
+        <w:t xml:space="preserve">RF output power, at maximum load the output power would be </w:t>
+      </w:r>
+      <w:proofErr w:type="spellStart"/>
+      <w:r>
+        <w:t>Pmax</w:t>
+      </w:r>
+      <w:proofErr w:type="spellEnd"/>
+      <w:r>
+        <w:t>. Power consumption at zero load is given by P</w:t>
       </w:r>
       <w:r>
         <w:rPr>
@@ -3971,11 +4478,20 @@
       <w:r>
         <w:t xml:space="preserve"> </w:t>
       </w:r>
-      <w:r>
-        <w:t xml:space="preserve">Δp represents the slope </w:t>
-      </w:r>
-      <w:r>
-        <w:t>of the curve. P</w:t>
+      <w:proofErr w:type="spellStart"/>
+      <w:r>
+        <w:t>Δp</w:t>
+      </w:r>
+      <w:proofErr w:type="spellEnd"/>
+      <w:r>
+        <w:t xml:space="preserve"> represents the slope </w:t>
+      </w:r>
+      <w:r>
+        <w:t xml:space="preserve">of the curve. </w:t>
+      </w:r>
+      <w:proofErr w:type="spellStart"/>
+      <w:r>
+        <w:t>P</w:t>
       </w:r>
       <w:r>
         <w:rPr>
@@ -3983,6 +4499,7 @@
         </w:rPr>
         <w:t>sleep</w:t>
       </w:r>
+      <w:proofErr w:type="spellEnd"/>
       <w:r>
         <w:t xml:space="preserve"> represents the sleep mode power consumption in the BS when the load is low and N</w:t>
       </w:r>
@@ -4150,6 +4667,10 @@
       <w:pPr>
         <w:pStyle w:val="NewNormal"/>
         <w:ind w:left="360" w:firstLine="944"/>
+        <w:jc w:val="right"/>
+        <w:rPr>
+          <w:lang w:val="sv-SE"/>
+        </w:rPr>
       </w:pPr>
       <w:r>
         <w:rPr>
@@ -4192,154 +4713,41 @@
           </wp:inline>
         </w:drawing>
       </w:r>
+      <w:r>
+        <w:rPr>
+          <w:lang w:val="sv-SE"/>
+        </w:rPr>
+        <w:t xml:space="preserve"> </w:t>
+      </w:r>
+      <w:r>
+        <w:rPr>
+          <w:lang w:val="sv-SE"/>
+        </w:rPr>
+        <w:t xml:space="preserve">                              </w:t>
+      </w:r>
+      <w:r>
+        <w:rPr>
+          <w:lang w:val="sv-SE"/>
+        </w:rPr>
+        <w:t xml:space="preserve">                    (3.</w:t>
+      </w:r>
+      <w:r>
+        <w:rPr>
+          <w:lang w:val="sv-SE"/>
+        </w:rPr>
+        <w:t>4</w:t>
+      </w:r>
+      <w:r>
+        <w:rPr>
+          <w:lang w:val="sv-SE"/>
+        </w:rPr>
+        <w:t>)</w:t>
+      </w:r>
     </w:p>
     <w:p>
       <w:pPr>
         <w:pStyle w:val="NewNormal"/>
         <w:ind w:left="360" w:firstLine="944"/>
-        <w:rPr>
-          <w:lang w:val="sv-SE"/>
-        </w:rPr>
-      </w:pPr>
-      <w:r>
-        <w:rPr>
-          <w:lang w:val="sv-SE"/>
-        </w:rPr>
-        <w:t>ECI</w:t>
-      </w:r>
-      <w:r>
-        <w:rPr>
-          <w:vertAlign w:val="subscript"/>
-          <w:lang w:val="sv-SE"/>
-        </w:rPr>
-        <w:t xml:space="preserve">E/B </w:t>
-      </w:r>
-      <w:r>
-        <w:rPr>
-          <w:lang w:val="sv-SE"/>
-        </w:rPr>
-        <w:t xml:space="preserve"> = E / B</w:t>
-      </w:r>
-    </w:p>
-    <w:p>
-      <w:pPr>
-        <w:pStyle w:val="NewNormal"/>
-        <w:ind w:left="360" w:firstLine="944"/>
-        <w:rPr>
-          <w:lang w:val="sv-SE"/>
-        </w:rPr>
-      </w:pPr>
-      <w:r>
-        <w:rPr>
-          <w:lang w:val="sv-SE"/>
-        </w:rPr>
-        <w:t>ECI</w:t>
-      </w:r>
-      <w:r>
-        <w:rPr>
-          <w:vertAlign w:val="subscript"/>
-          <w:lang w:val="sv-SE"/>
-        </w:rPr>
-        <w:t xml:space="preserve">E/B </w:t>
-      </w:r>
-      <w:r>
-        <w:rPr>
-          <w:lang w:val="sv-SE"/>
-        </w:rPr>
-        <w:t xml:space="preserve"> = E</w:t>
-      </w:r>
-      <m:oMath>
-        <m:r>
-          <m:rPr>
-            <m:sty m:val="p"/>
-          </m:rPr>
-          <w:rPr>
-            <w:rFonts w:ascii="Cambria Math" w:hAnsi="Cambria Math"/>
-            <w:lang w:val="sv-SE"/>
-          </w:rPr>
-          <m:t>ECI</m:t>
-        </m:r>
-        <m:r>
-          <w:rPr>
-            <w:rFonts w:ascii="Cambria Math" w:hAnsi="Cambria Math"/>
-            <w:lang w:val="sv-SE"/>
-          </w:rPr>
-          <m:t>=</m:t>
-        </m:r>
-        <m:f>
-          <m:fPr>
-            <m:ctrlPr>
-              <w:rPr>
-                <w:rFonts w:ascii="Cambria Math" w:hAnsi="Cambria Math"/>
-                <w:lang w:val="sv-SE"/>
-              </w:rPr>
-            </m:ctrlPr>
-          </m:fPr>
-          <m:num>
-            <m:r>
-              <w:rPr>
-                <w:rFonts w:ascii="Cambria Math" w:hAnsi="Cambria Math"/>
-                <w:lang w:val="sv-SE"/>
-              </w:rPr>
-              <m:t>E</m:t>
-            </m:r>
-          </m:num>
-          <m:den>
-            <m:r>
-              <w:rPr>
-                <w:rFonts w:ascii="Cambria Math" w:hAnsi="Cambria Math"/>
-                <w:lang w:val="sv-SE"/>
-              </w:rPr>
-              <m:t>B</m:t>
-            </m:r>
-          </m:den>
-        </m:f>
-        <m:r>
-          <w:rPr>
-            <w:rFonts w:ascii="Cambria Math" w:hAnsi="Cambria Math"/>
-            <w:lang w:val="sv-SE"/>
-          </w:rPr>
-          <m:t xml:space="preserve">       (3.2)</m:t>
-        </m:r>
-      </m:oMath>
-      <w:r>
-        <w:rPr>
-          <w:lang w:val="sv-SE"/>
-        </w:rPr>
-        <w:t xml:space="preserve"> / B</w:t>
-      </w:r>
-      <w:r>
-        <w:rPr>
-          <w:lang w:val="sv-SE"/>
-        </w:rPr>
-        <w:t xml:space="preserve">                              (3.2)</w:t>
-      </w:r>
-    </w:p>
-    <w:p>
-      <w:pPr>
-        <w:pStyle w:val="NewNormal"/>
-        <w:ind w:left="360" w:firstLine="944"/>
-        <w:rPr>
-          <w:lang w:val="sv-SE"/>
-        </w:rPr>
-      </w:pPr>
-    </w:p>
-    <w:p>
-      <w:pPr>
-        <w:pStyle w:val="NewNormal"/>
-        <w:ind w:left="360" w:firstLine="944"/>
-        <w:rPr>
-          <w:lang w:val="sv-SE"/>
-        </w:rPr>
-      </w:pPr>
-    </w:p>
-    <w:p>
-      <w:pPr>
-        <w:pStyle w:val="NewNormal"/>
-        <w:ind w:left="360" w:firstLine="944"/>
-        <w:rPr>
-          <w:lang w:val="sv-SE"/>
-        </w:rPr>
       </w:pPr>
     </w:p>
     <w:p>
@@ -4400,7 +4808,8 @@
     <w:p>
       <w:pPr>
         <w:pStyle w:val="NewNormal"/>
-        <w:ind w:left="360" w:firstLine="944"/>
+        <w:ind w:firstLine="0"/>
+        <w:jc w:val="right"/>
         <w:rPr>
           <w:sz w:val="28"/>
           <w:szCs w:val="28"/>
@@ -4411,11 +4820,10 @@
           <w:noProof/>
           <w:lang w:val="sv-SE" w:eastAsia="sv-SE"/>
         </w:rPr>
-        <w:lastRenderedPageBreak/>
         <w:drawing>
-          <wp:inline distT="0" distB="0" distL="0" distR="0" wp14:anchorId="58B64973" wp14:editId="23DE65B0">
-            <wp:extent cx="2276475" cy="657225"/>
-            <wp:effectExtent l="0" t="0" r="9525" b="9525"/>
+          <wp:inline distT="0" distB="0" distL="0" distR="0" wp14:anchorId="58B64973" wp14:editId="56070B29">
+            <wp:extent cx="1990725" cy="476250"/>
+            <wp:effectExtent l="0" t="0" r="9525" b="0"/>
             <wp:docPr id="18" name="Picture 18"/>
             <wp:cNvGraphicFramePr>
               <a:graphicFrameLocks xmlns:a="http://schemas.openxmlformats.org/drawingml/2006/main" noChangeAspect="1"/>
@@ -4436,7 +4844,7 @@
                   <pic:spPr>
                     <a:xfrm>
                       <a:off x="0" y="0"/>
-                      <a:ext cx="2276475" cy="657225"/>
+                      <a:ext cx="1990725" cy="476250"/>
                     </a:xfrm>
                     <a:prstGeom prst="rect">
                       <a:avLst/>
@@ -4448,105 +4856,64 @@
           </wp:inline>
         </w:drawing>
       </w:r>
-    </w:p>
-    <w:p>
-      <w:pPr>
-        <w:pStyle w:val="NewNormal"/>
+      <w:r>
         <w:rPr>
           <w:sz w:val="28"/>
           <w:szCs w:val="28"/>
         </w:rPr>
-      </w:pPr>
-      <w:r>
-        <w:rPr>
-          <w:sz w:val="28"/>
+        <w:t xml:space="preserve">                                      </w:t>
+      </w:r>
+      <w:r>
+        <w:rPr>
           <w:szCs w:val="28"/>
         </w:rPr>
+        <w:t>(</w:t>
+      </w:r>
+      <w:r>
+        <w:rPr>
+          <w:szCs w:val="28"/>
+        </w:rPr>
+        <w:t>3.5</w:t>
+      </w:r>
+      <w:r>
+        <w:rPr>
+          <w:szCs w:val="28"/>
+        </w:rPr>
+        <w:t>)</w:t>
+      </w:r>
+    </w:p>
+    <w:p>
+      <w:pPr>
+        <w:pStyle w:val="NewNormal"/>
+      </w:pPr>
+    </w:p>
+    <w:p>
+      <w:pPr>
+        <w:pStyle w:val="NewNormal"/>
+      </w:pPr>
+    </w:p>
+    <w:p>
+      <w:pPr>
+        <w:pStyle w:val="NewNormal"/>
+      </w:pPr>
+      <w:r>
+        <w:lastRenderedPageBreak/>
         <w:t>3.3.3. Averaging power consumption</w:t>
       </w:r>
     </w:p>
     <w:p>
       <w:pPr>
         <w:pStyle w:val="NewNormal"/>
-        <w:rPr>
-          <w:sz w:val="28"/>
-          <w:szCs w:val="28"/>
-        </w:rPr>
-      </w:pPr>
-      <w:r>
-        <w:rPr>
-          <w:sz w:val="28"/>
-          <w:szCs w:val="28"/>
-        </w:rPr>
-        <w:t xml:space="preserve">The simulator used in the project is a static simulator which runs from </w:t>
-      </w:r>
-      <w:r>
-        <w:rPr>
-          <w:i/>
-          <w:sz w:val="28"/>
-          <w:szCs w:val="28"/>
-        </w:rPr>
-        <w:t>0 – T</w:t>
-      </w:r>
-      <w:r>
-        <w:rPr>
-          <w:sz w:val="28"/>
-          <w:szCs w:val="28"/>
-        </w:rPr>
-        <w:t xml:space="preserve"> and takes the average of the power consumed during that time period. This falls in confirmation of our model as power consumption is a function, </w:t>
-      </w:r>
-      <w:r>
-        <w:rPr>
-          <w:i/>
-          <w:sz w:val="28"/>
-          <w:szCs w:val="28"/>
-        </w:rPr>
-        <w:t>f(t)</w:t>
-      </w:r>
-      <w:r>
-        <w:rPr>
-          <w:i/>
-          <w:sz w:val="28"/>
-          <w:szCs w:val="28"/>
-        </w:rPr>
-        <w:t xml:space="preserve"> </w:t>
-      </w:r>
-      <w:r>
-        <w:rPr>
-          <w:sz w:val="28"/>
-          <w:szCs w:val="28"/>
-        </w:rPr>
-        <w:t xml:space="preserve">which depends upon the traffic generated at a particular time instant </w:t>
-      </w:r>
-      <w:r>
-        <w:rPr>
-          <w:i/>
-          <w:sz w:val="28"/>
-          <w:szCs w:val="28"/>
-        </w:rPr>
-        <w:t>t.</w:t>
-      </w:r>
-      <w:r>
-        <w:rPr>
-          <w:sz w:val="28"/>
-          <w:szCs w:val="28"/>
-        </w:rPr>
-        <w:t xml:space="preserve"> The average power consumed over the time interval is:</w:t>
-      </w:r>
-    </w:p>
-    <w:p>
-      <w:pPr>
-        <w:pStyle w:val="NewNormal"/>
-        <w:rPr>
-          <w:sz w:val="28"/>
-          <w:szCs w:val="28"/>
-        </w:rPr>
-      </w:pPr>
-      <w:r>
-        <w:rPr>
-          <w:noProof/>
-          <w:lang w:val="sv-SE" w:eastAsia="sv-SE"/>
-        </w:rPr>
+      </w:pPr>
+      <w:r>
+        <w:t>The simulator used in the project is a static simulator which runs from 0 – T and takes the average of the power consumed during that time period. This falls in confirmation of our model as power consumption is a function, f(t) which depends upon the traffic generated at a particular time instant t. The average power consumed over the time interval is:</w:t>
+      </w:r>
+    </w:p>
+    <w:p>
+      <w:pPr>
+        <w:pStyle w:val="NewNormal"/>
+      </w:pPr>
+      <w:r>
         <w:drawing>
           <wp:inline distT="0" distB="0" distL="0" distR="0" wp14:anchorId="263EA54A" wp14:editId="4C57BC08">
             <wp:extent cx="2190750" cy="666750"/>
@@ -4584,63 +4951,37 @@
         </w:drawing>
       </w:r>
       <w:r>
-        <w:rPr>
-          <w:sz w:val="28"/>
-          <w:szCs w:val="28"/>
-        </w:rPr>
-        <w:t xml:space="preserve">                    (3.3)</w:t>
-      </w:r>
-    </w:p>
-    <w:p>
-      <w:pPr>
-        <w:pStyle w:val="NewNormal"/>
-        <w:rPr>
-          <w:sz w:val="28"/>
-          <w:szCs w:val="28"/>
-        </w:rPr>
-      </w:pPr>
-      <w:r>
-        <w:rPr>
-          <w:sz w:val="28"/>
-          <w:szCs w:val="28"/>
-        </w:rPr>
+        <w:t xml:space="preserve">                                </w:t>
+      </w:r>
+      <w:r>
+        <w:t>(3.6</w:t>
+      </w:r>
+      <w:r>
+        <w:t>)</w:t>
+      </w:r>
+    </w:p>
+    <w:p>
+      <w:pPr>
+        <w:pStyle w:val="NewNormal"/>
+      </w:pPr>
+      <w:r>
         <w:t>So, by above equation we</w:t>
       </w:r>
       <w:r>
-        <w:rPr>
-          <w:sz w:val="28"/>
-          <w:szCs w:val="28"/>
-        </w:rPr>
         <w:t xml:space="preserve"> have</w:t>
       </w:r>
       <w:r>
-        <w:rPr>
-          <w:sz w:val="28"/>
-          <w:szCs w:val="28"/>
-        </w:rPr>
         <w:t>:</w:t>
       </w:r>
     </w:p>
     <w:p>
       <w:pPr>
         <w:pStyle w:val="NewNormal"/>
-        <w:rPr>
-          <w:sz w:val="28"/>
-          <w:szCs w:val="28"/>
-        </w:rPr>
-      </w:pPr>
-      <w:r>
-        <w:rPr>
-          <w:sz w:val="28"/>
-          <w:szCs w:val="28"/>
-        </w:rPr>
+      </w:pPr>
+      <w:r>
         <w:tab/>
       </w:r>
       <w:r>
-        <w:rPr>
-          <w:noProof/>
-          <w:lang w:val="sv-SE" w:eastAsia="sv-SE"/>
-        </w:rPr>
         <w:drawing>
           <wp:inline distT="0" distB="0" distL="0" distR="0" wp14:anchorId="75F18909" wp14:editId="4E23231E">
             <wp:extent cx="2251263" cy="437322"/>
@@ -4681,32 +5022,16 @@
     <w:p>
       <w:pPr>
         <w:pStyle w:val="NewNormal"/>
-        <w:rPr>
-          <w:sz w:val="28"/>
-          <w:szCs w:val="28"/>
-        </w:rPr>
-      </w:pPr>
-      <w:r>
-        <w:rPr>
-          <w:sz w:val="28"/>
-          <w:szCs w:val="28"/>
-        </w:rPr>
+      </w:pPr>
+      <w:r>
         <w:t>Applying in eq. 3.3 we get</w:t>
       </w:r>
     </w:p>
     <w:p>
       <w:pPr>
         <w:pStyle w:val="NewNormal"/>
-        <w:rPr>
-          <w:sz w:val="28"/>
-          <w:szCs w:val="28"/>
-        </w:rPr>
-      </w:pPr>
-      <w:r>
-        <w:rPr>
-          <w:noProof/>
-          <w:lang w:val="sv-SE" w:eastAsia="sv-SE"/>
-        </w:rPr>
+      </w:pPr>
+      <w:r>
         <w:drawing>
           <wp:inline distT="0" distB="0" distL="0" distR="0" wp14:anchorId="56878D71" wp14:editId="16C5CAAE">
             <wp:extent cx="3067050" cy="1628775"/>
@@ -4744,280 +5069,123 @@
         </w:drawing>
       </w:r>
       <w:r>
-        <w:rPr>
-          <w:sz w:val="28"/>
-          <w:szCs w:val="28"/>
-        </w:rPr>
         <w:t xml:space="preserve">            (</w:t>
       </w:r>
       <w:r>
-        <w:rPr>
-          <w:sz w:val="28"/>
-          <w:szCs w:val="28"/>
-        </w:rPr>
-        <w:t>3.4</w:t>
-      </w:r>
-      <w:r>
-        <w:rPr>
-          <w:sz w:val="28"/>
-          <w:szCs w:val="28"/>
-        </w:rPr>
+        <w:t>3.7</w:t>
+      </w:r>
+      <w:r>
         <w:t>)</w:t>
       </w:r>
     </w:p>
     <w:p>
       <w:pPr>
         <w:pStyle w:val="NewNormal"/>
-        <w:rPr>
-          <w:sz w:val="28"/>
-          <w:szCs w:val="28"/>
-        </w:rPr>
-      </w:pPr>
-    </w:p>
-    <w:p>
-      <w:pPr>
-        <w:pStyle w:val="NewNormal"/>
-        <w:rPr>
-          <w:sz w:val="28"/>
-          <w:szCs w:val="28"/>
-        </w:rPr>
-      </w:pPr>
-    </w:p>
-    <w:p>
-      <w:pPr>
-        <w:pStyle w:val="NewNormal"/>
-        <w:rPr>
-          <w:sz w:val="28"/>
-          <w:szCs w:val="28"/>
-        </w:rPr>
-      </w:pPr>
-    </w:p>
-    <w:p>
-      <w:pPr>
-        <w:pStyle w:val="NewNormal"/>
-        <w:rPr>
-          <w:sz w:val="28"/>
-          <w:szCs w:val="28"/>
-        </w:rPr>
-      </w:pPr>
-      <w:r>
-        <w:rPr>
-          <w:sz w:val="28"/>
-          <w:szCs w:val="28"/>
-        </w:rPr>
+      </w:pPr>
+    </w:p>
+    <w:p>
+      <w:pPr>
+        <w:pStyle w:val="NewNormal"/>
+      </w:pPr>
+    </w:p>
+    <w:p>
+      <w:pPr>
+        <w:pStyle w:val="NewNormal"/>
+      </w:pPr>
+    </w:p>
+    <w:p>
+      <w:pPr>
+        <w:pStyle w:val="NewNormal"/>
+      </w:pPr>
+      <w:r>
+        <w:t>3.3.4</w:t>
+      </w:r>
+      <w:r>
+        <w:t>. Average power consumption over a day</w:t>
+      </w:r>
+    </w:p>
+    <w:p>
+      <w:pPr>
+        <w:pStyle w:val="NewNormal"/>
+      </w:pPr>
+      <w:r>
+        <w:t>Above equation defines the instantaneous power consumption at a moment t. To get an idea of the power consumption over the whole day, we need to average the power consumed over a day</w:t>
+      </w:r>
+      <w:r>
+        <w:t xml:space="preserve">. The simulator which we have uses statistical tools to model a dynamic traffic. It measures the networks parameters for a small period of time while keeping the total traffic to be constant. </w:t>
+      </w:r>
+      <w:r>
+        <w:t>Therefore,</w:t>
+      </w:r>
+      <w:r>
+        <w:t xml:space="preserve"> to know the network performance over a varied load, we sweep the total traffic value over a </w:t>
+      </w:r>
+      <w:r>
+        <w:t xml:space="preserve">sufficient range. </w:t>
+      </w:r>
+    </w:p>
+    <w:p>
+      <w:pPr>
+        <w:pStyle w:val="NewNormal"/>
+      </w:pPr>
+      <w:r>
         <w:lastRenderedPageBreak/>
-        <w:t>3.3.4</w:t>
-      </w:r>
-      <w:r>
-        <w:rPr>
-          <w:sz w:val="28"/>
-          <w:szCs w:val="28"/>
-        </w:rPr>
-        <w:t>. Average power consumption over a day</w:t>
-      </w:r>
-    </w:p>
-    <w:p>
-      <w:pPr>
-        <w:pStyle w:val="NewNormal"/>
-        <w:rPr>
-          <w:sz w:val="28"/>
-          <w:szCs w:val="28"/>
-        </w:rPr>
-      </w:pPr>
-      <w:r>
-        <w:rPr>
-          <w:sz w:val="28"/>
-          <w:szCs w:val="28"/>
-        </w:rPr>
-        <w:t xml:space="preserve">Above equation defines the instantaneous power consumption at a moment </w:t>
-      </w:r>
-      <w:r>
-        <w:rPr>
-          <w:i/>
-          <w:sz w:val="28"/>
-          <w:szCs w:val="28"/>
-        </w:rPr>
-        <w:t>t</w:t>
-      </w:r>
-      <w:r>
-        <w:rPr>
-          <w:sz w:val="28"/>
-          <w:szCs w:val="28"/>
-        </w:rPr>
-        <w:t>. To get an idea of the power consumption over the whole day, we need to average the power consumed over a day</w:t>
-      </w:r>
-      <w:r>
-        <w:rPr>
-          <w:sz w:val="28"/>
-          <w:szCs w:val="28"/>
-        </w:rPr>
-        <w:t xml:space="preserve">. The simulator which we have uses statistical tools to model a dynamic traffic. It measures the networks parameters for a small period of time while keeping the total traffic to be constant. </w:t>
-      </w:r>
-      <w:r>
-        <w:rPr>
-          <w:sz w:val="28"/>
-          <w:szCs w:val="28"/>
-        </w:rPr>
-        <w:t>Therefore,</w:t>
-      </w:r>
-      <w:r>
-        <w:rPr>
-          <w:sz w:val="28"/>
-          <w:szCs w:val="28"/>
-        </w:rPr>
-        <w:t xml:space="preserve"> to know the network performance over a varied load, we sweep the total traffic value over a </w:t>
-      </w:r>
-      <w:r>
-        <w:rPr>
-          <w:sz w:val="28"/>
-          <w:szCs w:val="28"/>
-        </w:rPr>
-        <w:t xml:space="preserve">sufficient range. </w:t>
-      </w:r>
-    </w:p>
-    <w:p>
-      <w:pPr>
-        <w:pStyle w:val="NewNormal"/>
-        <w:rPr>
-          <w:sz w:val="28"/>
-          <w:szCs w:val="28"/>
-        </w:rPr>
-      </w:pPr>
-      <w:r>
-        <w:rPr>
-          <w:sz w:val="28"/>
-          <w:szCs w:val="28"/>
-        </w:rPr>
         <w:t>In real scenario the traffic values change over the day in a pattern which is given in</w:t>
       </w:r>
       <w:r>
-        <w:rPr>
-          <w:sz w:val="28"/>
-          <w:szCs w:val="28"/>
-        </w:rPr>
         <w:t xml:space="preserve"> </w:t>
       </w:r>
       <w:r>
-        <w:rPr>
-          <w:sz w:val="28"/>
-          <w:szCs w:val="28"/>
-        </w:rPr>
         <w:fldChar w:fldCharType="begin" w:fldLock="1"/>
       </w:r>
       <w:r>
-        <w:rPr>
-          <w:sz w:val="28"/>
-          <w:szCs w:val="28"/>
-        </w:rPr>
         <w:instrText>ADDIN CSL_CITATION { "citationItems" : [ { "id" : "ITEM-1", "itemData" : { "author" : [ { "dropping-particle" : "", "family" : "Blume", "given" : "O", "non-dropping-particle" : "", "parse-names" : false, "suffix" : "" }, { "dropping-particle" : "", "family" : "Giannini", "given" : "V", "non-dropping-particle" : "", "parse-names" : false, "suffix" : "" }, { "dropping-particle" : "", "family" : "G\u00f3dor", "given" : "I", "non-dropping-particle" : "", "parse-names" : false, "suffix" : "" } ], "container-title" : "EARTH Deliverable 2.3", "id" : "ITEM-1", "issued" : { "date-parts" : [ [ "2010" ] ] }, "page" : "1-69", "title" : "D2. 3: energy efficiency analysis of the reference systems, areas of improvements and target breakdown", "type" : "article-journal" }, "uris" : [ "http://www.mendeley.com/documents/?uuid=2edb984b-0601-399a-ab7e-b56c357d37b2" ] } ], "mendeley" : { "formattedCitation" : "(Blume, Giannini, and G\u00f3dor 2010)", "plainTextFormattedCitation" : "(Blume, Giannini, and G\u00f3dor 2010)", "previouslyFormattedCitation" : "&lt;sup&gt;1&lt;/sup&gt;" }, "properties" : { "noteIndex" : 0 }, "schema" : "https://github.com/citation-style-language/schema/raw/master/csl-citation.json" }</w:instrText>
       </w:r>
       <w:r>
-        <w:rPr>
-          <w:sz w:val="28"/>
-          <w:szCs w:val="28"/>
-        </w:rPr>
         <w:fldChar w:fldCharType="separate"/>
       </w:r>
       <w:r>
-        <w:rPr>
-          <w:noProof/>
-          <w:sz w:val="28"/>
-          <w:szCs w:val="28"/>
-        </w:rPr>
         <w:t>(Blume, Giannini, and Gódor 2010)</w:t>
       </w:r>
       <w:r>
-        <w:rPr>
-          <w:sz w:val="28"/>
-          <w:szCs w:val="28"/>
-        </w:rPr>
         <w:fldChar w:fldCharType="end"/>
       </w:r>
       <w:r>
-        <w:rPr>
-          <w:sz w:val="28"/>
-          <w:szCs w:val="28"/>
-        </w:rPr>
         <w:t xml:space="preserve"> . By taking the </w:t>
       </w:r>
       <w:r>
-        <w:rPr>
-          <w:sz w:val="28"/>
-          <w:szCs w:val="28"/>
-        </w:rPr>
         <w:t xml:space="preserve">traffic profile as described in </w:t>
       </w:r>
       <w:r>
-        <w:rPr>
-          <w:sz w:val="28"/>
-          <w:szCs w:val="28"/>
-        </w:rPr>
         <w:fldChar w:fldCharType="begin" w:fldLock="1"/>
       </w:r>
       <w:r>
-        <w:rPr>
-          <w:sz w:val="28"/>
-          <w:szCs w:val="28"/>
-        </w:rPr>
         <w:instrText>ADDIN CSL_CITATION { "citationItems" : [ { "id" : "ITEM-1", "itemData" : { "author" : [ { "dropping-particle" : "", "family" : "Blume", "given" : "O", "non-dropping-particle" : "", "parse-names" : false, "suffix" : "" }, { "dropping-particle" : "", "family" : "Giannini", "given" : "V", "non-dropping-particle" : "", "parse-names" : false, "suffix" : "" }, { "dropping-particle" : "", "family" : "G\u00f3dor", "given" : "I", "non-dropping-particle" : "", "parse-names" : false, "suffix" : "" } ], "container-title" : "EARTH Deliverable 2.3", "id" : "ITEM-1", "issued" : { "date-parts" : [ [ "2010" ] ] }, "page" : "1-69", "title" : "D2. 3: energy efficiency analysis of the reference systems, areas of improvements and target breakdown", "type" : "article-journal" }, "uris" : [ "http://www.mendeley.com/documents/?uuid=2edb984b-0601-399a-ab7e-b56c357d37b2" ] } ], "mendeley" : { "formattedCitation" : "(Blume, Giannini, and G\u00f3dor 2010)", "plainTextFormattedCitation" : "(Blume, Giannini, and G\u00f3dor 2010)", "previouslyFormattedCitation" : "&lt;sup&gt;1&lt;/sup&gt;" }, "properties" : { "noteIndex" : 0 }, "schema" : "https://github.com/citation-style-language/schema/raw/master/csl-citation.json" }</w:instrText>
       </w:r>
       <w:r>
-        <w:rPr>
-          <w:sz w:val="28"/>
-          <w:szCs w:val="28"/>
-        </w:rPr>
         <w:fldChar w:fldCharType="separate"/>
       </w:r>
       <w:r>
-        <w:rPr>
-          <w:noProof/>
-          <w:sz w:val="28"/>
-          <w:szCs w:val="28"/>
-        </w:rPr>
         <w:t>(Blume, Giannini, and Gódor 2010)</w:t>
       </w:r>
       <w:r>
-        <w:rPr>
-          <w:sz w:val="28"/>
-          <w:szCs w:val="28"/>
-        </w:rPr>
         <w:fldChar w:fldCharType="end"/>
       </w:r>
       <w:r>
-        <w:rPr>
-          <w:sz w:val="28"/>
-          <w:szCs w:val="28"/>
-        </w:rPr>
         <w:t>. We can estimate the traffic for every hour as a fraction of the peak throughput. Here we take the ca</w:t>
       </w:r>
       <w:r>
-        <w:rPr>
-          <w:sz w:val="28"/>
-          <w:szCs w:val="28"/>
-        </w:rPr>
         <w:t>se of an urban traffic scenario which shows the average pattern of traffic over a day on hourly scale</w:t>
       </w:r>
       <w:r>
-        <w:rPr>
-          <w:sz w:val="28"/>
-          <w:szCs w:val="28"/>
-        </w:rPr>
         <w:t>.</w:t>
       </w:r>
     </w:p>
     <w:p>
       <w:pPr>
         <w:pStyle w:val="NewNormal"/>
-        <w:rPr>
-          <w:sz w:val="28"/>
-          <w:szCs w:val="28"/>
-        </w:rPr>
-      </w:pPr>
-      <w:r>
-        <w:rPr>
-          <w:noProof/>
-          <w:lang w:val="sv-SE" w:eastAsia="sv-SE"/>
-        </w:rPr>
+      </w:pPr>
+      <w:r>
         <w:drawing>
           <wp:inline distT="0" distB="0" distL="0" distR="0" wp14:anchorId="09B00B8D" wp14:editId="3CE0E78E">
             <wp:extent cx="4283710" cy="2480310"/>
@@ -5058,10 +5226,6 @@
     <w:p>
       <w:pPr>
         <w:pStyle w:val="NewNormal"/>
-        <w:rPr>
-          <w:sz w:val="28"/>
-          <w:szCs w:val="28"/>
-        </w:rPr>
       </w:pPr>
     </w:p>
     <w:p>
@@ -5072,16 +5236,12 @@
         <w:spacing w:after="0" w:line="240" w:lineRule="auto"/>
         <w:textAlignment w:val="auto"/>
         <w:rPr>
-          <w:rFonts w:ascii="LMRoman10-Regular" w:eastAsiaTheme="minorHAnsi" w:hAnsi="LMRoman10-Regular" w:cs="LMRoman10-Regular"/>
-          <w:sz w:val="20"/>
-          <w:szCs w:val="20"/>
-        </w:rPr>
-      </w:pPr>
-      <w:r>
-        <w:rPr>
-          <w:rFonts w:ascii="LMRoman10-Regular" w:eastAsiaTheme="minorHAnsi" w:hAnsi="LMRoman10-Regular" w:cs="LMRoman10-Regular"/>
-          <w:sz w:val="20"/>
-          <w:szCs w:val="20"/>
+          <w:rFonts w:ascii="Times New Roman" w:hAnsi="Times New Roman"/>
+        </w:rPr>
+      </w:pPr>
+      <w:r>
+        <w:rPr>
+          <w:rFonts w:ascii="Times New Roman" w:hAnsi="Times New Roman"/>
         </w:rPr>
         <w:t>The power model described by Equation (3.5) maps the instantaneous utilization</w:t>
       </w:r>
@@ -5089,37 +5249,21 @@
     <w:p>
       <w:pPr>
         <w:pStyle w:val="NewNormal"/>
-        <w:rPr>
-          <w:sz w:val="28"/>
-          <w:szCs w:val="28"/>
-        </w:rPr>
-      </w:pPr>
-    </w:p>
-    <w:p>
-      <w:pPr>
-        <w:pStyle w:val="NewNormal"/>
-        <w:rPr>
-          <w:sz w:val="28"/>
-          <w:szCs w:val="28"/>
-        </w:rPr>
-      </w:pPr>
-    </w:p>
-    <w:p>
-      <w:pPr>
-        <w:pStyle w:val="NewNormal"/>
-        <w:rPr>
-          <w:sz w:val="28"/>
-          <w:szCs w:val="28"/>
-        </w:rPr>
-      </w:pPr>
-    </w:p>
-    <w:p>
-      <w:pPr>
-        <w:pStyle w:val="NewNormal"/>
-        <w:rPr>
-          <w:sz w:val="28"/>
-          <w:szCs w:val="28"/>
-        </w:rPr>
+      </w:pPr>
+    </w:p>
+    <w:p>
+      <w:pPr>
+        <w:pStyle w:val="NewNormal"/>
+      </w:pPr>
+    </w:p>
+    <w:p>
+      <w:pPr>
+        <w:pStyle w:val="NewNormal"/>
+      </w:pPr>
+    </w:p>
+    <w:p>
+      <w:pPr>
+        <w:pStyle w:val="NewNormal"/>
       </w:pPr>
     </w:p>
     <w:p>
@@ -5133,244 +5277,36 @@
     <w:p>
       <w:pPr>
         <w:pStyle w:val="NewNormal"/>
-        <w:rPr>
-          <w:color w:val="4F81BD" w:themeColor="accent1"/>
-          <w14:shadow w14:blurRad="38100" w14:dist="25400" w14:dir="5400000" w14:sx="100000" w14:sy="100000" w14:kx="0" w14:ky="0" w14:algn="ctr">
-            <w14:srgbClr w14:val="6E747A">
-              <w14:alpha w14:val="57000"/>
-            </w14:srgbClr>
-          </w14:shadow>
-          <w14:textOutline w14:w="0" w14:cap="flat" w14:cmpd="sng" w14:algn="ctr">
-            <w14:noFill/>
-            <w14:prstDash w14:val="solid"/>
-            <w14:round/>
-          </w14:textOutline>
-        </w:rPr>
-      </w:pPr>
-    </w:p>
-    <w:p>
-      <w:pPr>
-        <w:pStyle w:val="NewNormal"/>
-        <w:rPr>
-          <w:color w:val="4F81BD" w:themeColor="accent1"/>
-          <w14:shadow w14:blurRad="38100" w14:dist="25400" w14:dir="5400000" w14:sx="100000" w14:sy="100000" w14:kx="0" w14:ky="0" w14:algn="ctr">
-            <w14:srgbClr w14:val="6E747A">
-              <w14:alpha w14:val="57000"/>
-            </w14:srgbClr>
-          </w14:shadow>
-          <w14:textOutline w14:w="0" w14:cap="flat" w14:cmpd="sng" w14:algn="ctr">
-            <w14:noFill/>
-            <w14:prstDash w14:val="solid"/>
-            <w14:round/>
-          </w14:textOutline>
-        </w:rPr>
-      </w:pPr>
-    </w:p>
-    <w:p>
-      <w:pPr>
-        <w:pStyle w:val="NewNormal"/>
-        <w:rPr>
-          <w:color w:val="4F81BD" w:themeColor="accent1"/>
-          <w14:shadow w14:blurRad="38100" w14:dist="25400" w14:dir="5400000" w14:sx="100000" w14:sy="100000" w14:kx="0" w14:ky="0" w14:algn="ctr">
-            <w14:srgbClr w14:val="6E747A">
-              <w14:alpha w14:val="57000"/>
-            </w14:srgbClr>
-          </w14:shadow>
-          <w14:textOutline w14:w="0" w14:cap="flat" w14:cmpd="sng" w14:algn="ctr">
-            <w14:noFill/>
-            <w14:prstDash w14:val="solid"/>
-            <w14:round/>
-          </w14:textOutline>
-        </w:rPr>
-      </w:pPr>
-    </w:p>
-    <w:p>
-      <w:pPr>
-        <w:pStyle w:val="NewNormal"/>
-      </w:pPr>
-    </w:p>
-    <w:p>
-      <w:pPr>
-        <w:pStyle w:val="NewNormal"/>
-      </w:pPr>
-    </w:p>
-    <w:p>
-      <w:pPr>
-        <w:pStyle w:val="NewNormal"/>
-      </w:pPr>
-    </w:p>
-    <w:p>
-      <w:pPr>
-        <w:pStyle w:val="NewNormal"/>
-      </w:pPr>
-    </w:p>
-    <w:p>
-      <w:pPr>
-        <w:pStyle w:val="NewNormal"/>
-      </w:pPr>
-    </w:p>
-    <w:p>
-      <w:pPr>
-        <w:pStyle w:val="NewNormal"/>
-      </w:pPr>
-    </w:p>
-    <w:p>
-      <w:pPr>
-        <w:pStyle w:val="NewNormal"/>
-      </w:pPr>
-    </w:p>
-    <w:p>
-      <w:pPr>
-        <w:pStyle w:val="NewNormal"/>
-      </w:pPr>
-    </w:p>
-    <w:p>
-      <w:pPr>
-        <w:pStyle w:val="NewNormal"/>
-      </w:pPr>
-    </w:p>
-    <w:p>
-      <w:pPr>
-        <w:pStyle w:val="NewNormal"/>
-      </w:pPr>
-    </w:p>
-    <w:p>
-      <w:pPr>
-        <w:pStyle w:val="NewNormal"/>
-      </w:pPr>
-    </w:p>
-    <w:p>
-      <w:pPr>
-        <w:pStyle w:val="NewNormal"/>
-      </w:pPr>
-    </w:p>
-    <w:p>
-      <w:pPr>
-        <w:pStyle w:val="NewNormal"/>
-      </w:pPr>
-    </w:p>
-    <w:p>
-      <w:pPr>
-        <w:pStyle w:val="NewNormal"/>
-      </w:pPr>
-    </w:p>
-    <w:p>
-      <w:pPr>
-        <w:pStyle w:val="NewNormal"/>
-      </w:pPr>
-    </w:p>
-    <w:p>
-      <w:pPr>
-        <w:pStyle w:val="NewNormal"/>
-      </w:pPr>
-    </w:p>
-    <w:p>
-      <w:pPr>
-        <w:pStyle w:val="NewNormal"/>
-      </w:pPr>
-    </w:p>
-    <w:p>
-      <w:pPr>
-        <w:pStyle w:val="NewNormal"/>
-      </w:pPr>
-    </w:p>
-    <w:p>
-      <w:pPr>
-        <w:pStyle w:val="NewNormal"/>
-      </w:pPr>
-    </w:p>
-    <w:p>
-      <w:pPr>
-        <w:pStyle w:val="NewNormal"/>
-      </w:pPr>
-    </w:p>
-    <w:p>
-      <w:pPr>
-        <w:pStyle w:val="NewNormal"/>
-        <w:rPr>
-          <w:sz w:val="28"/>
-          <w:szCs w:val="28"/>
-        </w:rPr>
-      </w:pPr>
-    </w:p>
-    <w:p>
-      <w:pPr>
-        <w:pStyle w:val="NewNormal"/>
-      </w:pPr>
-    </w:p>
-    <w:p>
-      <w:pPr>
-        <w:pStyle w:val="NewNormal"/>
-      </w:pPr>
-    </w:p>
-    <w:p>
-      <w:pPr>
-        <w:pStyle w:val="NewNormal"/>
-      </w:pPr>
-    </w:p>
-    <w:p>
-      <w:pPr>
-        <w:pStyle w:val="NewNormal"/>
-      </w:pPr>
-    </w:p>
-    <w:p>
-      <w:pPr>
-        <w:pStyle w:val="NewNormal"/>
-      </w:pPr>
-    </w:p>
-    <w:p>
-      <w:pPr>
-        <w:pStyle w:val="NewNormal"/>
-      </w:pPr>
-    </w:p>
-    <w:p>
-      <w:pPr>
-        <w:pStyle w:val="NewNormal"/>
-      </w:pPr>
-    </w:p>
-    <w:p>
-      <w:pPr>
-        <w:pStyle w:val="NewNormal"/>
-      </w:pPr>
-    </w:p>
-    <w:p>
-      <w:pPr>
-        <w:pStyle w:val="NewNormal"/>
-      </w:pPr>
-    </w:p>
-    <w:p>
-      <w:pPr>
-        <w:pStyle w:val="NewNormal"/>
-      </w:pPr>
-    </w:p>
-    <w:p>
-      <w:pPr>
-        <w:pStyle w:val="NewNormal"/>
-      </w:pPr>
-    </w:p>
-    <w:p>
-      <w:pPr>
-        <w:pStyle w:val="NewNormal"/>
-      </w:pPr>
-    </w:p>
-    <w:p>
-      <w:pPr>
-        <w:pStyle w:val="NewNormal"/>
-      </w:pPr>
-    </w:p>
-    <w:p>
-      <w:pPr>
-        <w:pStyle w:val="NewNormal"/>
-      </w:pPr>
-    </w:p>
-    <w:p>
-      <w:pPr>
-        <w:pStyle w:val="NewNormal"/>
-      </w:pPr>
-    </w:p>
-    <w:p>
-      <w:pPr>
-        <w:pStyle w:val="NewNormal"/>
+      </w:pPr>
+    </w:p>
+    <w:p>
+      <w:pPr>
+        <w:pStyle w:val="NewNormal"/>
+      </w:pPr>
+    </w:p>
+    <w:p>
+      <w:pPr>
+        <w:pStyle w:val="NewNormal"/>
+      </w:pPr>
+    </w:p>
+    <w:p>
+      <w:pPr>
+        <w:pStyle w:val="NewNormal"/>
+      </w:pPr>
+    </w:p>
+    <w:p>
+      <w:pPr>
+        <w:pStyle w:val="NewNormal"/>
+      </w:pPr>
+    </w:p>
+    <w:p>
+      <w:pPr>
+        <w:pStyle w:val="NewNormal"/>
+        <w:ind w:left="450" w:firstLine="0"/>
+        <w:rPr>
+          <w:sz w:val="32"/>
+          <w:szCs w:val="32"/>
+        </w:rPr>
       </w:pPr>
     </w:p>
     <w:p>
@@ -5390,6 +5326,7 @@
           <w:sz w:val="32"/>
           <w:szCs w:val="32"/>
         </w:rPr>
+        <w:lastRenderedPageBreak/>
         <w:t>Methodology</w:t>
       </w:r>
     </w:p>
@@ -5439,7 +5376,15 @@
         <w:pStyle w:val="NewNormal"/>
       </w:pPr>
       <w:r>
-        <w:t>The simulator used is Ericsson’s internal network simulator. The simulator is time static system level simulator written in Matlab. It provides various propagation models from statistical models to ray-tracing models.</w:t>
+        <w:t xml:space="preserve">The simulator used is Ericsson’s internal network simulator. The simulator is time static system level simulator written in </w:t>
+      </w:r>
+      <w:proofErr w:type="spellStart"/>
+      <w:r>
+        <w:t>Matlab</w:t>
+      </w:r>
+      <w:proofErr w:type="spellEnd"/>
+      <w:r>
+        <w:t>. It provides various propagation models from statistical models to ray-tracing models.</w:t>
       </w:r>
       <w:r>
         <w:fldChar w:fldCharType="begin" w:fldLock="1"/>
@@ -5509,7 +5454,6 @@
           <w:sz w:val="28"/>
           <w:szCs w:val="28"/>
         </w:rPr>
-        <w:lastRenderedPageBreak/>
         <w:t>Setup</w:t>
       </w:r>
     </w:p>
@@ -5555,6 +5499,7 @@
           <w:noProof/>
           <w:lang w:val="sv-SE" w:eastAsia="sv-SE"/>
         </w:rPr>
+        <w:lastRenderedPageBreak/>
         <w:drawing>
           <wp:inline distT="0" distB="0" distL="0" distR="0" wp14:anchorId="3C816812" wp14:editId="3683E926">
             <wp:extent cx="4283710" cy="3215640"/>
@@ -5619,25 +5564,7 @@
         <w:rPr>
           <w:lang w:eastAsia="sv-SE"/>
         </w:rPr>
-        <w:t>Figure 10</w:t>
-      </w:r>
-      <w:r>
-        <w:rPr>
-          <w:lang w:eastAsia="sv-SE"/>
-        </w:rPr>
-        <w:t>.</w:t>
-      </w:r>
-      <w:r>
-        <w:rPr>
-          <w:lang w:eastAsia="sv-SE"/>
-        </w:rPr>
-        <w:t xml:space="preserve"> The figure shows the 3D model of the city with buildings and streets, the city center has high rise buildings</w:t>
-      </w:r>
-      <w:r>
-        <w:rPr>
-          <w:lang w:eastAsia="sv-SE"/>
-        </w:rPr>
-        <w:t>.</w:t>
+        <w:t>Figure 10. The figure shows the 3D model of the city with buildings and streets, the city center has high rise buildings.</w:t>
       </w:r>
     </w:p>
     <w:p>
@@ -5667,7 +5594,6 @@
           <w:sz w:val="28"/>
           <w:szCs w:val="28"/>
         </w:rPr>
-        <w:lastRenderedPageBreak/>
         <w:t>Deployment</w:t>
       </w:r>
     </w:p>
@@ -5691,13 +5617,7 @@
         <w:t xml:space="preserve"> and in second scenario we deploy</w:t>
       </w:r>
       <w:r>
-        <w:t xml:space="preserve"> small micro cells in the city center complemented by the </w:t>
-      </w:r>
-      <w:r>
-        <w:t>surrounding macro grid</w:t>
-      </w:r>
-      <w:r>
-        <w:t xml:space="preserve">. </w:t>
+        <w:t xml:space="preserve"> small micro cells in the city center complemented by the surrounding macro grid. </w:t>
       </w:r>
     </w:p>
     <w:p>
@@ -5714,6 +5634,7 @@
           <w:noProof/>
           <w:lang w:val="sv-SE" w:eastAsia="sv-SE"/>
         </w:rPr>
+        <w:lastRenderedPageBreak/>
         <w:drawing>
           <wp:inline distT="0" distB="0" distL="0" distR="0" wp14:anchorId="7498B11B" wp14:editId="236E58CD">
             <wp:extent cx="4283710" cy="2647950"/>
@@ -5768,25 +5689,7 @@
         <w:rPr>
           <w:lang w:eastAsia="sv-SE"/>
         </w:rPr>
-        <w:t>Figure 1</w:t>
-      </w:r>
-      <w:r>
-        <w:rPr>
-          <w:lang w:eastAsia="sv-SE"/>
-        </w:rPr>
-        <w:t>1</w:t>
-      </w:r>
-      <w:r>
-        <w:rPr>
-          <w:lang w:eastAsia="sv-SE"/>
-        </w:rPr>
-        <w:t>. The figure shows</w:t>
-      </w:r>
-      <w:r>
-        <w:rPr>
-          <w:lang w:eastAsia="sv-SE"/>
-        </w:rPr>
-        <w:t xml:space="preserve"> deployment of micro cells in the center of the city with macro cells in the surrounding area.</w:t>
+        <w:t>Figure 11. The figure shows deployment of micro cells in the center of the city with macro cells in the surrounding area.</w:t>
       </w:r>
     </w:p>
     <w:p>
@@ -5853,11 +5756,7 @@
         <w:t xml:space="preserve">total air </w:t>
       </w:r>
       <w:r>
-        <w:t xml:space="preserve">traffic could be given </w:t>
-      </w:r>
-      <w:r>
-        <w:lastRenderedPageBreak/>
-        <w:t>by offered traffic per m</w:t>
+        <w:t>traffic could be given by offered traffic per m</w:t>
       </w:r>
       <w:r>
         <w:rPr>
@@ -6098,6 +5997,56 @@
     <w:p>
       <w:pPr>
         <w:pStyle w:val="NewNormal"/>
+        <w:ind w:firstLine="0"/>
+      </w:pPr>
+    </w:p>
+    <w:p>
+      <w:pPr>
+        <w:pStyle w:val="NewNormal"/>
+        <w:ind w:firstLine="0"/>
+      </w:pPr>
+    </w:p>
+    <w:p>
+      <w:pPr>
+        <w:pStyle w:val="NewNormal"/>
+        <w:ind w:firstLine="0"/>
+      </w:pPr>
+    </w:p>
+    <w:p>
+      <w:pPr>
+        <w:pStyle w:val="NewNormal"/>
+        <w:ind w:firstLine="0"/>
+      </w:pPr>
+    </w:p>
+    <w:p>
+      <w:pPr>
+        <w:pStyle w:val="NewNormal"/>
+        <w:ind w:firstLine="0"/>
+      </w:pPr>
+    </w:p>
+    <w:p>
+      <w:pPr>
+        <w:pStyle w:val="NewNormal"/>
+        <w:ind w:firstLine="0"/>
+      </w:pPr>
+    </w:p>
+    <w:p>
+      <w:pPr>
+        <w:pStyle w:val="NewNormal"/>
+        <w:ind w:firstLine="0"/>
+      </w:pPr>
+      <w:bookmarkStart w:id="4" w:name="_GoBack"/>
+      <w:bookmarkEnd w:id="4"/>
+    </w:p>
+    <w:p>
+      <w:pPr>
+        <w:pStyle w:val="NewNormal"/>
+        <w:ind w:firstLine="0"/>
+      </w:pPr>
+    </w:p>
+    <w:p>
+      <w:pPr>
+        <w:pStyle w:val="NewNormal"/>
         <w:numPr>
           <w:ilvl w:val="0"/>
           <w:numId w:val="9"/>
@@ -6617,6 +6566,7 @@
       <w:bookmarkStart w:id="5" w:name="_Toc353965511"/>
       <w:bookmarkStart w:id="6" w:name="_Toc353966389"/>
       <w:bookmarkStart w:id="7" w:name="_Toc436313868"/>
+      <w:proofErr w:type="spellStart"/>
       <w:r>
         <w:rPr>
           <w:sz w:val="32"/>
@@ -6628,6 +6578,7 @@
       <w:bookmarkEnd w:id="5"/>
       <w:bookmarkEnd w:id="6"/>
       <w:bookmarkEnd w:id="7"/>
+      <w:proofErr w:type="spellEnd"/>
     </w:p>
     <w:p>
       <w:pPr>
@@ -6639,31 +6590,130 @@
           <w:szCs w:val="24"/>
           <w:lang w:val="sv-SE"/>
         </w:rPr>
-        <w:t>Auer, G., Giannini, V., Gódor, I., Olsson, M., Al</w:t>
-      </w:r>
+        <w:t xml:space="preserve">Auer, G., </w:t>
+      </w:r>
+      <w:proofErr w:type="spellStart"/>
       <w:r>
         <w:rPr>
           <w:sz w:val="32"/>
           <w:szCs w:val="24"/>
           <w:lang w:val="sv-SE"/>
         </w:rPr>
-        <w:t xml:space="preserve">i Imran, M., Sabella, D., … </w:t>
-      </w:r>
+        <w:t>Giannini</w:t>
+      </w:r>
+      <w:proofErr w:type="spellEnd"/>
       <w:r>
         <w:rPr>
           <w:sz w:val="32"/>
           <w:szCs w:val="24"/>
           <w:lang w:val="sv-SE"/>
         </w:rPr>
-        <w:t xml:space="preserve">Desset, C. (n.d.). </w:t>
-      </w:r>
-      <w:r>
-        <w:rPr>
-          <w:sz w:val="32"/>
-          <w:szCs w:val="24"/>
-        </w:rPr>
-        <w:t>How Much Energy is Needed to Run a Wireless Network ?</w:t>
-      </w:r>
+        <w:t xml:space="preserve">, V., </w:t>
+      </w:r>
+      <w:proofErr w:type="spellStart"/>
+      <w:r>
+        <w:rPr>
+          <w:sz w:val="32"/>
+          <w:szCs w:val="24"/>
+          <w:lang w:val="sv-SE"/>
+        </w:rPr>
+        <w:t>Gódor</w:t>
+      </w:r>
+      <w:proofErr w:type="spellEnd"/>
+      <w:r>
+        <w:rPr>
+          <w:sz w:val="32"/>
+          <w:szCs w:val="24"/>
+          <w:lang w:val="sv-SE"/>
+        </w:rPr>
+        <w:t>, I., Olsson, M., Al</w:t>
+      </w:r>
+      <w:r>
+        <w:rPr>
+          <w:sz w:val="32"/>
+          <w:szCs w:val="24"/>
+          <w:lang w:val="sv-SE"/>
+        </w:rPr>
+        <w:t xml:space="preserve">i </w:t>
+      </w:r>
+      <w:proofErr w:type="spellStart"/>
+      <w:r>
+        <w:rPr>
+          <w:sz w:val="32"/>
+          <w:szCs w:val="24"/>
+          <w:lang w:val="sv-SE"/>
+        </w:rPr>
+        <w:t>Imran</w:t>
+      </w:r>
+      <w:proofErr w:type="spellEnd"/>
+      <w:r>
+        <w:rPr>
+          <w:sz w:val="32"/>
+          <w:szCs w:val="24"/>
+          <w:lang w:val="sv-SE"/>
+        </w:rPr>
+        <w:t xml:space="preserve">, M., </w:t>
+      </w:r>
+      <w:proofErr w:type="spellStart"/>
+      <w:r>
+        <w:rPr>
+          <w:sz w:val="32"/>
+          <w:szCs w:val="24"/>
+          <w:lang w:val="sv-SE"/>
+        </w:rPr>
+        <w:t>Sabella</w:t>
+      </w:r>
+      <w:proofErr w:type="spellEnd"/>
+      <w:r>
+        <w:rPr>
+          <w:sz w:val="32"/>
+          <w:szCs w:val="24"/>
+          <w:lang w:val="sv-SE"/>
+        </w:rPr>
+        <w:t xml:space="preserve">, D., … </w:t>
+      </w:r>
+      <w:r>
+        <w:rPr>
+          <w:sz w:val="32"/>
+          <w:szCs w:val="24"/>
+          <w:lang w:val="sv-SE"/>
+        </w:rPr>
+        <w:t>Desset, C. (</w:t>
+      </w:r>
+      <w:proofErr w:type="spellStart"/>
+      <w:r>
+        <w:rPr>
+          <w:sz w:val="32"/>
+          <w:szCs w:val="24"/>
+          <w:lang w:val="sv-SE"/>
+        </w:rPr>
+        <w:t>n.d</w:t>
+      </w:r>
+      <w:proofErr w:type="spellEnd"/>
+      <w:r>
+        <w:rPr>
+          <w:sz w:val="32"/>
+          <w:szCs w:val="24"/>
+          <w:lang w:val="sv-SE"/>
+        </w:rPr>
+        <w:t xml:space="preserve">.). </w:t>
+      </w:r>
+      <w:r>
+        <w:rPr>
+          <w:sz w:val="32"/>
+          <w:szCs w:val="24"/>
+        </w:rPr>
+        <w:t xml:space="preserve">How Much Energy is Needed to Run a Wireless </w:t>
+      </w:r>
+      <w:proofErr w:type="gramStart"/>
+      <w:r>
+        <w:rPr>
+          <w:sz w:val="32"/>
+          <w:szCs w:val="24"/>
+        </w:rPr>
+        <w:t>Network ?</w:t>
+      </w:r>
+      <w:proofErr w:type="gramEnd"/>
     </w:p>
     <w:p>
       <w:pPr>
@@ -6700,12 +6750,69 @@
           <w:lang w:val="sv-SE"/>
         </w:rPr>
       </w:pPr>
-      <w:r>
-        <w:rPr>
-          <w:sz w:val="32"/>
-          <w:szCs w:val="24"/>
-        </w:rPr>
-        <w:t xml:space="preserve">Desset, C., Debaillie, B., Giannini, V., Fehske, A., Auer, G., Holtkamp, H., … </w:t>
+      <w:proofErr w:type="spellStart"/>
+      <w:r>
+        <w:rPr>
+          <w:sz w:val="32"/>
+          <w:szCs w:val="24"/>
+        </w:rPr>
+        <w:t>Desset</w:t>
+      </w:r>
+      <w:proofErr w:type="spellEnd"/>
+      <w:r>
+        <w:rPr>
+          <w:sz w:val="32"/>
+          <w:szCs w:val="24"/>
+        </w:rPr>
+        <w:t xml:space="preserve">, C., </w:t>
+      </w:r>
+      <w:proofErr w:type="spellStart"/>
+      <w:r>
+        <w:rPr>
+          <w:sz w:val="32"/>
+          <w:szCs w:val="24"/>
+        </w:rPr>
+        <w:t>Debaillie</w:t>
+      </w:r>
+      <w:proofErr w:type="spellEnd"/>
+      <w:r>
+        <w:rPr>
+          <w:sz w:val="32"/>
+          <w:szCs w:val="24"/>
+        </w:rPr>
+        <w:t xml:space="preserve">, B., </w:t>
+      </w:r>
+      <w:proofErr w:type="spellStart"/>
+      <w:r>
+        <w:rPr>
+          <w:sz w:val="32"/>
+          <w:szCs w:val="24"/>
+        </w:rPr>
+        <w:t>Giannini</w:t>
+      </w:r>
+      <w:proofErr w:type="spellEnd"/>
+      <w:r>
+        <w:rPr>
+          <w:sz w:val="32"/>
+          <w:szCs w:val="24"/>
+        </w:rPr>
+        <w:t xml:space="preserve">, V., </w:t>
+      </w:r>
+      <w:proofErr w:type="spellStart"/>
+      <w:r>
+        <w:rPr>
+          <w:sz w:val="32"/>
+          <w:szCs w:val="24"/>
+        </w:rPr>
+        <w:t>Fehske</w:t>
+      </w:r>
+      <w:proofErr w:type="spellEnd"/>
+      <w:r>
+        <w:rPr>
+          <w:sz w:val="32"/>
+          <w:szCs w:val="24"/>
+        </w:rPr>
+        <w:t xml:space="preserve">, A., Auer, G., Holtkamp, H., … </w:t>
       </w:r>
       <w:r>
         <w:rPr>
@@ -6791,12 +6898,85 @@
           <w:szCs w:val="24"/>
         </w:rPr>
       </w:pPr>
-      <w:r>
-        <w:rPr>
-          <w:sz w:val="32"/>
-          <w:szCs w:val="24"/>
-        </w:rPr>
-        <w:t>Dufková, K., Bjelica, M., Moon, B., Kencl, L., &amp; Le Boudec, J.-Y. (n.d.). Energy Savings for Cellular Network with Evaluation of Impact on Data Traffic Performance.</w:t>
+      <w:proofErr w:type="spellStart"/>
+      <w:r>
+        <w:rPr>
+          <w:sz w:val="32"/>
+          <w:szCs w:val="24"/>
+        </w:rPr>
+        <w:t>Dufková</w:t>
+      </w:r>
+      <w:proofErr w:type="spellEnd"/>
+      <w:r>
+        <w:rPr>
+          <w:sz w:val="32"/>
+          <w:szCs w:val="24"/>
+        </w:rPr>
+        <w:t xml:space="preserve">, K., </w:t>
+      </w:r>
+      <w:proofErr w:type="spellStart"/>
+      <w:r>
+        <w:rPr>
+          <w:sz w:val="32"/>
+          <w:szCs w:val="24"/>
+        </w:rPr>
+        <w:t>Bjelica</w:t>
+      </w:r>
+      <w:proofErr w:type="spellEnd"/>
+      <w:r>
+        <w:rPr>
+          <w:sz w:val="32"/>
+          <w:szCs w:val="24"/>
+        </w:rPr>
+        <w:t xml:space="preserve">, M., Moon, B., </w:t>
+      </w:r>
+      <w:proofErr w:type="spellStart"/>
+      <w:r>
+        <w:rPr>
+          <w:sz w:val="32"/>
+          <w:szCs w:val="24"/>
+        </w:rPr>
+        <w:t>Kencl</w:t>
+      </w:r>
+      <w:proofErr w:type="spellEnd"/>
+      <w:r>
+        <w:rPr>
+          <w:sz w:val="32"/>
+          <w:szCs w:val="24"/>
+        </w:rPr>
+        <w:t xml:space="preserve">, L., &amp; Le </w:t>
+      </w:r>
+      <w:proofErr w:type="spellStart"/>
+      <w:r>
+        <w:rPr>
+          <w:sz w:val="32"/>
+          <w:szCs w:val="24"/>
+        </w:rPr>
+        <w:t>Boudec</w:t>
+      </w:r>
+      <w:proofErr w:type="spellEnd"/>
+      <w:r>
+        <w:rPr>
+          <w:sz w:val="32"/>
+          <w:szCs w:val="24"/>
+        </w:rPr>
+        <w:t>, J.-Y. (</w:t>
+      </w:r>
+      <w:proofErr w:type="spellStart"/>
+      <w:r>
+        <w:rPr>
+          <w:sz w:val="32"/>
+          <w:szCs w:val="24"/>
+        </w:rPr>
+        <w:t>n.d.</w:t>
+      </w:r>
+      <w:proofErr w:type="spellEnd"/>
+      <w:r>
+        <w:rPr>
+          <w:sz w:val="32"/>
+          <w:szCs w:val="24"/>
+        </w:rPr>
+        <w:t>). Energy Savings for Cellular Network with Evaluation of Impact on Data Traffic Performance.</w:t>
       </w:r>
     </w:p>
     <w:p>
@@ -6809,7 +6989,25 @@
           <w:szCs w:val="24"/>
           <w:lang w:val="sv-SE"/>
         </w:rPr>
-        <w:t xml:space="preserve">Falconetti, L., Frenger, P., Kallin, H., &amp; Rimhagen, T. (2012). </w:t>
+        <w:t xml:space="preserve">Falconetti, L., </w:t>
+      </w:r>
+      <w:proofErr w:type="spellStart"/>
+      <w:r>
+        <w:rPr>
+          <w:sz w:val="32"/>
+          <w:szCs w:val="24"/>
+          <w:lang w:val="sv-SE"/>
+        </w:rPr>
+        <w:t>Frenger</w:t>
+      </w:r>
+      <w:proofErr w:type="spellEnd"/>
+      <w:r>
+        <w:rPr>
+          <w:sz w:val="32"/>
+          <w:szCs w:val="24"/>
+          <w:lang w:val="sv-SE"/>
+        </w:rPr>
+        <w:t xml:space="preserve">, P., Kallin, H., &amp; Rimhagen, T. (2012). </w:t>
       </w:r>
       <w:r>
         <w:rPr>
@@ -6825,67 +7023,9 @@
           <w:sz w:val="32"/>
           <w:szCs w:val="24"/>
         </w:rPr>
-        <w:t>Online Conference on Green Communications (GreenCom), 2012 IEEE</w:t>
-      </w:r>
-      <w:r>
-        <w:rPr>
-          <w:sz w:val="32"/>
-          <w:szCs w:val="24"/>
-        </w:rPr>
-        <w:t>, 98–103. https://doi.org/10.1109/GreenCom.2012.6519623</w:t>
-      </w:r>
-    </w:p>
-    <w:p>
-      <w:pPr>
-        <w:pStyle w:val="NewNormal"/>
-        <w:rPr>
-          <w:sz w:val="32"/>
-          <w:szCs w:val="24"/>
-        </w:rPr>
-      </w:pPr>
-      <w:r>
-        <w:rPr>
-          <w:sz w:val="32"/>
-          <w:szCs w:val="24"/>
-        </w:rPr>
-        <w:t>Fehske, A. J., Richter, F., &amp; Fettweis, G. P. (n.d.). Energy Efficiency Improvements through Micro Sites in Cellular Mobile Radio Networks.</w:t>
-      </w:r>
-    </w:p>
-    <w:p>
-      <w:pPr>
-        <w:pStyle w:val="NewNormal"/>
-        <w:rPr>
-          <w:sz w:val="32"/>
-          <w:szCs w:val="24"/>
-        </w:rPr>
-      </w:pPr>
-      <w:r>
-        <w:rPr>
-          <w:sz w:val="32"/>
-          <w:szCs w:val="24"/>
-        </w:rPr>
-        <w:t>Forssell, H., &amp; Auer, G. (2015). Energy Efficiency of Heterogeneous Networks in, 53–58. https://doi.org/10.1007/s11265-011-0637-3</w:t>
-      </w:r>
-    </w:p>
-    <w:p>
-      <w:pPr>
-        <w:pStyle w:val="NewNormal"/>
-      </w:pPr>
-      <w:r>
-        <w:rPr>
-          <w:sz w:val="32"/>
-          <w:szCs w:val="24"/>
-          <w:lang w:val="sv-SE"/>
-        </w:rPr>
-        <w:t xml:space="preserve">Han, C., Harrold, T., Armour, S., Krikidis, I., Videv, S., Grant, P. M., … </w:t>
-      </w:r>
-      <w:r>
-        <w:rPr>
-          <w:sz w:val="32"/>
-          <w:szCs w:val="24"/>
-        </w:rPr>
-        <w:t xml:space="preserve">Hanzo, L. (2011). Green radio: Radio techniques to enable energy-efficient wireless networks. </w:t>
-      </w:r>
+        <w:t>Online Conference on Green Communications (</w:t>
+      </w:r>
+      <w:proofErr w:type="spellStart"/>
       <w:r>
         <w:rPr>
           <w:i/>
@@ -6893,15 +7033,9 @@
           <w:sz w:val="32"/>
           <w:szCs w:val="24"/>
         </w:rPr>
-        <w:t>IEEE Communications Magazine</w:t>
-      </w:r>
-      <w:r>
-        <w:rPr>
-          <w:sz w:val="32"/>
-          <w:szCs w:val="24"/>
-        </w:rPr>
-        <w:t xml:space="preserve">, </w:t>
-      </w:r>
+        <w:t>GreenCom</w:t>
+      </w:r>
+      <w:proofErr w:type="spellEnd"/>
       <w:r>
         <w:rPr>
           <w:i/>
@@ -6909,43 +7043,197 @@
           <w:sz w:val="32"/>
           <w:szCs w:val="24"/>
         </w:rPr>
-        <w:t>49</w:t>
-      </w:r>
-      <w:r>
-        <w:rPr>
-          <w:sz w:val="32"/>
-          <w:szCs w:val="24"/>
-        </w:rPr>
-        <w:t>(6), 46–54. https://doi.org/10.1109/MCOM.2011.5783984</w:t>
-      </w:r>
-    </w:p>
-    <w:p>
-      <w:pPr>
-        <w:pStyle w:val="NewNormal"/>
-        <w:rPr>
-          <w:sz w:val="32"/>
-          <w:szCs w:val="24"/>
-        </w:rPr>
-      </w:pPr>
-      <w:r>
-        <w:rPr>
-          <w:sz w:val="32"/>
-          <w:szCs w:val="24"/>
-        </w:rPr>
-        <w:lastRenderedPageBreak/>
-        <w:t>Landström, S., &amp; Anders, F. (2011). Ericsson Review: Heterogeneous networks-increasing cellular capacity.</w:t>
-      </w:r>
-    </w:p>
-    <w:p>
-      <w:pPr>
-        <w:pStyle w:val="NewNormal"/>
-      </w:pPr>
-      <w:r>
-        <w:rPr>
-          <w:sz w:val="32"/>
-          <w:szCs w:val="24"/>
-        </w:rPr>
-        <w:t xml:space="preserve">Rydén, V. (2016). </w:t>
+        <w:t>), 2012 IEEE</w:t>
+      </w:r>
+      <w:r>
+        <w:rPr>
+          <w:sz w:val="32"/>
+          <w:szCs w:val="24"/>
+        </w:rPr>
+        <w:t>, 98–103. https://doi.org/10.1109/GreenCom.2012.6519623</w:t>
+      </w:r>
+    </w:p>
+    <w:p>
+      <w:pPr>
+        <w:pStyle w:val="NewNormal"/>
+        <w:rPr>
+          <w:sz w:val="32"/>
+          <w:szCs w:val="24"/>
+        </w:rPr>
+      </w:pPr>
+      <w:proofErr w:type="spellStart"/>
+      <w:r>
+        <w:rPr>
+          <w:sz w:val="32"/>
+          <w:szCs w:val="24"/>
+        </w:rPr>
+        <w:t>Fehske</w:t>
+      </w:r>
+      <w:proofErr w:type="spellEnd"/>
+      <w:r>
+        <w:rPr>
+          <w:sz w:val="32"/>
+          <w:szCs w:val="24"/>
+        </w:rPr>
+        <w:t xml:space="preserve">, A. J., Richter, F., &amp; </w:t>
+      </w:r>
+      <w:proofErr w:type="spellStart"/>
+      <w:r>
+        <w:rPr>
+          <w:sz w:val="32"/>
+          <w:szCs w:val="24"/>
+        </w:rPr>
+        <w:t>Fettweis</w:t>
+      </w:r>
+      <w:proofErr w:type="spellEnd"/>
+      <w:r>
+        <w:rPr>
+          <w:sz w:val="32"/>
+          <w:szCs w:val="24"/>
+        </w:rPr>
+        <w:t>, G. P. (</w:t>
+      </w:r>
+      <w:proofErr w:type="spellStart"/>
+      <w:r>
+        <w:rPr>
+          <w:sz w:val="32"/>
+          <w:szCs w:val="24"/>
+        </w:rPr>
+        <w:t>n.d.</w:t>
+      </w:r>
+      <w:proofErr w:type="spellEnd"/>
+      <w:r>
+        <w:rPr>
+          <w:sz w:val="32"/>
+          <w:szCs w:val="24"/>
+        </w:rPr>
+        <w:t>). Energy Efficiency Improvements through Micro Sites in Cellular Mobile Radio Networks.</w:t>
+      </w:r>
+    </w:p>
+    <w:p>
+      <w:pPr>
+        <w:pStyle w:val="NewNormal"/>
+        <w:rPr>
+          <w:sz w:val="32"/>
+          <w:szCs w:val="24"/>
+        </w:rPr>
+      </w:pPr>
+      <w:proofErr w:type="spellStart"/>
+      <w:r>
+        <w:rPr>
+          <w:sz w:val="32"/>
+          <w:szCs w:val="24"/>
+        </w:rPr>
+        <w:t>Forssell</w:t>
+      </w:r>
+      <w:proofErr w:type="spellEnd"/>
+      <w:r>
+        <w:rPr>
+          <w:sz w:val="32"/>
+          <w:szCs w:val="24"/>
+        </w:rPr>
+        <w:t>, H., &amp; Auer, G. (2015). Energy Efficiency of Heterogeneous Networks in, 53–58. https://doi.org/10.1007/s11265-011-0637-3</w:t>
+      </w:r>
+    </w:p>
+    <w:p>
+      <w:pPr>
+        <w:pStyle w:val="NewNormal"/>
+      </w:pPr>
+      <w:r>
+        <w:rPr>
+          <w:sz w:val="32"/>
+          <w:szCs w:val="24"/>
+          <w:lang w:val="sv-SE"/>
+        </w:rPr>
+        <w:t xml:space="preserve">Han, C., </w:t>
+      </w:r>
+      <w:proofErr w:type="spellStart"/>
+      <w:r>
+        <w:rPr>
+          <w:sz w:val="32"/>
+          <w:szCs w:val="24"/>
+          <w:lang w:val="sv-SE"/>
+        </w:rPr>
+        <w:t>Harrold</w:t>
+      </w:r>
+      <w:proofErr w:type="spellEnd"/>
+      <w:r>
+        <w:rPr>
+          <w:sz w:val="32"/>
+          <w:szCs w:val="24"/>
+          <w:lang w:val="sv-SE"/>
+        </w:rPr>
+        <w:t xml:space="preserve">, T., </w:t>
+      </w:r>
+      <w:proofErr w:type="spellStart"/>
+      <w:r>
+        <w:rPr>
+          <w:sz w:val="32"/>
+          <w:szCs w:val="24"/>
+          <w:lang w:val="sv-SE"/>
+        </w:rPr>
+        <w:t>Armour</w:t>
+      </w:r>
+      <w:proofErr w:type="spellEnd"/>
+      <w:r>
+        <w:rPr>
+          <w:sz w:val="32"/>
+          <w:szCs w:val="24"/>
+          <w:lang w:val="sv-SE"/>
+        </w:rPr>
+        <w:t xml:space="preserve">, S., </w:t>
+      </w:r>
+      <w:proofErr w:type="spellStart"/>
+      <w:r>
+        <w:rPr>
+          <w:sz w:val="32"/>
+          <w:szCs w:val="24"/>
+          <w:lang w:val="sv-SE"/>
+        </w:rPr>
+        <w:t>Krikidis</w:t>
+      </w:r>
+      <w:proofErr w:type="spellEnd"/>
+      <w:r>
+        <w:rPr>
+          <w:sz w:val="32"/>
+          <w:szCs w:val="24"/>
+          <w:lang w:val="sv-SE"/>
+        </w:rPr>
+        <w:t xml:space="preserve">, I., </w:t>
+      </w:r>
+      <w:proofErr w:type="spellStart"/>
+      <w:r>
+        <w:rPr>
+          <w:sz w:val="32"/>
+          <w:szCs w:val="24"/>
+          <w:lang w:val="sv-SE"/>
+        </w:rPr>
+        <w:t>Videv</w:t>
+      </w:r>
+      <w:proofErr w:type="spellEnd"/>
+      <w:r>
+        <w:rPr>
+          <w:sz w:val="32"/>
+          <w:szCs w:val="24"/>
+          <w:lang w:val="sv-SE"/>
+        </w:rPr>
+        <w:t xml:space="preserve">, S., Grant, P. M., … </w:t>
+      </w:r>
+      <w:proofErr w:type="spellStart"/>
+      <w:r>
+        <w:rPr>
+          <w:sz w:val="32"/>
+          <w:szCs w:val="24"/>
+        </w:rPr>
+        <w:t>Hanzo</w:t>
+      </w:r>
+      <w:proofErr w:type="spellEnd"/>
+      <w:r>
+        <w:rPr>
+          <w:sz w:val="32"/>
+          <w:szCs w:val="24"/>
+        </w:rPr>
+        <w:t xml:space="preserve">, L. (2011). Green radio: Radio techniques to enable energy-efficient wireless networks. </w:t>
       </w:r>
       <w:r>
         <w:rPr>
@@ -6954,14 +7242,14 @@
           <w:sz w:val="32"/>
           <w:szCs w:val="24"/>
         </w:rPr>
-        <w:t>Outdoor to Indoor Coverage in 5G Networks</w:t>
-      </w:r>
-      <w:r>
-        <w:rPr>
-          <w:sz w:val="32"/>
-          <w:szCs w:val="24"/>
-        </w:rPr>
-        <w:t xml:space="preserve">. </w:t>
+        <w:t>IEEE Communications Magazine</w:t>
+      </w:r>
+      <w:r>
+        <w:rPr>
+          <w:sz w:val="32"/>
+          <w:szCs w:val="24"/>
+        </w:rPr>
+        <w:t xml:space="preserve">, </w:t>
       </w:r>
       <w:r>
         <w:rPr>
@@ -6969,44 +7257,53 @@
           <w:iCs/>
           <w:sz w:val="32"/>
           <w:szCs w:val="24"/>
-          <w:lang w:val="sv-SE"/>
-        </w:rPr>
-        <w:t>Teknisk- naturvetenskaplig fakultet UTH-enheten</w:t>
-      </w:r>
-      <w:r>
-        <w:rPr>
-          <w:sz w:val="32"/>
-          <w:szCs w:val="24"/>
-          <w:lang w:val="sv-SE"/>
-        </w:rPr>
-        <w:t xml:space="preserve">. </w:t>
-      </w:r>
-      <w:r>
-        <w:rPr>
-          <w:sz w:val="32"/>
-          <w:szCs w:val="24"/>
-        </w:rPr>
-        <w:t>Retrieved from https://uu.diva-portal.org/smash/get/diva2:944408/FULLTEXT01.pdf</w:t>
-      </w:r>
-    </w:p>
-    <w:p>
-      <w:pPr>
-        <w:pStyle w:val="NewNormal"/>
-      </w:pPr>
-      <w:r>
-        <w:rPr>
-          <w:sz w:val="32"/>
-          <w:szCs w:val="24"/>
-          <w:lang w:val="sv-SE"/>
-        </w:rPr>
-        <w:t xml:space="preserve">Tombaz, S., Sung, K. W., &amp; Zander, J. (2012). </w:t>
-      </w:r>
-      <w:r>
-        <w:rPr>
-          <w:sz w:val="32"/>
-          <w:szCs w:val="24"/>
-        </w:rPr>
-        <w:t xml:space="preserve">Impact of densification on energy efficiency in wireless access networks. </w:t>
+        </w:rPr>
+        <w:t>49</w:t>
+      </w:r>
+      <w:r>
+        <w:rPr>
+          <w:sz w:val="32"/>
+          <w:szCs w:val="24"/>
+        </w:rPr>
+        <w:t>(6), 46–54. https://doi.org/10.1109/MCOM.2011.5783984</w:t>
+      </w:r>
+    </w:p>
+    <w:p>
+      <w:pPr>
+        <w:pStyle w:val="NewNormal"/>
+        <w:rPr>
+          <w:sz w:val="32"/>
+          <w:szCs w:val="24"/>
+        </w:rPr>
+      </w:pPr>
+      <w:proofErr w:type="spellStart"/>
+      <w:r>
+        <w:rPr>
+          <w:sz w:val="32"/>
+          <w:szCs w:val="24"/>
+        </w:rPr>
+        <w:lastRenderedPageBreak/>
+        <w:t>Landström</w:t>
+      </w:r>
+      <w:proofErr w:type="spellEnd"/>
+      <w:r>
+        <w:rPr>
+          <w:sz w:val="32"/>
+          <w:szCs w:val="24"/>
+        </w:rPr>
+        <w:t>, S., &amp; Anders, F. (2011). Ericsson Review: Heterogeneous networks-increasing cellular capacity.</w:t>
+      </w:r>
+    </w:p>
+    <w:p>
+      <w:pPr>
+        <w:pStyle w:val="NewNormal"/>
+      </w:pPr>
+      <w:r>
+        <w:rPr>
+          <w:sz w:val="32"/>
+          <w:szCs w:val="24"/>
+        </w:rPr>
+        <w:t xml:space="preserve">Rydén, V. (2016). </w:t>
       </w:r>
       <w:r>
         <w:rPr>
@@ -7015,7 +7312,88 @@
           <w:sz w:val="32"/>
           <w:szCs w:val="24"/>
         </w:rPr>
-        <w:t>2012 IEEE Globecom Workshops</w:t>
+        <w:t>Outdoor to Indoor Coverage in 5G Networks</w:t>
+      </w:r>
+      <w:r>
+        <w:rPr>
+          <w:sz w:val="32"/>
+          <w:szCs w:val="24"/>
+        </w:rPr>
+        <w:t xml:space="preserve">. </w:t>
+      </w:r>
+      <w:r>
+        <w:rPr>
+          <w:i/>
+          <w:iCs/>
+          <w:sz w:val="32"/>
+          <w:szCs w:val="24"/>
+          <w:lang w:val="sv-SE"/>
+        </w:rPr>
+        <w:t>Teknisk- naturvetenskaplig fakultet UTH-enheten</w:t>
+      </w:r>
+      <w:r>
+        <w:rPr>
+          <w:sz w:val="32"/>
+          <w:szCs w:val="24"/>
+          <w:lang w:val="sv-SE"/>
+        </w:rPr>
+        <w:t xml:space="preserve">. </w:t>
+      </w:r>
+      <w:r>
+        <w:rPr>
+          <w:sz w:val="32"/>
+          <w:szCs w:val="24"/>
+        </w:rPr>
+        <w:t>Retrieved from https://uu.diva-portal.org/smash/get/diva2:944408/FULLTEXT01.pdf</w:t>
+      </w:r>
+    </w:p>
+    <w:p>
+      <w:pPr>
+        <w:pStyle w:val="NewNormal"/>
+      </w:pPr>
+      <w:r>
+        <w:rPr>
+          <w:sz w:val="32"/>
+          <w:szCs w:val="24"/>
+          <w:lang w:val="sv-SE"/>
+        </w:rPr>
+        <w:t xml:space="preserve">Tombaz, S., Sung, K. W., &amp; Zander, J. (2012). </w:t>
+      </w:r>
+      <w:r>
+        <w:rPr>
+          <w:sz w:val="32"/>
+          <w:szCs w:val="24"/>
+        </w:rPr>
+        <w:t xml:space="preserve">Impact of densification on energy efficiency in wireless access networks. </w:t>
+      </w:r>
+      <w:r>
+        <w:rPr>
+          <w:i/>
+          <w:iCs/>
+          <w:sz w:val="32"/>
+          <w:szCs w:val="24"/>
+        </w:rPr>
+        <w:t xml:space="preserve">2012 IEEE </w:t>
+      </w:r>
+      <w:proofErr w:type="spellStart"/>
+      <w:r>
+        <w:rPr>
+          <w:i/>
+          <w:iCs/>
+          <w:sz w:val="32"/>
+          <w:szCs w:val="24"/>
+        </w:rPr>
+        <w:t>Globecom</w:t>
+      </w:r>
+      <w:proofErr w:type="spellEnd"/>
+      <w:r>
+        <w:rPr>
+          <w:i/>
+          <w:iCs/>
+          <w:sz w:val="32"/>
+          <w:szCs w:val="24"/>
+        </w:rPr>
+        <w:t xml:space="preserve"> Workshops</w:t>
       </w:r>
       <w:r>
         <w:rPr>
@@ -7029,12 +7407,53 @@
       <w:pPr>
         <w:pStyle w:val="NewNormal"/>
       </w:pPr>
-      <w:r>
-        <w:rPr>
-          <w:sz w:val="32"/>
-          <w:szCs w:val="24"/>
-        </w:rPr>
-        <w:t xml:space="preserve">Yunas, S., Valkama, M., &amp; Niemelä, J. (2015). </w:t>
+      <w:proofErr w:type="spellStart"/>
+      <w:r>
+        <w:rPr>
+          <w:sz w:val="32"/>
+          <w:szCs w:val="24"/>
+        </w:rPr>
+        <w:t>Yunas</w:t>
+      </w:r>
+      <w:proofErr w:type="spellEnd"/>
+      <w:r>
+        <w:rPr>
+          <w:sz w:val="32"/>
+          <w:szCs w:val="24"/>
+        </w:rPr>
+        <w:t xml:space="preserve">, S., </w:t>
+      </w:r>
+      <w:proofErr w:type="spellStart"/>
+      <w:r>
+        <w:rPr>
+          <w:sz w:val="32"/>
+          <w:szCs w:val="24"/>
+        </w:rPr>
+        <w:t>Valkama</w:t>
+      </w:r>
+      <w:proofErr w:type="spellEnd"/>
+      <w:r>
+        <w:rPr>
+          <w:sz w:val="32"/>
+          <w:szCs w:val="24"/>
+        </w:rPr>
+        <w:t xml:space="preserve">, M., &amp; </w:t>
+      </w:r>
+      <w:proofErr w:type="spellStart"/>
+      <w:r>
+        <w:rPr>
+          <w:sz w:val="32"/>
+          <w:szCs w:val="24"/>
+        </w:rPr>
+        <w:t>Niemelä</w:t>
+      </w:r>
+      <w:proofErr w:type="spellEnd"/>
+      <w:r>
+        <w:rPr>
+          <w:sz w:val="32"/>
+          <w:szCs w:val="24"/>
+        </w:rPr>
+        <w:t xml:space="preserve">, J. (2015). </w:t>
       </w:r>
       <w:r>
         <w:rPr>
@@ -7177,7 +7596,7 @@
       <w:rPr>
         <w:noProof/>
       </w:rPr>
-      <w:t>24</w:t>
+      <w:t>27</w:t>
     </w:r>
     <w:r>
       <w:fldChar w:fldCharType="end"/>
@@ -9132,7 +9551,7 @@
 </file>
 
 <file path=customXml/itemProps1.xml><?xml version="1.0" encoding="utf-8"?>
-<ds:datastoreItem xmlns:ds="http://schemas.openxmlformats.org/officeDocument/2006/customXml" ds:itemID="{EEF74098-F421-4A41-AA29-BCC3662D713F}">
+<ds:datastoreItem xmlns:ds="http://schemas.openxmlformats.org/officeDocument/2006/customXml" ds:itemID="{8D43D68B-A571-44DF-91A2-F5E086BFEE78}">
   <ds:schemaRefs>
     <ds:schemaRef ds:uri="http://schemas.openxmlformats.org/officeDocument/2006/bibliography"/>
   </ds:schemaRefs>

</xml_diff>

<commit_message>
added results n conclusions till 50th95th
added results n conclusions till 50th95th percentile graphs
</commit_message>
<xml_diff>
--- a/Thesis_Draft/ThesisDraft_Koustubh21May2017.docx
+++ b/Thesis_Draft/ThesisDraft_Koustubh21May2017.docx
@@ -6035,8 +6035,6 @@
         <w:pStyle w:val="NewNormal"/>
         <w:ind w:firstLine="0"/>
       </w:pPr>
-      <w:bookmarkStart w:id="4" w:name="_GoBack"/>
-      <w:bookmarkEnd w:id="4"/>
     </w:p>
     <w:p>
       <w:pPr>
@@ -6078,7 +6076,7 @@
         <w:ind w:left="450" w:firstLine="0"/>
       </w:pPr>
       <w:r>
-        <w:t xml:space="preserve">After </w:t>
+        <w:t xml:space="preserve">In this chapter we discuss about the results which we got after running the simulations for the scenarios we deployed. We will compare the energy performance and the network performance of deploying the large cells of macro grid in the city center versus small cells of micro grid. </w:t>
       </w:r>
     </w:p>
     <w:p>
@@ -6086,12 +6084,415 @@
         <w:pStyle w:val="NewNormal"/>
         <w:ind w:left="450" w:firstLine="0"/>
       </w:pPr>
+      <w:r>
+        <w:rPr>
+          <w:noProof/>
+          <w:lang w:val="sv-SE" w:eastAsia="sv-SE"/>
+        </w:rPr>
+        <w:drawing>
+          <wp:inline distT="0" distB="0" distL="0" distR="0" wp14:anchorId="571BCA13" wp14:editId="1C7BC766">
+            <wp:extent cx="4283710" cy="3213100"/>
+            <wp:effectExtent l="0" t="0" r="2540" b="6350"/>
+            <wp:docPr id="9" name="Picture 9"/>
+            <wp:cNvGraphicFramePr>
+              <a:graphicFrameLocks xmlns:a="http://schemas.openxmlformats.org/drawingml/2006/main" noChangeAspect="1"/>
+            </wp:cNvGraphicFramePr>
+            <a:graphic xmlns:a="http://schemas.openxmlformats.org/drawingml/2006/main">
+              <a:graphicData uri="http://schemas.openxmlformats.org/drawingml/2006/picture">
+                <pic:pic xmlns:pic="http://schemas.openxmlformats.org/drawingml/2006/picture">
+                  <pic:nvPicPr>
+                    <pic:cNvPr id="9" name="fig11.jpg"/>
+                    <pic:cNvPicPr/>
+                  </pic:nvPicPr>
+                  <pic:blipFill>
+                    <a:blip r:embed="rId27">
+                      <a:extLst>
+                        <a:ext uri="{28A0092B-C50C-407E-A947-70E740481C1C}">
+                          <a14:useLocalDpi xmlns:a14="http://schemas.microsoft.com/office/drawing/2010/main" val="0"/>
+                        </a:ext>
+                      </a:extLst>
+                    </a:blip>
+                    <a:stretch>
+                      <a:fillRect/>
+                    </a:stretch>
+                  </pic:blipFill>
+                  <pic:spPr>
+                    <a:xfrm>
+                      <a:off x="0" y="0"/>
+                      <a:ext cx="4283710" cy="3213100"/>
+                    </a:xfrm>
+                    <a:prstGeom prst="rect">
+                      <a:avLst/>
+                    </a:prstGeom>
+                  </pic:spPr>
+                </pic:pic>
+              </a:graphicData>
+            </a:graphic>
+          </wp:inline>
+        </w:drawing>
+      </w:r>
+    </w:p>
+    <w:p>
+      <w:pPr>
+        <w:pStyle w:val="NewNormal"/>
+        <w:rPr>
+          <w:lang w:eastAsia="sv-SE"/>
+        </w:rPr>
+      </w:pPr>
+      <w:r>
+        <w:rPr>
+          <w:lang w:eastAsia="sv-SE"/>
+        </w:rPr>
+        <w:t>Figure 12. Comparison of Power per area unit versus System throughput for central deployment of macro cells</w:t>
+      </w:r>
+      <w:r>
+        <w:rPr>
+          <w:lang w:eastAsia="sv-SE"/>
+        </w:rPr>
+        <w:t xml:space="preserve"> and</w:t>
+      </w:r>
+      <w:r>
+        <w:rPr>
+          <w:lang w:eastAsia="sv-SE"/>
+        </w:rPr>
+        <w:t xml:space="preserve"> micro cells</w:t>
+      </w:r>
+      <w:r>
+        <w:rPr>
+          <w:lang w:eastAsia="sv-SE"/>
+        </w:rPr>
+        <w:t>.</w:t>
+      </w:r>
+    </w:p>
+    <w:p>
+      <w:pPr>
+        <w:pStyle w:val="NewNormal"/>
+        <w:ind w:firstLine="0"/>
+        <w:rPr>
+          <w:lang w:eastAsia="sv-SE"/>
+        </w:rPr>
+      </w:pPr>
+      <w:r>
+        <w:rPr>
+          <w:lang w:eastAsia="sv-SE"/>
+        </w:rPr>
+        <w:t>The Power per unit area is measured for power per 1 km</w:t>
+      </w:r>
+      <w:r>
+        <w:rPr>
+          <w:vertAlign w:val="superscript"/>
+          <w:lang w:eastAsia="sv-SE"/>
+        </w:rPr>
+        <w:t>2</w:t>
+      </w:r>
+      <w:r>
+        <w:rPr>
+          <w:vertAlign w:val="superscript"/>
+          <w:lang w:eastAsia="sv-SE"/>
+        </w:rPr>
+        <w:t xml:space="preserve"> </w:t>
+      </w:r>
+      <w:r>
+        <w:rPr>
+          <w:lang w:eastAsia="sv-SE"/>
+        </w:rPr>
+        <w:t>around the central area of the map.</w:t>
+      </w:r>
+      <w:r>
+        <w:rPr>
+          <w:lang w:eastAsia="sv-SE"/>
+        </w:rPr>
+        <w:t xml:space="preserve"> We calculate the utilization of each node which taken as a factor for calculating the total power consumed by that node for the utilization. </w:t>
+      </w:r>
+      <w:r>
+        <w:rPr>
+          <w:lang w:eastAsia="sv-SE"/>
+        </w:rPr>
+        <w:t xml:space="preserve"> </w:t>
+      </w:r>
+      <w:r>
+        <w:rPr>
+          <w:lang w:eastAsia="sv-SE"/>
+        </w:rPr>
+        <w:t>As we can see in figure</w:t>
+      </w:r>
+      <w:r>
+        <w:rPr>
+          <w:lang w:eastAsia="sv-SE"/>
+        </w:rPr>
+        <w:t xml:space="preserve"> 12,</w:t>
+      </w:r>
+      <w:r>
+        <w:rPr>
+          <w:lang w:eastAsia="sv-SE"/>
+        </w:rPr>
+        <w:t xml:space="preserve"> the power per unit area for small cells is lesser than the macro cells. Here we are sweeping the simulation for various loads to test the system for varying units of system throughput. We can see that the Power per area unit increases as the throughput increases as we </w:t>
+      </w:r>
+      <w:r>
+        <w:rPr>
+          <w:lang w:eastAsia="sv-SE"/>
+        </w:rPr>
+        <w:t>predicted by the earth power model.</w:t>
+      </w:r>
+    </w:p>
+    <w:p>
+      <w:pPr>
+        <w:pStyle w:val="NewNormal"/>
+        <w:rPr>
+          <w:lang w:eastAsia="sv-SE"/>
+        </w:rPr>
+      </w:pPr>
     </w:p>
     <w:p>
       <w:pPr>
         <w:pStyle w:val="NewNormal"/>
         <w:ind w:left="450" w:firstLine="0"/>
       </w:pPr>
+      <w:r>
+        <w:rPr>
+          <w:noProof/>
+          <w:lang w:val="sv-SE" w:eastAsia="sv-SE"/>
+        </w:rPr>
+        <w:lastRenderedPageBreak/>
+        <w:drawing>
+          <wp:inline distT="0" distB="0" distL="0" distR="0" wp14:anchorId="457D77C1" wp14:editId="6A27F811">
+            <wp:extent cx="4283710" cy="3213100"/>
+            <wp:effectExtent l="0" t="0" r="2540" b="6350"/>
+            <wp:docPr id="10" name="Picture 10"/>
+            <wp:cNvGraphicFramePr>
+              <a:graphicFrameLocks xmlns:a="http://schemas.openxmlformats.org/drawingml/2006/main" noChangeAspect="1"/>
+            </wp:cNvGraphicFramePr>
+            <a:graphic xmlns:a="http://schemas.openxmlformats.org/drawingml/2006/main">
+              <a:graphicData uri="http://schemas.openxmlformats.org/drawingml/2006/picture">
+                <pic:pic xmlns:pic="http://schemas.openxmlformats.org/drawingml/2006/picture">
+                  <pic:nvPicPr>
+                    <pic:cNvPr id="10" name="fig12.jpg"/>
+                    <pic:cNvPicPr/>
+                  </pic:nvPicPr>
+                  <pic:blipFill>
+                    <a:blip r:embed="rId28">
+                      <a:extLst>
+                        <a:ext uri="{28A0092B-C50C-407E-A947-70E740481C1C}">
+                          <a14:useLocalDpi xmlns:a14="http://schemas.microsoft.com/office/drawing/2010/main" val="0"/>
+                        </a:ext>
+                      </a:extLst>
+                    </a:blip>
+                    <a:stretch>
+                      <a:fillRect/>
+                    </a:stretch>
+                  </pic:blipFill>
+                  <pic:spPr>
+                    <a:xfrm>
+                      <a:off x="0" y="0"/>
+                      <a:ext cx="4283710" cy="3213100"/>
+                    </a:xfrm>
+                    <a:prstGeom prst="rect">
+                      <a:avLst/>
+                    </a:prstGeom>
+                  </pic:spPr>
+                </pic:pic>
+              </a:graphicData>
+            </a:graphic>
+          </wp:inline>
+        </w:drawing>
+      </w:r>
+    </w:p>
+    <w:p>
+      <w:pPr>
+        <w:pStyle w:val="NewNormal"/>
+        <w:ind w:left="450" w:firstLine="0"/>
+      </w:pPr>
+    </w:p>
+    <w:p>
+      <w:pPr>
+        <w:pStyle w:val="NewNormal"/>
+        <w:rPr>
+          <w:lang w:eastAsia="sv-SE"/>
+        </w:rPr>
+      </w:pPr>
+      <w:r>
+        <w:rPr>
+          <w:lang w:eastAsia="sv-SE"/>
+        </w:rPr>
+        <w:t>Figure 13</w:t>
+      </w:r>
+      <w:r>
+        <w:rPr>
+          <w:lang w:eastAsia="sv-SE"/>
+        </w:rPr>
+        <w:t xml:space="preserve">. Comparison of </w:t>
+      </w:r>
+      <w:r>
+        <w:rPr>
+          <w:lang w:eastAsia="sv-SE"/>
+        </w:rPr>
+        <w:t xml:space="preserve">Energy </w:t>
+      </w:r>
+      <w:r>
+        <w:rPr>
+          <w:lang w:eastAsia="sv-SE"/>
+        </w:rPr>
+        <w:t xml:space="preserve">per </w:t>
+      </w:r>
+      <w:r>
+        <w:rPr>
+          <w:lang w:eastAsia="sv-SE"/>
+        </w:rPr>
+        <w:t xml:space="preserve">bit </w:t>
+      </w:r>
+      <w:r>
+        <w:rPr>
+          <w:lang w:eastAsia="sv-SE"/>
+        </w:rPr>
+        <w:t>versus System throughput for central deployment of macro cells</w:t>
+      </w:r>
+      <w:r>
+        <w:rPr>
+          <w:lang w:eastAsia="sv-SE"/>
+        </w:rPr>
+        <w:t xml:space="preserve"> and</w:t>
+      </w:r>
+      <w:r>
+        <w:rPr>
+          <w:lang w:eastAsia="sv-SE"/>
+        </w:rPr>
+        <w:t xml:space="preserve"> micro cells.</w:t>
+      </w:r>
+    </w:p>
+    <w:p>
+      <w:pPr>
+        <w:pStyle w:val="NewNormal"/>
+        <w:ind w:firstLine="0"/>
+        <w:rPr>
+          <w:lang w:eastAsia="sv-SE"/>
+        </w:rPr>
+      </w:pPr>
+      <w:r>
+        <w:rPr>
+          <w:lang w:eastAsia="sv-SE"/>
+        </w:rPr>
+        <w:t>In figure 13 we compare the energy performan</w:t>
+      </w:r>
+      <w:r>
+        <w:rPr>
+          <w:lang w:eastAsia="sv-SE"/>
+        </w:rPr>
+        <w:t>ce with respect to the energy per bit. Energy per bit tells us that how much energy is needed in the system to deliver a single bit. As we can observe that the deployment of micro cells proves out to take lesser energy per bit as the power amplifier in the micro cells do not ramp up the energy consumption with the load as much in macro units.</w:t>
+      </w:r>
+      <w:r>
+        <w:rPr>
+          <w:lang w:eastAsia="sv-SE"/>
+        </w:rPr>
+        <w:t xml:space="preserve"> The energy per bit is higher for lower load because the system throughput increases faster than the power consumption in the serving nodes. </w:t>
+      </w:r>
+    </w:p>
+    <w:p>
+      <w:pPr>
+        <w:pStyle w:val="NewNormal"/>
+        <w:ind w:firstLine="0"/>
+        <w:rPr>
+          <w:lang w:eastAsia="sv-SE"/>
+        </w:rPr>
+      </w:pPr>
+      <w:r>
+        <w:rPr>
+          <w:noProof/>
+          <w:lang w:val="sv-SE" w:eastAsia="sv-SE"/>
+        </w:rPr>
+        <w:lastRenderedPageBreak/>
+        <w:drawing>
+          <wp:inline distT="0" distB="0" distL="0" distR="0" wp14:anchorId="62B491BB" wp14:editId="66F9C478">
+            <wp:extent cx="4283710" cy="3213100"/>
+            <wp:effectExtent l="0" t="0" r="2540" b="6350"/>
+            <wp:docPr id="14" name="Picture 14"/>
+            <wp:cNvGraphicFramePr>
+              <a:graphicFrameLocks xmlns:a="http://schemas.openxmlformats.org/drawingml/2006/main" noChangeAspect="1"/>
+            </wp:cNvGraphicFramePr>
+            <a:graphic xmlns:a="http://schemas.openxmlformats.org/drawingml/2006/main">
+              <a:graphicData uri="http://schemas.openxmlformats.org/drawingml/2006/picture">
+                <pic:pic xmlns:pic="http://schemas.openxmlformats.org/drawingml/2006/picture">
+                  <pic:nvPicPr>
+                    <pic:cNvPr id="14" name="fig16.jpg"/>
+                    <pic:cNvPicPr/>
+                  </pic:nvPicPr>
+                  <pic:blipFill>
+                    <a:blip r:embed="rId29">
+                      <a:extLst>
+                        <a:ext uri="{28A0092B-C50C-407E-A947-70E740481C1C}">
+                          <a14:useLocalDpi xmlns:a14="http://schemas.microsoft.com/office/drawing/2010/main" val="0"/>
+                        </a:ext>
+                      </a:extLst>
+                    </a:blip>
+                    <a:stretch>
+                      <a:fillRect/>
+                    </a:stretch>
+                  </pic:blipFill>
+                  <pic:spPr>
+                    <a:xfrm>
+                      <a:off x="0" y="0"/>
+                      <a:ext cx="4283710" cy="3213100"/>
+                    </a:xfrm>
+                    <a:prstGeom prst="rect">
+                      <a:avLst/>
+                    </a:prstGeom>
+                  </pic:spPr>
+                </pic:pic>
+              </a:graphicData>
+            </a:graphic>
+          </wp:inline>
+        </w:drawing>
+      </w:r>
+    </w:p>
+    <w:p>
+      <w:pPr>
+        <w:pStyle w:val="NewNormal"/>
+        <w:rPr>
+          <w:lang w:eastAsia="sv-SE"/>
+        </w:rPr>
+      </w:pPr>
+      <w:r>
+        <w:rPr>
+          <w:lang w:eastAsia="sv-SE"/>
+        </w:rPr>
+        <w:t>Figure 1</w:t>
+      </w:r>
+      <w:r>
+        <w:rPr>
+          <w:lang w:eastAsia="sv-SE"/>
+        </w:rPr>
+        <w:t>4</w:t>
+      </w:r>
+      <w:r>
+        <w:rPr>
+          <w:lang w:eastAsia="sv-SE"/>
+        </w:rPr>
+        <w:t>. Comparison of Energy per bit versus</w:t>
+      </w:r>
+      <w:r>
+        <w:rPr>
+          <w:lang w:eastAsia="sv-SE"/>
+        </w:rPr>
+        <w:t xml:space="preserve"> 10</w:t>
+      </w:r>
+      <w:r>
+        <w:rPr>
+          <w:vertAlign w:val="superscript"/>
+          <w:lang w:eastAsia="sv-SE"/>
+        </w:rPr>
+        <w:t>th</w:t>
+      </w:r>
+      <w:r>
+        <w:rPr>
+          <w:lang w:eastAsia="sv-SE"/>
+        </w:rPr>
+        <w:t xml:space="preserve"> percentile DL user throughput</w:t>
+      </w:r>
+      <w:r>
+        <w:rPr>
+          <w:lang w:eastAsia="sv-SE"/>
+        </w:rPr>
+        <w:t xml:space="preserve"> for central deployment of macro cells and micro cells.</w:t>
+      </w:r>
     </w:p>
     <w:p>
       <w:pPr>
@@ -6115,6 +6516,192 @@
     <w:p>
       <w:pPr>
         <w:pStyle w:val="NewNormal"/>
+        <w:ind w:firstLine="0"/>
+        <w:rPr>
+          <w:lang w:eastAsia="sv-SE"/>
+        </w:rPr>
+      </w:pPr>
+      <w:r>
+        <w:rPr>
+          <w:lang w:eastAsia="sv-SE"/>
+        </w:rPr>
+        <w:t xml:space="preserve">In figure 14 we </w:t>
+      </w:r>
+      <w:r>
+        <w:rPr>
+          <w:lang w:eastAsia="sv-SE"/>
+        </w:rPr>
+        <w:t xml:space="preserve">do a critical analysis of quality of service down to the 10 percentile of users, these users have the worst downlink throughput, they could be considered as edge cell users. So, to deliver a good throughput to these edge cell users say, 11 </w:t>
+      </w:r>
+      <w:proofErr w:type="spellStart"/>
+      <w:r>
+        <w:rPr>
+          <w:lang w:eastAsia="sv-SE"/>
+        </w:rPr>
+        <w:t>Mbps</w:t>
+      </w:r>
+      <w:proofErr w:type="spellEnd"/>
+      <w:r>
+        <w:rPr>
+          <w:lang w:eastAsia="sv-SE"/>
+        </w:rPr>
+        <w:t xml:space="preserve"> we can see the macro cells need something around 1.8 kJ/Mbit while micro cells needs 0.3</w:t>
+      </w:r>
+      <w:r>
+        <w:rPr>
+          <w:lang w:eastAsia="sv-SE"/>
+        </w:rPr>
+        <w:t xml:space="preserve"> </w:t>
+      </w:r>
+      <w:r>
+        <w:rPr>
+          <w:lang w:eastAsia="sv-SE"/>
+        </w:rPr>
+        <w:t>kJ/Mbit</w:t>
+      </w:r>
+      <w:r>
+        <w:rPr>
+          <w:lang w:eastAsia="sv-SE"/>
+        </w:rPr>
+        <w:t>. Here the macro cells come out to as winner because of they can handle a higher load than micro cells as well as the increased load compensates for the increased power consumption in macro cells.</w:t>
+      </w:r>
+    </w:p>
+    <w:p>
+      <w:pPr>
+        <w:pStyle w:val="NewNormal"/>
+        <w:ind w:firstLine="0"/>
+        <w:rPr>
+          <w:lang w:eastAsia="sv-SE"/>
+        </w:rPr>
+      </w:pPr>
+      <w:r>
+        <w:rPr>
+          <w:noProof/>
+          <w:lang w:val="sv-SE" w:eastAsia="sv-SE"/>
+        </w:rPr>
+        <w:lastRenderedPageBreak/>
+        <w:drawing>
+          <wp:inline distT="0" distB="0" distL="0" distR="0" wp14:anchorId="3EB7FF8B" wp14:editId="54BEBBCB">
+            <wp:extent cx="4283710" cy="3213100"/>
+            <wp:effectExtent l="0" t="0" r="2540" b="6350"/>
+            <wp:docPr id="15" name="Picture 15"/>
+            <wp:cNvGraphicFramePr>
+              <a:graphicFrameLocks xmlns:a="http://schemas.openxmlformats.org/drawingml/2006/main" noChangeAspect="1"/>
+            </wp:cNvGraphicFramePr>
+            <a:graphic xmlns:a="http://schemas.openxmlformats.org/drawingml/2006/main">
+              <a:graphicData uri="http://schemas.openxmlformats.org/drawingml/2006/picture">
+                <pic:pic xmlns:pic="http://schemas.openxmlformats.org/drawingml/2006/picture">
+                  <pic:nvPicPr>
+                    <pic:cNvPr id="15" name="fig13_both.jpg"/>
+                    <pic:cNvPicPr/>
+                  </pic:nvPicPr>
+                  <pic:blipFill>
+                    <a:blip r:embed="rId30">
+                      <a:extLst>
+                        <a:ext uri="{28A0092B-C50C-407E-A947-70E740481C1C}">
+                          <a14:useLocalDpi xmlns:a14="http://schemas.microsoft.com/office/drawing/2010/main" val="0"/>
+                        </a:ext>
+                      </a:extLst>
+                    </a:blip>
+                    <a:stretch>
+                      <a:fillRect/>
+                    </a:stretch>
+                  </pic:blipFill>
+                  <pic:spPr>
+                    <a:xfrm>
+                      <a:off x="0" y="0"/>
+                      <a:ext cx="4283710" cy="3213100"/>
+                    </a:xfrm>
+                    <a:prstGeom prst="rect">
+                      <a:avLst/>
+                    </a:prstGeom>
+                  </pic:spPr>
+                </pic:pic>
+              </a:graphicData>
+            </a:graphic>
+          </wp:inline>
+        </w:drawing>
+      </w:r>
+    </w:p>
+    <w:p>
+      <w:pPr>
+        <w:pStyle w:val="NewNormal"/>
+        <w:rPr>
+          <w:lang w:eastAsia="sv-SE"/>
+        </w:rPr>
+      </w:pPr>
+      <w:r>
+        <w:rPr>
+          <w:lang w:eastAsia="sv-SE"/>
+        </w:rPr>
+        <w:t>Figure 1</w:t>
+      </w:r>
+      <w:r>
+        <w:rPr>
+          <w:lang w:eastAsia="sv-SE"/>
+        </w:rPr>
+        <w:t>5</w:t>
+      </w:r>
+      <w:r>
+        <w:rPr>
+          <w:lang w:eastAsia="sv-SE"/>
+        </w:rPr>
+        <w:t>. Comparison of</w:t>
+      </w:r>
+      <w:r>
+        <w:rPr>
+          <w:lang w:eastAsia="sv-SE"/>
+        </w:rPr>
+        <w:t xml:space="preserve"> bits per unit energy</w:t>
+      </w:r>
+      <w:r>
+        <w:rPr>
+          <w:lang w:eastAsia="sv-SE"/>
+        </w:rPr>
+        <w:t xml:space="preserve"> versus </w:t>
+      </w:r>
+      <w:r>
+        <w:rPr>
+          <w:lang w:eastAsia="sv-SE"/>
+        </w:rPr>
+        <w:t xml:space="preserve">system </w:t>
+      </w:r>
+      <w:r>
+        <w:rPr>
+          <w:lang w:eastAsia="sv-SE"/>
+        </w:rPr>
+        <w:t>throughput for central deployment of macro cells and micro cells.</w:t>
+      </w:r>
+    </w:p>
+    <w:p>
+      <w:pPr>
+        <w:pStyle w:val="NewNormal"/>
+        <w:rPr>
+          <w:lang w:eastAsia="sv-SE"/>
+        </w:rPr>
+      </w:pPr>
+      <w:r>
+        <w:rPr>
+          <w:lang w:eastAsia="sv-SE"/>
+        </w:rPr>
+        <w:t>In figure 15 we can see that the micro cells can transfer more bits per unit energy than t</w:t>
+      </w:r>
+      <w:r>
+        <w:rPr>
+          <w:lang w:eastAsia="sv-SE"/>
+        </w:rPr>
+        <w:t>he macro cells and as the power consumption in micro cells increases less with served traffic load, the number of bits transferred in unit energy (Mbit/kJ) is higher for smaller cells than the large macro cells</w:t>
+      </w:r>
+      <w:r>
+        <w:rPr>
+          <w:lang w:eastAsia="sv-SE"/>
+        </w:rPr>
+        <w:t xml:space="preserve">. </w:t>
+      </w:r>
+    </w:p>
+    <w:p>
+      <w:pPr>
+        <w:pStyle w:val="NewNormal"/>
         <w:ind w:left="450" w:firstLine="0"/>
         <w:rPr>
           <w:color w:val="4F81BD" w:themeColor="accent1"/>
@@ -6165,15 +6752,286 @@
           <w:szCs w:val="32"/>
         </w:rPr>
       </w:pPr>
-    </w:p>
-    <w:p>
-      <w:pPr>
-        <w:pStyle w:val="NewNormal"/>
-        <w:rPr>
+      <w:r>
+        <w:rPr>
+          <w:b/>
+          <w:noProof/>
           <w:sz w:val="32"/>
           <w:szCs w:val="32"/>
-        </w:rPr>
-      </w:pPr>
+          <w:lang w:val="sv-SE" w:eastAsia="sv-SE"/>
+        </w:rPr>
+        <w:lastRenderedPageBreak/>
+        <w:drawing>
+          <wp:inline distT="0" distB="0" distL="0" distR="0" wp14:anchorId="7AA265E0" wp14:editId="6D044C13">
+            <wp:extent cx="4283710" cy="3213100"/>
+            <wp:effectExtent l="0" t="0" r="2540" b="6350"/>
+            <wp:docPr id="23" name="Picture 23"/>
+            <wp:cNvGraphicFramePr>
+              <a:graphicFrameLocks xmlns:a="http://schemas.openxmlformats.org/drawingml/2006/main" noChangeAspect="1"/>
+            </wp:cNvGraphicFramePr>
+            <a:graphic xmlns:a="http://schemas.openxmlformats.org/drawingml/2006/main">
+              <a:graphicData uri="http://schemas.openxmlformats.org/drawingml/2006/picture">
+                <pic:pic xmlns:pic="http://schemas.openxmlformats.org/drawingml/2006/picture">
+                  <pic:nvPicPr>
+                    <pic:cNvPr id="23" name="fig14both.jpg"/>
+                    <pic:cNvPicPr/>
+                  </pic:nvPicPr>
+                  <pic:blipFill>
+                    <a:blip r:embed="rId31">
+                      <a:extLst>
+                        <a:ext uri="{28A0092B-C50C-407E-A947-70E740481C1C}">
+                          <a14:useLocalDpi xmlns:a14="http://schemas.microsoft.com/office/drawing/2010/main" val="0"/>
+                        </a:ext>
+                      </a:extLst>
+                    </a:blip>
+                    <a:stretch>
+                      <a:fillRect/>
+                    </a:stretch>
+                  </pic:blipFill>
+                  <pic:spPr>
+                    <a:xfrm>
+                      <a:off x="0" y="0"/>
+                      <a:ext cx="4283710" cy="3213100"/>
+                    </a:xfrm>
+                    <a:prstGeom prst="rect">
+                      <a:avLst/>
+                    </a:prstGeom>
+                  </pic:spPr>
+                </pic:pic>
+              </a:graphicData>
+            </a:graphic>
+          </wp:inline>
+        </w:drawing>
+      </w:r>
+    </w:p>
+    <w:p>
+      <w:pPr>
+        <w:pStyle w:val="NewNormal"/>
+        <w:rPr>
+          <w:lang w:eastAsia="sv-SE"/>
+        </w:rPr>
+      </w:pPr>
+    </w:p>
+    <w:p>
+      <w:pPr>
+        <w:pStyle w:val="NewNormal"/>
+        <w:rPr>
+          <w:lang w:eastAsia="sv-SE"/>
+        </w:rPr>
+      </w:pPr>
+      <w:r>
+        <w:rPr>
+          <w:lang w:eastAsia="sv-SE"/>
+        </w:rPr>
+        <w:t xml:space="preserve">Figure 16. Comparison of </w:t>
+      </w:r>
+      <w:r>
+        <w:rPr>
+          <w:lang w:eastAsia="sv-SE"/>
+        </w:rPr>
+        <w:t>DL user throughput for 50</w:t>
+      </w:r>
+      <w:r>
+        <w:rPr>
+          <w:vertAlign w:val="superscript"/>
+          <w:lang w:eastAsia="sv-SE"/>
+        </w:rPr>
+        <w:t xml:space="preserve"> </w:t>
+      </w:r>
+      <w:proofErr w:type="spellStart"/>
+      <w:r>
+        <w:rPr>
+          <w:vertAlign w:val="superscript"/>
+          <w:lang w:eastAsia="sv-SE"/>
+        </w:rPr>
+        <w:t>th</w:t>
+      </w:r>
+      <w:proofErr w:type="spellEnd"/>
+      <w:r>
+        <w:rPr>
+          <w:lang w:eastAsia="sv-SE"/>
+        </w:rPr>
+        <w:t xml:space="preserve"> and 95</w:t>
+      </w:r>
+      <w:r>
+        <w:rPr>
+          <w:vertAlign w:val="superscript"/>
+          <w:lang w:eastAsia="sv-SE"/>
+        </w:rPr>
+        <w:t>th</w:t>
+      </w:r>
+      <w:r>
+        <w:rPr>
+          <w:lang w:eastAsia="sv-SE"/>
+        </w:rPr>
+        <w:t xml:space="preserve"> percentile versus system throughput.</w:t>
+      </w:r>
+    </w:p>
+    <w:p>
+      <w:pPr>
+        <w:pStyle w:val="NewNormal"/>
+        <w:rPr>
+          <w:lang w:eastAsia="sv-SE"/>
+        </w:rPr>
+      </w:pPr>
+      <w:r>
+        <w:rPr>
+          <w:lang w:eastAsia="sv-SE"/>
+        </w:rPr>
+        <w:t xml:space="preserve">The DL </w:t>
+      </w:r>
+      <w:r>
+        <w:rPr>
+          <w:lang w:eastAsia="sv-SE"/>
+        </w:rPr>
+        <w:t>user throughput is calculated for 10</w:t>
+      </w:r>
+      <w:r>
+        <w:rPr>
+          <w:vertAlign w:val="superscript"/>
+          <w:lang w:eastAsia="sv-SE"/>
+        </w:rPr>
+        <w:t>th</w:t>
+      </w:r>
+      <w:r>
+        <w:rPr>
+          <w:lang w:eastAsia="sv-SE"/>
+        </w:rPr>
+        <w:t>, 50</w:t>
+      </w:r>
+      <w:r>
+        <w:rPr>
+          <w:vertAlign w:val="superscript"/>
+          <w:lang w:eastAsia="sv-SE"/>
+        </w:rPr>
+        <w:t>th</w:t>
+      </w:r>
+      <w:r>
+        <w:rPr>
+          <w:lang w:eastAsia="sv-SE"/>
+        </w:rPr>
+        <w:t xml:space="preserve"> and 95</w:t>
+      </w:r>
+      <w:r>
+        <w:rPr>
+          <w:vertAlign w:val="superscript"/>
+          <w:lang w:eastAsia="sv-SE"/>
+        </w:rPr>
+        <w:t>th</w:t>
+      </w:r>
+      <w:r>
+        <w:rPr>
+          <w:lang w:eastAsia="sv-SE"/>
+        </w:rPr>
+        <w:t xml:space="preserve"> percentile. The 10</w:t>
+      </w:r>
+      <w:r>
+        <w:rPr>
+          <w:vertAlign w:val="superscript"/>
+          <w:lang w:eastAsia="sv-SE"/>
+        </w:rPr>
+        <w:t>th</w:t>
+      </w:r>
+      <w:r>
+        <w:rPr>
+          <w:lang w:eastAsia="sv-SE"/>
+        </w:rPr>
+        <w:t xml:space="preserve"> percentile refers to the cell edge users the 50</w:t>
+      </w:r>
+      <w:r>
+        <w:rPr>
+          <w:vertAlign w:val="superscript"/>
+          <w:lang w:eastAsia="sv-SE"/>
+        </w:rPr>
+        <w:t>th</w:t>
+      </w:r>
+      <w:r>
+        <w:rPr>
+          <w:lang w:eastAsia="sv-SE"/>
+        </w:rPr>
+        <w:t xml:space="preserve"> percentile is the median user data rate for the served traffic, the 95</w:t>
+      </w:r>
+      <w:r>
+        <w:rPr>
+          <w:vertAlign w:val="superscript"/>
+          <w:lang w:eastAsia="sv-SE"/>
+        </w:rPr>
+        <w:t>th</w:t>
+      </w:r>
+      <w:r>
+        <w:rPr>
+          <w:lang w:eastAsia="sv-SE"/>
+        </w:rPr>
+        <w:t xml:space="preserve"> percentile users are the best case users with top 5% data rates. </w:t>
+      </w:r>
+      <w:r>
+        <w:rPr>
+          <w:lang w:eastAsia="sv-SE"/>
+        </w:rPr>
+        <w:t>In figure 16 t</w:t>
+      </w:r>
+      <w:r>
+        <w:rPr>
+          <w:lang w:eastAsia="sv-SE"/>
+        </w:rPr>
+        <w:t>he 95</w:t>
+      </w:r>
+      <w:r>
+        <w:rPr>
+          <w:vertAlign w:val="superscript"/>
+          <w:lang w:eastAsia="sv-SE"/>
+        </w:rPr>
+        <w:t>th</w:t>
+      </w:r>
+      <w:r>
+        <w:rPr>
+          <w:lang w:eastAsia="sv-SE"/>
+        </w:rPr>
+        <w:t xml:space="preserve"> percentile users have similar data rates in macros and micros. The 50</w:t>
+      </w:r>
+      <w:r>
+        <w:rPr>
+          <w:vertAlign w:val="superscript"/>
+          <w:lang w:eastAsia="sv-SE"/>
+        </w:rPr>
+        <w:t>th</w:t>
+      </w:r>
+      <w:r>
+        <w:rPr>
+          <w:lang w:eastAsia="sv-SE"/>
+        </w:rPr>
+        <w:t xml:space="preserve"> percentile users </w:t>
+      </w:r>
+      <w:r>
+        <w:rPr>
+          <w:lang w:eastAsia="sv-SE"/>
+        </w:rPr>
+        <w:t xml:space="preserve">experience </w:t>
+      </w:r>
+      <w:r>
+        <w:rPr>
+          <w:lang w:eastAsia="sv-SE"/>
+        </w:rPr>
+        <w:t>difference</w:t>
+      </w:r>
+      <w:r>
+        <w:rPr>
+          <w:lang w:eastAsia="sv-SE"/>
+        </w:rPr>
+        <w:t xml:space="preserve"> in data rates experience</w:t>
+      </w:r>
+      <w:r>
+        <w:rPr>
+          <w:lang w:eastAsia="sv-SE"/>
+        </w:rPr>
+        <w:t xml:space="preserve"> because the </w:t>
+      </w:r>
+      <w:r>
+        <w:rPr>
+          <w:lang w:eastAsia="sv-SE"/>
+        </w:rPr>
+        <w:t>data rates at the user side increases with transmit power.</w:t>
+      </w:r>
     </w:p>
     <w:p>
       <w:pPr>
@@ -6219,6 +7077,8 @@
           <w:szCs w:val="32"/>
         </w:rPr>
       </w:pPr>
+      <w:bookmarkStart w:id="4" w:name="_GoBack"/>
+      <w:bookmarkEnd w:id="4"/>
     </w:p>
     <w:p>
       <w:pPr>
@@ -6309,6 +7169,28 @@
           <w:szCs w:val="32"/>
         </w:rPr>
       </w:pPr>
+      <w:r>
+        <w:rPr>
+          <w:sz w:val="32"/>
+          <w:szCs w:val="32"/>
+        </w:rPr>
+        <w:t xml:space="preserve"> </w:t>
+      </w:r>
+      <w:r>
+        <w:rPr>
+          <w:sz w:val="32"/>
+          <w:szCs w:val="32"/>
+        </w:rPr>
+        <w:tab/>
+        <w:t xml:space="preserve"> </w:t>
+      </w:r>
+      <w:r>
+        <w:rPr>
+          <w:sz w:val="32"/>
+          <w:szCs w:val="32"/>
+        </w:rPr>
+        <w:tab/>
+      </w:r>
     </w:p>
     <w:p>
       <w:pPr>
@@ -6560,171 +7442,636 @@
         <w:rPr>
           <w:sz w:val="32"/>
           <w:szCs w:val="32"/>
-          <w:lang w:val="sv-SE"/>
         </w:rPr>
       </w:pPr>
       <w:bookmarkStart w:id="5" w:name="_Toc353965511"/>
       <w:bookmarkStart w:id="6" w:name="_Toc353966389"/>
       <w:bookmarkStart w:id="7" w:name="_Toc436313868"/>
-      <w:proofErr w:type="spellStart"/>
       <w:r>
         <w:rPr>
           <w:sz w:val="32"/>
           <w:szCs w:val="32"/>
-          <w:lang w:val="sv-SE"/>
         </w:rPr>
         <w:t>References</w:t>
       </w:r>
       <w:bookmarkEnd w:id="5"/>
       <w:bookmarkEnd w:id="6"/>
       <w:bookmarkEnd w:id="7"/>
+    </w:p>
+    <w:p>
+      <w:pPr>
+        <w:pStyle w:val="NewNormal"/>
+      </w:pPr>
+      <w:r>
+        <w:rPr>
+          <w:sz w:val="32"/>
+          <w:szCs w:val="24"/>
+        </w:rPr>
+        <w:t xml:space="preserve">Auer, G., </w:t>
+      </w:r>
+      <w:proofErr w:type="spellStart"/>
+      <w:r>
+        <w:rPr>
+          <w:sz w:val="32"/>
+          <w:szCs w:val="24"/>
+        </w:rPr>
+        <w:t>Giannini</w:t>
+      </w:r>
       <w:proofErr w:type="spellEnd"/>
-    </w:p>
-    <w:p>
-      <w:pPr>
-        <w:pStyle w:val="NewNormal"/>
-      </w:pPr>
+      <w:r>
+        <w:rPr>
+          <w:sz w:val="32"/>
+          <w:szCs w:val="24"/>
+        </w:rPr>
+        <w:t xml:space="preserve">, V., </w:t>
+      </w:r>
+      <w:proofErr w:type="spellStart"/>
+      <w:r>
+        <w:rPr>
+          <w:sz w:val="32"/>
+          <w:szCs w:val="24"/>
+        </w:rPr>
+        <w:t>Gódor</w:t>
+      </w:r>
+      <w:proofErr w:type="spellEnd"/>
+      <w:r>
+        <w:rPr>
+          <w:sz w:val="32"/>
+          <w:szCs w:val="24"/>
+        </w:rPr>
+        <w:t xml:space="preserve">, I., Olsson, M., Ali Imran, M., Sabella, </w:t>
+      </w:r>
       <w:r>
         <w:rPr>
           <w:sz w:val="32"/>
           <w:szCs w:val="24"/>
           <w:lang w:val="sv-SE"/>
         </w:rPr>
-        <w:t xml:space="preserve">Auer, G., </w:t>
-      </w:r>
-      <w:proofErr w:type="spellStart"/>
+        <w:t xml:space="preserve">D., … </w:t>
+      </w:r>
       <w:r>
         <w:rPr>
           <w:sz w:val="32"/>
           <w:szCs w:val="24"/>
           <w:lang w:val="sv-SE"/>
         </w:rPr>
-        <w:t>Giannini</w:t>
-      </w:r>
-      <w:proofErr w:type="spellEnd"/>
+        <w:t>Desset, C. (</w:t>
+      </w:r>
+      <w:proofErr w:type="spellStart"/>
       <w:r>
         <w:rPr>
           <w:sz w:val="32"/>
           <w:szCs w:val="24"/>
           <w:lang w:val="sv-SE"/>
         </w:rPr>
-        <w:t xml:space="preserve">, V., </w:t>
-      </w:r>
-      <w:proofErr w:type="spellStart"/>
+        <w:t>n.d</w:t>
+      </w:r>
+      <w:proofErr w:type="spellEnd"/>
       <w:r>
         <w:rPr>
           <w:sz w:val="32"/>
           <w:szCs w:val="24"/>
           <w:lang w:val="sv-SE"/>
         </w:rPr>
-        <w:t>Gódor</w:t>
+        <w:t xml:space="preserve">.). </w:t>
+      </w:r>
+      <w:r>
+        <w:rPr>
+          <w:sz w:val="32"/>
+          <w:szCs w:val="24"/>
+        </w:rPr>
+        <w:t xml:space="preserve">How Much Energy is Needed to Run a Wireless </w:t>
+      </w:r>
+      <w:proofErr w:type="gramStart"/>
+      <w:r>
+        <w:rPr>
+          <w:sz w:val="32"/>
+          <w:szCs w:val="24"/>
+        </w:rPr>
+        <w:t>Network ?</w:t>
+      </w:r>
+      <w:proofErr w:type="gramEnd"/>
+    </w:p>
+    <w:p>
+      <w:pPr>
+        <w:pStyle w:val="NewNormal"/>
+      </w:pPr>
+      <w:r>
+        <w:rPr>
+          <w:sz w:val="32"/>
+          <w:szCs w:val="24"/>
+        </w:rPr>
+        <w:t xml:space="preserve">Cisco Visual Networking Index: Forecast and Methodology Cisco Visual Networking Index: Cisco Visual Networking Index: Forecast and </w:t>
+      </w:r>
+      <w:r>
+        <w:rPr>
+          <w:sz w:val="32"/>
+          <w:szCs w:val="24"/>
+        </w:rPr>
+        <w:lastRenderedPageBreak/>
+        <w:t xml:space="preserve">Methodology. (2015). </w:t>
+      </w:r>
+      <w:r>
+        <w:rPr>
+          <w:i/>
+          <w:iCs/>
+          <w:sz w:val="32"/>
+          <w:szCs w:val="24"/>
+        </w:rPr>
+        <w:t>Forecast and Methodology</w:t>
+      </w:r>
+      <w:r>
+        <w:rPr>
+          <w:sz w:val="32"/>
+          <w:szCs w:val="24"/>
+        </w:rPr>
+        <w:t>, 2015–2020.</w:t>
+      </w:r>
+    </w:p>
+    <w:p>
+      <w:pPr>
+        <w:pStyle w:val="NewNormal"/>
+        <w:rPr>
+          <w:lang w:val="sv-SE"/>
+        </w:rPr>
+      </w:pPr>
+      <w:proofErr w:type="spellStart"/>
+      <w:r>
+        <w:rPr>
+          <w:sz w:val="32"/>
+          <w:szCs w:val="24"/>
+        </w:rPr>
+        <w:t>Desset</w:t>
       </w:r>
       <w:proofErr w:type="spellEnd"/>
+      <w:r>
+        <w:rPr>
+          <w:sz w:val="32"/>
+          <w:szCs w:val="24"/>
+        </w:rPr>
+        <w:t xml:space="preserve">, C., </w:t>
+      </w:r>
+      <w:proofErr w:type="spellStart"/>
+      <w:r>
+        <w:rPr>
+          <w:sz w:val="32"/>
+          <w:szCs w:val="24"/>
+        </w:rPr>
+        <w:t>Debaillie</w:t>
+      </w:r>
+      <w:proofErr w:type="spellEnd"/>
+      <w:r>
+        <w:rPr>
+          <w:sz w:val="32"/>
+          <w:szCs w:val="24"/>
+        </w:rPr>
+        <w:t xml:space="preserve">, B., </w:t>
+      </w:r>
+      <w:proofErr w:type="spellStart"/>
+      <w:r>
+        <w:rPr>
+          <w:sz w:val="32"/>
+          <w:szCs w:val="24"/>
+        </w:rPr>
+        <w:t>Giannini</w:t>
+      </w:r>
+      <w:proofErr w:type="spellEnd"/>
+      <w:r>
+        <w:rPr>
+          <w:sz w:val="32"/>
+          <w:szCs w:val="24"/>
+        </w:rPr>
+        <w:t xml:space="preserve">, V., </w:t>
+      </w:r>
+      <w:proofErr w:type="spellStart"/>
+      <w:r>
+        <w:rPr>
+          <w:sz w:val="32"/>
+          <w:szCs w:val="24"/>
+        </w:rPr>
+        <w:t>Fehske</w:t>
+      </w:r>
+      <w:proofErr w:type="spellEnd"/>
+      <w:r>
+        <w:rPr>
+          <w:sz w:val="32"/>
+          <w:szCs w:val="24"/>
+        </w:rPr>
+        <w:t xml:space="preserve">, A., Auer, G., Holtkamp, H., … </w:t>
+      </w:r>
+      <w:r>
+        <w:rPr>
+          <w:sz w:val="32"/>
+          <w:szCs w:val="24"/>
+        </w:rPr>
+        <w:t xml:space="preserve">Blume, O. (2012). Flexible power modeling of LTE base stations. In </w:t>
+      </w:r>
+      <w:r>
+        <w:rPr>
+          <w:i/>
+          <w:iCs/>
+          <w:sz w:val="32"/>
+          <w:szCs w:val="24"/>
+        </w:rPr>
+        <w:t>2012 IEEE Wireless Communications and Networking Conference (WCNC)</w:t>
+      </w:r>
+      <w:r>
+        <w:rPr>
+          <w:sz w:val="32"/>
+          <w:szCs w:val="24"/>
+        </w:rPr>
+        <w:t xml:space="preserve"> (pp. 2858–2862). </w:t>
+      </w:r>
       <w:r>
         <w:rPr>
           <w:sz w:val="32"/>
           <w:szCs w:val="24"/>
           <w:lang w:val="sv-SE"/>
         </w:rPr>
-        <w:t>, I., Olsson, M., Al</w:t>
-      </w:r>
+        <w:t>IEEE. https://doi.org/10.1109/WCNC.2012.6214289</w:t>
+      </w:r>
+    </w:p>
+    <w:p>
+      <w:pPr>
+        <w:pStyle w:val="NewNormal"/>
+      </w:pPr>
       <w:r>
         <w:rPr>
           <w:sz w:val="32"/>
           <w:szCs w:val="24"/>
           <w:lang w:val="sv-SE"/>
         </w:rPr>
-        <w:t xml:space="preserve">i </w:t>
-      </w:r>
+        <w:t xml:space="preserve">Domenico, A. De, &amp; Petersson, S. (2012). </w:t>
+      </w:r>
+      <w:r>
+        <w:rPr>
+          <w:sz w:val="32"/>
+          <w:szCs w:val="24"/>
+        </w:rPr>
+        <w:t xml:space="preserve">Final Integrated Concept. </w:t>
+      </w:r>
+      <w:r>
+        <w:rPr>
+          <w:i/>
+          <w:iCs/>
+          <w:sz w:val="32"/>
+          <w:szCs w:val="24"/>
+        </w:rPr>
+        <w:t>EARTH Project D.6.4</w:t>
+      </w:r>
+      <w:r>
+        <w:rPr>
+          <w:sz w:val="32"/>
+          <w:szCs w:val="24"/>
+        </w:rPr>
+        <w:t>, 1–95. Retrieved from https://bscw.ict-earth.eu/pub/bscw.cgi/d49431/EARTH_WP6_D6.4.pdf</w:t>
+      </w:r>
+    </w:p>
+    <w:p>
+      <w:pPr>
+        <w:pStyle w:val="NewNormal"/>
+        <w:rPr>
+          <w:sz w:val="32"/>
+          <w:szCs w:val="24"/>
+        </w:rPr>
+      </w:pPr>
       <w:proofErr w:type="spellStart"/>
+      <w:r>
+        <w:rPr>
+          <w:sz w:val="32"/>
+          <w:szCs w:val="24"/>
+        </w:rPr>
+        <w:t>Dufková</w:t>
+      </w:r>
+      <w:proofErr w:type="spellEnd"/>
+      <w:r>
+        <w:rPr>
+          <w:sz w:val="32"/>
+          <w:szCs w:val="24"/>
+        </w:rPr>
+        <w:t xml:space="preserve">, K., </w:t>
+      </w:r>
+      <w:proofErr w:type="spellStart"/>
+      <w:r>
+        <w:rPr>
+          <w:sz w:val="32"/>
+          <w:szCs w:val="24"/>
+        </w:rPr>
+        <w:t>Bjelica</w:t>
+      </w:r>
+      <w:proofErr w:type="spellEnd"/>
+      <w:r>
+        <w:rPr>
+          <w:sz w:val="32"/>
+          <w:szCs w:val="24"/>
+        </w:rPr>
+        <w:t xml:space="preserve">, M., Moon, B., </w:t>
+      </w:r>
+      <w:proofErr w:type="spellStart"/>
+      <w:r>
+        <w:rPr>
+          <w:sz w:val="32"/>
+          <w:szCs w:val="24"/>
+        </w:rPr>
+        <w:t>Kencl</w:t>
+      </w:r>
+      <w:proofErr w:type="spellEnd"/>
+      <w:r>
+        <w:rPr>
+          <w:sz w:val="32"/>
+          <w:szCs w:val="24"/>
+        </w:rPr>
+        <w:t xml:space="preserve">, L., &amp; Le </w:t>
+      </w:r>
+      <w:proofErr w:type="spellStart"/>
+      <w:r>
+        <w:rPr>
+          <w:sz w:val="32"/>
+          <w:szCs w:val="24"/>
+        </w:rPr>
+        <w:t>Boudec</w:t>
+      </w:r>
+      <w:proofErr w:type="spellEnd"/>
+      <w:r>
+        <w:rPr>
+          <w:sz w:val="32"/>
+          <w:szCs w:val="24"/>
+        </w:rPr>
+        <w:t>, J.-Y. (</w:t>
+      </w:r>
+      <w:proofErr w:type="spellStart"/>
+      <w:r>
+        <w:rPr>
+          <w:sz w:val="32"/>
+          <w:szCs w:val="24"/>
+        </w:rPr>
+        <w:t>n.d.</w:t>
+      </w:r>
+      <w:proofErr w:type="spellEnd"/>
+      <w:r>
+        <w:rPr>
+          <w:sz w:val="32"/>
+          <w:szCs w:val="24"/>
+        </w:rPr>
+        <w:t>). Energy Savings for Cellular Network with Evaluation of Impact on Data Traffic Performance.</w:t>
+      </w:r>
+    </w:p>
+    <w:p>
+      <w:pPr>
+        <w:pStyle w:val="NewNormal"/>
+      </w:pPr>
       <w:r>
         <w:rPr>
           <w:sz w:val="32"/>
           <w:szCs w:val="24"/>
           <w:lang w:val="sv-SE"/>
         </w:rPr>
-        <w:t>Imran</w:t>
-      </w:r>
-      <w:proofErr w:type="spellEnd"/>
+        <w:t xml:space="preserve">Falconetti, L., </w:t>
+      </w:r>
+      <w:proofErr w:type="spellStart"/>
       <w:r>
         <w:rPr>
           <w:sz w:val="32"/>
           <w:szCs w:val="24"/>
           <w:lang w:val="sv-SE"/>
         </w:rPr>
-        <w:t xml:space="preserve">, M., </w:t>
-      </w:r>
-      <w:proofErr w:type="spellStart"/>
+        <w:t>Frenger</w:t>
+      </w:r>
+      <w:proofErr w:type="spellEnd"/>
       <w:r>
         <w:rPr>
           <w:sz w:val="32"/>
           <w:szCs w:val="24"/>
           <w:lang w:val="sv-SE"/>
         </w:rPr>
-        <w:t>Sabella</w:t>
+        <w:t xml:space="preserve">, P., Kallin, H., &amp; Rimhagen, T. (2012). </w:t>
+      </w:r>
+      <w:r>
+        <w:rPr>
+          <w:sz w:val="32"/>
+          <w:szCs w:val="24"/>
+        </w:rPr>
+        <w:t xml:space="preserve">Energy efficiency in heterogeneous networks. </w:t>
+      </w:r>
+      <w:r>
+        <w:rPr>
+          <w:i/>
+          <w:iCs/>
+          <w:sz w:val="32"/>
+          <w:szCs w:val="24"/>
+        </w:rPr>
+        <w:t>Online Conference on Green Communications (</w:t>
+      </w:r>
+      <w:proofErr w:type="spellStart"/>
+      <w:r>
+        <w:rPr>
+          <w:i/>
+          <w:iCs/>
+          <w:sz w:val="32"/>
+          <w:szCs w:val="24"/>
+        </w:rPr>
+        <w:t>GreenCom</w:t>
       </w:r>
       <w:proofErr w:type="spellEnd"/>
+      <w:r>
+        <w:rPr>
+          <w:i/>
+          <w:iCs/>
+          <w:sz w:val="32"/>
+          <w:szCs w:val="24"/>
+        </w:rPr>
+        <w:t>), 2012 IEEE</w:t>
+      </w:r>
+      <w:r>
+        <w:rPr>
+          <w:sz w:val="32"/>
+          <w:szCs w:val="24"/>
+        </w:rPr>
+        <w:t>, 98–103. https://doi.org/10.1109/GreenCom.2012.6519623</w:t>
+      </w:r>
+    </w:p>
+    <w:p>
+      <w:pPr>
+        <w:pStyle w:val="NewNormal"/>
+        <w:rPr>
+          <w:sz w:val="32"/>
+          <w:szCs w:val="24"/>
+        </w:rPr>
+      </w:pPr>
+      <w:proofErr w:type="spellStart"/>
+      <w:r>
+        <w:rPr>
+          <w:sz w:val="32"/>
+          <w:szCs w:val="24"/>
+        </w:rPr>
+        <w:t>Fehske</w:t>
+      </w:r>
+      <w:proofErr w:type="spellEnd"/>
+      <w:r>
+        <w:rPr>
+          <w:sz w:val="32"/>
+          <w:szCs w:val="24"/>
+        </w:rPr>
+        <w:t xml:space="preserve">, A. J., Richter, F., &amp; </w:t>
+      </w:r>
+      <w:proofErr w:type="spellStart"/>
+      <w:r>
+        <w:rPr>
+          <w:sz w:val="32"/>
+          <w:szCs w:val="24"/>
+        </w:rPr>
+        <w:t>Fettweis</w:t>
+      </w:r>
+      <w:proofErr w:type="spellEnd"/>
+      <w:r>
+        <w:rPr>
+          <w:sz w:val="32"/>
+          <w:szCs w:val="24"/>
+        </w:rPr>
+        <w:t>, G. P. (</w:t>
+      </w:r>
+      <w:proofErr w:type="spellStart"/>
+      <w:r>
+        <w:rPr>
+          <w:sz w:val="32"/>
+          <w:szCs w:val="24"/>
+        </w:rPr>
+        <w:t>n.d.</w:t>
+      </w:r>
+      <w:proofErr w:type="spellEnd"/>
+      <w:r>
+        <w:rPr>
+          <w:sz w:val="32"/>
+          <w:szCs w:val="24"/>
+        </w:rPr>
+        <w:t>). Energy Efficiency Improvements through Micro Sites in Cellular Mobile Radio Networks.</w:t>
+      </w:r>
+    </w:p>
+    <w:p>
+      <w:pPr>
+        <w:pStyle w:val="NewNormal"/>
+        <w:rPr>
+          <w:sz w:val="32"/>
+          <w:szCs w:val="24"/>
+        </w:rPr>
+      </w:pPr>
+      <w:proofErr w:type="spellStart"/>
+      <w:r>
+        <w:rPr>
+          <w:sz w:val="32"/>
+          <w:szCs w:val="24"/>
+        </w:rPr>
+        <w:lastRenderedPageBreak/>
+        <w:t>Forssell</w:t>
+      </w:r>
+      <w:proofErr w:type="spellEnd"/>
+      <w:r>
+        <w:rPr>
+          <w:sz w:val="32"/>
+          <w:szCs w:val="24"/>
+        </w:rPr>
+        <w:t>, H., &amp; Auer, G. (2015). Energy Efficiency of Heterogeneous Networks in, 53–58. https://doi.org/10.1007/s11265-011-0637-3</w:t>
+      </w:r>
+    </w:p>
+    <w:p>
+      <w:pPr>
+        <w:pStyle w:val="NewNormal"/>
+      </w:pPr>
       <w:r>
         <w:rPr>
           <w:sz w:val="32"/>
           <w:szCs w:val="24"/>
           <w:lang w:val="sv-SE"/>
         </w:rPr>
-        <w:t xml:space="preserve">, D., … </w:t>
-      </w:r>
+        <w:t xml:space="preserve">Han, C., </w:t>
+      </w:r>
+      <w:proofErr w:type="spellStart"/>
       <w:r>
         <w:rPr>
           <w:sz w:val="32"/>
           <w:szCs w:val="24"/>
           <w:lang w:val="sv-SE"/>
         </w:rPr>
-        <w:t>Desset, C. (</w:t>
-      </w:r>
-      <w:proofErr w:type="spellStart"/>
+        <w:t>Harrold</w:t>
+      </w:r>
+      <w:proofErr w:type="spellEnd"/>
       <w:r>
         <w:rPr>
           <w:sz w:val="32"/>
           <w:szCs w:val="24"/>
           <w:lang w:val="sv-SE"/>
         </w:rPr>
-        <w:t>n.d</w:t>
-      </w:r>
-      <w:proofErr w:type="spellEnd"/>
+        <w:t xml:space="preserve">, T., </w:t>
+      </w:r>
+      <w:proofErr w:type="spellStart"/>
       <w:r>
         <w:rPr>
           <w:sz w:val="32"/>
           <w:szCs w:val="24"/>
           <w:lang w:val="sv-SE"/>
         </w:rPr>
-        <w:t xml:space="preserve">.). </w:t>
-      </w:r>
+        <w:t>Armour</w:t>
+      </w:r>
+      <w:proofErr w:type="spellEnd"/>
       <w:r>
         <w:rPr>
           <w:sz w:val="32"/>
           <w:szCs w:val="24"/>
-        </w:rPr>
-        <w:t xml:space="preserve">How Much Energy is Needed to Run a Wireless </w:t>
-      </w:r>
-      <w:proofErr w:type="gramStart"/>
+          <w:lang w:val="sv-SE"/>
+        </w:rPr>
+        <w:t xml:space="preserve">, S., </w:t>
+      </w:r>
+      <w:proofErr w:type="spellStart"/>
       <w:r>
         <w:rPr>
           <w:sz w:val="32"/>
           <w:szCs w:val="24"/>
-        </w:rPr>
-        <w:t>Network ?</w:t>
-      </w:r>
-      <w:proofErr w:type="gramEnd"/>
-    </w:p>
-    <w:p>
-      <w:pPr>
-        <w:pStyle w:val="NewNormal"/>
-      </w:pPr>
+          <w:lang w:val="sv-SE"/>
+        </w:rPr>
+        <w:t>Krikidis</w:t>
+      </w:r>
+      <w:proofErr w:type="spellEnd"/>
       <w:r>
         <w:rPr>
           <w:sz w:val="32"/>
           <w:szCs w:val="24"/>
-        </w:rPr>
-        <w:t xml:space="preserve">Cisco Visual Networking Index: Forecast and Methodology Cisco Visual Networking Index: Cisco Visual Networking Index: Forecast and Methodology. (2015). </w:t>
+          <w:lang w:val="sv-SE"/>
+        </w:rPr>
+        <w:t xml:space="preserve">, I., </w:t>
+      </w:r>
+      <w:proofErr w:type="spellStart"/>
+      <w:r>
+        <w:rPr>
+          <w:sz w:val="32"/>
+          <w:szCs w:val="24"/>
+          <w:lang w:val="sv-SE"/>
+        </w:rPr>
+        <w:t>Videv</w:t>
+      </w:r>
+      <w:proofErr w:type="spellEnd"/>
+      <w:r>
+        <w:rPr>
+          <w:sz w:val="32"/>
+          <w:szCs w:val="24"/>
+          <w:lang w:val="sv-SE"/>
+        </w:rPr>
+        <w:t xml:space="preserve">, S., Grant, P. M., … </w:t>
+      </w:r>
+      <w:proofErr w:type="spellStart"/>
+      <w:r>
+        <w:rPr>
+          <w:sz w:val="32"/>
+          <w:szCs w:val="24"/>
+        </w:rPr>
+        <w:t>Hanzo</w:t>
+      </w:r>
+      <w:proofErr w:type="spellEnd"/>
+      <w:r>
+        <w:rPr>
+          <w:sz w:val="32"/>
+          <w:szCs w:val="24"/>
+        </w:rPr>
+        <w:t xml:space="preserve">, L. (2011). Green radio: Radio techniques to enable energy-efficient wireless networks. </w:t>
       </w:r>
       <w:r>
         <w:rPr>
@@ -6733,93 +8080,14 @@
           <w:sz w:val="32"/>
           <w:szCs w:val="24"/>
         </w:rPr>
-        <w:t>Forecast and Methodology</w:t>
+        <w:t>IEEE Communications Magazine</w:t>
       </w:r>
       <w:r>
         <w:rPr>
           <w:sz w:val="32"/>
           <w:szCs w:val="24"/>
         </w:rPr>
-        <w:t>, 2015–2020.</w:t>
-      </w:r>
-    </w:p>
-    <w:p>
-      <w:pPr>
-        <w:pStyle w:val="NewNormal"/>
-        <w:rPr>
-          <w:lang w:val="sv-SE"/>
-        </w:rPr>
-      </w:pPr>
-      <w:proofErr w:type="spellStart"/>
-      <w:r>
-        <w:rPr>
-          <w:sz w:val="32"/>
-          <w:szCs w:val="24"/>
-        </w:rPr>
-        <w:t>Desset</w:t>
-      </w:r>
-      <w:proofErr w:type="spellEnd"/>
-      <w:r>
-        <w:rPr>
-          <w:sz w:val="32"/>
-          <w:szCs w:val="24"/>
-        </w:rPr>
-        <w:t xml:space="preserve">, C., </w:t>
-      </w:r>
-      <w:proofErr w:type="spellStart"/>
-      <w:r>
-        <w:rPr>
-          <w:sz w:val="32"/>
-          <w:szCs w:val="24"/>
-        </w:rPr>
-        <w:t>Debaillie</w:t>
-      </w:r>
-      <w:proofErr w:type="spellEnd"/>
-      <w:r>
-        <w:rPr>
-          <w:sz w:val="32"/>
-          <w:szCs w:val="24"/>
-        </w:rPr>
-        <w:t xml:space="preserve">, B., </w:t>
-      </w:r>
-      <w:proofErr w:type="spellStart"/>
-      <w:r>
-        <w:rPr>
-          <w:sz w:val="32"/>
-          <w:szCs w:val="24"/>
-        </w:rPr>
-        <w:t>Giannini</w:t>
-      </w:r>
-      <w:proofErr w:type="spellEnd"/>
-      <w:r>
-        <w:rPr>
-          <w:sz w:val="32"/>
-          <w:szCs w:val="24"/>
-        </w:rPr>
-        <w:t xml:space="preserve">, V., </w:t>
-      </w:r>
-      <w:proofErr w:type="spellStart"/>
-      <w:r>
-        <w:rPr>
-          <w:sz w:val="32"/>
-          <w:szCs w:val="24"/>
-        </w:rPr>
-        <w:t>Fehske</w:t>
-      </w:r>
-      <w:proofErr w:type="spellEnd"/>
-      <w:r>
-        <w:rPr>
-          <w:sz w:val="32"/>
-          <w:szCs w:val="24"/>
-        </w:rPr>
-        <w:t xml:space="preserve">, A., Auer, G., Holtkamp, H., … </w:t>
-      </w:r>
-      <w:r>
-        <w:rPr>
-          <w:sz w:val="32"/>
-          <w:szCs w:val="24"/>
-        </w:rPr>
-        <w:t xml:space="preserve">Blume, O. (2012). Flexible power modeling of LTE base stations. In </w:t>
+        <w:t xml:space="preserve">, </w:t>
       </w:r>
       <w:r>
         <w:rPr>
@@ -6828,461 +8096,30 @@
           <w:sz w:val="32"/>
           <w:szCs w:val="24"/>
         </w:rPr>
-        <w:t>2012 IEEE Wireless Communications and Networking Conference (WCNC)</w:t>
+        <w:t>49</w:t>
       </w:r>
       <w:r>
         <w:rPr>
           <w:sz w:val="32"/>
           <w:szCs w:val="24"/>
         </w:rPr>
-        <w:t xml:space="preserve"> (pp. 2858–2862). </w:t>
-      </w:r>
-      <w:r>
+        <w:t>(6), 46–54. https://doi.org/10.1109/MCOM.2011.5783984</w:t>
+      </w:r>
+    </w:p>
+    <w:p>
+      <w:pPr>
+        <w:pStyle w:val="NewNormal"/>
         <w:rPr>
           <w:sz w:val="32"/>
           <w:szCs w:val="24"/>
-          <w:lang w:val="sv-SE"/>
-        </w:rPr>
-        <w:t>IEEE. https://doi.org/10.1109/WCNC.2012.6214289</w:t>
-      </w:r>
-    </w:p>
-    <w:p>
-      <w:pPr>
-        <w:pStyle w:val="NewNormal"/>
-      </w:pPr>
+        </w:rPr>
+      </w:pPr>
+      <w:proofErr w:type="spellStart"/>
       <w:r>
         <w:rPr>
           <w:sz w:val="32"/>
           <w:szCs w:val="24"/>
-          <w:lang w:val="sv-SE"/>
-        </w:rPr>
-        <w:t xml:space="preserve">Domenico, A. De, &amp; Petersson, S. (2012). </w:t>
-      </w:r>
-      <w:r>
-        <w:rPr>
-          <w:sz w:val="32"/>
-          <w:szCs w:val="24"/>
-        </w:rPr>
-        <w:t xml:space="preserve">Final Integrated Concept. </w:t>
-      </w:r>
-      <w:r>
-        <w:rPr>
-          <w:i/>
-          <w:iCs/>
-          <w:sz w:val="32"/>
-          <w:szCs w:val="24"/>
-        </w:rPr>
-        <w:t>EARTH Project D.6.4</w:t>
-      </w:r>
-      <w:r>
-        <w:rPr>
-          <w:sz w:val="32"/>
-          <w:szCs w:val="24"/>
-        </w:rPr>
-        <w:t>, 1–95. Retrieved from https://bscw.ict-</w:t>
-      </w:r>
-      <w:r>
-        <w:rPr>
-          <w:sz w:val="32"/>
-          <w:szCs w:val="24"/>
-        </w:rPr>
-        <w:lastRenderedPageBreak/>
-        <w:t>earth.eu/pub/bscw.cgi/d49431/EARTH_WP6_D6.4.pdf</w:t>
-      </w:r>
-    </w:p>
-    <w:p>
-      <w:pPr>
-        <w:pStyle w:val="NewNormal"/>
-        <w:rPr>
-          <w:sz w:val="32"/>
-          <w:szCs w:val="24"/>
-        </w:rPr>
-      </w:pPr>
-      <w:proofErr w:type="spellStart"/>
-      <w:r>
-        <w:rPr>
-          <w:sz w:val="32"/>
-          <w:szCs w:val="24"/>
-        </w:rPr>
-        <w:t>Dufková</w:t>
-      </w:r>
-      <w:proofErr w:type="spellEnd"/>
-      <w:r>
-        <w:rPr>
-          <w:sz w:val="32"/>
-          <w:szCs w:val="24"/>
-        </w:rPr>
-        <w:t xml:space="preserve">, K., </w:t>
-      </w:r>
-      <w:proofErr w:type="spellStart"/>
-      <w:r>
-        <w:rPr>
-          <w:sz w:val="32"/>
-          <w:szCs w:val="24"/>
-        </w:rPr>
-        <w:t>Bjelica</w:t>
-      </w:r>
-      <w:proofErr w:type="spellEnd"/>
-      <w:r>
-        <w:rPr>
-          <w:sz w:val="32"/>
-          <w:szCs w:val="24"/>
-        </w:rPr>
-        <w:t xml:space="preserve">, M., Moon, B., </w:t>
-      </w:r>
-      <w:proofErr w:type="spellStart"/>
-      <w:r>
-        <w:rPr>
-          <w:sz w:val="32"/>
-          <w:szCs w:val="24"/>
-        </w:rPr>
-        <w:t>Kencl</w:t>
-      </w:r>
-      <w:proofErr w:type="spellEnd"/>
-      <w:r>
-        <w:rPr>
-          <w:sz w:val="32"/>
-          <w:szCs w:val="24"/>
-        </w:rPr>
-        <w:t xml:space="preserve">, L., &amp; Le </w:t>
-      </w:r>
-      <w:proofErr w:type="spellStart"/>
-      <w:r>
-        <w:rPr>
-          <w:sz w:val="32"/>
-          <w:szCs w:val="24"/>
-        </w:rPr>
-        <w:t>Boudec</w:t>
-      </w:r>
-      <w:proofErr w:type="spellEnd"/>
-      <w:r>
-        <w:rPr>
-          <w:sz w:val="32"/>
-          <w:szCs w:val="24"/>
-        </w:rPr>
-        <w:t>, J.-Y. (</w:t>
-      </w:r>
-      <w:proofErr w:type="spellStart"/>
-      <w:r>
-        <w:rPr>
-          <w:sz w:val="32"/>
-          <w:szCs w:val="24"/>
-        </w:rPr>
-        <w:t>n.d.</w:t>
-      </w:r>
-      <w:proofErr w:type="spellEnd"/>
-      <w:r>
-        <w:rPr>
-          <w:sz w:val="32"/>
-          <w:szCs w:val="24"/>
-        </w:rPr>
-        <w:t>). Energy Savings for Cellular Network with Evaluation of Impact on Data Traffic Performance.</w:t>
-      </w:r>
-    </w:p>
-    <w:p>
-      <w:pPr>
-        <w:pStyle w:val="NewNormal"/>
-      </w:pPr>
-      <w:r>
-        <w:rPr>
-          <w:sz w:val="32"/>
-          <w:szCs w:val="24"/>
-          <w:lang w:val="sv-SE"/>
-        </w:rPr>
-        <w:t xml:space="preserve">Falconetti, L., </w:t>
-      </w:r>
-      <w:proofErr w:type="spellStart"/>
-      <w:r>
-        <w:rPr>
-          <w:sz w:val="32"/>
-          <w:szCs w:val="24"/>
-          <w:lang w:val="sv-SE"/>
-        </w:rPr>
-        <w:t>Frenger</w:t>
-      </w:r>
-      <w:proofErr w:type="spellEnd"/>
-      <w:r>
-        <w:rPr>
-          <w:sz w:val="32"/>
-          <w:szCs w:val="24"/>
-          <w:lang w:val="sv-SE"/>
-        </w:rPr>
-        <w:t xml:space="preserve">, P., Kallin, H., &amp; Rimhagen, T. (2012). </w:t>
-      </w:r>
-      <w:r>
-        <w:rPr>
-          <w:sz w:val="32"/>
-          <w:szCs w:val="24"/>
-        </w:rPr>
-        <w:t xml:space="preserve">Energy efficiency in heterogeneous networks. </w:t>
-      </w:r>
-      <w:r>
-        <w:rPr>
-          <w:i/>
-          <w:iCs/>
-          <w:sz w:val="32"/>
-          <w:szCs w:val="24"/>
-        </w:rPr>
-        <w:t>Online Conference on Green Communications (</w:t>
-      </w:r>
-      <w:proofErr w:type="spellStart"/>
-      <w:r>
-        <w:rPr>
-          <w:i/>
-          <w:iCs/>
-          <w:sz w:val="32"/>
-          <w:szCs w:val="24"/>
-        </w:rPr>
-        <w:t>GreenCom</w:t>
-      </w:r>
-      <w:proofErr w:type="spellEnd"/>
-      <w:r>
-        <w:rPr>
-          <w:i/>
-          <w:iCs/>
-          <w:sz w:val="32"/>
-          <w:szCs w:val="24"/>
-        </w:rPr>
-        <w:t>), 2012 IEEE</w:t>
-      </w:r>
-      <w:r>
-        <w:rPr>
-          <w:sz w:val="32"/>
-          <w:szCs w:val="24"/>
-        </w:rPr>
-        <w:t>, 98–103. https://doi.org/10.1109/GreenCom.2012.6519623</w:t>
-      </w:r>
-    </w:p>
-    <w:p>
-      <w:pPr>
-        <w:pStyle w:val="NewNormal"/>
-        <w:rPr>
-          <w:sz w:val="32"/>
-          <w:szCs w:val="24"/>
-        </w:rPr>
-      </w:pPr>
-      <w:proofErr w:type="spellStart"/>
-      <w:r>
-        <w:rPr>
-          <w:sz w:val="32"/>
-          <w:szCs w:val="24"/>
-        </w:rPr>
-        <w:t>Fehske</w:t>
-      </w:r>
-      <w:proofErr w:type="spellEnd"/>
-      <w:r>
-        <w:rPr>
-          <w:sz w:val="32"/>
-          <w:szCs w:val="24"/>
-        </w:rPr>
-        <w:t xml:space="preserve">, A. J., Richter, F., &amp; </w:t>
-      </w:r>
-      <w:proofErr w:type="spellStart"/>
-      <w:r>
-        <w:rPr>
-          <w:sz w:val="32"/>
-          <w:szCs w:val="24"/>
-        </w:rPr>
-        <w:t>Fettweis</w:t>
-      </w:r>
-      <w:proofErr w:type="spellEnd"/>
-      <w:r>
-        <w:rPr>
-          <w:sz w:val="32"/>
-          <w:szCs w:val="24"/>
-        </w:rPr>
-        <w:t>, G. P. (</w:t>
-      </w:r>
-      <w:proofErr w:type="spellStart"/>
-      <w:r>
-        <w:rPr>
-          <w:sz w:val="32"/>
-          <w:szCs w:val="24"/>
-        </w:rPr>
-        <w:t>n.d.</w:t>
-      </w:r>
-      <w:proofErr w:type="spellEnd"/>
-      <w:r>
-        <w:rPr>
-          <w:sz w:val="32"/>
-          <w:szCs w:val="24"/>
-        </w:rPr>
-        <w:t>). Energy Efficiency Improvements through Micro Sites in Cellular Mobile Radio Networks.</w:t>
-      </w:r>
-    </w:p>
-    <w:p>
-      <w:pPr>
-        <w:pStyle w:val="NewNormal"/>
-        <w:rPr>
-          <w:sz w:val="32"/>
-          <w:szCs w:val="24"/>
-        </w:rPr>
-      </w:pPr>
-      <w:proofErr w:type="spellStart"/>
-      <w:r>
-        <w:rPr>
-          <w:sz w:val="32"/>
-          <w:szCs w:val="24"/>
-        </w:rPr>
-        <w:t>Forssell</w:t>
-      </w:r>
-      <w:proofErr w:type="spellEnd"/>
-      <w:r>
-        <w:rPr>
-          <w:sz w:val="32"/>
-          <w:szCs w:val="24"/>
-        </w:rPr>
-        <w:t>, H., &amp; Auer, G. (2015). Energy Efficiency of Heterogeneous Networks in, 53–58. https://doi.org/10.1007/s11265-011-0637-3</w:t>
-      </w:r>
-    </w:p>
-    <w:p>
-      <w:pPr>
-        <w:pStyle w:val="NewNormal"/>
-      </w:pPr>
-      <w:r>
-        <w:rPr>
-          <w:sz w:val="32"/>
-          <w:szCs w:val="24"/>
-          <w:lang w:val="sv-SE"/>
-        </w:rPr>
-        <w:t xml:space="preserve">Han, C., </w:t>
-      </w:r>
-      <w:proofErr w:type="spellStart"/>
-      <w:r>
-        <w:rPr>
-          <w:sz w:val="32"/>
-          <w:szCs w:val="24"/>
-          <w:lang w:val="sv-SE"/>
-        </w:rPr>
-        <w:t>Harrold</w:t>
-      </w:r>
-      <w:proofErr w:type="spellEnd"/>
-      <w:r>
-        <w:rPr>
-          <w:sz w:val="32"/>
-          <w:szCs w:val="24"/>
-          <w:lang w:val="sv-SE"/>
-        </w:rPr>
-        <w:t xml:space="preserve">, T., </w:t>
-      </w:r>
-      <w:proofErr w:type="spellStart"/>
-      <w:r>
-        <w:rPr>
-          <w:sz w:val="32"/>
-          <w:szCs w:val="24"/>
-          <w:lang w:val="sv-SE"/>
-        </w:rPr>
-        <w:t>Armour</w:t>
-      </w:r>
-      <w:proofErr w:type="spellEnd"/>
-      <w:r>
-        <w:rPr>
-          <w:sz w:val="32"/>
-          <w:szCs w:val="24"/>
-          <w:lang w:val="sv-SE"/>
-        </w:rPr>
-        <w:t xml:space="preserve">, S., </w:t>
-      </w:r>
-      <w:proofErr w:type="spellStart"/>
-      <w:r>
-        <w:rPr>
-          <w:sz w:val="32"/>
-          <w:szCs w:val="24"/>
-          <w:lang w:val="sv-SE"/>
-        </w:rPr>
-        <w:t>Krikidis</w:t>
-      </w:r>
-      <w:proofErr w:type="spellEnd"/>
-      <w:r>
-        <w:rPr>
-          <w:sz w:val="32"/>
-          <w:szCs w:val="24"/>
-          <w:lang w:val="sv-SE"/>
-        </w:rPr>
-        <w:t xml:space="preserve">, I., </w:t>
-      </w:r>
-      <w:proofErr w:type="spellStart"/>
-      <w:r>
-        <w:rPr>
-          <w:sz w:val="32"/>
-          <w:szCs w:val="24"/>
-          <w:lang w:val="sv-SE"/>
-        </w:rPr>
-        <w:t>Videv</w:t>
-      </w:r>
-      <w:proofErr w:type="spellEnd"/>
-      <w:r>
-        <w:rPr>
-          <w:sz w:val="32"/>
-          <w:szCs w:val="24"/>
-          <w:lang w:val="sv-SE"/>
-        </w:rPr>
-        <w:t xml:space="preserve">, S., Grant, P. M., … </w:t>
-      </w:r>
-      <w:proofErr w:type="spellStart"/>
-      <w:r>
-        <w:rPr>
-          <w:sz w:val="32"/>
-          <w:szCs w:val="24"/>
-        </w:rPr>
-        <w:t>Hanzo</w:t>
-      </w:r>
-      <w:proofErr w:type="spellEnd"/>
-      <w:r>
-        <w:rPr>
-          <w:sz w:val="32"/>
-          <w:szCs w:val="24"/>
-        </w:rPr>
-        <w:t xml:space="preserve">, L. (2011). Green radio: Radio techniques to enable energy-efficient wireless networks. </w:t>
-      </w:r>
-      <w:r>
-        <w:rPr>
-          <w:i/>
-          <w:iCs/>
-          <w:sz w:val="32"/>
-          <w:szCs w:val="24"/>
-        </w:rPr>
-        <w:t>IEEE Communications Magazine</w:t>
-      </w:r>
-      <w:r>
-        <w:rPr>
-          <w:sz w:val="32"/>
-          <w:szCs w:val="24"/>
-        </w:rPr>
-        <w:t xml:space="preserve">, </w:t>
-      </w:r>
-      <w:r>
-        <w:rPr>
-          <w:i/>
-          <w:iCs/>
-          <w:sz w:val="32"/>
-          <w:szCs w:val="24"/>
-        </w:rPr>
-        <w:t>49</w:t>
-      </w:r>
-      <w:r>
-        <w:rPr>
-          <w:sz w:val="32"/>
-          <w:szCs w:val="24"/>
-        </w:rPr>
-        <w:t>(6), 46–54. https://doi.org/10.1109/MCOM.2011.5783984</w:t>
-      </w:r>
-    </w:p>
-    <w:p>
-      <w:pPr>
-        <w:pStyle w:val="NewNormal"/>
-        <w:rPr>
-          <w:sz w:val="32"/>
-          <w:szCs w:val="24"/>
-        </w:rPr>
-      </w:pPr>
-      <w:proofErr w:type="spellStart"/>
-      <w:r>
-        <w:rPr>
-          <w:sz w:val="32"/>
-          <w:szCs w:val="24"/>
-        </w:rPr>
-        <w:lastRenderedPageBreak/>
+        </w:rPr>
         <w:t>Landström</w:t>
       </w:r>
       <w:proofErr w:type="spellEnd"/>
@@ -7542,7 +8379,7 @@
       </w:pPr>
     </w:p>
     <w:sectPr>
-      <w:footerReference w:type="default" r:id="rId27"/>
+      <w:footerReference w:type="default" r:id="rId32"/>
       <w:pgSz w:w="9582" w:h="13551"/>
       <w:pgMar w:top="1418" w:right="1418" w:bottom="1418" w:left="1418" w:header="720" w:footer="567" w:gutter="0"/>
       <w:cols w:space="720"/>
@@ -9551,7 +10388,7 @@
 </file>
 
 <file path=customXml/itemProps1.xml><?xml version="1.0" encoding="utf-8"?>
-<ds:datastoreItem xmlns:ds="http://schemas.openxmlformats.org/officeDocument/2006/customXml" ds:itemID="{8D43D68B-A571-44DF-91A2-F5E086BFEE78}">
+<ds:datastoreItem xmlns:ds="http://schemas.openxmlformats.org/officeDocument/2006/customXml" ds:itemID="{9BB8AE83-382A-4B80-87F2-181B00B0AFBC}">
   <ds:schemaRefs>
     <ds:schemaRef ds:uri="http://schemas.openxmlformats.org/officeDocument/2006/bibliography"/>
   </ds:schemaRefs>

</xml_diff>

<commit_message>
formatting done till equations
formatted till the equations for avg daily power consumption
</commit_message>
<xml_diff>
--- a/Thesis_Draft/ThesisDraft_Koustubh21May2017.docx
+++ b/Thesis_Draft/ThesisDraft_Koustubh21May2017.docx
@@ -512,11 +512,6 @@
       <w:pPr>
         <w:pStyle w:val="NewNormal"/>
       </w:pPr>
-    </w:p>
-    <w:p>
-      <w:pPr>
-        <w:pStyle w:val="NewNormal"/>
-      </w:pPr>
       <w:r>
         <w:t xml:space="preserve"> In (</w:t>
       </w:r>
@@ -544,11 +539,6 @@
       <w:r>
         <w:t xml:space="preserve">) power model. </w:t>
       </w:r>
-    </w:p>
-    <w:p>
-      <w:pPr>
-        <w:pStyle w:val="NewNormal"/>
-      </w:pPr>
     </w:p>
     <w:p>
       <w:pPr>
@@ -588,6 +578,23 @@
       <w:pPr>
         <w:pStyle w:val="NewNormal"/>
       </w:pPr>
+      <w:r>
+        <w:t>In (</w:t>
+      </w:r>
+      <w:proofErr w:type="spellStart"/>
+      <w:r>
+        <w:t>Forssell</w:t>
+      </w:r>
+      <w:proofErr w:type="spellEnd"/>
+      <w:r>
+        <w:t xml:space="preserve"> &amp; Auer, 2015) study was conducted to find if in a dense urban </w:t>
+      </w:r>
+      <w:r>
+        <w:t>scenario,</w:t>
+      </w:r>
+      <w:r>
+        <w:t xml:space="preserve"> the indoor nodes would prove to be energy efficient or not but, to the contrary they proved to be worse than keeping only the macro BS grid in the scenario.</w:t>
+      </w:r>
     </w:p>
     <w:p>
       <w:pPr>
@@ -595,74 +602,50 @@
       </w:pPr>
       <w:r>
         <w:lastRenderedPageBreak/>
+        <w:t>In (Tombaz, Sung, &amp; Zander, 2012) study was conducted on densification of network in which it was found out that the deployment of smaller cells reduces the transmit power of large BSs and the idle time and backhaul proved to be energy wasters</w:t>
+      </w:r>
+    </w:p>
+    <w:p>
+      <w:pPr>
+        <w:pStyle w:val="NewNormal"/>
+      </w:pPr>
+      <w:r>
         <w:t>In (</w:t>
       </w:r>
+      <w:r>
+        <w:t xml:space="preserve">Falconetti, </w:t>
+      </w:r>
       <w:proofErr w:type="spellStart"/>
       <w:r>
-        <w:t>Forssell</w:t>
+        <w:t>Frenger</w:t>
       </w:r>
       <w:proofErr w:type="spellEnd"/>
       <w:r>
-        <w:t xml:space="preserve"> &amp; Auer, 2015) study was conducted to find if in a dense urban </w:t>
-      </w:r>
-      <w:r>
-        <w:t>scenario,</w:t>
-      </w:r>
-      <w:r>
-        <w:t xml:space="preserve"> the indoor nodes would prove to be energy efficient or not but, to the contrary they proved to be worse than keeping only the macro BS grid in the scenario.</w:t>
-      </w:r>
-    </w:p>
-    <w:p>
-      <w:pPr>
-        <w:pStyle w:val="NewNormal"/>
-      </w:pPr>
-    </w:p>
-    <w:p>
-      <w:pPr>
-        <w:pStyle w:val="NewNormal"/>
-      </w:pPr>
-      <w:r>
-        <w:t>In (Tombaz, Sung, &amp; Zander, 2012) study was conducted on densification of network in which it was found out that the deployment of smaller cells reduces the transmit power of large BSs and the idle time and backhaul proved to be energy wasters</w:t>
-      </w:r>
-    </w:p>
-    <w:p>
-      <w:pPr>
-        <w:pStyle w:val="NewNormal"/>
-      </w:pPr>
-    </w:p>
-    <w:p>
-      <w:pPr>
-        <w:pStyle w:val="NewNormal"/>
-      </w:pPr>
-      <w:r>
-        <w:t>In (</w:t>
-      </w:r>
-      <w:r>
-        <w:t xml:space="preserve">Falconetti, </w:t>
+        <w:t xml:space="preserve">, </w:t>
       </w:r>
       <w:proofErr w:type="spellStart"/>
       <w:r>
-        <w:t>Frenger</w:t>
+        <w:t>Kallin</w:t>
       </w:r>
       <w:proofErr w:type="spellEnd"/>
       <w:r>
-        <w:t xml:space="preserve">, </w:t>
+        <w:t xml:space="preserve">, &amp; </w:t>
       </w:r>
       <w:proofErr w:type="spellStart"/>
       <w:r>
-        <w:t>Kallin</w:t>
+        <w:t>Rimhagen</w:t>
       </w:r>
       <w:proofErr w:type="spellEnd"/>
       <w:r>
-        <w:t xml:space="preserve">, &amp; </w:t>
+        <w:t xml:space="preserve">, 2012) a heterogeneous network scenario was considered in which network densification strategies were introduced and to save the power; micro DTX and </w:t>
       </w:r>
       <w:proofErr w:type="spellStart"/>
       <w:r>
-        <w:t>Rimhagen</w:t>
+        <w:t>pico</w:t>
       </w:r>
       <w:proofErr w:type="spellEnd"/>
       <w:r>
-        <w:t xml:space="preserve">, 2012) a heterogeneous network scenario was considered in which network densification strategies were introduced and to save the power; micro DTX and </w:t>
+        <w:t xml:space="preserve"> node sleep modes were utilized to prove that the network densification could take place successful without increasing the energy requirements. The heterogeneous network was composed of macro nodes and </w:t>
       </w:r>
       <w:proofErr w:type="spellStart"/>
       <w:r>
@@ -670,21 +653,8 @@
       </w:r>
       <w:proofErr w:type="spellEnd"/>
       <w:r>
-        <w:t xml:space="preserve"> node sleep modes were utilized to prove that the network densification could take place successful without increasing the energy requirements. The heterogeneous network was composed of macro nodes and </w:t>
-      </w:r>
-      <w:proofErr w:type="spellStart"/>
-      <w:r>
-        <w:t>pico</w:t>
-      </w:r>
-      <w:proofErr w:type="spellEnd"/>
-      <w:r>
         <w:t xml:space="preserve"> nodes.  At high traffic energy could be saved a lot by smaller nodes handling large traffic, thereby increasing user performance and decreasing energy consumption at the same time. In one of the deliverables of EARTH Project DTX scheme was also presented.</w:t>
       </w:r>
-    </w:p>
-    <w:p>
-      <w:pPr>
-        <w:pStyle w:val="NewNormal"/>
-      </w:pPr>
     </w:p>
     <w:p>
       <w:pPr>
@@ -748,65 +718,70 @@
         <w:pStyle w:val="NewNormal"/>
       </w:pPr>
       <w:r>
-        <w:t xml:space="preserve">With the outset of 5G, many cities will be deployed with indoor cells, </w:t>
-      </w:r>
-      <w:proofErr w:type="spellStart"/>
-      <w:r>
-        <w:t>pico</w:t>
-      </w:r>
-      <w:proofErr w:type="spellEnd"/>
-      <w:r>
-        <w:t>, DAS and radio dots. Out of 100% of Ericsson’s deployment in cities like Beijing, 50% is indoor deployment and cities like Seoul, Dubai, Shanghai have much more.</w:t>
-      </w:r>
-    </w:p>
-    <w:p>
-      <w:pPr>
-        <w:pStyle w:val="NewNormal"/>
-      </w:pPr>
-      <w:r>
-        <w:t xml:space="preserve">As in South Korea telecom operators have bought 28 GHz band for their frequency spectrum, this will be impenetrable to the buildings from outside so for base coverage indoor we would need micro, </w:t>
-      </w:r>
-      <w:proofErr w:type="spellStart"/>
-      <w:r>
-        <w:t>pico</w:t>
-      </w:r>
-      <w:proofErr w:type="spellEnd"/>
-      <w:r>
-        <w:t xml:space="preserve"> and radio dots and other indoor deployments for e.g. at GHz and other radio frequencies.</w:t>
-      </w:r>
-    </w:p>
-    <w:p>
-      <w:pPr>
-        <w:pStyle w:val="NewNormal"/>
-      </w:pPr>
-      <w:r>
-        <w:lastRenderedPageBreak/>
-        <w:t xml:space="preserve">For an assumption as we foresee 5G will develop with </w:t>
-      </w:r>
-      <w:proofErr w:type="spellStart"/>
-      <w:r>
-        <w:t>HetNets</w:t>
-      </w:r>
-      <w:proofErr w:type="spellEnd"/>
-      <w:r>
-        <w:t xml:space="preserve"> in radio frequency plus high frequency base stations for the baseline coverage of the traffic. Therefore, it is more required than ever that this type of research should take place to compare and investigate the scenarios which are energy efficient and which provide a deeper understanding of the amount of energy consumed in </w:t>
-      </w:r>
-      <w:proofErr w:type="spellStart"/>
-      <w:r>
-        <w:t>hetnets</w:t>
-      </w:r>
-      <w:proofErr w:type="spellEnd"/>
-      <w:r>
-        <w:t xml:space="preserve"> with </w:t>
-      </w:r>
-      <w:proofErr w:type="spellStart"/>
-      <w:r>
-        <w:t>pico</w:t>
-      </w:r>
-      <w:proofErr w:type="spellEnd"/>
-      <w:r>
-        <w:t xml:space="preserve"> cells, micro cells and macro cells deployment.</w:t>
-      </w:r>
+        <w:t xml:space="preserve">With the outset of 5G, many cities will be deployed with </w:t>
+      </w:r>
+      <w:r>
+        <w:t xml:space="preserve">micro cells, </w:t>
+      </w:r>
+      <w:r>
+        <w:t>Pico</w:t>
+      </w:r>
+      <w:r>
+        <w:t>, DAS and macro cells</w:t>
+      </w:r>
+      <w:r>
+        <w:t>.</w:t>
+      </w:r>
+      <w:r>
+        <w:t xml:space="preserve"> The networks will densify at a very fast pace. With the onset of internet of </w:t>
+      </w:r>
+      <w:r>
+        <w:t>things,</w:t>
+      </w:r>
+      <w:r>
+        <w:t xml:space="preserve"> we would need a lower latency </w:t>
+      </w:r>
+      <w:r>
+        <w:t>densified network for</w:t>
+      </w:r>
+      <w:r>
+        <w:t xml:space="preserve"> </w:t>
+      </w:r>
+      <w:r>
+        <w:t>self-driving</w:t>
+      </w:r>
+      <w:r>
+        <w:t xml:space="preserve"> cars, buses etc. New technologies like augmented reality and virtual reality are bound to demand higher data rates. So, the mobile broadband networks will need to be strengthened.</w:t>
+      </w:r>
+    </w:p>
+    <w:p>
+      <w:pPr>
+        <w:pStyle w:val="NewNormal"/>
+      </w:pPr>
+      <w:r>
+        <w:t xml:space="preserve"> In order to have an environment friendly transit into this era of internet of things, we also need to focus on energy consumption by these networks. There are various approaches for densifyi</w:t>
+      </w:r>
+      <w:r>
+        <w:t xml:space="preserve">ng the present network that we have. We will look into an approach to cater to these traffic demands with traditional macro cells versus small cells like micro cells. </w:t>
+      </w:r>
+    </w:p>
+    <w:p>
+      <w:pPr>
+        <w:pStyle w:val="NewNormal"/>
+      </w:pPr>
+      <w:r>
+        <w:t xml:space="preserve"> </w:t>
+      </w:r>
+    </w:p>
+    <w:p>
+      <w:pPr>
+        <w:pStyle w:val="NewNormal"/>
+      </w:pPr>
+    </w:p>
+    <w:p>
+      <w:pPr>
+        <w:pStyle w:val="NewNormal"/>
+      </w:pPr>
     </w:p>
     <w:p>
       <w:pPr>
@@ -830,6 +805,7 @@
           <w:sz w:val="28"/>
           <w:szCs w:val="28"/>
         </w:rPr>
+        <w:lastRenderedPageBreak/>
         <w:t xml:space="preserve"> </w:t>
       </w:r>
       <w:r>
@@ -845,7 +821,34 @@
         <w:pStyle w:val="NewNormal"/>
       </w:pPr>
       <w:r>
-        <w:t>In this thesis the first chapter deals with the introduction, background and motivation for this project, chapter 2 is about the theory of BSs which describes about various cells used in a typical heterogeneous deployment the LTE basics chapter 3 is where we explain the Earth Power model and the simulation setup is explained in the chapter 4, results and discussion is in chapter 5, conclusion inn chapter 6 and future work in chapter 7.</w:t>
+        <w:t xml:space="preserve">In this thesis </w:t>
+      </w:r>
+      <w:r>
+        <w:t>chapter</w:t>
+      </w:r>
+      <w:r>
+        <w:t xml:space="preserve"> 1</w:t>
+      </w:r>
+      <w:r>
+        <w:t xml:space="preserve"> deals with the introduction, background and motivation for this project, chapter 2 is about the theory of BSs which describes about various cells used in a typical heterogeneous deployment the LTE basics</w:t>
+      </w:r>
+      <w:r>
+        <w:t>,</w:t>
+      </w:r>
+      <w:r>
+        <w:t xml:space="preserve"> chapter 3 is where we explain the Earth Power model and the simulation setup is explained in the chapter 4, results and discussion </w:t>
+      </w:r>
+      <w:r>
+        <w:t>are in chapter 5</w:t>
+      </w:r>
+      <w:r>
+        <w:t xml:space="preserve"> and </w:t>
+      </w:r>
+      <w:r>
+        <w:t>we conclude with future work in chapter 6</w:t>
+      </w:r>
+      <w:r>
+        <w:t>.</w:t>
       </w:r>
     </w:p>
     <w:p>
@@ -891,6 +894,42 @@
     <w:p>
       <w:pPr>
         <w:pStyle w:val="NewNormal"/>
+      </w:pPr>
+    </w:p>
+    <w:p>
+      <w:pPr>
+        <w:pStyle w:val="NewNormal"/>
+        <w:rPr>
+          <w:sz w:val="32"/>
+          <w:szCs w:val="32"/>
+        </w:rPr>
+      </w:pPr>
+    </w:p>
+    <w:p>
+      <w:pPr>
+        <w:pStyle w:val="NewNormal"/>
+        <w:rPr>
+          <w:sz w:val="32"/>
+          <w:szCs w:val="32"/>
+        </w:rPr>
+      </w:pPr>
+    </w:p>
+    <w:p>
+      <w:pPr>
+        <w:pStyle w:val="NewNormal"/>
+        <w:rPr>
+          <w:sz w:val="32"/>
+          <w:szCs w:val="32"/>
+        </w:rPr>
+      </w:pPr>
+    </w:p>
+    <w:p>
+      <w:pPr>
+        <w:pStyle w:val="NewNormal"/>
+        <w:rPr>
+          <w:sz w:val="32"/>
+          <w:szCs w:val="32"/>
+        </w:rPr>
       </w:pPr>
     </w:p>
     <w:p>
@@ -3072,7 +3111,19 @@
         <w:rPr>
           <w:lang w:eastAsia="sv-SE"/>
         </w:rPr>
-        <w:t>These cells are the base stations that provide coverage to a large area with Inter site distance (ISD) around 200m to several kilometers. depending upon the density. They fulfill the baseline coverage for any LTE network, providing connectivity and up all the time. The output transmit power varies from 5 to 40 W. they have sectored antennas normally covering 120 degrees per sector.</w:t>
+        <w:t xml:space="preserve">These cells are the base stations that provide coverage to a large area with Inter site distance (ISD) around 200m to several kilometers. depending upon the density. They fulfill the baseline coverage for any LTE network, providing connectivity and up all the time. The power </w:t>
+      </w:r>
+      <w:r>
+        <w:rPr>
+          <w:lang w:eastAsia="sv-SE"/>
+        </w:rPr>
+        <w:t>consumption varies from 100 to 18</w:t>
+      </w:r>
+      <w:r>
+        <w:rPr>
+          <w:lang w:eastAsia="sv-SE"/>
+        </w:rPr>
+        <w:t>0 W. they have sectored antennas normally covering 120 degrees per sector.</w:t>
       </w:r>
     </w:p>
     <w:p>
@@ -3105,28 +3156,112 @@
           <w:lang w:eastAsia="sv-SE"/>
         </w:rPr>
         <w:lastRenderedPageBreak/>
-        <w:t xml:space="preserve"> Pico Cells</w:t>
-      </w:r>
-    </w:p>
-    <w:p>
-      <w:pPr>
-        <w:pStyle w:val="NewNormal"/>
-      </w:pPr>
-      <w:r>
-        <w:t>Pico cells have lower transmit power than macro BSs, they have Omni-directional antennas unlike macro BSs which are sectored. The transmit power ranges from 250mW to 2W. They are generally used for indoor purposes around hot-spots like offices, railway stations etc. and are connected over X2 interface. (</w:t>
+        <w:t>Micr</w:t>
+      </w:r>
+      <w:r>
+        <w:rPr>
+          <w:lang w:eastAsia="sv-SE"/>
+        </w:rPr>
+        <w:t>o Cells</w:t>
+      </w:r>
+    </w:p>
+    <w:p>
+      <w:pPr>
+        <w:pStyle w:val="NewNormal"/>
+      </w:pPr>
+      <w:r>
+        <w:t>M</w:t>
+      </w:r>
+      <w:r>
+        <w:t>ic</w:t>
+      </w:r>
+      <w:r>
+        <w:t>r</w:t>
+      </w:r>
+      <w:r>
+        <w:t xml:space="preserve">o cells have lower transmit power than macro BSs, they </w:t>
+      </w:r>
+      <w:r>
+        <w:t>are small</w:t>
+      </w:r>
+      <w:r>
+        <w:t>er</w:t>
+      </w:r>
+      <w:r>
+        <w:t xml:space="preserve"> base stations with full features that can be used to cover both indoor and outdoor crowded areas</w:t>
+      </w:r>
+      <w:r>
+        <w:fldChar w:fldCharType="begin" w:fldLock="1"/>
+      </w:r>
+      <w:r>
+        <w:instrText>ADDIN CSL_CITATION { "citationItems" : [ { "id" : "ITEM-1", "itemData" : { "author" : [ { "dropping-particle" : "", "family" : "Ericcson", "given" : "", "non-dropping-particle" : "", "parse-names" : false, "suffix" : "" } ], "id" : "ITEM-1", "issued" : { "date-parts" : [ [ "0" ] ] }, "title" : "Heterogeneous Network (Hetnet)", "type" : "report" }, "uris" : [ "http://www.mendeley.com/documents/?uuid=cbfd589f-82ed-3190-b257-ab0dfdfcb2b5" ] } ], "mendeley" : { "formattedCitation" : "(Ericcson n.d.)", "plainTextFormattedCitation" : "(Ericcson n.d.)", "previouslyFormattedCitation" : "(Ericcson n.d.)" }, "properties" : { "noteIndex" : 0 }, "schema" : "https://github.com/citation-style-language/schema/raw/master/csl-citation.json" }</w:instrText>
+      </w:r>
+      <w:r>
+        <w:fldChar w:fldCharType="separate"/>
+      </w:r>
+      <w:r>
+        <w:rPr>
+          <w:noProof/>
+        </w:rPr>
+        <w:t>(</w:t>
       </w:r>
       <w:proofErr w:type="spellStart"/>
       <w:r>
-        <w:t>Landström</w:t>
+        <w:rPr>
+          <w:noProof/>
+        </w:rPr>
+        <w:t>Ericcson</w:t>
       </w:r>
       <w:proofErr w:type="spellEnd"/>
       <w:r>
-        <w:t xml:space="preserve"> &amp; Anders, 2011)</w:t>
-      </w:r>
-    </w:p>
-    <w:p>
-      <w:pPr>
-        <w:pStyle w:val="NewNormal"/>
+        <w:rPr>
+          <w:noProof/>
+        </w:rPr>
+        <w:t xml:space="preserve"> n.d.)</w:t>
+      </w:r>
+      <w:r>
+        <w:fldChar w:fldCharType="end"/>
+      </w:r>
+      <w:r>
+        <w:t>.</w:t>
+      </w:r>
+      <w:r>
+        <w:t xml:space="preserve"> It can typically cover a range of few </w:t>
+      </w:r>
+      <w:proofErr w:type="spellStart"/>
+      <w:r>
+        <w:t>metres</w:t>
+      </w:r>
+      <w:proofErr w:type="spellEnd"/>
+      <w:r>
+        <w:t xml:space="preserve"> to one or two kilometers.</w:t>
+      </w:r>
+      <w:r>
+        <w:t xml:space="preserve"> </w:t>
+      </w:r>
+      <w:r>
+        <w:t xml:space="preserve">The </w:t>
+      </w:r>
+      <w:r>
+        <w:t>power</w:t>
+      </w:r>
+      <w:r>
+        <w:t xml:space="preserve"> consumption ranges from 40W to 50</w:t>
+      </w:r>
+      <w:r>
+        <w:t xml:space="preserve">W. They are generally used for indoor purposes </w:t>
+      </w:r>
+      <w:r>
+        <w:t>as well as outdoor such as hot-spots.</w:t>
+      </w:r>
+    </w:p>
+    <w:p>
+      <w:pPr>
+        <w:pStyle w:val="NewNormal"/>
+        <w:ind w:left="1434" w:firstLine="0"/>
+        <w:rPr>
+          <w:lang w:eastAsia="sv-SE"/>
+        </w:rPr>
       </w:pPr>
     </w:p>
     <w:p>
@@ -3136,6 +3271,45 @@
           <w:ilvl w:val="2"/>
           <w:numId w:val="7"/>
         </w:numPr>
+        <w:rPr>
+          <w:lang w:eastAsia="sv-SE"/>
+        </w:rPr>
+      </w:pPr>
+      <w:r>
+        <w:rPr>
+          <w:lang w:eastAsia="sv-SE"/>
+        </w:rPr>
+        <w:t xml:space="preserve"> Pico Cells</w:t>
+      </w:r>
+    </w:p>
+    <w:p>
+      <w:pPr>
+        <w:pStyle w:val="NewNormal"/>
+      </w:pPr>
+      <w:r>
+        <w:t>Pico cells have lower transmit power than macro BSs, they have Omni-directional antennas unlike macro BSs which are sectored. The transmit power ranges from 250mW to 2W. They are generally used for indoor purposes around hot-spots like offices, railway stations etc. and are connected over X2 interface. (</w:t>
+      </w:r>
+      <w:proofErr w:type="spellStart"/>
+      <w:r>
+        <w:t>Landström</w:t>
+      </w:r>
+      <w:proofErr w:type="spellEnd"/>
+      <w:r>
+        <w:t xml:space="preserve"> &amp; Anders, 2011)</w:t>
+      </w:r>
+    </w:p>
+    <w:p>
+      <w:pPr>
+        <w:pStyle w:val="NewNormal"/>
+      </w:pPr>
+    </w:p>
+    <w:p>
+      <w:pPr>
+        <w:pStyle w:val="NewNormal"/>
+        <w:numPr>
+          <w:ilvl w:val="2"/>
+          <w:numId w:val="7"/>
+        </w:numPr>
       </w:pPr>
       <w:r>
         <w:t xml:space="preserve"> </w:t>
@@ -3265,6 +3439,7 @@
           <w:noProof/>
           <w:lang w:val="sv-SE" w:eastAsia="sv-SE"/>
         </w:rPr>
+        <w:lastRenderedPageBreak/>
         <w:drawing>
           <wp:inline distT="0" distB="0" distL="0" distR="0" wp14:anchorId="0FD3B822" wp14:editId="0FD3B823">
             <wp:extent cx="4283707" cy="1877062"/>
@@ -3316,7 +3491,6 @@
         <w:rPr>
           <w:lang w:eastAsia="sv-SE"/>
         </w:rPr>
-        <w:lastRenderedPageBreak/>
         <w:t>Figure 4. Comparison between conventional FDM modulation technique and OFDM modulation technique</w:t>
       </w:r>
     </w:p>
@@ -3432,82 +3606,6 @@
       <w:pPr>
         <w:pStyle w:val="NewNormal"/>
         <w:rPr>
-          <w:lang w:eastAsia="sv-SE"/>
-        </w:rPr>
-      </w:pPr>
-    </w:p>
-    <w:p>
-      <w:pPr>
-        <w:pStyle w:val="NewNormal"/>
-        <w:rPr>
-          <w:lang w:eastAsia="sv-SE"/>
-        </w:rPr>
-      </w:pPr>
-    </w:p>
-    <w:p>
-      <w:pPr>
-        <w:pStyle w:val="NewNormal"/>
-        <w:rPr>
-          <w:lang w:eastAsia="sv-SE"/>
-        </w:rPr>
-      </w:pPr>
-    </w:p>
-    <w:p>
-      <w:pPr>
-        <w:pStyle w:val="NewNormal"/>
-        <w:rPr>
-          <w:lang w:eastAsia="sv-SE"/>
-        </w:rPr>
-      </w:pPr>
-    </w:p>
-    <w:p>
-      <w:pPr>
-        <w:pStyle w:val="NewNormal"/>
-        <w:rPr>
-          <w:lang w:eastAsia="sv-SE"/>
-        </w:rPr>
-      </w:pPr>
-    </w:p>
-    <w:p>
-      <w:pPr>
-        <w:pStyle w:val="NewNormal"/>
-        <w:rPr>
-          <w:lang w:eastAsia="sv-SE"/>
-        </w:rPr>
-      </w:pPr>
-    </w:p>
-    <w:p>
-      <w:pPr>
-        <w:pStyle w:val="NewNormal"/>
-        <w:rPr>
-          <w:lang w:eastAsia="sv-SE"/>
-        </w:rPr>
-      </w:pPr>
-    </w:p>
-    <w:p>
-      <w:pPr>
-        <w:pStyle w:val="NewNormal"/>
-        <w:rPr>
-          <w:lang w:eastAsia="sv-SE"/>
-        </w:rPr>
-      </w:pPr>
-    </w:p>
-    <w:p>
-      <w:pPr>
-        <w:pStyle w:val="NewNormal"/>
-        <w:rPr>
-          <w:lang w:eastAsia="sv-SE"/>
-        </w:rPr>
-      </w:pPr>
-    </w:p>
-    <w:p>
-      <w:pPr>
-        <w:pStyle w:val="NewNormal"/>
-        <w:numPr>
-          <w:ilvl w:val="0"/>
-          <w:numId w:val="7"/>
-        </w:numPr>
-        <w:rPr>
           <w:sz w:val="32"/>
           <w:szCs w:val="32"/>
         </w:rPr>
@@ -4093,6 +4191,40 @@
           <w:lang w:eastAsia="sv-SE"/>
         </w:rPr>
         <w:t>.</w:t>
+      </w:r>
+      <w:r>
+        <w:rPr>
+          <w:lang w:eastAsia="sv-SE"/>
+        </w:rPr>
+        <w:fldChar w:fldCharType="begin" w:fldLock="1"/>
+      </w:r>
+      <w:r>
+        <w:rPr>
+          <w:lang w:eastAsia="sv-SE"/>
+        </w:rPr>
+        <w:instrText>ADDIN CSL_CITATION { "citationItems" : [ { "id" : "ITEM-1", "itemData" : { "author" : [ { "dropping-particle" : "", "family" : "Blume", "given" : "O", "non-dropping-particle" : "", "parse-names" : false, "suffix" : "" }, { "dropping-particle" : "", "family" : "Giannini", "given" : "V", "non-dropping-particle" : "", "parse-names" : false, "suffix" : "" }, { "dropping-particle" : "", "family" : "G\u00f3dor", "given" : "I", "non-dropping-particle" : "", "parse-names" : false, "suffix" : "" } ], "container-title" : "EARTH Deliverable 2.3", "id" : "ITEM-1", "issued" : { "date-parts" : [ [ "2010" ] ] }, "page" : "1-69", "title" : "D2. 3: energy efficiency analysis of the reference systems, areas of improvements and target breakdown", "type" : "article-journal" }, "uris" : [ "http://www.mendeley.com/documents/?uuid=2edb984b-0601-399a-ab7e-b56c357d37b2" ] } ], "mendeley" : { "formattedCitation" : "(Blume, Giannini, and G\u00f3dor 2010)", "plainTextFormattedCitation" : "(Blume, Giannini, and G\u00f3dor 2010)", "previouslyFormattedCitation" : "(Blume, Giannini, and G\u00f3dor 2010)" }, "properties" : { "noteIndex" : 0 }, "schema" : "https://github.com/citation-style-language/schema/raw/master/csl-citation.json" }</w:instrText>
+      </w:r>
+      <w:r>
+        <w:rPr>
+          <w:lang w:eastAsia="sv-SE"/>
+        </w:rPr>
+        <w:fldChar w:fldCharType="separate"/>
+      </w:r>
+      <w:r>
+        <w:rPr>
+          <w:noProof/>
+          <w:lang w:eastAsia="sv-SE"/>
+        </w:rPr>
+        <w:t>(Blume, Giannini, and Gódor 2010)</w:t>
+      </w:r>
+      <w:r>
+        <w:rPr>
+          <w:lang w:eastAsia="sv-SE"/>
+        </w:rPr>
+        <w:fldChar w:fldCharType="end"/>
+      </w:r>
+      <w:r>
+        <w:t xml:space="preserve"> </w:t>
       </w:r>
     </w:p>
     <w:p>
@@ -4239,6 +4371,37 @@
           <w:lang w:eastAsia="sv-SE"/>
         </w:rPr>
         <w:t>.</w:t>
+      </w:r>
+      <w:r>
+        <w:rPr>
+          <w:lang w:eastAsia="sv-SE"/>
+        </w:rPr>
+        <w:fldChar w:fldCharType="begin" w:fldLock="1"/>
+      </w:r>
+      <w:r>
+        <w:rPr>
+          <w:lang w:eastAsia="sv-SE"/>
+        </w:rPr>
+        <w:instrText>ADDIN CSL_CITATION { "citationItems" : [ { "id" : "ITEM-1", "itemData" : { "author" : [ { "dropping-particle" : "", "family" : "Blume", "given" : "O", "non-dropping-particle" : "", "parse-names" : false, "suffix" : "" }, { "dropping-particle" : "", "family" : "Giannini", "given" : "V", "non-dropping-particle" : "", "parse-names" : false, "suffix" : "" }, { "dropping-particle" : "", "family" : "G\u00f3dor", "given" : "I", "non-dropping-particle" : "", "parse-names" : false, "suffix" : "" } ], "container-title" : "EARTH Deliverable 2.3", "id" : "ITEM-1", "issued" : { "date-parts" : [ [ "2010" ] ] }, "page" : "1-69", "title" : "D2. 3: energy efficiency analysis of the reference systems, areas of improvements and target breakdown", "type" : "article-journal" }, "uris" : [ "http://www.mendeley.com/documents/?uuid=2edb984b-0601-399a-ab7e-b56c357d37b2" ] } ], "mendeley" : { "formattedCitation" : "(Blume, Giannini, and G\u00f3dor 2010)", "plainTextFormattedCitation" : "(Blume, Giannini, and G\u00f3dor 2010)", "previouslyFormattedCitation" : "(Blume, Giannini, and G\u00f3dor 2010)" }, "properties" : { "noteIndex" : 0 }, "schema" : "https://github.com/citation-style-language/schema/raw/master/csl-citation.json" }</w:instrText>
+      </w:r>
+      <w:r>
+        <w:rPr>
+          <w:lang w:eastAsia="sv-SE"/>
+        </w:rPr>
+        <w:fldChar w:fldCharType="separate"/>
+      </w:r>
+      <w:r>
+        <w:rPr>
+          <w:noProof/>
+          <w:lang w:eastAsia="sv-SE"/>
+        </w:rPr>
+        <w:t>(Blume, Giannini, and Gódor 2010)</w:t>
+      </w:r>
+      <w:r>
+        <w:rPr>
+          <w:lang w:eastAsia="sv-SE"/>
+        </w:rPr>
+        <w:fldChar w:fldCharType="end"/>
       </w:r>
     </w:p>
     <w:p>
@@ -4376,6 +4539,37 @@
         </w:rPr>
         <w:t>Figure 8. The figure shows linear nature of RF output power versus power consumption in BS versus.</w:t>
       </w:r>
+      <w:r>
+        <w:rPr>
+          <w:lang w:eastAsia="sv-SE"/>
+        </w:rPr>
+        <w:fldChar w:fldCharType="begin" w:fldLock="1"/>
+      </w:r>
+      <w:r>
+        <w:rPr>
+          <w:lang w:eastAsia="sv-SE"/>
+        </w:rPr>
+        <w:instrText>ADDIN CSL_CITATION { "citationItems" : [ { "id" : "ITEM-1", "itemData" : { "author" : [ { "dropping-particle" : "", "family" : "Blume", "given" : "O", "non-dropping-particle" : "", "parse-names" : false, "suffix" : "" }, { "dropping-particle" : "", "family" : "Giannini", "given" : "V", "non-dropping-particle" : "", "parse-names" : false, "suffix" : "" }, { "dropping-particle" : "", "family" : "G\u00f3dor", "given" : "I", "non-dropping-particle" : "", "parse-names" : false, "suffix" : "" } ], "container-title" : "EARTH Deliverable 2.3", "id" : "ITEM-1", "issued" : { "date-parts" : [ [ "2010" ] ] }, "page" : "1-69", "title" : "D2. 3: energy efficiency analysis of the reference systems, areas of improvements and target breakdown", "type" : "article-journal" }, "uris" : [ "http://www.mendeley.com/documents/?uuid=2edb984b-0601-399a-ab7e-b56c357d37b2" ] } ], "mendeley" : { "formattedCitation" : "(Blume, Giannini, and G\u00f3dor 2010)", "plainTextFormattedCitation" : "(Blume, Giannini, and G\u00f3dor 2010)", "previouslyFormattedCitation" : "(Blume, Giannini, and G\u00f3dor 2010)" }, "properties" : { "noteIndex" : 0 }, "schema" : "https://github.com/citation-style-language/schema/raw/master/csl-citation.json" }</w:instrText>
+      </w:r>
+      <w:r>
+        <w:rPr>
+          <w:lang w:eastAsia="sv-SE"/>
+        </w:rPr>
+        <w:fldChar w:fldCharType="separate"/>
+      </w:r>
+      <w:r>
+        <w:rPr>
+          <w:noProof/>
+          <w:lang w:eastAsia="sv-SE"/>
+        </w:rPr>
+        <w:t>(Blume, Giannini, and Gódor 2010)</w:t>
+      </w:r>
+      <w:r>
+        <w:rPr>
+          <w:lang w:eastAsia="sv-SE"/>
+        </w:rPr>
+        <w:fldChar w:fldCharType="end"/>
+      </w:r>
     </w:p>
     <w:p>
       <w:pPr>
@@ -4571,6 +4765,37 @@
         </w:rPr>
         <w:t>Table 3.  This table provides parameters of power model for different BSs.</w:t>
       </w:r>
+      <w:r>
+        <w:rPr>
+          <w:lang w:eastAsia="sv-SE"/>
+        </w:rPr>
+        <w:fldChar w:fldCharType="begin" w:fldLock="1"/>
+      </w:r>
+      <w:r>
+        <w:rPr>
+          <w:lang w:eastAsia="sv-SE"/>
+        </w:rPr>
+        <w:instrText>ADDIN CSL_CITATION { "citationItems" : [ { "id" : "ITEM-1", "itemData" : { "author" : [ { "dropping-particle" : "", "family" : "Blume", "given" : "O", "non-dropping-particle" : "", "parse-names" : false, "suffix" : "" }, { "dropping-particle" : "", "family" : "Giannini", "given" : "V", "non-dropping-particle" : "", "parse-names" : false, "suffix" : "" }, { "dropping-particle" : "", "family" : "G\u00f3dor", "given" : "I", "non-dropping-particle" : "", "parse-names" : false, "suffix" : "" } ], "container-title" : "EARTH Deliverable 2.3", "id" : "ITEM-1", "issued" : { "date-parts" : [ [ "2010" ] ] }, "page" : "1-69", "title" : "D2. 3: energy efficiency analysis of the reference systems, areas of improvements and target breakdown", "type" : "article-journal" }, "uris" : [ "http://www.mendeley.com/documents/?uuid=2edb984b-0601-399a-ab7e-b56c357d37b2" ] } ], "mendeley" : { "formattedCitation" : "(Blume, Giannini, and G\u00f3dor 2010)", "plainTextFormattedCitation" : "(Blume, Giannini, and G\u00f3dor 2010)" }, "properties" : { "noteIndex" : 0 }, "schema" : "https://github.com/citation-style-language/schema/raw/master/csl-citation.json" }</w:instrText>
+      </w:r>
+      <w:r>
+        <w:rPr>
+          <w:lang w:eastAsia="sv-SE"/>
+        </w:rPr>
+        <w:fldChar w:fldCharType="separate"/>
+      </w:r>
+      <w:r>
+        <w:rPr>
+          <w:noProof/>
+          <w:lang w:eastAsia="sv-SE"/>
+        </w:rPr>
+        <w:t>(Blume, Giannini, and Gódor 2010)</w:t>
+      </w:r>
+      <w:r>
+        <w:rPr>
+          <w:lang w:eastAsia="sv-SE"/>
+        </w:rPr>
+        <w:fldChar w:fldCharType="end"/>
+      </w:r>
     </w:p>
     <w:p>
       <w:pPr>
@@ -4897,7 +5122,6 @@
         <w:pStyle w:val="NewNormal"/>
       </w:pPr>
       <w:r>
-        <w:lastRenderedPageBreak/>
         <w:t>3.3.3. Averaging power consumption</w:t>
       </w:r>
     </w:p>
@@ -4906,7 +5130,13 @@
         <w:pStyle w:val="NewNormal"/>
       </w:pPr>
       <w:r>
-        <w:t>The simulator used in the project is a static simulator which runs from 0 – T and takes the average of the power consumed during that time period. This falls in confirmation of our model as power consumption is a function, f(t) which depends upon the traffic generated at a particular time instant t. The average power consumed over the time interval is:</w:t>
+        <w:t xml:space="preserve">The simulator used in the project is a static simulator which runs from 0 – T and takes the average of the power consumed during that time period. This falls in confirmation of our model as power consumption is a function, </w:t>
+      </w:r>
+      <w:r>
+        <w:t>u</w:t>
+      </w:r>
+      <w:r>
+        <w:t>(t) which depends upon the traffic generated at a particular time instant t. The average power consumed over the time interval is:</w:t>
       </w:r>
     </w:p>
     <w:p>
@@ -4965,28 +5195,37 @@
         <w:pStyle w:val="NewNormal"/>
       </w:pPr>
       <w:r>
-        <w:t>So, by above equation we</w:t>
-      </w:r>
-      <w:r>
-        <w:t xml:space="preserve"> have</w:t>
-      </w:r>
-      <w:r>
-        <w:t>:</w:t>
-      </w:r>
-    </w:p>
-    <w:p>
-      <w:pPr>
-        <w:pStyle w:val="NewNormal"/>
-      </w:pPr>
-      <w:r>
-        <w:tab/>
-      </w:r>
-      <w:r>
+        <w:t xml:space="preserve">So, by </w:t>
+      </w:r>
+      <w:r>
+        <w:t xml:space="preserve">applying </w:t>
+      </w:r>
+      <w:r>
+        <w:t>eq. 3.3</w:t>
+      </w:r>
+      <w:r>
+        <w:t xml:space="preserve"> in 3.6</w:t>
+      </w:r>
+      <w:r>
+        <w:t xml:space="preserve"> we get</w:t>
+      </w:r>
+    </w:p>
+    <w:p>
+      <w:pPr>
+        <w:pStyle w:val="NewNormal"/>
+      </w:pPr>
+      <w:bookmarkStart w:id="4" w:name="_GoBack"/>
+      <w:bookmarkEnd w:id="4"/>
+      <w:r>
+        <w:rPr>
+          <w:noProof/>
+          <w:lang w:val="sv-SE" w:eastAsia="sv-SE"/>
+        </w:rPr>
         <w:drawing>
-          <wp:inline distT="0" distB="0" distL="0" distR="0" wp14:anchorId="75F18909" wp14:editId="4E23231E">
-            <wp:extent cx="2251263" cy="437322"/>
-            <wp:effectExtent l="0" t="0" r="0" b="1270"/>
-            <wp:docPr id="27" name="Picture 27"/>
+          <wp:inline distT="0" distB="0" distL="0" distR="0" wp14:anchorId="748BA95B" wp14:editId="6446071D">
+            <wp:extent cx="3781425" cy="1495425"/>
+            <wp:effectExtent l="0" t="0" r="9525" b="9525"/>
+            <wp:docPr id="30" name="Picture 30"/>
             <wp:cNvGraphicFramePr>
               <a:graphicFrameLocks xmlns:a="http://schemas.openxmlformats.org/drawingml/2006/main" noChangeAspect="1"/>
             </wp:cNvGraphicFramePr>
@@ -4994,11 +5233,17 @@
               <a:graphicData uri="http://schemas.openxmlformats.org/drawingml/2006/picture">
                 <pic:pic xmlns:pic="http://schemas.openxmlformats.org/drawingml/2006/picture">
                   <pic:nvPicPr>
-                    <pic:cNvPr id="1" name=""/>
+                    <pic:cNvPr id="30" name="equations.png"/>
                     <pic:cNvPicPr/>
                   </pic:nvPicPr>
                   <pic:blipFill>
-                    <a:blip r:embed="rId18"/>
+                    <a:blip r:embed="rId23">
+                      <a:extLst>
+                        <a:ext uri="{28A0092B-C50C-407E-A947-70E740481C1C}">
+                          <a14:useLocalDpi xmlns:a14="http://schemas.microsoft.com/office/drawing/2010/main" val="0"/>
+                        </a:ext>
+                      </a:extLst>
+                    </a:blip>
                     <a:stretch>
                       <a:fillRect/>
                     </a:stretch>
@@ -5006,7 +5251,7 @@
                   <pic:spPr>
                     <a:xfrm>
                       <a:off x="0" y="0"/>
-                      <a:ext cx="2266470" cy="440276"/>
+                      <a:ext cx="3781425" cy="1495425"/>
                     </a:xfrm>
                     <a:prstGeom prst="rect">
                       <a:avLst/>
@@ -5018,75 +5263,9 @@
           </wp:inline>
         </w:drawing>
       </w:r>
-    </w:p>
-    <w:p>
-      <w:pPr>
-        <w:pStyle w:val="NewNormal"/>
-      </w:pPr>
-      <w:r>
-        <w:t>Applying in eq. 3.3 we get</w:t>
-      </w:r>
-    </w:p>
-    <w:p>
-      <w:pPr>
-        <w:pStyle w:val="NewNormal"/>
-      </w:pPr>
-      <w:r>
-        <w:drawing>
-          <wp:inline distT="0" distB="0" distL="0" distR="0" wp14:anchorId="56878D71" wp14:editId="16C5CAAE">
-            <wp:extent cx="3067050" cy="1628775"/>
-            <wp:effectExtent l="0" t="0" r="0" b="9525"/>
-            <wp:docPr id="26" name="Picture 26"/>
-            <wp:cNvGraphicFramePr>
-              <a:graphicFrameLocks xmlns:a="http://schemas.openxmlformats.org/drawingml/2006/main" noChangeAspect="1"/>
-            </wp:cNvGraphicFramePr>
-            <a:graphic xmlns:a="http://schemas.openxmlformats.org/drawingml/2006/main">
-              <a:graphicData uri="http://schemas.openxmlformats.org/drawingml/2006/picture">
-                <pic:pic xmlns:pic="http://schemas.openxmlformats.org/drawingml/2006/picture">
-                  <pic:nvPicPr>
-                    <pic:cNvPr id="1" name=""/>
-                    <pic:cNvPicPr/>
-                  </pic:nvPicPr>
-                  <pic:blipFill>
-                    <a:blip r:embed="rId23"/>
-                    <a:stretch>
-                      <a:fillRect/>
-                    </a:stretch>
-                  </pic:blipFill>
-                  <pic:spPr>
-                    <a:xfrm>
-                      <a:off x="0" y="0"/>
-                      <a:ext cx="3067050" cy="1628775"/>
-                    </a:xfrm>
-                    <a:prstGeom prst="rect">
-                      <a:avLst/>
-                    </a:prstGeom>
-                  </pic:spPr>
-                </pic:pic>
-              </a:graphicData>
-            </a:graphic>
-          </wp:inline>
-        </w:drawing>
-      </w:r>
-      <w:r>
-        <w:t xml:space="preserve">            (</w:t>
-      </w:r>
-      <w:r>
-        <w:t>3.7</w:t>
-      </w:r>
-      <w:r>
-        <w:t>)</w:t>
-      </w:r>
-    </w:p>
-    <w:p>
-      <w:pPr>
-        <w:pStyle w:val="NewNormal"/>
-      </w:pPr>
-    </w:p>
-    <w:p>
-      <w:pPr>
-        <w:pStyle w:val="NewNormal"/>
-      </w:pPr>
+      <w:r>
+        <w:t xml:space="preserve">    </w:t>
+      </w:r>
     </w:p>
     <w:p>
       <w:pPr>
@@ -5129,63 +5308,69 @@
         <w:pStyle w:val="NewNormal"/>
       </w:pPr>
       <w:r>
+        <w:t>In real scenario the traffic values change over the day in a pattern which is given in</w:t>
+      </w:r>
+      <w:r>
+        <w:t xml:space="preserve"> </w:t>
+      </w:r>
+      <w:r>
+        <w:fldChar w:fldCharType="begin" w:fldLock="1"/>
+      </w:r>
+      <w:r>
+        <w:instrText>ADDIN CSL_CITATION { "citationItems" : [ { "id" : "ITEM-1", "itemData" : { "author" : [ { "dropping-particle" : "", "family" : "Blume", "given" : "O", "non-dropping-particle" : "", "parse-names" : false, "suffix" : "" }, { "dropping-particle" : "", "family" : "Giannini", "given" : "V", "non-dropping-particle" : "", "parse-names" : false, "suffix" : "" }, { "dropping-particle" : "", "family" : "G\u00f3dor", "given" : "I", "non-dropping-particle" : "", "parse-names" : false, "suffix" : "" } ], "container-title" : "EARTH Deliverable 2.3", "id" : "ITEM-1", "issued" : { "date-parts" : [ [ "2010" ] ] }, "page" : "1-69", "title" : "D2. 3: energy efficiency analysis of the reference systems, areas of improvements and target breakdown", "type" : "article-journal" }, "uris" : [ "http://www.mendeley.com/documents/?uuid=2edb984b-0601-399a-ab7e-b56c357d37b2" ] } ], "mendeley" : { "formattedCitation" : "(Blume, Giannini, and G\u00f3dor 2010)", "plainTextFormattedCitation" : "(Blume, Giannini, and G\u00f3dor 2010)", "previouslyFormattedCitation" : "(Blume, Giannini, and G\u00f3dor 2010)" }, "properties" : { "noteIndex" : 0 }, "schema" : "https://github.com/citation-style-language/schema/raw/master/csl-citation.json" }</w:instrText>
+      </w:r>
+      <w:r>
+        <w:fldChar w:fldCharType="separate"/>
+      </w:r>
+      <w:r>
+        <w:rPr>
+          <w:noProof/>
+        </w:rPr>
+        <w:t>(Blume, Giannini, and Gódor 2010)</w:t>
+      </w:r>
+      <w:r>
+        <w:fldChar w:fldCharType="end"/>
+      </w:r>
+      <w:r>
+        <w:t xml:space="preserve"> . By taking the </w:t>
+      </w:r>
+      <w:r>
+        <w:t xml:space="preserve">traffic profile as described in </w:t>
+      </w:r>
+      <w:r>
+        <w:fldChar w:fldCharType="begin" w:fldLock="1"/>
+      </w:r>
+      <w:r>
+        <w:instrText>ADDIN CSL_CITATION { "citationItems" : [ { "id" : "ITEM-1", "itemData" : { "author" : [ { "dropping-particle" : "", "family" : "Blume", "given" : "O", "non-dropping-particle" : "", "parse-names" : false, "suffix" : "" }, { "dropping-particle" : "", "family" : "Giannini", "given" : "V", "non-dropping-particle" : "", "parse-names" : false, "suffix" : "" }, { "dropping-particle" : "", "family" : "G\u00f3dor", "given" : "I", "non-dropping-particle" : "", "parse-names" : false, "suffix" : "" } ], "container-title" : "EARTH Deliverable 2.3", "id" : "ITEM-1", "issued" : { "date-parts" : [ [ "2010" ] ] }, "page" : "1-69", "title" : "D2. 3: energy efficiency analysis of the reference systems, areas of improvements and target breakdown", "type" : "article-journal" }, "uris" : [ "http://www.mendeley.com/documents/?uuid=2edb984b-0601-399a-ab7e-b56c357d37b2" ] } ], "mendeley" : { "formattedCitation" : "(Blume, Giannini, and G\u00f3dor 2010)", "plainTextFormattedCitation" : "(Blume, Giannini, and G\u00f3dor 2010)", "previouslyFormattedCitation" : "(Blume, Giannini, and G\u00f3dor 2010)" }, "properties" : { "noteIndex" : 0 }, "schema" : "https://github.com/citation-style-language/schema/raw/master/csl-citation.json" }</w:instrText>
+      </w:r>
+      <w:r>
+        <w:fldChar w:fldCharType="separate"/>
+      </w:r>
+      <w:r>
+        <w:rPr>
+          <w:noProof/>
+        </w:rPr>
+        <w:t>(Blume, Giannini, and Gódor 2010)</w:t>
+      </w:r>
+      <w:r>
+        <w:fldChar w:fldCharType="end"/>
+      </w:r>
+      <w:r>
+        <w:t>. We can estimate the traffic for every hour as a fraction of the peak throughput. Here we take the ca</w:t>
+      </w:r>
+      <w:r>
+        <w:t>se of an urban traffic scenario which shows the average pattern of traffic over a day on hourly scale</w:t>
+      </w:r>
+      <w:r>
+        <w:t>.</w:t>
+      </w:r>
+    </w:p>
+    <w:p>
+      <w:pPr>
+        <w:pStyle w:val="NewNormal"/>
+      </w:pPr>
+      <w:r>
         <w:lastRenderedPageBreak/>
-        <w:t>In real scenario the traffic values change over the day in a pattern which is given in</w:t>
-      </w:r>
-      <w:r>
-        <w:t xml:space="preserve"> </w:t>
-      </w:r>
-      <w:r>
-        <w:fldChar w:fldCharType="begin" w:fldLock="1"/>
-      </w:r>
-      <w:r>
-        <w:instrText>ADDIN CSL_CITATION { "citationItems" : [ { "id" : "ITEM-1", "itemData" : { "author" : [ { "dropping-particle" : "", "family" : "Blume", "given" : "O", "non-dropping-particle" : "", "parse-names" : false, "suffix" : "" }, { "dropping-particle" : "", "family" : "Giannini", "given" : "V", "non-dropping-particle" : "", "parse-names" : false, "suffix" : "" }, { "dropping-particle" : "", "family" : "G\u00f3dor", "given" : "I", "non-dropping-particle" : "", "parse-names" : false, "suffix" : "" } ], "container-title" : "EARTH Deliverable 2.3", "id" : "ITEM-1", "issued" : { "date-parts" : [ [ "2010" ] ] }, "page" : "1-69", "title" : "D2. 3: energy efficiency analysis of the reference systems, areas of improvements and target breakdown", "type" : "article-journal" }, "uris" : [ "http://www.mendeley.com/documents/?uuid=2edb984b-0601-399a-ab7e-b56c357d37b2" ] } ], "mendeley" : { "formattedCitation" : "(Blume, Giannini, and G\u00f3dor 2010)", "plainTextFormattedCitation" : "(Blume, Giannini, and G\u00f3dor 2010)", "previouslyFormattedCitation" : "&lt;sup&gt;1&lt;/sup&gt;" }, "properties" : { "noteIndex" : 0 }, "schema" : "https://github.com/citation-style-language/schema/raw/master/csl-citation.json" }</w:instrText>
-      </w:r>
-      <w:r>
-        <w:fldChar w:fldCharType="separate"/>
-      </w:r>
-      <w:r>
-        <w:t>(Blume, Giannini, and Gódor 2010)</w:t>
-      </w:r>
-      <w:r>
-        <w:fldChar w:fldCharType="end"/>
-      </w:r>
-      <w:r>
-        <w:t xml:space="preserve"> . By taking the </w:t>
-      </w:r>
-      <w:r>
-        <w:t xml:space="preserve">traffic profile as described in </w:t>
-      </w:r>
-      <w:r>
-        <w:fldChar w:fldCharType="begin" w:fldLock="1"/>
-      </w:r>
-      <w:r>
-        <w:instrText>ADDIN CSL_CITATION { "citationItems" : [ { "id" : "ITEM-1", "itemData" : { "author" : [ { "dropping-particle" : "", "family" : "Blume", "given" : "O", "non-dropping-particle" : "", "parse-names" : false, "suffix" : "" }, { "dropping-particle" : "", "family" : "Giannini", "given" : "V", "non-dropping-particle" : "", "parse-names" : false, "suffix" : "" }, { "dropping-particle" : "", "family" : "G\u00f3dor", "given" : "I", "non-dropping-particle" : "", "parse-names" : false, "suffix" : "" } ], "container-title" : "EARTH Deliverable 2.3", "id" : "ITEM-1", "issued" : { "date-parts" : [ [ "2010" ] ] }, "page" : "1-69", "title" : "D2. 3: energy efficiency analysis of the reference systems, areas of improvements and target breakdown", "type" : "article-journal" }, "uris" : [ "http://www.mendeley.com/documents/?uuid=2edb984b-0601-399a-ab7e-b56c357d37b2" ] } ], "mendeley" : { "formattedCitation" : "(Blume, Giannini, and G\u00f3dor 2010)", "plainTextFormattedCitation" : "(Blume, Giannini, and G\u00f3dor 2010)", "previouslyFormattedCitation" : "&lt;sup&gt;1&lt;/sup&gt;" }, "properties" : { "noteIndex" : 0 }, "schema" : "https://github.com/citation-style-language/schema/raw/master/csl-citation.json" }</w:instrText>
-      </w:r>
-      <w:r>
-        <w:fldChar w:fldCharType="separate"/>
-      </w:r>
-      <w:r>
-        <w:t>(Blume, Giannini, and Gódor 2010)</w:t>
-      </w:r>
-      <w:r>
-        <w:fldChar w:fldCharType="end"/>
-      </w:r>
-      <w:r>
-        <w:t>. We can estimate the traffic for every hour as a fraction of the peak throughput. Here we take the ca</w:t>
-      </w:r>
-      <w:r>
-        <w:t>se of an urban traffic scenario which shows the average pattern of traffic over a day on hourly scale</w:t>
-      </w:r>
-      <w:r>
-        <w:t>.</w:t>
-      </w:r>
-    </w:p>
-    <w:p>
-      <w:pPr>
-        <w:pStyle w:val="NewNormal"/>
-      </w:pPr>
-      <w:r>
         <w:drawing>
           <wp:inline distT="0" distB="0" distL="0" distR="0" wp14:anchorId="09B00B8D" wp14:editId="3CE0E78E">
             <wp:extent cx="4283710" cy="2480310"/>
@@ -5326,7 +5511,6 @@
           <w:sz w:val="32"/>
           <w:szCs w:val="32"/>
         </w:rPr>
-        <w:lastRenderedPageBreak/>
         <w:t>Methodology</w:t>
       </w:r>
     </w:p>
@@ -5390,7 +5574,7 @@
         <w:fldChar w:fldCharType="begin" w:fldLock="1"/>
       </w:r>
       <w:r>
-        <w:instrText>ADDIN CSL_CITATION { "citationItems" : [ { "id" : "ITEM-1", "itemData" : { "author" : [ { "dropping-particle" : "", "family" : "Ryd\u00e9n", "given" : "Vilhelm", "non-dropping-particle" : "", "parse-names" : false, "suffix" : "" } ], "container-title" : "Teknisk- naturvetenskaplig fakultet UTH-enheten", "id" : "ITEM-1", "issued" : { "date-parts" : [ [ "2016" ] ] }, "number-of-pages" : "UPTEC F 16034", "title" : "Outdoor to Indoor Coverage in 5G Networks", "type" : "thesis" }, "uris" : [ "http://www.mendeley.com/documents/?uuid=88eb39ca-7081-465b-a33d-27d99a38bf52" ] } ], "mendeley" : { "formattedCitation" : "(Ryd\u00e9n 2016)", "plainTextFormattedCitation" : "(Ryd\u00e9n 2016)", "previouslyFormattedCitation" : "&lt;sup&gt;2&lt;/sup&gt;" }, "properties" : { "noteIndex" : 0 }, "schema" : "https://github.com/citation-style-language/schema/raw/master/csl-citation.json" }</w:instrText>
+        <w:instrText>ADDIN CSL_CITATION { "citationItems" : [ { "id" : "ITEM-1", "itemData" : { "author" : [ { "dropping-particle" : "", "family" : "Ryd\u00e9n", "given" : "Vilhelm", "non-dropping-particle" : "", "parse-names" : false, "suffix" : "" } ], "container-title" : "Teknisk- naturvetenskaplig fakultet UTH-enheten", "id" : "ITEM-1", "issued" : { "date-parts" : [ [ "2016" ] ] }, "number-of-pages" : "UPTEC F 16034", "title" : "Outdoor to Indoor Coverage in 5G Networks", "type" : "thesis" }, "uris" : [ "http://www.mendeley.com/documents/?uuid=88eb39ca-7081-465b-a33d-27d99a38bf52" ] } ], "mendeley" : { "formattedCitation" : "(Ryd\u00e9n 2016)", "plainTextFormattedCitation" : "(Ryd\u00e9n 2016)", "previouslyFormattedCitation" : "(Ryd\u00e9n 2016)" }, "properties" : { "noteIndex" : 0 }, "schema" : "https://github.com/citation-style-language/schema/raw/master/csl-citation.json" }</w:instrText>
       </w:r>
       <w:r>
         <w:fldChar w:fldCharType="separate"/>
@@ -7032,6 +7216,165 @@
         </w:rPr>
         <w:t>data rates at the user side increases with transmit power.</w:t>
       </w:r>
+      <w:r>
+        <w:rPr>
+          <w:lang w:eastAsia="sv-SE"/>
+        </w:rPr>
+        <w:t xml:space="preserve"> </w:t>
+      </w:r>
+    </w:p>
+    <w:p>
+      <w:pPr>
+        <w:pStyle w:val="NewNormal"/>
+        <w:rPr>
+          <w:lang w:eastAsia="sv-SE"/>
+        </w:rPr>
+      </w:pPr>
+    </w:p>
+    <w:p>
+      <w:pPr>
+        <w:pStyle w:val="NewNormal"/>
+        <w:rPr>
+          <w:lang w:eastAsia="sv-SE"/>
+        </w:rPr>
+      </w:pPr>
+      <w:r>
+        <w:rPr>
+          <w:noProof/>
+          <w:lang w:val="sv-SE" w:eastAsia="sv-SE"/>
+        </w:rPr>
+        <w:lastRenderedPageBreak/>
+        <w:drawing>
+          <wp:inline distT="0" distB="0" distL="0" distR="0" wp14:anchorId="32AFBDBB" wp14:editId="37A83B5D">
+            <wp:extent cx="4283710" cy="3213100"/>
+            <wp:effectExtent l="0" t="0" r="2540" b="6350"/>
+            <wp:docPr id="24" name="Picture 24"/>
+            <wp:cNvGraphicFramePr>
+              <a:graphicFrameLocks xmlns:a="http://schemas.openxmlformats.org/drawingml/2006/main" noChangeAspect="1"/>
+            </wp:cNvGraphicFramePr>
+            <a:graphic xmlns:a="http://schemas.openxmlformats.org/drawingml/2006/main">
+              <a:graphicData uri="http://schemas.openxmlformats.org/drawingml/2006/picture">
+                <pic:pic xmlns:pic="http://schemas.openxmlformats.org/drawingml/2006/picture">
+                  <pic:nvPicPr>
+                    <pic:cNvPr id="24" name="fig15both.jpg"/>
+                    <pic:cNvPicPr/>
+                  </pic:nvPicPr>
+                  <pic:blipFill>
+                    <a:blip r:embed="rId32">
+                      <a:extLst>
+                        <a:ext uri="{28A0092B-C50C-407E-A947-70E740481C1C}">
+                          <a14:useLocalDpi xmlns:a14="http://schemas.microsoft.com/office/drawing/2010/main" val="0"/>
+                        </a:ext>
+                      </a:extLst>
+                    </a:blip>
+                    <a:stretch>
+                      <a:fillRect/>
+                    </a:stretch>
+                  </pic:blipFill>
+                  <pic:spPr>
+                    <a:xfrm>
+                      <a:off x="0" y="0"/>
+                      <a:ext cx="4283710" cy="3213100"/>
+                    </a:xfrm>
+                    <a:prstGeom prst="rect">
+                      <a:avLst/>
+                    </a:prstGeom>
+                  </pic:spPr>
+                </pic:pic>
+              </a:graphicData>
+            </a:graphic>
+          </wp:inline>
+        </w:drawing>
+      </w:r>
+    </w:p>
+    <w:p>
+      <w:pPr>
+        <w:pStyle w:val="NewNormal"/>
+        <w:rPr>
+          <w:lang w:eastAsia="sv-SE"/>
+        </w:rPr>
+      </w:pPr>
+      <w:r>
+        <w:rPr>
+          <w:lang w:eastAsia="sv-SE"/>
+        </w:rPr>
+        <w:t>Figure 1</w:t>
+      </w:r>
+      <w:r>
+        <w:rPr>
+          <w:lang w:eastAsia="sv-SE"/>
+        </w:rPr>
+        <w:t>7</w:t>
+      </w:r>
+      <w:r>
+        <w:rPr>
+          <w:lang w:eastAsia="sv-SE"/>
+        </w:rPr>
+        <w:t xml:space="preserve">. Comparison of </w:t>
+      </w:r>
+      <w:r>
+        <w:rPr>
+          <w:lang w:eastAsia="sv-SE"/>
+        </w:rPr>
+        <w:t>DL user throughput for 10</w:t>
+      </w:r>
+      <w:r>
+        <w:rPr>
+          <w:vertAlign w:val="superscript"/>
+          <w:lang w:eastAsia="sv-SE"/>
+        </w:rPr>
+        <w:t>th</w:t>
+      </w:r>
+      <w:r>
+        <w:rPr>
+          <w:lang w:eastAsia="sv-SE"/>
+        </w:rPr>
+        <w:t xml:space="preserve"> percentile versus system throughput.</w:t>
+      </w:r>
+    </w:p>
+    <w:p>
+      <w:pPr>
+        <w:pStyle w:val="NewNormal"/>
+        <w:rPr>
+          <w:lang w:eastAsia="sv-SE"/>
+        </w:rPr>
+      </w:pPr>
+      <w:r>
+        <w:rPr>
+          <w:lang w:eastAsia="sv-SE"/>
+        </w:rPr>
+        <w:t xml:space="preserve">The 10th percentile </w:t>
+      </w:r>
+      <w:r>
+        <w:rPr>
+          <w:lang w:eastAsia="sv-SE"/>
+        </w:rPr>
+        <w:t xml:space="preserve">users </w:t>
+      </w:r>
+      <w:r>
+        <w:rPr>
+          <w:lang w:eastAsia="sv-SE"/>
+        </w:rPr>
+        <w:t>represents</w:t>
+      </w:r>
+      <w:r>
+        <w:rPr>
+          <w:lang w:eastAsia="sv-SE"/>
+        </w:rPr>
+        <w:t xml:space="preserve"> the cell edge users; the figure 17 compares the data rates for the cell edge users between the micro grid and the macro grid. </w:t>
+      </w:r>
+      <w:r>
+        <w:rPr>
+          <w:lang w:eastAsia="sv-SE"/>
+        </w:rPr>
+        <w:t>When the data throughput drops to zero then it represents that the total traffic in the area is so high that the cell edge user could not be served</w:t>
+      </w:r>
+      <w:r>
+        <w:rPr>
+          <w:lang w:eastAsia="sv-SE"/>
+        </w:rPr>
+        <w:t>. The data rates for these users decreases rapidly for micro case which proves that it is not the best choice for coverage purpose.</w:t>
+      </w:r>
     </w:p>
     <w:p>
       <w:pPr>
@@ -7068,17 +7411,6 @@
           <w:szCs w:val="32"/>
         </w:rPr>
       </w:pPr>
-    </w:p>
-    <w:p>
-      <w:pPr>
-        <w:pStyle w:val="NewNormal"/>
-        <w:rPr>
-          <w:sz w:val="32"/>
-          <w:szCs w:val="32"/>
-        </w:rPr>
-      </w:pPr>
-      <w:bookmarkStart w:id="4" w:name="_GoBack"/>
-      <w:bookmarkEnd w:id="4"/>
     </w:p>
     <w:p>
       <w:pPr>
@@ -7561,15 +7893,7 @@
           <w:sz w:val="32"/>
           <w:szCs w:val="24"/>
         </w:rPr>
-        <w:t xml:space="preserve">Cisco Visual Networking Index: Forecast and Methodology Cisco Visual Networking Index: Cisco Visual Networking Index: Forecast and </w:t>
-      </w:r>
-      <w:r>
-        <w:rPr>
-          <w:sz w:val="32"/>
-          <w:szCs w:val="24"/>
-        </w:rPr>
-        <w:lastRenderedPageBreak/>
-        <w:t xml:space="preserve">Methodology. (2015). </w:t>
+        <w:t xml:space="preserve">Cisco Visual Networking Index: Forecast and Methodology Cisco Visual Networking Index: Cisco Visual Networking Index: Forecast and Methodology. (2015). </w:t>
       </w:r>
       <w:r>
         <w:rPr>
@@ -7664,7 +7988,15 @@
           <w:sz w:val="32"/>
           <w:szCs w:val="24"/>
         </w:rPr>
-        <w:t xml:space="preserve">Blume, O. (2012). Flexible power modeling of LTE base stations. In </w:t>
+        <w:t xml:space="preserve">Blume, O. (2012). </w:t>
+      </w:r>
+      <w:r>
+        <w:rPr>
+          <w:sz w:val="32"/>
+          <w:szCs w:val="24"/>
+        </w:rPr>
+        <w:lastRenderedPageBreak/>
+        <w:t xml:space="preserve">Flexible power modeling of LTE base stations. In </w:t>
       </w:r>
       <w:r>
         <w:rPr>
@@ -7961,7 +8293,6 @@
           <w:sz w:val="32"/>
           <w:szCs w:val="24"/>
         </w:rPr>
-        <w:lastRenderedPageBreak/>
         <w:t>Forssell</w:t>
       </w:r>
       <w:proofErr w:type="spellEnd"/>
@@ -7983,6 +8314,7 @@
           <w:szCs w:val="24"/>
           <w:lang w:val="sv-SE"/>
         </w:rPr>
+        <w:lastRenderedPageBreak/>
         <w:t xml:space="preserve">Han, C., </w:t>
       </w:r>
       <w:proofErr w:type="spellStart"/>
@@ -8365,6 +8697,7 @@
         <w:pStyle w:val="NewNormal"/>
       </w:pPr>
       <w:r>
+        <w:lastRenderedPageBreak/>
         <w:t>Some extra information for readers who would like more.</w:t>
       </w:r>
     </w:p>
@@ -8379,7 +8712,7 @@
       </w:pPr>
     </w:p>
     <w:sectPr>
-      <w:footerReference w:type="default" r:id="rId32"/>
+      <w:footerReference w:type="default" r:id="rId33"/>
       <w:pgSz w:w="9582" w:h="13551"/>
       <w:pgMar w:top="1418" w:right="1418" w:bottom="1418" w:left="1418" w:header="720" w:footer="567" w:gutter="0"/>
       <w:cols w:space="720"/>
@@ -8433,7 +8766,7 @@
       <w:rPr>
         <w:noProof/>
       </w:rPr>
-      <w:t>27</w:t>
+      <w:t>26</w:t>
     </w:r>
     <w:r>
       <w:fldChar w:fldCharType="end"/>
@@ -9162,6 +9495,119 @@
     </w:lvl>
   </w:abstractNum>
   <w:abstractNum w:abstractNumId="7" w15:restartNumberingAfterBreak="0">
+    <w:nsid w:val="5C770A86"/>
+    <w:multiLevelType w:val="multilevel"/>
+    <w:tmpl w:val="3266B9A8"/>
+    <w:lvl w:ilvl="0">
+      <w:start w:val="2"/>
+      <w:numFmt w:val="decimal"/>
+      <w:lvlText w:val="%1."/>
+      <w:lvlJc w:val="left"/>
+      <w:pPr>
+        <w:ind w:left="450" w:hanging="450"/>
+      </w:pPr>
+      <w:rPr>
+        <w:rFonts w:hint="default"/>
+      </w:rPr>
+    </w:lvl>
+    <w:lvl w:ilvl="1">
+      <w:start w:val="1"/>
+      <w:numFmt w:val="decimal"/>
+      <w:lvlText w:val="%1.%2."/>
+      <w:lvlJc w:val="left"/>
+      <w:pPr>
+        <w:ind w:left="1077" w:hanging="720"/>
+      </w:pPr>
+      <w:rPr>
+        <w:rFonts w:hint="default"/>
+      </w:rPr>
+    </w:lvl>
+    <w:lvl w:ilvl="2">
+      <w:start w:val="1"/>
+      <w:numFmt w:val="decimal"/>
+      <w:lvlText w:val="%1.%2.%3."/>
+      <w:lvlJc w:val="left"/>
+      <w:pPr>
+        <w:ind w:left="1434" w:hanging="720"/>
+      </w:pPr>
+      <w:rPr>
+        <w:rFonts w:hint="default"/>
+      </w:rPr>
+    </w:lvl>
+    <w:lvl w:ilvl="3">
+      <w:start w:val="1"/>
+      <w:numFmt w:val="decimal"/>
+      <w:lvlText w:val="%1.%2.%3.%4."/>
+      <w:lvlJc w:val="left"/>
+      <w:pPr>
+        <w:ind w:left="2151" w:hanging="1080"/>
+      </w:pPr>
+      <w:rPr>
+        <w:rFonts w:hint="default"/>
+      </w:rPr>
+    </w:lvl>
+    <w:lvl w:ilvl="4">
+      <w:start w:val="1"/>
+      <w:numFmt w:val="decimal"/>
+      <w:lvlText w:val="%1.%2.%3.%4.%5."/>
+      <w:lvlJc w:val="left"/>
+      <w:pPr>
+        <w:ind w:left="2508" w:hanging="1080"/>
+      </w:pPr>
+      <w:rPr>
+        <w:rFonts w:hint="default"/>
+      </w:rPr>
+    </w:lvl>
+    <w:lvl w:ilvl="5">
+      <w:start w:val="1"/>
+      <w:numFmt w:val="decimal"/>
+      <w:lvlText w:val="%1.%2.%3.%4.%5.%6."/>
+      <w:lvlJc w:val="left"/>
+      <w:pPr>
+        <w:ind w:left="3225" w:hanging="1440"/>
+      </w:pPr>
+      <w:rPr>
+        <w:rFonts w:hint="default"/>
+      </w:rPr>
+    </w:lvl>
+    <w:lvl w:ilvl="6">
+      <w:start w:val="1"/>
+      <w:numFmt w:val="decimal"/>
+      <w:lvlText w:val="%1.%2.%3.%4.%5.%6.%7."/>
+      <w:lvlJc w:val="left"/>
+      <w:pPr>
+        <w:ind w:left="3942" w:hanging="1800"/>
+      </w:pPr>
+      <w:rPr>
+        <w:rFonts w:hint="default"/>
+      </w:rPr>
+    </w:lvl>
+    <w:lvl w:ilvl="7">
+      <w:start w:val="1"/>
+      <w:numFmt w:val="decimal"/>
+      <w:lvlText w:val="%1.%2.%3.%4.%5.%6.%7.%8."/>
+      <w:lvlJc w:val="left"/>
+      <w:pPr>
+        <w:ind w:left="4299" w:hanging="1800"/>
+      </w:pPr>
+      <w:rPr>
+        <w:rFonts w:hint="default"/>
+      </w:rPr>
+    </w:lvl>
+    <w:lvl w:ilvl="8">
+      <w:start w:val="1"/>
+      <w:numFmt w:val="decimal"/>
+      <w:lvlText w:val="%1.%2.%3.%4.%5.%6.%7.%8.%9."/>
+      <w:lvlJc w:val="left"/>
+      <w:pPr>
+        <w:ind w:left="5016" w:hanging="2160"/>
+      </w:pPr>
+      <w:rPr>
+        <w:rFonts w:hint="default"/>
+      </w:rPr>
+    </w:lvl>
+  </w:abstractNum>
+  <w:abstractNum w:abstractNumId="8" w15:restartNumberingAfterBreak="0">
     <w:nsid w:val="72113844"/>
     <w:multiLevelType w:val="hybridMultilevel"/>
     <w:tmpl w:val="AC306042"/>
@@ -9247,7 +9693,7 @@
       </w:pPr>
     </w:lvl>
   </w:abstractNum>
-  <w:abstractNum w:abstractNumId="8" w15:restartNumberingAfterBreak="0">
+  <w:abstractNum w:abstractNumId="9" w15:restartNumberingAfterBreak="0">
     <w:nsid w:val="7EE14052"/>
     <w:multiLevelType w:val="multilevel"/>
     <w:tmpl w:val="A98AC696"/>
@@ -9340,7 +9786,7 @@
     </w:lvl>
   </w:abstractNum>
   <w:num w:numId="1">
-    <w:abstractNumId w:val="8"/>
+    <w:abstractNumId w:val="9"/>
   </w:num>
   <w:num w:numId="2">
     <w:abstractNumId w:val="2"/>
@@ -9349,7 +9795,7 @@
     <w:abstractNumId w:val="6"/>
   </w:num>
   <w:num w:numId="4">
-    <w:abstractNumId w:val="7"/>
+    <w:abstractNumId w:val="8"/>
   </w:num>
   <w:num w:numId="5">
     <w:abstractNumId w:val="3"/>
@@ -9365,6 +9811,9 @@
   </w:num>
   <w:num w:numId="9">
     <w:abstractNumId w:val="1"/>
+  </w:num>
+  <w:num w:numId="10">
+    <w:abstractNumId w:val="7"/>
   </w:num>
 </w:numbering>
 </file>
@@ -10388,7 +10837,7 @@
 </file>
 
 <file path=customXml/itemProps1.xml><?xml version="1.0" encoding="utf-8"?>
-<ds:datastoreItem xmlns:ds="http://schemas.openxmlformats.org/officeDocument/2006/customXml" ds:itemID="{9BB8AE83-382A-4B80-87F2-181B00B0AFBC}">
+<ds:datastoreItem xmlns:ds="http://schemas.openxmlformats.org/officeDocument/2006/customXml" ds:itemID="{DD2BCE61-7D48-41C1-8F86-5EA9265408E1}">
   <ds:schemaRefs>
     <ds:schemaRef ds:uri="http://schemas.openxmlformats.org/officeDocument/2006/bibliography"/>
   </ds:schemaRefs>

</xml_diff>

<commit_message>
formatted to be shown before adding the contents page
formatted to be shown before adding the contents page
</commit_message>
<xml_diff>
--- a/Thesis_Draft/ThesisDraft_Koustubh21May2017.docx
+++ b/Thesis_Draft/ThesisDraft_Koustubh21May2017.docx
@@ -5214,8 +5214,6 @@
       <w:pPr>
         <w:pStyle w:val="NewNormal"/>
       </w:pPr>
-      <w:bookmarkStart w:id="4" w:name="_GoBack"/>
-      <w:bookmarkEnd w:id="4"/>
       <w:r>
         <w:rPr>
           <w:noProof/>
@@ -5369,13 +5367,26 @@
       <w:pPr>
         <w:pStyle w:val="NewNormal"/>
       </w:pPr>
-      <w:r>
-        <w:lastRenderedPageBreak/>
+    </w:p>
+    <w:p>
+      <w:pPr>
+        <w:pStyle w:val="NewNormal"/>
+      </w:pPr>
+    </w:p>
+    <w:p>
+      <w:pPr>
+        <w:pStyle w:val="NewNormal"/>
+      </w:pPr>
+      <w:r>
+        <w:rPr>
+          <w:noProof/>
+          <w:lang w:val="sv-SE" w:eastAsia="sv-SE"/>
+        </w:rPr>
         <w:drawing>
-          <wp:inline distT="0" distB="0" distL="0" distR="0" wp14:anchorId="09B00B8D" wp14:editId="3CE0E78E">
-            <wp:extent cx="4283710" cy="2480310"/>
-            <wp:effectExtent l="0" t="0" r="2540" b="0"/>
-            <wp:docPr id="11" name="Picture 11"/>
+          <wp:inline distT="0" distB="0" distL="0" distR="0" wp14:anchorId="3B3E0D2C" wp14:editId="7FC19707">
+            <wp:extent cx="4283710" cy="2378710"/>
+            <wp:effectExtent l="0" t="0" r="2540" b="2540"/>
+            <wp:docPr id="31" name="Picture 31"/>
             <wp:cNvGraphicFramePr>
               <a:graphicFrameLocks xmlns:a="http://schemas.openxmlformats.org/drawingml/2006/main" noChangeAspect="1"/>
             </wp:cNvGraphicFramePr>
@@ -5395,7 +5406,7 @@
                   <pic:spPr>
                     <a:xfrm>
                       <a:off x="0" y="0"/>
-                      <a:ext cx="4283710" cy="2480310"/>
+                      <a:ext cx="4283710" cy="2378710"/>
                     </a:xfrm>
                     <a:prstGeom prst="rect">
                       <a:avLst/>
@@ -5410,36 +5421,30 @@
     </w:p>
     <w:p>
       <w:pPr>
-        <w:pStyle w:val="NewNormal"/>
-      </w:pPr>
-    </w:p>
-    <w:p>
-      <w:pPr>
         <w:suppressAutoHyphens w:val="0"/>
         <w:autoSpaceDE w:val="0"/>
         <w:adjustRightInd w:val="0"/>
         <w:spacing w:after="0" w:line="240" w:lineRule="auto"/>
         <w:textAlignment w:val="auto"/>
+      </w:pPr>
+      <w:r>
+        <w:rPr>
+          <w:lang w:eastAsia="sv-SE"/>
+        </w:rPr>
+        <w:t>Figure 9</w:t>
+      </w:r>
+      <w:r>
+        <w:rPr>
+          <w:lang w:eastAsia="sv-SE"/>
+        </w:rPr>
+        <w:t xml:space="preserve">. The figure shows the </w:t>
+      </w:r>
+      <w:r>
         <w:rPr>
           <w:rFonts w:ascii="Times New Roman" w:hAnsi="Times New Roman"/>
         </w:rPr>
-      </w:pPr>
-      <w:r>
-        <w:rPr>
-          <w:rFonts w:ascii="Times New Roman" w:hAnsi="Times New Roman"/>
-        </w:rPr>
-        <w:t>The power model described by Equation (3.5) maps the instantaneous utilization</w:t>
-      </w:r>
-    </w:p>
-    <w:p>
-      <w:pPr>
-        <w:pStyle w:val="NewNormal"/>
-      </w:pPr>
-    </w:p>
-    <w:p>
-      <w:pPr>
-        <w:pStyle w:val="NewNormal"/>
-      </w:pPr>
+        <w:t xml:space="preserve">variation of peak throughput percentage over the whole day. </w:t>
+      </w:r>
     </w:p>
     <w:p>
       <w:pPr>
@@ -5458,6 +5463,36 @@
       <w:r>
         <w:tab/>
       </w:r>
+    </w:p>
+    <w:p>
+      <w:pPr>
+        <w:pStyle w:val="NewNormal"/>
+      </w:pPr>
+    </w:p>
+    <w:p>
+      <w:pPr>
+        <w:pStyle w:val="NewNormal"/>
+      </w:pPr>
+    </w:p>
+    <w:p>
+      <w:pPr>
+        <w:pStyle w:val="NewNormal"/>
+      </w:pPr>
+    </w:p>
+    <w:p>
+      <w:pPr>
+        <w:pStyle w:val="NewNormal"/>
+      </w:pPr>
+    </w:p>
+    <w:p>
+      <w:pPr>
+        <w:pStyle w:val="NewNormal"/>
+      </w:pPr>
+    </w:p>
+    <w:p>
+      <w:pPr>
+        <w:pStyle w:val="NewNormal"/>
+      </w:pPr>
     </w:p>
     <w:p>
       <w:pPr>
@@ -5511,6 +5546,7 @@
           <w:sz w:val="32"/>
           <w:szCs w:val="32"/>
         </w:rPr>
+        <w:lastRenderedPageBreak/>
         <w:t>Methodology</w:t>
       </w:r>
     </w:p>
@@ -6569,6 +6605,8 @@
         </w:rPr>
         <w:t xml:space="preserve"> The energy per bit is higher for lower load because the system throughput increases faster than the power consumption in the serving nodes. </w:t>
       </w:r>
+      <w:bookmarkStart w:id="4" w:name="_GoBack"/>
+      <w:bookmarkEnd w:id="4"/>
     </w:p>
     <w:p>
       <w:pPr>
@@ -7424,145 +7462,7 @@
     <w:p>
       <w:pPr>
         <w:pStyle w:val="NewNormal"/>
-        <w:rPr>
-          <w:sz w:val="32"/>
-          <w:szCs w:val="32"/>
-        </w:rPr>
-      </w:pPr>
-    </w:p>
-    <w:p>
-      <w:pPr>
-        <w:pStyle w:val="NewNormal"/>
-        <w:rPr>
-          <w:sz w:val="32"/>
-          <w:szCs w:val="32"/>
-        </w:rPr>
-      </w:pPr>
-    </w:p>
-    <w:p>
-      <w:pPr>
-        <w:pStyle w:val="NewNormal"/>
-        <w:rPr>
-          <w:sz w:val="32"/>
-          <w:szCs w:val="32"/>
-        </w:rPr>
-      </w:pPr>
-    </w:p>
-    <w:p>
-      <w:pPr>
-        <w:pStyle w:val="NewNormal"/>
-        <w:rPr>
-          <w:sz w:val="32"/>
-          <w:szCs w:val="32"/>
-        </w:rPr>
-      </w:pPr>
-    </w:p>
-    <w:p>
-      <w:pPr>
-        <w:pStyle w:val="NewNormal"/>
-        <w:rPr>
-          <w:sz w:val="32"/>
-          <w:szCs w:val="32"/>
-        </w:rPr>
-      </w:pPr>
-    </w:p>
-    <w:p>
-      <w:pPr>
-        <w:pStyle w:val="NewNormal"/>
-        <w:rPr>
-          <w:sz w:val="32"/>
-          <w:szCs w:val="32"/>
-        </w:rPr>
-      </w:pPr>
-    </w:p>
-    <w:p>
-      <w:pPr>
-        <w:pStyle w:val="NewNormal"/>
-        <w:rPr>
-          <w:sz w:val="32"/>
-          <w:szCs w:val="32"/>
-        </w:rPr>
-      </w:pPr>
-    </w:p>
-    <w:p>
-      <w:pPr>
-        <w:pStyle w:val="NewNormal"/>
-        <w:rPr>
-          <w:sz w:val="32"/>
-          <w:szCs w:val="32"/>
-        </w:rPr>
-      </w:pPr>
-    </w:p>
-    <w:p>
-      <w:pPr>
-        <w:pStyle w:val="NewNormal"/>
-        <w:rPr>
-          <w:sz w:val="32"/>
-          <w:szCs w:val="32"/>
-        </w:rPr>
-      </w:pPr>
-      <w:r>
-        <w:rPr>
-          <w:sz w:val="32"/>
-          <w:szCs w:val="32"/>
-        </w:rPr>
-        <w:t xml:space="preserve"> </w:t>
-      </w:r>
-      <w:r>
-        <w:rPr>
-          <w:sz w:val="32"/>
-          <w:szCs w:val="32"/>
-        </w:rPr>
-        <w:tab/>
-        <w:t xml:space="preserve"> </w:t>
-      </w:r>
-      <w:r>
-        <w:rPr>
-          <w:sz w:val="32"/>
-          <w:szCs w:val="32"/>
-        </w:rPr>
-        <w:tab/>
-      </w:r>
-    </w:p>
-    <w:p>
-      <w:pPr>
-        <w:pStyle w:val="NewNormal"/>
-        <w:rPr>
-          <w:sz w:val="32"/>
-          <w:szCs w:val="32"/>
-        </w:rPr>
-      </w:pPr>
-    </w:p>
-    <w:p>
-      <w:pPr>
-        <w:pStyle w:val="NewNormal"/>
-        <w:rPr>
-          <w:sz w:val="32"/>
-          <w:szCs w:val="32"/>
-        </w:rPr>
-      </w:pPr>
-    </w:p>
-    <w:p>
-      <w:pPr>
-        <w:pStyle w:val="NewNormal"/>
-        <w:rPr>
-          <w:sz w:val="32"/>
-          <w:szCs w:val="32"/>
-        </w:rPr>
-      </w:pPr>
-    </w:p>
-    <w:p>
-      <w:pPr>
-        <w:pStyle w:val="NewNormal"/>
-        <w:rPr>
-          <w:sz w:val="32"/>
-          <w:szCs w:val="32"/>
-        </w:rPr>
-      </w:pPr>
-    </w:p>
-    <w:p>
-      <w:pPr>
-        <w:pStyle w:val="NewNormal"/>
+        <w:ind w:left="450" w:firstLine="0"/>
         <w:rPr>
           <w:sz w:val="32"/>
           <w:szCs w:val="32"/>
@@ -7586,6 +7486,7 @@
           <w:sz w:val="32"/>
           <w:szCs w:val="32"/>
         </w:rPr>
+        <w:lastRenderedPageBreak/>
         <w:t>Future Work</w:t>
       </w:r>
     </w:p>
@@ -7784,6 +7685,7 @@
           <w:sz w:val="32"/>
           <w:szCs w:val="32"/>
         </w:rPr>
+        <w:lastRenderedPageBreak/>
         <w:t>References</w:t>
       </w:r>
       <w:bookmarkEnd w:id="5"/>
@@ -7988,15 +7890,7 @@
           <w:sz w:val="32"/>
           <w:szCs w:val="24"/>
         </w:rPr>
-        <w:t xml:space="preserve">Blume, O. (2012). </w:t>
-      </w:r>
-      <w:r>
-        <w:rPr>
-          <w:sz w:val="32"/>
-          <w:szCs w:val="24"/>
-        </w:rPr>
-        <w:lastRenderedPageBreak/>
-        <w:t xml:space="preserve">Flexible power modeling of LTE base stations. In </w:t>
+        <w:t xml:space="preserve">Blume, O. (2012). Flexible power modeling of LTE base stations. In </w:t>
       </w:r>
       <w:r>
         <w:rPr>
@@ -8183,7 +8077,15 @@
           <w:sz w:val="32"/>
           <w:szCs w:val="24"/>
         </w:rPr>
-        <w:t xml:space="preserve">Energy efficiency in heterogeneous networks. </w:t>
+        <w:t xml:space="preserve">Energy efficiency in </w:t>
+      </w:r>
+      <w:r>
+        <w:rPr>
+          <w:sz w:val="32"/>
+          <w:szCs w:val="24"/>
+        </w:rPr>
+        <w:lastRenderedPageBreak/>
+        <w:t xml:space="preserve">heterogeneous networks. </w:t>
       </w:r>
       <w:r>
         <w:rPr>
@@ -8314,7 +8216,6 @@
           <w:szCs w:val="24"/>
           <w:lang w:val="sv-SE"/>
         </w:rPr>
-        <w:lastRenderedPageBreak/>
         <w:t xml:space="preserve">Han, C., </w:t>
       </w:r>
       <w:proofErr w:type="spellStart"/>
@@ -8533,7 +8434,15 @@
           <w:sz w:val="32"/>
           <w:szCs w:val="24"/>
         </w:rPr>
-        <w:t xml:space="preserve">Impact of densification on energy efficiency in wireless access networks. </w:t>
+        <w:t xml:space="preserve">Impact of densification on energy efficiency in </w:t>
+      </w:r>
+      <w:r>
+        <w:rPr>
+          <w:sz w:val="32"/>
+          <w:szCs w:val="24"/>
+        </w:rPr>
+        <w:lastRenderedPageBreak/>
+        <w:t xml:space="preserve">wireless access networks. </w:t>
       </w:r>
       <w:r>
         <w:rPr>
@@ -8697,7 +8606,6 @@
         <w:pStyle w:val="NewNormal"/>
       </w:pPr>
       <w:r>
-        <w:lastRenderedPageBreak/>
         <w:t>Some extra information for readers who would like more.</w:t>
       </w:r>
     </w:p>
@@ -8766,7 +8674,7 @@
       <w:rPr>
         <w:noProof/>
       </w:rPr>
-      <w:t>26</w:t>
+      <w:t>30</w:t>
     </w:r>
     <w:r>
       <w:fldChar w:fldCharType="end"/>
@@ -10837,7 +10745,7 @@
 </file>
 
 <file path=customXml/itemProps1.xml><?xml version="1.0" encoding="utf-8"?>
-<ds:datastoreItem xmlns:ds="http://schemas.openxmlformats.org/officeDocument/2006/customXml" ds:itemID="{DD2BCE61-7D48-41C1-8F86-5EA9265408E1}">
+<ds:datastoreItem xmlns:ds="http://schemas.openxmlformats.org/officeDocument/2006/customXml" ds:itemID="{F0813B92-AE05-43C6-8765-B3FEDCED6145}">
   <ds:schemaRefs>
     <ds:schemaRef ds:uri="http://schemas.openxmlformats.org/officeDocument/2006/bibliography"/>
   </ds:schemaRefs>

</xml_diff>